<commit_message>
Add Lesson 29 in file English
</commit_message>
<xml_diff>
--- a/English Lessons.docx
+++ b/English Lessons.docx
@@ -59438,8 +59438,1112 @@
           <w:lang w:val="en-US"/>
         </w:rPr>
       </w:pPr>
+    </w:p>
+    <w:p>
+      <w:pPr>
+        <w:spacing w:before="20" w:line="276" w:lineRule="auto"/>
+        <w:rPr>
+          <w:b/>
+          <w:lang w:val="en-US"/>
+        </w:rPr>
+      </w:pPr>
+      <w:r>
+        <w:rPr>
+          <w:lang w:val="en-US"/>
+        </w:rPr>
+        <w:tab/>
+      </w:r>
+      <w:r>
+        <w:rPr>
+          <w:b/>
+          <w:lang w:val="en-US"/>
+        </w:rPr>
+        <w:t>Lesson 29</w:t>
+      </w:r>
+    </w:p>
+    <w:p>
+      <w:pPr>
+        <w:spacing w:before="20" w:line="276" w:lineRule="auto"/>
+        <w:rPr>
+          <w:lang w:val="en-US"/>
+        </w:rPr>
+      </w:pPr>
+      <w:r>
+        <w:rPr>
+          <w:lang w:val="en-US"/>
+        </w:rPr>
+        <w:t xml:space="preserve">   to – be more difficult</w:t>
+      </w:r>
       <w:bookmarkStart w:id="0" w:name="_GoBack"/>
       <w:bookmarkEnd w:id="0"/>
+    </w:p>
+    <w:p>
+      <w:pPr>
+        <w:spacing w:before="20" w:line="276" w:lineRule="auto"/>
+        <w:rPr>
+          <w:lang w:val="en-US"/>
+        </w:rPr>
+      </w:pPr>
+      <w:r>
+        <w:rPr>
+          <w:lang w:val="en-US"/>
+        </w:rPr>
+        <w:t>My friend is at home</w:t>
+      </w:r>
+    </w:p>
+    <w:p>
+      <w:pPr>
+        <w:spacing w:before="20" w:line="276" w:lineRule="auto"/>
+        <w:rPr>
+          <w:lang w:val="en-US"/>
+        </w:rPr>
+      </w:pPr>
+      <w:r>
+        <w:rPr>
+          <w:lang w:val="en-US"/>
+        </w:rPr>
+        <w:t>My mother is at work</w:t>
+      </w:r>
+    </w:p>
+    <w:p>
+      <w:pPr>
+        <w:spacing w:before="20" w:line="276" w:lineRule="auto"/>
+        <w:rPr>
+          <w:lang w:val="en-US"/>
+        </w:rPr>
+      </w:pPr>
+      <w:r>
+        <w:rPr>
+          <w:lang w:val="en-US"/>
+        </w:rPr>
+        <w:t>Their idea is very interesting</w:t>
+      </w:r>
+    </w:p>
+    <w:p>
+      <w:pPr>
+        <w:spacing w:before="20" w:line="276" w:lineRule="auto"/>
+        <w:rPr>
+          <w:lang w:val="en-US"/>
+        </w:rPr>
+      </w:pPr>
+      <w:r>
+        <w:rPr>
+          <w:lang w:val="en-US"/>
+        </w:rPr>
+        <w:t>This lesson is very useful</w:t>
+      </w:r>
+    </w:p>
+    <w:p>
+      <w:pPr>
+        <w:spacing w:before="20" w:line="276" w:lineRule="auto"/>
+        <w:rPr>
+          <w:lang w:val="en-US"/>
+        </w:rPr>
+      </w:pPr>
+      <w:r>
+        <w:rPr>
+          <w:lang w:val="en-US"/>
+        </w:rPr>
+        <w:t>These lesssons are very useful</w:t>
+      </w:r>
+    </w:p>
+    <w:p>
+      <w:pPr>
+        <w:spacing w:before="20" w:line="276" w:lineRule="auto"/>
+        <w:rPr>
+          <w:lang w:val="en-US"/>
+        </w:rPr>
+      </w:pPr>
+      <w:r>
+        <w:rPr>
+          <w:lang w:val="en-US"/>
+        </w:rPr>
+        <w:t>This year is very difficult</w:t>
+      </w:r>
+    </w:p>
+    <w:p>
+      <w:pPr>
+        <w:spacing w:before="20" w:line="276" w:lineRule="auto"/>
+        <w:rPr>
+          <w:lang w:val="en-US"/>
+        </w:rPr>
+      </w:pPr>
+      <w:r>
+        <w:rPr>
+          <w:lang w:val="en-US"/>
+        </w:rPr>
+        <w:t>This video is very informative</w:t>
+      </w:r>
+    </w:p>
+    <w:p>
+      <w:pPr>
+        <w:spacing w:before="20" w:line="276" w:lineRule="auto"/>
+        <w:rPr>
+          <w:lang w:val="en-US"/>
+        </w:rPr>
+      </w:pPr>
+      <w:r>
+        <w:rPr>
+          <w:lang w:val="en-US"/>
+        </w:rPr>
+        <w:t>There videos are very informative</w:t>
+      </w:r>
+    </w:p>
+    <w:p>
+      <w:pPr>
+        <w:spacing w:before="20" w:line="276" w:lineRule="auto"/>
+        <w:rPr>
+          <w:lang w:val="en-US"/>
+        </w:rPr>
+      </w:pPr>
+      <w:r>
+        <w:rPr>
+          <w:lang w:val="en-US"/>
+        </w:rPr>
+        <w:t>All these videos are very useful</w:t>
+      </w:r>
+    </w:p>
+    <w:p>
+      <w:pPr>
+        <w:spacing w:before="20" w:line="276" w:lineRule="auto"/>
+        <w:rPr>
+          <w:lang w:val="en-US"/>
+        </w:rPr>
+      </w:pPr>
+      <w:r>
+        <w:rPr>
+          <w:lang w:val="en-US"/>
+        </w:rPr>
+        <w:t>All your videos are so interesting</w:t>
+      </w:r>
+    </w:p>
+    <w:p>
+      <w:pPr>
+        <w:spacing w:before="20" w:line="276" w:lineRule="auto"/>
+        <w:rPr>
+          <w:lang w:val="en-US"/>
+        </w:rPr>
+      </w:pPr>
+      <w:r>
+        <w:rPr>
+          <w:lang w:val="en-US"/>
+        </w:rPr>
+        <w:t>This student is so hard-working</w:t>
+      </w:r>
+    </w:p>
+    <w:p>
+      <w:pPr>
+        <w:spacing w:before="20" w:line="276" w:lineRule="auto"/>
+        <w:rPr>
+          <w:lang w:val="en-US"/>
+        </w:rPr>
+      </w:pPr>
+      <w:r>
+        <w:rPr>
+          <w:lang w:val="en-US"/>
+        </w:rPr>
+        <w:t>These students are very lazy</w:t>
+      </w:r>
+    </w:p>
+    <w:p>
+      <w:pPr>
+        <w:spacing w:before="20" w:line="276" w:lineRule="auto"/>
+        <w:rPr>
+          <w:lang w:val="en-US"/>
+        </w:rPr>
+      </w:pPr>
+      <w:r>
+        <w:rPr>
+          <w:lang w:val="en-US"/>
+        </w:rPr>
+        <w:t>My boss is very busy now</w:t>
+      </w:r>
+    </w:p>
+    <w:p>
+      <w:pPr>
+        <w:spacing w:before="20" w:line="276" w:lineRule="auto"/>
+        <w:rPr>
+          <w:lang w:val="en-US"/>
+        </w:rPr>
+      </w:pPr>
+      <w:r>
+        <w:rPr>
+          <w:lang w:val="en-US"/>
+        </w:rPr>
+        <w:t>Her boss is very busy at the moment</w:t>
+      </w:r>
+    </w:p>
+    <w:p>
+      <w:pPr>
+        <w:spacing w:before="20" w:line="276" w:lineRule="auto"/>
+        <w:rPr>
+          <w:lang w:val="en-US"/>
+        </w:rPr>
+      </w:pPr>
+      <w:r>
+        <w:rPr>
+          <w:lang w:val="en-US"/>
+        </w:rPr>
+        <w:t>I have a computer. The computer is new</w:t>
+      </w:r>
+    </w:p>
+    <w:p>
+      <w:pPr>
+        <w:spacing w:before="20" w:line="276" w:lineRule="auto"/>
+        <w:rPr>
+          <w:lang w:val="en-US"/>
+        </w:rPr>
+      </w:pPr>
+      <w:r>
+        <w:rPr>
+          <w:lang w:val="en-US"/>
+        </w:rPr>
+        <w:t>I have a car. The car very good</w:t>
+      </w:r>
+    </w:p>
+    <w:p>
+      <w:pPr>
+        <w:spacing w:before="20" w:line="276" w:lineRule="auto"/>
+        <w:rPr>
+          <w:lang w:val="en-US"/>
+        </w:rPr>
+      </w:pPr>
+      <w:r>
+        <w:rPr>
+          <w:lang w:val="en-US"/>
+        </w:rPr>
+        <w:t>This boy is very clever</w:t>
+      </w:r>
+    </w:p>
+    <w:p>
+      <w:pPr>
+        <w:spacing w:before="20" w:line="276" w:lineRule="auto"/>
+        <w:rPr>
+          <w:lang w:val="en-US"/>
+        </w:rPr>
+      </w:pPr>
+      <w:r>
+        <w:rPr>
+          <w:lang w:val="en-US"/>
+        </w:rPr>
+        <w:t>The boy is very clever</w:t>
+      </w:r>
+    </w:p>
+    <w:p>
+      <w:pPr>
+        <w:spacing w:before="20" w:line="276" w:lineRule="auto"/>
+        <w:rPr>
+          <w:lang w:val="en-US"/>
+        </w:rPr>
+      </w:pPr>
+      <w:r>
+        <w:rPr>
+          <w:lang w:val="en-US"/>
+        </w:rPr>
+        <w:t>The exam is difficult</w:t>
+      </w:r>
+    </w:p>
+    <w:p>
+      <w:pPr>
+        <w:spacing w:before="20" w:line="276" w:lineRule="auto"/>
+        <w:rPr>
+          <w:lang w:val="en-US"/>
+        </w:rPr>
+      </w:pPr>
+      <w:r>
+        <w:rPr>
+          <w:lang w:val="en-US"/>
+        </w:rPr>
+        <w:t>The test is easy</w:t>
+      </w:r>
+    </w:p>
+    <w:p>
+      <w:pPr>
+        <w:spacing w:before="20" w:line="276" w:lineRule="auto"/>
+        <w:rPr>
+          <w:lang w:val="en-US"/>
+        </w:rPr>
+      </w:pPr>
+      <w:r>
+        <w:rPr>
+          <w:lang w:val="en-US"/>
+        </w:rPr>
+        <w:t>The lesson is useful</w:t>
+      </w:r>
+    </w:p>
+    <w:p>
+      <w:pPr>
+        <w:spacing w:before="20" w:line="276" w:lineRule="auto"/>
+        <w:rPr>
+          <w:lang w:val="en-US"/>
+        </w:rPr>
+      </w:pPr>
+      <w:r>
+        <w:rPr>
+          <w:lang w:val="en-US"/>
+        </w:rPr>
+        <w:t>The lesson is interesting</w:t>
+      </w:r>
+    </w:p>
+    <w:p>
+      <w:pPr>
+        <w:spacing w:before="20" w:line="276" w:lineRule="auto"/>
+        <w:rPr>
+          <w:lang w:val="en-US"/>
+        </w:rPr>
+      </w:pPr>
+      <w:r>
+        <w:rPr>
+          <w:lang w:val="en-US"/>
+        </w:rPr>
+        <w:t>The rule is very important</w:t>
+      </w:r>
+    </w:p>
+    <w:p>
+      <w:pPr>
+        <w:spacing w:before="20" w:line="276" w:lineRule="auto"/>
+        <w:rPr>
+          <w:lang w:val="en-US"/>
+        </w:rPr>
+      </w:pPr>
+      <w:r>
+        <w:rPr>
+          <w:lang w:val="en-US"/>
+        </w:rPr>
+        <w:t>This man is a doctor</w:t>
+      </w:r>
+    </w:p>
+    <w:p>
+      <w:pPr>
+        <w:spacing w:before="20" w:line="276" w:lineRule="auto"/>
+        <w:rPr>
+          <w:lang w:val="en-US"/>
+        </w:rPr>
+      </w:pPr>
+      <w:r>
+        <w:rPr>
+          <w:lang w:val="en-US"/>
+        </w:rPr>
+        <w:t>These men are managers</w:t>
+      </w:r>
+    </w:p>
+    <w:p>
+      <w:pPr>
+        <w:spacing w:before="20" w:line="276" w:lineRule="auto"/>
+        <w:rPr>
+          <w:lang w:val="en-US"/>
+        </w:rPr>
+      </w:pPr>
+      <w:r>
+        <w:rPr>
+          <w:lang w:val="en-US"/>
+        </w:rPr>
+        <w:t>That woman is a designer</w:t>
+      </w:r>
+    </w:p>
+    <w:p>
+      <w:pPr>
+        <w:spacing w:before="20" w:line="276" w:lineRule="auto"/>
+        <w:rPr>
+          <w:lang w:val="en-US"/>
+        </w:rPr>
+      </w:pPr>
+      <w:r>
+        <w:rPr>
+          <w:lang w:val="en-US"/>
+        </w:rPr>
+        <w:t>Those women are teachers</w:t>
+      </w:r>
+    </w:p>
+    <w:p>
+      <w:pPr>
+        <w:spacing w:before="20" w:line="276" w:lineRule="auto"/>
+        <w:rPr>
+          <w:lang w:val="en-US"/>
+        </w:rPr>
+      </w:pPr>
+      <w:r>
+        <w:rPr>
+          <w:lang w:val="en-US"/>
+        </w:rPr>
+        <w:t>These lessons are so effective</w:t>
+      </w:r>
+    </w:p>
+    <w:p>
+      <w:pPr>
+        <w:spacing w:before="20" w:line="276" w:lineRule="auto"/>
+        <w:rPr>
+          <w:lang w:val="en-US"/>
+        </w:rPr>
+      </w:pPr>
+      <w:r>
+        <w:rPr>
+          <w:lang w:val="en-US"/>
+        </w:rPr>
+        <w:t>Those lessons are ineffective (Those lessons aren’t effective)</w:t>
+      </w:r>
+    </w:p>
+    <w:p>
+      <w:pPr>
+        <w:spacing w:before="20" w:line="276" w:lineRule="auto"/>
+        <w:rPr>
+          <w:lang w:val="en-US"/>
+        </w:rPr>
+      </w:pPr>
+      <w:r>
+        <w:rPr>
+          <w:lang w:val="en-US"/>
+        </w:rPr>
+        <w:t>This problem is very big</w:t>
+      </w:r>
+    </w:p>
+    <w:p>
+      <w:pPr>
+        <w:spacing w:before="20" w:line="276" w:lineRule="auto"/>
+        <w:rPr>
+          <w:lang w:val="en-US"/>
+        </w:rPr>
+      </w:pPr>
+      <w:r>
+        <w:rPr>
+          <w:lang w:val="en-US"/>
+        </w:rPr>
+        <w:t>These problems are small</w:t>
+      </w:r>
+    </w:p>
+    <w:p>
+      <w:pPr>
+        <w:spacing w:before="20" w:line="276" w:lineRule="auto"/>
+        <w:rPr>
+          <w:lang w:val="en-US"/>
+        </w:rPr>
+      </w:pPr>
+      <w:r>
+        <w:rPr>
+          <w:lang w:val="en-US"/>
+        </w:rPr>
+        <w:t xml:space="preserve">These lessons </w:t>
+      </w:r>
+      <w:r>
+        <w:rPr>
+          <w:lang w:val="en-US"/>
+        </w:rPr>
+        <w:t>are really good</w:t>
+      </w:r>
+    </w:p>
+    <w:p>
+      <w:pPr>
+        <w:spacing w:before="20" w:line="276" w:lineRule="auto"/>
+        <w:rPr>
+          <w:lang w:val="en-US"/>
+        </w:rPr>
+      </w:pPr>
+      <w:r>
+        <w:rPr>
+          <w:lang w:val="en-US"/>
+        </w:rPr>
+        <w:t>This information is really useful</w:t>
+      </w:r>
+    </w:p>
+    <w:p>
+      <w:pPr>
+        <w:spacing w:before="20" w:line="276" w:lineRule="auto"/>
+        <w:rPr>
+          <w:lang w:val="en-US"/>
+        </w:rPr>
+      </w:pPr>
+      <w:r>
+        <w:rPr>
+          <w:lang w:val="en-US"/>
+        </w:rPr>
+        <w:t>This thing is very important</w:t>
+      </w:r>
+    </w:p>
+    <w:p>
+      <w:pPr>
+        <w:spacing w:before="20" w:line="276" w:lineRule="auto"/>
+        <w:rPr>
+          <w:lang w:val="en-US"/>
+        </w:rPr>
+      </w:pPr>
+      <w:r>
+        <w:rPr>
+          <w:lang w:val="en-US"/>
+        </w:rPr>
+        <w:t>These things are very important</w:t>
+      </w:r>
+    </w:p>
+    <w:p>
+      <w:pPr>
+        <w:spacing w:before="20" w:line="276" w:lineRule="auto"/>
+        <w:rPr>
+          <w:lang w:val="en-US"/>
+        </w:rPr>
+      </w:pPr>
+      <w:r>
+        <w:rPr>
+          <w:lang w:val="en-US"/>
+        </w:rPr>
+        <w:t>Time is money</w:t>
+      </w:r>
+    </w:p>
+    <w:p>
+      <w:pPr>
+        <w:spacing w:before="20" w:line="276" w:lineRule="auto"/>
+        <w:rPr>
+          <w:lang w:val="en-US"/>
+        </w:rPr>
+      </w:pPr>
+      <w:r>
+        <w:rPr>
+          <w:lang w:val="en-US"/>
+        </w:rPr>
+        <w:t>Money is important</w:t>
+      </w:r>
+    </w:p>
+    <w:p>
+      <w:pPr>
+        <w:spacing w:before="20" w:line="276" w:lineRule="auto"/>
+        <w:rPr>
+          <w:lang w:val="en-US"/>
+        </w:rPr>
+      </w:pPr>
+      <w:r>
+        <w:rPr>
+          <w:lang w:val="en-US"/>
+        </w:rPr>
+        <w:t>English is easy</w:t>
+      </w:r>
+    </w:p>
+    <w:p>
+      <w:pPr>
+        <w:spacing w:before="20" w:line="276" w:lineRule="auto"/>
+        <w:rPr>
+          <w:lang w:val="en-US"/>
+        </w:rPr>
+      </w:pPr>
+      <w:r>
+        <w:rPr>
+          <w:lang w:val="en-US"/>
+        </w:rPr>
+        <w:t>Chinese is very difficult</w:t>
+      </w:r>
+    </w:p>
+    <w:p>
+      <w:pPr>
+        <w:spacing w:before="20" w:line="276" w:lineRule="auto"/>
+        <w:rPr>
+          <w:lang w:val="en-US"/>
+        </w:rPr>
+      </w:pPr>
+      <w:r>
+        <w:rPr>
+          <w:lang w:val="en-US"/>
+        </w:rPr>
+        <w:t>Love is a wonderful feeling</w:t>
+      </w:r>
+    </w:p>
+    <w:p>
+      <w:pPr>
+        <w:spacing w:before="20" w:line="276" w:lineRule="auto"/>
+        <w:rPr>
+          <w:lang w:val="en-US"/>
+        </w:rPr>
+      </w:pPr>
+      <w:r>
+        <w:rPr>
+          <w:lang w:val="en-US"/>
+        </w:rPr>
+        <w:t>Knowledge is power</w:t>
+      </w:r>
+    </w:p>
+    <w:p>
+      <w:pPr>
+        <w:spacing w:before="20" w:line="276" w:lineRule="auto"/>
+        <w:rPr>
+          <w:lang w:val="en-US"/>
+        </w:rPr>
+      </w:pPr>
+      <w:r>
+        <w:rPr>
+          <w:lang w:val="en-US"/>
+        </w:rPr>
+        <w:t>This place is very beatiful</w:t>
+      </w:r>
+    </w:p>
+    <w:p>
+      <w:pPr>
+        <w:spacing w:before="20" w:line="276" w:lineRule="auto"/>
+        <w:rPr>
+          <w:lang w:val="en-US"/>
+        </w:rPr>
+      </w:pPr>
+      <w:r>
+        <w:rPr>
+          <w:lang w:val="en-US"/>
+        </w:rPr>
+        <w:t>This company is very rich</w:t>
+      </w:r>
+    </w:p>
+    <w:p>
+      <w:pPr>
+        <w:spacing w:before="20" w:line="276" w:lineRule="auto"/>
+        <w:rPr>
+          <w:lang w:val="en-US"/>
+        </w:rPr>
+      </w:pPr>
+      <w:r>
+        <w:rPr>
+          <w:lang w:val="en-US"/>
+        </w:rPr>
+        <w:t>I</w:t>
+      </w:r>
+      <w:r>
+        <w:rPr>
+          <w:lang w:val="en-US"/>
+        </w:rPr>
+        <w:t>’</w:t>
+      </w:r>
+      <w:r>
+        <w:rPr>
+          <w:lang w:val="en-US"/>
+        </w:rPr>
+        <w:t>m Russia</w:t>
+      </w:r>
+    </w:p>
+    <w:p>
+      <w:pPr>
+        <w:spacing w:before="20" w:line="276" w:lineRule="auto"/>
+        <w:rPr>
+          <w:lang w:val="en-US"/>
+        </w:rPr>
+      </w:pPr>
+      <w:r>
+        <w:rPr>
+          <w:lang w:val="en-US"/>
+        </w:rPr>
+        <w:t>He’s American</w:t>
+      </w:r>
+    </w:p>
+    <w:p>
+      <w:pPr>
+        <w:spacing w:before="20" w:line="276" w:lineRule="auto"/>
+        <w:rPr>
+          <w:lang w:val="en-US"/>
+        </w:rPr>
+      </w:pPr>
+      <w:r>
+        <w:rPr>
+          <w:lang w:val="en-US"/>
+        </w:rPr>
+        <w:t>I’m 20 (twenty)</w:t>
+      </w:r>
+    </w:p>
+    <w:p>
+      <w:pPr>
+        <w:spacing w:before="20" w:line="276" w:lineRule="auto"/>
+        <w:rPr>
+          <w:lang w:val="en-US"/>
+        </w:rPr>
+      </w:pPr>
+      <w:r>
+        <w:rPr>
+          <w:lang w:val="en-US"/>
+        </w:rPr>
+        <w:t>She’s 30 (thirty)</w:t>
+      </w:r>
+    </w:p>
+    <w:p>
+      <w:pPr>
+        <w:spacing w:before="20" w:line="276" w:lineRule="auto"/>
+        <w:rPr>
+          <w:lang w:val="en-US"/>
+        </w:rPr>
+      </w:pPr>
+      <w:r>
+        <w:rPr>
+          <w:lang w:val="en-US"/>
+        </w:rPr>
+        <w:t>My mother is a doctor. She’s 40 (forty)</w:t>
+      </w:r>
+    </w:p>
+    <w:p>
+      <w:pPr>
+        <w:spacing w:before="20" w:line="276" w:lineRule="auto"/>
+        <w:rPr>
+          <w:lang w:val="en-US"/>
+        </w:rPr>
+      </w:pPr>
+    </w:p>
+    <w:p>
+      <w:pPr>
+        <w:spacing w:before="20" w:line="276" w:lineRule="auto"/>
+        <w:rPr>
+          <w:b/>
+          <w:lang w:val="en-US"/>
+        </w:rPr>
+      </w:pPr>
+      <w:r>
+        <w:rPr>
+          <w:b/>
+          <w:lang w:val="en-US"/>
+        </w:rPr>
+        <w:t>1. one 2. two 3. three 4. four 5. five 6. sex 7. seven 8. eight 9. nine 10. ten</w:t>
+      </w:r>
+    </w:p>
+    <w:p>
+      <w:pPr>
+        <w:spacing w:before="20" w:line="276" w:lineRule="auto"/>
+        <w:rPr>
+          <w:b/>
+          <w:lang w:val="en-US"/>
+        </w:rPr>
+      </w:pPr>
+      <w:r>
+        <w:rPr>
+          <w:b/>
+          <w:lang w:val="en-US"/>
+        </w:rPr>
+        <w:t>11.</w:t>
+      </w:r>
+      <w:r>
+        <w:rPr>
+          <w:b/>
+          <w:lang w:val="en-US"/>
+        </w:rPr>
+        <w:t xml:space="preserve"> eleven</w:t>
+      </w:r>
+      <w:r>
+        <w:rPr>
+          <w:b/>
+          <w:lang w:val="en-US"/>
+        </w:rPr>
+        <w:t xml:space="preserve"> </w:t>
+      </w:r>
+      <w:r>
+        <w:rPr>
+          <w:b/>
+          <w:lang w:val="en-US"/>
+        </w:rPr>
+        <w:t>12.</w:t>
+      </w:r>
+      <w:r>
+        <w:rPr>
+          <w:b/>
+          <w:lang w:val="en-US"/>
+        </w:rPr>
+        <w:t xml:space="preserve"> </w:t>
+      </w:r>
+      <w:r>
+        <w:rPr>
+          <w:b/>
+          <w:lang w:val="en-US"/>
+        </w:rPr>
+        <w:t xml:space="preserve">twelve </w:t>
+      </w:r>
+      <w:r>
+        <w:rPr>
+          <w:b/>
+          <w:lang w:val="en-US"/>
+        </w:rPr>
+        <w:t>13.</w:t>
+      </w:r>
+      <w:r>
+        <w:rPr>
+          <w:b/>
+          <w:lang w:val="en-US"/>
+        </w:rPr>
+        <w:t xml:space="preserve"> thirteen</w:t>
+      </w:r>
+      <w:r>
+        <w:rPr>
+          <w:b/>
+          <w:lang w:val="en-US"/>
+        </w:rPr>
+        <w:t xml:space="preserve"> </w:t>
+      </w:r>
+      <w:r>
+        <w:rPr>
+          <w:b/>
+          <w:lang w:val="en-US"/>
+        </w:rPr>
+        <w:t>14.</w:t>
+      </w:r>
+      <w:r>
+        <w:rPr>
+          <w:b/>
+          <w:lang w:val="en-US"/>
+        </w:rPr>
+        <w:t xml:space="preserve"> fourteen</w:t>
+      </w:r>
+      <w:r>
+        <w:rPr>
+          <w:b/>
+          <w:lang w:val="en-US"/>
+        </w:rPr>
+        <w:t>15.</w:t>
+      </w:r>
+      <w:r>
+        <w:rPr>
+          <w:b/>
+          <w:lang w:val="en-US"/>
+        </w:rPr>
+        <w:t xml:space="preserve"> fifteen </w:t>
+      </w:r>
+      <w:r>
+        <w:rPr>
+          <w:b/>
+          <w:lang w:val="en-US"/>
+        </w:rPr>
+        <w:t>16. sixteen 17. seventeen</w:t>
+      </w:r>
+    </w:p>
+    <w:p>
+      <w:pPr>
+        <w:spacing w:before="20" w:line="276" w:lineRule="auto"/>
+        <w:rPr>
+          <w:b/>
+          <w:lang w:val="en-US"/>
+        </w:rPr>
+      </w:pPr>
+      <w:r>
+        <w:rPr>
+          <w:b/>
+          <w:lang w:val="en-US"/>
+        </w:rPr>
+        <w:t xml:space="preserve">18. </w:t>
+      </w:r>
+      <w:r>
+        <w:rPr>
+          <w:b/>
+          <w:lang w:val="en-US"/>
+        </w:rPr>
+        <w:t>eighteen</w:t>
+      </w:r>
+      <w:r>
+        <w:rPr>
+          <w:b/>
+          <w:lang w:val="en-US"/>
+        </w:rPr>
+        <w:t xml:space="preserve"> 19. nineteen </w:t>
+      </w:r>
+    </w:p>
+    <w:p>
+      <w:pPr>
+        <w:spacing w:before="20" w:line="276" w:lineRule="auto"/>
+        <w:rPr>
+          <w:b/>
+          <w:lang w:val="en-US"/>
+        </w:rPr>
+      </w:pPr>
+      <w:r>
+        <w:rPr>
+          <w:b/>
+          <w:lang w:val="en-US"/>
+        </w:rPr>
+        <w:t>20.</w:t>
+      </w:r>
+      <w:r>
+        <w:rPr>
+          <w:b/>
+          <w:lang w:val="en-US"/>
+        </w:rPr>
+        <w:t xml:space="preserve"> twenty </w:t>
+      </w:r>
+      <w:r>
+        <w:rPr>
+          <w:b/>
+          <w:lang w:val="en-US"/>
+        </w:rPr>
+        <w:t>30. thirty 40. forty</w:t>
+      </w:r>
+      <w:r>
+        <w:rPr>
+          <w:b/>
+          <w:lang w:val="en-US"/>
+        </w:rPr>
+        <w:t xml:space="preserve"> 50. fifty 60. sexty</w:t>
+      </w:r>
+    </w:p>
+    <w:p>
+      <w:pPr>
+        <w:spacing w:before="20" w:line="276" w:lineRule="auto"/>
+        <w:rPr>
+          <w:b/>
+          <w:lang w:val="en-US"/>
+        </w:rPr>
+      </w:pPr>
+      <w:r>
+        <w:rPr>
+          <w:b/>
+          <w:lang w:val="en-US"/>
+        </w:rPr>
+        <w:t>70. seventy 80. eighty 90. ninety 100. one hundred</w:t>
+      </w:r>
+    </w:p>
+    <w:p>
+      <w:pPr>
+        <w:spacing w:before="20" w:line="276" w:lineRule="auto"/>
+        <w:rPr>
+          <w:lang w:val="en-US"/>
+        </w:rPr>
+      </w:pPr>
+      <w:r>
+        <w:rPr>
+          <w:lang w:val="en-US"/>
+        </w:rPr>
+        <w:t>I’m 21 (years old) (twenty-one)</w:t>
+      </w:r>
+    </w:p>
+    <w:p>
+      <w:pPr>
+        <w:spacing w:before="20" w:line="276" w:lineRule="auto"/>
+        <w:rPr>
+          <w:lang w:val="en-US"/>
+        </w:rPr>
+      </w:pPr>
+      <w:r>
+        <w:rPr>
+          <w:lang w:val="en-US"/>
+        </w:rPr>
+        <w:t>I’m 32 (years old) (thirty – two)</w:t>
+      </w:r>
+    </w:p>
+    <w:p>
+      <w:pPr>
+        <w:spacing w:before="20" w:line="276" w:lineRule="auto"/>
+        <w:rPr>
+          <w:lang w:val="en-US"/>
+        </w:rPr>
+      </w:pPr>
+      <w:r>
+        <w:rPr>
+          <w:lang w:val="en-US"/>
+        </w:rPr>
+        <w:t>He’s 21 years old (twenty – one)</w:t>
+      </w:r>
+    </w:p>
+    <w:p>
+      <w:pPr>
+        <w:spacing w:before="20" w:line="276" w:lineRule="auto"/>
+        <w:rPr>
+          <w:lang w:val="en-US"/>
+        </w:rPr>
+      </w:pPr>
+      <w:r>
+        <w:rPr>
+          <w:lang w:val="en-US"/>
+        </w:rPr>
+        <w:t>He’s 32 years old (thirty - two)</w:t>
+      </w:r>
+    </w:p>
+    <w:p>
+      <w:pPr>
+        <w:spacing w:before="20" w:line="276" w:lineRule="auto"/>
+        <w:rPr>
+          <w:lang w:val="en-US"/>
+        </w:rPr>
+      </w:pPr>
+      <w:r>
+        <w:rPr>
+          <w:lang w:val="en-US"/>
+        </w:rPr>
+        <w:t>My brother is 21 years old (twelve – one)</w:t>
+      </w:r>
+    </w:p>
+    <w:p>
+      <w:pPr>
+        <w:spacing w:before="20" w:line="276" w:lineRule="auto"/>
+        <w:rPr>
+          <w:lang w:val="en-US"/>
+        </w:rPr>
+      </w:pPr>
+      <w:r>
+        <w:rPr>
+          <w:lang w:val="en-US"/>
+        </w:rPr>
+        <w:t>I’m 34 years old (thirty – four)</w:t>
+      </w:r>
+    </w:p>
+    <w:p>
+      <w:pPr>
+        <w:spacing w:before="20" w:line="276" w:lineRule="auto"/>
+        <w:rPr>
+          <w:lang w:val="en-US"/>
+        </w:rPr>
+      </w:pPr>
+      <w:r>
+        <w:rPr>
+          <w:lang w:val="en-US"/>
+        </w:rPr>
+        <w:t>His wife is 32 years old (thirty – two)</w:t>
+      </w:r>
+    </w:p>
+    <w:p>
+      <w:pPr>
+        <w:spacing w:before="20" w:line="276" w:lineRule="auto"/>
+        <w:rPr>
+          <w:lang w:val="en-US"/>
+        </w:rPr>
+      </w:pPr>
+    </w:p>
+    <w:p>
+      <w:pPr>
+        <w:spacing w:before="20" w:line="276" w:lineRule="auto"/>
+        <w:rPr>
+          <w:lang w:val="en-US"/>
+        </w:rPr>
+      </w:pPr>
+    </w:p>
+    <w:p>
+      <w:pPr>
+        <w:spacing w:before="20" w:line="276" w:lineRule="auto"/>
+        <w:rPr>
+          <w:lang w:val="en-US"/>
+        </w:rPr>
+      </w:pPr>
+    </w:p>
+    <w:p>
+      <w:pPr>
+        <w:spacing w:before="20" w:line="276" w:lineRule="auto"/>
+        <w:rPr>
+          <w:b/>
+          <w:lang w:val="en-US"/>
+        </w:rPr>
+      </w:pPr>
+    </w:p>
+    <w:p>
+      <w:pPr>
+        <w:spacing w:before="20" w:line="276" w:lineRule="auto"/>
+        <w:rPr>
+          <w:b/>
+          <w:lang w:val="en-US"/>
+        </w:rPr>
+      </w:pPr>
+    </w:p>
+    <w:p>
+      <w:pPr>
+        <w:spacing w:before="20" w:line="276" w:lineRule="auto"/>
+        <w:rPr>
+          <w:lang w:val="en-US"/>
+        </w:rPr>
+      </w:pPr>
+    </w:p>
+    <w:p>
+      <w:pPr>
+        <w:spacing w:before="20" w:line="276" w:lineRule="auto"/>
+        <w:rPr>
+          <w:lang w:val="en-US"/>
+        </w:rPr>
+      </w:pPr>
+    </w:p>
+    <w:p>
+      <w:pPr>
+        <w:spacing w:before="20" w:line="276" w:lineRule="auto"/>
+        <w:rPr>
+          <w:lang w:val="en-US"/>
+        </w:rPr>
+      </w:pPr>
     </w:p>
     <w:p>
       <w:pPr>
@@ -60771,7 +61875,7 @@
 </file>
 
 <file path=customXml/itemProps1.xml><?xml version="1.0" encoding="utf-8"?>
-<ds:datastoreItem xmlns:ds="http://schemas.openxmlformats.org/officeDocument/2006/customXml" ds:itemID="{E4A9FD27-F465-4CFD-8D66-4EC992B122A6}">
+<ds:datastoreItem xmlns:ds="http://schemas.openxmlformats.org/officeDocument/2006/customXml" ds:itemID="{9F06A04A-AE6C-477C-9392-DDA7ECDEB904}">
   <ds:schemaRefs>
     <ds:schemaRef ds:uri="http://schemas.openxmlformats.org/officeDocument/2006/bibliography"/>
   </ds:schemaRefs>

</xml_diff>

<commit_message>
Add lesson 29'Practice I' in file English
</commit_message>
<xml_diff>
--- a/English Lessons.docx
+++ b/English Lessons.docx
@@ -59474,1052 +59474,1760 @@
         </w:rPr>
         <w:t xml:space="preserve">   to – be more difficult</w:t>
       </w:r>
+    </w:p>
+    <w:p>
+      <w:pPr>
+        <w:spacing w:before="20" w:line="276" w:lineRule="auto"/>
+        <w:rPr>
+          <w:lang w:val="en-US"/>
+        </w:rPr>
+      </w:pPr>
+      <w:r>
+        <w:rPr>
+          <w:lang w:val="en-US"/>
+        </w:rPr>
+        <w:t>My friend is at home</w:t>
+      </w:r>
+    </w:p>
+    <w:p>
+      <w:pPr>
+        <w:spacing w:before="20" w:line="276" w:lineRule="auto"/>
+        <w:rPr>
+          <w:lang w:val="en-US"/>
+        </w:rPr>
+      </w:pPr>
+      <w:r>
+        <w:rPr>
+          <w:lang w:val="en-US"/>
+        </w:rPr>
+        <w:t>My mother is at work</w:t>
+      </w:r>
+    </w:p>
+    <w:p>
+      <w:pPr>
+        <w:spacing w:before="20" w:line="276" w:lineRule="auto"/>
+        <w:rPr>
+          <w:lang w:val="en-US"/>
+        </w:rPr>
+      </w:pPr>
+      <w:r>
+        <w:rPr>
+          <w:lang w:val="en-US"/>
+        </w:rPr>
+        <w:t>Their idea is very interesting</w:t>
+      </w:r>
+    </w:p>
+    <w:p>
+      <w:pPr>
+        <w:spacing w:before="20" w:line="276" w:lineRule="auto"/>
+        <w:rPr>
+          <w:lang w:val="en-US"/>
+        </w:rPr>
+      </w:pPr>
+      <w:r>
+        <w:rPr>
+          <w:lang w:val="en-US"/>
+        </w:rPr>
+        <w:t>This lesson is very useful</w:t>
+      </w:r>
+    </w:p>
+    <w:p>
+      <w:pPr>
+        <w:spacing w:before="20" w:line="276" w:lineRule="auto"/>
+        <w:rPr>
+          <w:lang w:val="en-US"/>
+        </w:rPr>
+      </w:pPr>
+      <w:r>
+        <w:rPr>
+          <w:lang w:val="en-US"/>
+        </w:rPr>
+        <w:t>These lesssons are very useful</w:t>
+      </w:r>
+    </w:p>
+    <w:p>
+      <w:pPr>
+        <w:spacing w:before="20" w:line="276" w:lineRule="auto"/>
+        <w:rPr>
+          <w:lang w:val="en-US"/>
+        </w:rPr>
+      </w:pPr>
+      <w:r>
+        <w:rPr>
+          <w:lang w:val="en-US"/>
+        </w:rPr>
+        <w:t>This year is very difficult</w:t>
+      </w:r>
+    </w:p>
+    <w:p>
+      <w:pPr>
+        <w:spacing w:before="20" w:line="276" w:lineRule="auto"/>
+        <w:rPr>
+          <w:lang w:val="en-US"/>
+        </w:rPr>
+      </w:pPr>
+      <w:r>
+        <w:rPr>
+          <w:lang w:val="en-US"/>
+        </w:rPr>
+        <w:t>This video is very informative</w:t>
+      </w:r>
+    </w:p>
+    <w:p>
+      <w:pPr>
+        <w:spacing w:before="20" w:line="276" w:lineRule="auto"/>
+        <w:rPr>
+          <w:lang w:val="en-US"/>
+        </w:rPr>
+      </w:pPr>
+      <w:r>
+        <w:rPr>
+          <w:lang w:val="en-US"/>
+        </w:rPr>
+        <w:t>There videos are very informative</w:t>
+      </w:r>
+    </w:p>
+    <w:p>
+      <w:pPr>
+        <w:spacing w:before="20" w:line="276" w:lineRule="auto"/>
+        <w:rPr>
+          <w:lang w:val="en-US"/>
+        </w:rPr>
+      </w:pPr>
+      <w:r>
+        <w:rPr>
+          <w:lang w:val="en-US"/>
+        </w:rPr>
+        <w:t>All these videos are very useful</w:t>
+      </w:r>
+    </w:p>
+    <w:p>
+      <w:pPr>
+        <w:spacing w:before="20" w:line="276" w:lineRule="auto"/>
+        <w:rPr>
+          <w:lang w:val="en-US"/>
+        </w:rPr>
+      </w:pPr>
+      <w:r>
+        <w:rPr>
+          <w:lang w:val="en-US"/>
+        </w:rPr>
+        <w:t>All your videos are so interesting</w:t>
+      </w:r>
+    </w:p>
+    <w:p>
+      <w:pPr>
+        <w:spacing w:before="20" w:line="276" w:lineRule="auto"/>
+        <w:rPr>
+          <w:lang w:val="en-US"/>
+        </w:rPr>
+      </w:pPr>
+      <w:r>
+        <w:rPr>
+          <w:lang w:val="en-US"/>
+        </w:rPr>
+        <w:t>This student is so hard-working</w:t>
+      </w:r>
+    </w:p>
+    <w:p>
+      <w:pPr>
+        <w:spacing w:before="20" w:line="276" w:lineRule="auto"/>
+        <w:rPr>
+          <w:lang w:val="en-US"/>
+        </w:rPr>
+      </w:pPr>
+      <w:r>
+        <w:rPr>
+          <w:lang w:val="en-US"/>
+        </w:rPr>
+        <w:t>These students are very lazy</w:t>
+      </w:r>
+    </w:p>
+    <w:p>
+      <w:pPr>
+        <w:spacing w:before="20" w:line="276" w:lineRule="auto"/>
+        <w:rPr>
+          <w:lang w:val="en-US"/>
+        </w:rPr>
+      </w:pPr>
+      <w:r>
+        <w:rPr>
+          <w:lang w:val="en-US"/>
+        </w:rPr>
+        <w:t>My boss is very busy now</w:t>
+      </w:r>
+    </w:p>
+    <w:p>
+      <w:pPr>
+        <w:spacing w:before="20" w:line="276" w:lineRule="auto"/>
+        <w:rPr>
+          <w:lang w:val="en-US"/>
+        </w:rPr>
+      </w:pPr>
+      <w:r>
+        <w:rPr>
+          <w:lang w:val="en-US"/>
+        </w:rPr>
+        <w:t>Her boss is very busy at the moment</w:t>
+      </w:r>
+    </w:p>
+    <w:p>
+      <w:pPr>
+        <w:spacing w:before="20" w:line="276" w:lineRule="auto"/>
+        <w:rPr>
+          <w:lang w:val="en-US"/>
+        </w:rPr>
+      </w:pPr>
+      <w:r>
+        <w:rPr>
+          <w:lang w:val="en-US"/>
+        </w:rPr>
+        <w:t>I have a computer. The computer is new</w:t>
+      </w:r>
+    </w:p>
+    <w:p>
+      <w:pPr>
+        <w:spacing w:before="20" w:line="276" w:lineRule="auto"/>
+        <w:rPr>
+          <w:lang w:val="en-US"/>
+        </w:rPr>
+      </w:pPr>
+      <w:r>
+        <w:rPr>
+          <w:lang w:val="en-US"/>
+        </w:rPr>
+        <w:t>I have a car. The car very good</w:t>
+      </w:r>
+    </w:p>
+    <w:p>
+      <w:pPr>
+        <w:spacing w:before="20" w:line="276" w:lineRule="auto"/>
+        <w:rPr>
+          <w:lang w:val="en-US"/>
+        </w:rPr>
+      </w:pPr>
+      <w:r>
+        <w:rPr>
+          <w:lang w:val="en-US"/>
+        </w:rPr>
+        <w:t>This boy is very clever</w:t>
+      </w:r>
+    </w:p>
+    <w:p>
+      <w:pPr>
+        <w:spacing w:before="20" w:line="276" w:lineRule="auto"/>
+        <w:rPr>
+          <w:lang w:val="en-US"/>
+        </w:rPr>
+      </w:pPr>
+      <w:r>
+        <w:rPr>
+          <w:lang w:val="en-US"/>
+        </w:rPr>
+        <w:t>The boy is very clever</w:t>
+      </w:r>
+    </w:p>
+    <w:p>
+      <w:pPr>
+        <w:spacing w:before="20" w:line="276" w:lineRule="auto"/>
+        <w:rPr>
+          <w:lang w:val="en-US"/>
+        </w:rPr>
+      </w:pPr>
+      <w:r>
+        <w:rPr>
+          <w:lang w:val="en-US"/>
+        </w:rPr>
+        <w:t>The exam is difficult</w:t>
+      </w:r>
+    </w:p>
+    <w:p>
+      <w:pPr>
+        <w:spacing w:before="20" w:line="276" w:lineRule="auto"/>
+        <w:rPr>
+          <w:lang w:val="en-US"/>
+        </w:rPr>
+      </w:pPr>
+      <w:r>
+        <w:rPr>
+          <w:lang w:val="en-US"/>
+        </w:rPr>
+        <w:t>The test is easy</w:t>
+      </w:r>
+    </w:p>
+    <w:p>
+      <w:pPr>
+        <w:spacing w:before="20" w:line="276" w:lineRule="auto"/>
+        <w:rPr>
+          <w:lang w:val="en-US"/>
+        </w:rPr>
+      </w:pPr>
+      <w:r>
+        <w:rPr>
+          <w:lang w:val="en-US"/>
+        </w:rPr>
+        <w:t>The lesson is useful</w:t>
+      </w:r>
+    </w:p>
+    <w:p>
+      <w:pPr>
+        <w:spacing w:before="20" w:line="276" w:lineRule="auto"/>
+        <w:rPr>
+          <w:lang w:val="en-US"/>
+        </w:rPr>
+      </w:pPr>
+      <w:r>
+        <w:rPr>
+          <w:lang w:val="en-US"/>
+        </w:rPr>
+        <w:t>The lesson is interesting</w:t>
+      </w:r>
+    </w:p>
+    <w:p>
+      <w:pPr>
+        <w:spacing w:before="20" w:line="276" w:lineRule="auto"/>
+        <w:rPr>
+          <w:lang w:val="en-US"/>
+        </w:rPr>
+      </w:pPr>
+      <w:r>
+        <w:rPr>
+          <w:lang w:val="en-US"/>
+        </w:rPr>
+        <w:t>The rule is very important</w:t>
+      </w:r>
+    </w:p>
+    <w:p>
+      <w:pPr>
+        <w:spacing w:before="20" w:line="276" w:lineRule="auto"/>
+        <w:rPr>
+          <w:lang w:val="en-US"/>
+        </w:rPr>
+      </w:pPr>
+      <w:r>
+        <w:rPr>
+          <w:lang w:val="en-US"/>
+        </w:rPr>
+        <w:t>This man is a doctor</w:t>
+      </w:r>
+    </w:p>
+    <w:p>
+      <w:pPr>
+        <w:spacing w:before="20" w:line="276" w:lineRule="auto"/>
+        <w:rPr>
+          <w:lang w:val="en-US"/>
+        </w:rPr>
+      </w:pPr>
+      <w:r>
+        <w:rPr>
+          <w:lang w:val="en-US"/>
+        </w:rPr>
+        <w:t>These men are managers</w:t>
+      </w:r>
+    </w:p>
+    <w:p>
+      <w:pPr>
+        <w:spacing w:before="20" w:line="276" w:lineRule="auto"/>
+        <w:rPr>
+          <w:lang w:val="en-US"/>
+        </w:rPr>
+      </w:pPr>
+      <w:r>
+        <w:rPr>
+          <w:lang w:val="en-US"/>
+        </w:rPr>
+        <w:t>That woman is a designer</w:t>
+      </w:r>
+    </w:p>
+    <w:p>
+      <w:pPr>
+        <w:spacing w:before="20" w:line="276" w:lineRule="auto"/>
+        <w:rPr>
+          <w:lang w:val="en-US"/>
+        </w:rPr>
+      </w:pPr>
+      <w:r>
+        <w:rPr>
+          <w:lang w:val="en-US"/>
+        </w:rPr>
+        <w:t>Those women are teachers</w:t>
+      </w:r>
+    </w:p>
+    <w:p>
+      <w:pPr>
+        <w:spacing w:before="20" w:line="276" w:lineRule="auto"/>
+        <w:rPr>
+          <w:lang w:val="en-US"/>
+        </w:rPr>
+      </w:pPr>
+      <w:r>
+        <w:rPr>
+          <w:lang w:val="en-US"/>
+        </w:rPr>
+        <w:t>These lessons are so effective</w:t>
+      </w:r>
+    </w:p>
+    <w:p>
+      <w:pPr>
+        <w:spacing w:before="20" w:line="276" w:lineRule="auto"/>
+        <w:rPr>
+          <w:lang w:val="en-US"/>
+        </w:rPr>
+      </w:pPr>
+      <w:r>
+        <w:rPr>
+          <w:lang w:val="en-US"/>
+        </w:rPr>
+        <w:t>Those lessons are ineffective (Those lessons aren’t effective)</w:t>
+      </w:r>
+    </w:p>
+    <w:p>
+      <w:pPr>
+        <w:spacing w:before="20" w:line="276" w:lineRule="auto"/>
+        <w:rPr>
+          <w:lang w:val="en-US"/>
+        </w:rPr>
+      </w:pPr>
+      <w:r>
+        <w:rPr>
+          <w:lang w:val="en-US"/>
+        </w:rPr>
+        <w:t>This problem is very big</w:t>
+      </w:r>
+    </w:p>
+    <w:p>
+      <w:pPr>
+        <w:spacing w:before="20" w:line="276" w:lineRule="auto"/>
+        <w:rPr>
+          <w:lang w:val="en-US"/>
+        </w:rPr>
+      </w:pPr>
+      <w:r>
+        <w:rPr>
+          <w:lang w:val="en-US"/>
+        </w:rPr>
+        <w:t>These problems are small</w:t>
+      </w:r>
+    </w:p>
+    <w:p>
+      <w:pPr>
+        <w:spacing w:before="20" w:line="276" w:lineRule="auto"/>
+        <w:rPr>
+          <w:lang w:val="en-US"/>
+        </w:rPr>
+      </w:pPr>
+      <w:r>
+        <w:rPr>
+          <w:lang w:val="en-US"/>
+        </w:rPr>
+        <w:t xml:space="preserve">These lessons </w:t>
+      </w:r>
+      <w:r>
+        <w:rPr>
+          <w:lang w:val="en-US"/>
+        </w:rPr>
+        <w:t>are really good</w:t>
+      </w:r>
+    </w:p>
+    <w:p>
+      <w:pPr>
+        <w:spacing w:before="20" w:line="276" w:lineRule="auto"/>
+        <w:rPr>
+          <w:lang w:val="en-US"/>
+        </w:rPr>
+      </w:pPr>
+      <w:r>
+        <w:rPr>
+          <w:lang w:val="en-US"/>
+        </w:rPr>
+        <w:t>This information is really useful</w:t>
+      </w:r>
+    </w:p>
+    <w:p>
+      <w:pPr>
+        <w:spacing w:before="20" w:line="276" w:lineRule="auto"/>
+        <w:rPr>
+          <w:lang w:val="en-US"/>
+        </w:rPr>
+      </w:pPr>
+      <w:r>
+        <w:rPr>
+          <w:lang w:val="en-US"/>
+        </w:rPr>
+        <w:t>This thing is very important</w:t>
+      </w:r>
+    </w:p>
+    <w:p>
+      <w:pPr>
+        <w:spacing w:before="20" w:line="276" w:lineRule="auto"/>
+        <w:rPr>
+          <w:lang w:val="en-US"/>
+        </w:rPr>
+      </w:pPr>
+      <w:r>
+        <w:rPr>
+          <w:lang w:val="en-US"/>
+        </w:rPr>
+        <w:t>These things are very important</w:t>
+      </w:r>
+    </w:p>
+    <w:p>
+      <w:pPr>
+        <w:spacing w:before="20" w:line="276" w:lineRule="auto"/>
+        <w:rPr>
+          <w:lang w:val="en-US"/>
+        </w:rPr>
+      </w:pPr>
+      <w:r>
+        <w:rPr>
+          <w:lang w:val="en-US"/>
+        </w:rPr>
+        <w:t>Time is money</w:t>
+      </w:r>
+    </w:p>
+    <w:p>
+      <w:pPr>
+        <w:spacing w:before="20" w:line="276" w:lineRule="auto"/>
+        <w:rPr>
+          <w:lang w:val="en-US"/>
+        </w:rPr>
+      </w:pPr>
+      <w:r>
+        <w:rPr>
+          <w:lang w:val="en-US"/>
+        </w:rPr>
+        <w:t>Money is important</w:t>
+      </w:r>
+    </w:p>
+    <w:p>
+      <w:pPr>
+        <w:spacing w:before="20" w:line="276" w:lineRule="auto"/>
+        <w:rPr>
+          <w:lang w:val="en-US"/>
+        </w:rPr>
+      </w:pPr>
+      <w:r>
+        <w:rPr>
+          <w:lang w:val="en-US"/>
+        </w:rPr>
+        <w:t>English is easy</w:t>
+      </w:r>
+    </w:p>
+    <w:p>
+      <w:pPr>
+        <w:spacing w:before="20" w:line="276" w:lineRule="auto"/>
+        <w:rPr>
+          <w:lang w:val="en-US"/>
+        </w:rPr>
+      </w:pPr>
+      <w:r>
+        <w:rPr>
+          <w:lang w:val="en-US"/>
+        </w:rPr>
+        <w:t>Chinese is very difficult</w:t>
+      </w:r>
+    </w:p>
+    <w:p>
+      <w:pPr>
+        <w:spacing w:before="20" w:line="276" w:lineRule="auto"/>
+        <w:rPr>
+          <w:lang w:val="en-US"/>
+        </w:rPr>
+      </w:pPr>
+      <w:r>
+        <w:rPr>
+          <w:lang w:val="en-US"/>
+        </w:rPr>
+        <w:t>Love is a wonderful feeling</w:t>
+      </w:r>
+    </w:p>
+    <w:p>
+      <w:pPr>
+        <w:spacing w:before="20" w:line="276" w:lineRule="auto"/>
+        <w:rPr>
+          <w:lang w:val="en-US"/>
+        </w:rPr>
+      </w:pPr>
+      <w:r>
+        <w:rPr>
+          <w:lang w:val="en-US"/>
+        </w:rPr>
+        <w:t>Knowledge is power</w:t>
+      </w:r>
+    </w:p>
+    <w:p>
+      <w:pPr>
+        <w:spacing w:before="20" w:line="276" w:lineRule="auto"/>
+        <w:rPr>
+          <w:lang w:val="en-US"/>
+        </w:rPr>
+      </w:pPr>
+      <w:r>
+        <w:rPr>
+          <w:lang w:val="en-US"/>
+        </w:rPr>
+        <w:t>This place is very beatiful</w:t>
+      </w:r>
+    </w:p>
+    <w:p>
+      <w:pPr>
+        <w:spacing w:before="20" w:line="276" w:lineRule="auto"/>
+        <w:rPr>
+          <w:lang w:val="en-US"/>
+        </w:rPr>
+      </w:pPr>
+      <w:r>
+        <w:rPr>
+          <w:lang w:val="en-US"/>
+        </w:rPr>
+        <w:t>This company is very rich</w:t>
+      </w:r>
+    </w:p>
+    <w:p>
+      <w:pPr>
+        <w:spacing w:before="20" w:line="276" w:lineRule="auto"/>
+        <w:rPr>
+          <w:lang w:val="en-US"/>
+        </w:rPr>
+      </w:pPr>
+      <w:r>
+        <w:rPr>
+          <w:lang w:val="en-US"/>
+        </w:rPr>
+        <w:t>I</w:t>
+      </w:r>
+      <w:r>
+        <w:rPr>
+          <w:lang w:val="en-US"/>
+        </w:rPr>
+        <w:t>’</w:t>
+      </w:r>
+      <w:r>
+        <w:rPr>
+          <w:lang w:val="en-US"/>
+        </w:rPr>
+        <w:t>m Russia</w:t>
+      </w:r>
+    </w:p>
+    <w:p>
+      <w:pPr>
+        <w:spacing w:before="20" w:line="276" w:lineRule="auto"/>
+        <w:rPr>
+          <w:lang w:val="en-US"/>
+        </w:rPr>
+      </w:pPr>
+      <w:r>
+        <w:rPr>
+          <w:lang w:val="en-US"/>
+        </w:rPr>
+        <w:t>He’s American</w:t>
+      </w:r>
+    </w:p>
+    <w:p>
+      <w:pPr>
+        <w:spacing w:before="20" w:line="276" w:lineRule="auto"/>
+        <w:rPr>
+          <w:lang w:val="en-US"/>
+        </w:rPr>
+      </w:pPr>
+      <w:r>
+        <w:rPr>
+          <w:lang w:val="en-US"/>
+        </w:rPr>
+        <w:t>I’m 20 (twenty)</w:t>
+      </w:r>
+    </w:p>
+    <w:p>
+      <w:pPr>
+        <w:spacing w:before="20" w:line="276" w:lineRule="auto"/>
+        <w:rPr>
+          <w:lang w:val="en-US"/>
+        </w:rPr>
+      </w:pPr>
+      <w:r>
+        <w:rPr>
+          <w:lang w:val="en-US"/>
+        </w:rPr>
+        <w:t>She’s 30 (thirty)</w:t>
+      </w:r>
+    </w:p>
+    <w:p>
+      <w:pPr>
+        <w:spacing w:before="20" w:line="276" w:lineRule="auto"/>
+        <w:rPr>
+          <w:lang w:val="en-US"/>
+        </w:rPr>
+      </w:pPr>
+      <w:r>
+        <w:rPr>
+          <w:lang w:val="en-US"/>
+        </w:rPr>
+        <w:t>My mother is a doctor. She’s 40 (forty)</w:t>
+      </w:r>
+    </w:p>
+    <w:p>
+      <w:pPr>
+        <w:spacing w:before="20" w:line="276" w:lineRule="auto"/>
+        <w:rPr>
+          <w:lang w:val="en-US"/>
+        </w:rPr>
+      </w:pPr>
+    </w:p>
+    <w:p>
+      <w:pPr>
+        <w:spacing w:before="20" w:line="276" w:lineRule="auto"/>
+        <w:rPr>
+          <w:b/>
+          <w:lang w:val="en-US"/>
+        </w:rPr>
+      </w:pPr>
+      <w:r>
+        <w:rPr>
+          <w:b/>
+          <w:lang w:val="en-US"/>
+        </w:rPr>
+        <w:t>1. one 2. two 3. three 4. four 5. five 6. sex 7. seven 8. eight 9. nine 10. ten</w:t>
+      </w:r>
+    </w:p>
+    <w:p>
+      <w:pPr>
+        <w:spacing w:before="20" w:line="276" w:lineRule="auto"/>
+        <w:rPr>
+          <w:b/>
+          <w:lang w:val="en-US"/>
+        </w:rPr>
+      </w:pPr>
+      <w:r>
+        <w:rPr>
+          <w:b/>
+          <w:lang w:val="en-US"/>
+        </w:rPr>
+        <w:t>11.</w:t>
+      </w:r>
+      <w:r>
+        <w:rPr>
+          <w:b/>
+          <w:lang w:val="en-US"/>
+        </w:rPr>
+        <w:t xml:space="preserve"> eleven</w:t>
+      </w:r>
+      <w:r>
+        <w:rPr>
+          <w:b/>
+          <w:lang w:val="en-US"/>
+        </w:rPr>
+        <w:t xml:space="preserve"> </w:t>
+      </w:r>
+      <w:r>
+        <w:rPr>
+          <w:b/>
+          <w:lang w:val="en-US"/>
+        </w:rPr>
+        <w:t>12.</w:t>
+      </w:r>
+      <w:r>
+        <w:rPr>
+          <w:b/>
+          <w:lang w:val="en-US"/>
+        </w:rPr>
+        <w:t xml:space="preserve"> </w:t>
+      </w:r>
+      <w:r>
+        <w:rPr>
+          <w:b/>
+          <w:lang w:val="en-US"/>
+        </w:rPr>
+        <w:t xml:space="preserve">twelve </w:t>
+      </w:r>
+      <w:r>
+        <w:rPr>
+          <w:b/>
+          <w:lang w:val="en-US"/>
+        </w:rPr>
+        <w:t>13.</w:t>
+      </w:r>
+      <w:r>
+        <w:rPr>
+          <w:b/>
+          <w:lang w:val="en-US"/>
+        </w:rPr>
+        <w:t xml:space="preserve"> thirteen</w:t>
+      </w:r>
+      <w:r>
+        <w:rPr>
+          <w:b/>
+          <w:lang w:val="en-US"/>
+        </w:rPr>
+        <w:t xml:space="preserve"> </w:t>
+      </w:r>
+      <w:r>
+        <w:rPr>
+          <w:b/>
+          <w:lang w:val="en-US"/>
+        </w:rPr>
+        <w:t>14.</w:t>
+      </w:r>
+      <w:r>
+        <w:rPr>
+          <w:b/>
+          <w:lang w:val="en-US"/>
+        </w:rPr>
+        <w:t xml:space="preserve"> fourteen</w:t>
+      </w:r>
+      <w:r>
+        <w:rPr>
+          <w:b/>
+          <w:lang w:val="en-US"/>
+        </w:rPr>
+        <w:t>15.</w:t>
+      </w:r>
+      <w:r>
+        <w:rPr>
+          <w:b/>
+          <w:lang w:val="en-US"/>
+        </w:rPr>
+        <w:t xml:space="preserve"> fifteen </w:t>
+      </w:r>
+      <w:r>
+        <w:rPr>
+          <w:b/>
+          <w:lang w:val="en-US"/>
+        </w:rPr>
+        <w:t>16. sixteen 17. seventeen</w:t>
+      </w:r>
+    </w:p>
+    <w:p>
+      <w:pPr>
+        <w:spacing w:before="20" w:line="276" w:lineRule="auto"/>
+        <w:rPr>
+          <w:b/>
+          <w:lang w:val="en-US"/>
+        </w:rPr>
+      </w:pPr>
+      <w:r>
+        <w:rPr>
+          <w:b/>
+          <w:lang w:val="en-US"/>
+        </w:rPr>
+        <w:t xml:space="preserve">18. </w:t>
+      </w:r>
+      <w:r>
+        <w:rPr>
+          <w:b/>
+          <w:lang w:val="en-US"/>
+        </w:rPr>
+        <w:t>eighteen</w:t>
+      </w:r>
+      <w:r>
+        <w:rPr>
+          <w:b/>
+          <w:lang w:val="en-US"/>
+        </w:rPr>
+        <w:t xml:space="preserve"> 19. nineteen </w:t>
+      </w:r>
+    </w:p>
+    <w:p>
+      <w:pPr>
+        <w:spacing w:before="20" w:line="276" w:lineRule="auto"/>
+        <w:rPr>
+          <w:b/>
+          <w:lang w:val="en-US"/>
+        </w:rPr>
+      </w:pPr>
+      <w:r>
+        <w:rPr>
+          <w:b/>
+          <w:lang w:val="en-US"/>
+        </w:rPr>
+        <w:t>20.</w:t>
+      </w:r>
+      <w:r>
+        <w:rPr>
+          <w:b/>
+          <w:lang w:val="en-US"/>
+        </w:rPr>
+        <w:t xml:space="preserve"> twenty </w:t>
+      </w:r>
+      <w:r>
+        <w:rPr>
+          <w:b/>
+          <w:lang w:val="en-US"/>
+        </w:rPr>
+        <w:t>30. thirty 40. forty</w:t>
+      </w:r>
+      <w:r>
+        <w:rPr>
+          <w:b/>
+          <w:lang w:val="en-US"/>
+        </w:rPr>
+        <w:t xml:space="preserve"> 50. fifty 60. sexty</w:t>
+      </w:r>
+    </w:p>
+    <w:p>
+      <w:pPr>
+        <w:spacing w:before="20" w:line="276" w:lineRule="auto"/>
+        <w:rPr>
+          <w:b/>
+          <w:lang w:val="en-US"/>
+        </w:rPr>
+      </w:pPr>
+      <w:r>
+        <w:rPr>
+          <w:b/>
+          <w:lang w:val="en-US"/>
+        </w:rPr>
+        <w:t>70. seventy 80. eighty 90. ninety 100. one hundred</w:t>
+      </w:r>
+    </w:p>
+    <w:p>
+      <w:pPr>
+        <w:spacing w:before="20" w:line="276" w:lineRule="auto"/>
+        <w:rPr>
+          <w:lang w:val="en-US"/>
+        </w:rPr>
+      </w:pPr>
+      <w:r>
+        <w:rPr>
+          <w:lang w:val="en-US"/>
+        </w:rPr>
+        <w:t>I’m 21 (years old) (twenty-one)</w:t>
+      </w:r>
+    </w:p>
+    <w:p>
+      <w:pPr>
+        <w:spacing w:before="20" w:line="276" w:lineRule="auto"/>
+        <w:rPr>
+          <w:lang w:val="en-US"/>
+        </w:rPr>
+      </w:pPr>
+      <w:r>
+        <w:rPr>
+          <w:lang w:val="en-US"/>
+        </w:rPr>
+        <w:t>I’m 32 (years old) (thirty – two)</w:t>
+      </w:r>
+    </w:p>
+    <w:p>
+      <w:pPr>
+        <w:spacing w:before="20" w:line="276" w:lineRule="auto"/>
+        <w:rPr>
+          <w:lang w:val="en-US"/>
+        </w:rPr>
+      </w:pPr>
+      <w:r>
+        <w:rPr>
+          <w:lang w:val="en-US"/>
+        </w:rPr>
+        <w:t>He’s 21 years old (twenty – one)</w:t>
+      </w:r>
+    </w:p>
+    <w:p>
+      <w:pPr>
+        <w:spacing w:before="20" w:line="276" w:lineRule="auto"/>
+        <w:rPr>
+          <w:lang w:val="en-US"/>
+        </w:rPr>
+      </w:pPr>
+      <w:r>
+        <w:rPr>
+          <w:lang w:val="en-US"/>
+        </w:rPr>
+        <w:t>He’s 32 years old (thirty - two)</w:t>
+      </w:r>
+    </w:p>
+    <w:p>
+      <w:pPr>
+        <w:spacing w:before="20" w:line="276" w:lineRule="auto"/>
+        <w:rPr>
+          <w:lang w:val="en-US"/>
+        </w:rPr>
+      </w:pPr>
+      <w:r>
+        <w:rPr>
+          <w:lang w:val="en-US"/>
+        </w:rPr>
+        <w:t>My brother is 21 years old (twelve – one)</w:t>
+      </w:r>
+    </w:p>
+    <w:p>
+      <w:pPr>
+        <w:spacing w:before="20" w:line="276" w:lineRule="auto"/>
+        <w:rPr>
+          <w:lang w:val="en-US"/>
+        </w:rPr>
+      </w:pPr>
+      <w:r>
+        <w:rPr>
+          <w:lang w:val="en-US"/>
+        </w:rPr>
+        <w:t>I’m 34 years old (thirty – four)</w:t>
+      </w:r>
+    </w:p>
+    <w:p>
+      <w:pPr>
+        <w:spacing w:before="20" w:line="276" w:lineRule="auto"/>
+        <w:rPr>
+          <w:lang w:val="en-US"/>
+        </w:rPr>
+      </w:pPr>
+      <w:r>
+        <w:rPr>
+          <w:lang w:val="en-US"/>
+        </w:rPr>
+        <w:t>His wife is 32 years old (thirty – two)</w:t>
+      </w:r>
+    </w:p>
+    <w:p>
+      <w:pPr>
+        <w:spacing w:before="20" w:line="276" w:lineRule="auto"/>
+        <w:rPr>
+          <w:lang w:val="en-US"/>
+        </w:rPr>
+      </w:pPr>
+    </w:p>
+    <w:p>
+      <w:pPr>
+        <w:spacing w:before="20" w:line="276" w:lineRule="auto"/>
+        <w:rPr>
+          <w:lang w:val="en-US"/>
+        </w:rPr>
+      </w:pPr>
+      <w:r>
+        <w:rPr>
+          <w:lang w:val="en-US"/>
+        </w:rPr>
+        <w:tab/>
+        <w:t>Lesson 29.1</w:t>
+      </w:r>
+    </w:p>
+    <w:p>
+      <w:pPr>
+        <w:spacing w:before="20" w:line="276" w:lineRule="auto"/>
+        <w:rPr>
+          <w:lang w:val="en-US"/>
+        </w:rPr>
+      </w:pPr>
+      <w:r>
+        <w:rPr>
+          <w:lang w:val="en-US"/>
+        </w:rPr>
+        <w:t>1. Money is important</w:t>
+      </w:r>
+    </w:p>
+    <w:p>
+      <w:pPr>
+        <w:spacing w:before="20" w:line="276" w:lineRule="auto"/>
+        <w:rPr>
+          <w:lang w:val="en-US"/>
+        </w:rPr>
+      </w:pPr>
+      <w:r>
+        <w:rPr>
+          <w:lang w:val="en-US"/>
+        </w:rPr>
+        <w:t>2. This businessman is very rich</w:t>
+      </w:r>
+    </w:p>
+    <w:p>
+      <w:pPr>
+        <w:spacing w:before="20" w:line="276" w:lineRule="auto"/>
+        <w:rPr>
+          <w:lang w:val="en-US"/>
+        </w:rPr>
+      </w:pPr>
+      <w:r>
+        <w:rPr>
+          <w:lang w:val="en-US"/>
+        </w:rPr>
+        <w:t>3. The lesson is useful</w:t>
+      </w:r>
+    </w:p>
+    <w:p>
+      <w:pPr>
+        <w:spacing w:before="20" w:line="276" w:lineRule="auto"/>
+        <w:rPr>
+          <w:lang w:val="en-US"/>
+        </w:rPr>
+      </w:pPr>
+      <w:r>
+        <w:rPr>
+          <w:lang w:val="en-US"/>
+        </w:rPr>
+        <w:t>4. The day is windy</w:t>
+      </w:r>
+    </w:p>
+    <w:p>
+      <w:pPr>
+        <w:spacing w:before="20" w:line="276" w:lineRule="auto"/>
+        <w:rPr>
+          <w:lang w:val="en-US"/>
+        </w:rPr>
+      </w:pPr>
+      <w:r>
+        <w:rPr>
+          <w:lang w:val="en-US"/>
+        </w:rPr>
+        <w:t>5. Our teacher is very hard-working</w:t>
+      </w:r>
+    </w:p>
+    <w:p>
+      <w:pPr>
+        <w:spacing w:before="20" w:line="276" w:lineRule="auto"/>
+        <w:rPr>
+          <w:lang w:val="en-US"/>
+        </w:rPr>
+      </w:pPr>
+      <w:r>
+        <w:rPr>
+          <w:lang w:val="en-US"/>
+        </w:rPr>
+        <w:t>6. This boy is very lazy</w:t>
+      </w:r>
+    </w:p>
+    <w:p>
+      <w:pPr>
+        <w:spacing w:before="20" w:line="276" w:lineRule="auto"/>
+        <w:rPr>
+          <w:lang w:val="en-US"/>
+        </w:rPr>
+      </w:pPr>
+      <w:r>
+        <w:rPr>
+          <w:lang w:val="en-US"/>
+        </w:rPr>
+        <w:t xml:space="preserve">7. </w:t>
+      </w:r>
+      <w:r>
+        <w:rPr>
+          <w:lang w:val="en-US"/>
+        </w:rPr>
+        <w:t>Your results are excellent</w:t>
+      </w:r>
+    </w:p>
+    <w:p>
+      <w:pPr>
+        <w:spacing w:before="20" w:line="276" w:lineRule="auto"/>
+        <w:rPr>
+          <w:lang w:val="en-US"/>
+        </w:rPr>
+      </w:pPr>
+      <w:r>
+        <w:rPr>
+          <w:lang w:val="en-US"/>
+        </w:rPr>
+        <w:t>8. His result is so bad</w:t>
+      </w:r>
+    </w:p>
+    <w:p>
+      <w:pPr>
+        <w:spacing w:before="20" w:line="276" w:lineRule="auto"/>
+        <w:rPr>
+          <w:lang w:val="en-US"/>
+        </w:rPr>
+      </w:pPr>
+      <w:r>
+        <w:rPr>
+          <w:lang w:val="en-US"/>
+        </w:rPr>
+        <w:t>9. Our manager is very professional</w:t>
+      </w:r>
+    </w:p>
+    <w:p>
+      <w:pPr>
+        <w:spacing w:before="20" w:line="276" w:lineRule="auto"/>
+        <w:rPr>
+          <w:lang w:val="en-US"/>
+        </w:rPr>
+      </w:pPr>
+      <w:r>
+        <w:rPr>
+          <w:lang w:val="en-US"/>
+        </w:rPr>
+        <w:t>10. Knowledge is power</w:t>
+      </w:r>
+    </w:p>
+    <w:p>
+      <w:pPr>
+        <w:spacing w:before="20" w:line="276" w:lineRule="auto"/>
+        <w:rPr>
+          <w:lang w:val="en-US"/>
+        </w:rPr>
+      </w:pPr>
+      <w:r>
+        <w:rPr>
+          <w:lang w:val="en-US"/>
+        </w:rPr>
+        <w:t>11. This work is new for me</w:t>
+      </w:r>
+    </w:p>
+    <w:p>
+      <w:pPr>
+        <w:spacing w:before="20" w:line="276" w:lineRule="auto"/>
+        <w:rPr>
+          <w:lang w:val="en-US"/>
+        </w:rPr>
+      </w:pPr>
+      <w:r>
+        <w:rPr>
+          <w:lang w:val="en-US"/>
+        </w:rPr>
+        <w:t>12. This man is very rich</w:t>
+      </w:r>
+    </w:p>
+    <w:p>
+      <w:pPr>
+        <w:spacing w:before="20" w:line="276" w:lineRule="auto"/>
+        <w:rPr>
+          <w:lang w:val="en-US"/>
+        </w:rPr>
+      </w:pPr>
+      <w:r>
+        <w:rPr>
+          <w:lang w:val="en-US"/>
+        </w:rPr>
+        <w:t>13. The test is easy</w:t>
+      </w:r>
+    </w:p>
+    <w:p>
+      <w:pPr>
+        <w:spacing w:before="20" w:line="276" w:lineRule="auto"/>
+        <w:rPr>
+          <w:lang w:val="en-US"/>
+        </w:rPr>
+      </w:pPr>
+      <w:r>
+        <w:rPr>
+          <w:lang w:val="en-US"/>
+        </w:rPr>
+        <w:t>14. These problems are small</w:t>
+      </w:r>
+    </w:p>
+    <w:p>
+      <w:pPr>
+        <w:spacing w:before="20" w:line="276" w:lineRule="auto"/>
+        <w:rPr>
+          <w:lang w:val="en-US"/>
+        </w:rPr>
+      </w:pPr>
+      <w:r>
+        <w:rPr>
+          <w:lang w:val="en-US"/>
+        </w:rPr>
+        <w:t>15. The exam is difficult</w:t>
+      </w:r>
+    </w:p>
+    <w:p>
+      <w:pPr>
+        <w:spacing w:before="20" w:line="276" w:lineRule="auto"/>
+        <w:rPr>
+          <w:lang w:val="en-US"/>
+        </w:rPr>
+      </w:pPr>
+      <w:r>
+        <w:rPr>
+          <w:lang w:val="en-US"/>
+        </w:rPr>
+        <w:t>16. My boss is very busy now</w:t>
+      </w:r>
+    </w:p>
+    <w:p>
+      <w:pPr>
+        <w:spacing w:before="20" w:line="276" w:lineRule="auto"/>
+        <w:rPr>
+          <w:lang w:val="en-US"/>
+        </w:rPr>
+      </w:pPr>
+      <w:r>
+        <w:rPr>
+          <w:lang w:val="en-US"/>
+        </w:rPr>
+        <w:t>17. His girlfriend is 19 (nineteen)</w:t>
+      </w:r>
+    </w:p>
+    <w:p>
+      <w:pPr>
+        <w:spacing w:before="20" w:line="276" w:lineRule="auto"/>
+        <w:rPr>
+          <w:lang w:val="en-US"/>
+        </w:rPr>
+      </w:pPr>
+      <w:r>
+        <w:rPr>
+          <w:lang w:val="en-US"/>
+        </w:rPr>
+        <w:t>18. Her boyfriend is 22 (twenty - two)</w:t>
+      </w:r>
+    </w:p>
+    <w:p>
+      <w:pPr>
+        <w:spacing w:before="20" w:line="276" w:lineRule="auto"/>
+        <w:rPr>
+          <w:lang w:val="en-US"/>
+        </w:rPr>
+      </w:pPr>
+      <w:r>
+        <w:rPr>
+          <w:lang w:val="en-US"/>
+        </w:rPr>
+        <w:t>19. The men are here</w:t>
+      </w:r>
+    </w:p>
+    <w:p>
+      <w:pPr>
+        <w:spacing w:before="20" w:line="276" w:lineRule="auto"/>
+        <w:rPr>
+          <w:lang w:val="en-US"/>
+        </w:rPr>
+      </w:pPr>
+      <w:r>
+        <w:rPr>
+          <w:lang w:val="en-US"/>
+        </w:rPr>
+        <w:t>20. This company is very rich</w:t>
+      </w:r>
+    </w:p>
+    <w:p>
+      <w:pPr>
+        <w:spacing w:before="20" w:line="276" w:lineRule="auto"/>
+        <w:rPr>
+          <w:lang w:val="en-US"/>
+        </w:rPr>
+      </w:pPr>
+      <w:r>
+        <w:rPr>
+          <w:lang w:val="en-US"/>
+        </w:rPr>
+        <w:t>21. His result is brilliant</w:t>
+      </w:r>
+    </w:p>
+    <w:p>
+      <w:pPr>
+        <w:spacing w:before="20" w:line="276" w:lineRule="auto"/>
+        <w:rPr>
+          <w:lang w:val="en-US"/>
+        </w:rPr>
+      </w:pPr>
+      <w:r>
+        <w:rPr>
+          <w:lang w:val="en-US"/>
+        </w:rPr>
+        <w:t>22. All these details are very important</w:t>
+      </w:r>
+    </w:p>
+    <w:p>
+      <w:pPr>
+        <w:spacing w:before="20" w:line="276" w:lineRule="auto"/>
+        <w:rPr>
+          <w:lang w:val="en-US"/>
+        </w:rPr>
+      </w:pPr>
+      <w:r>
+        <w:rPr>
+          <w:lang w:val="en-US"/>
+        </w:rPr>
+        <w:t xml:space="preserve">23. </w:t>
+      </w:r>
+      <w:r>
+        <w:rPr>
+          <w:lang w:val="en-US"/>
+        </w:rPr>
+        <w:t>Those lessons are ineffective (aren’t effective)</w:t>
+      </w:r>
+    </w:p>
+    <w:p>
+      <w:pPr>
+        <w:spacing w:before="20" w:line="276" w:lineRule="auto"/>
+        <w:rPr>
+          <w:lang w:val="en-US"/>
+        </w:rPr>
+      </w:pPr>
+      <w:r>
+        <w:rPr>
+          <w:lang w:val="en-US"/>
+        </w:rPr>
+        <w:t>24. English is easy</w:t>
+      </w:r>
+    </w:p>
+    <w:p>
+      <w:pPr>
+        <w:spacing w:before="20" w:line="276" w:lineRule="auto"/>
+        <w:rPr>
+          <w:lang w:val="en-US"/>
+        </w:rPr>
+      </w:pPr>
+      <w:r>
+        <w:rPr>
+          <w:lang w:val="en-US"/>
+        </w:rPr>
+        <w:t>25. This method is very simple</w:t>
+      </w:r>
+    </w:p>
+    <w:p>
+      <w:pPr>
+        <w:spacing w:before="20" w:line="276" w:lineRule="auto"/>
+        <w:rPr>
+          <w:lang w:val="en-US"/>
+        </w:rPr>
+      </w:pPr>
+      <w:r>
+        <w:rPr>
+          <w:lang w:val="en-US"/>
+        </w:rPr>
+        <w:t>26. This book is really boring</w:t>
+      </w:r>
+    </w:p>
+    <w:p>
+      <w:pPr>
+        <w:spacing w:before="20" w:line="276" w:lineRule="auto"/>
+        <w:rPr>
+          <w:lang w:val="en-US"/>
+        </w:rPr>
+      </w:pPr>
+      <w:r>
+        <w:rPr>
+          <w:lang w:val="en-US"/>
+        </w:rPr>
+        <w:t>27. The boy is very clever</w:t>
+      </w:r>
+    </w:p>
+    <w:p>
+      <w:pPr>
+        <w:spacing w:before="20" w:line="276" w:lineRule="auto"/>
+        <w:rPr>
+          <w:lang w:val="en-US"/>
+        </w:rPr>
+      </w:pPr>
+      <w:r>
+        <w:rPr>
+          <w:lang w:val="en-US"/>
+        </w:rPr>
+        <w:t>28. Those women are teachers</w:t>
+      </w:r>
+    </w:p>
+    <w:p>
+      <w:pPr>
+        <w:spacing w:before="20" w:line="276" w:lineRule="auto"/>
+        <w:rPr>
+          <w:lang w:val="en-US"/>
+        </w:rPr>
+      </w:pPr>
+      <w:r>
+        <w:rPr>
+          <w:lang w:val="en-US"/>
+        </w:rPr>
+        <w:t>29. This mistake is very big</w:t>
+      </w:r>
+    </w:p>
+    <w:p>
+      <w:pPr>
+        <w:spacing w:before="20" w:line="276" w:lineRule="auto"/>
+        <w:rPr>
+          <w:lang w:val="en-US"/>
+        </w:rPr>
+      </w:pPr>
+      <w:r>
+        <w:rPr>
+          <w:lang w:val="en-US"/>
+        </w:rPr>
+        <w:t>30. Her level is very low</w:t>
+      </w:r>
+    </w:p>
+    <w:p>
+      <w:pPr>
+        <w:spacing w:before="20" w:line="276" w:lineRule="auto"/>
+        <w:rPr>
+          <w:lang w:val="en-US"/>
+        </w:rPr>
+      </w:pPr>
+      <w:r>
+        <w:rPr>
+          <w:lang w:val="en-US"/>
+        </w:rPr>
+        <w:t>31. Chinese is very difficult</w:t>
+      </w:r>
+    </w:p>
+    <w:p>
+      <w:pPr>
+        <w:spacing w:before="20" w:line="276" w:lineRule="auto"/>
+        <w:rPr>
+          <w:lang w:val="en-US"/>
+        </w:rPr>
+      </w:pPr>
+      <w:r>
+        <w:rPr>
+          <w:lang w:val="en-US"/>
+        </w:rPr>
+        <w:t>32. These students are very lazy</w:t>
+      </w:r>
+    </w:p>
+    <w:p>
+      <w:pPr>
+        <w:spacing w:before="20" w:line="276" w:lineRule="auto"/>
+        <w:rPr>
+          <w:lang w:val="en-US"/>
+        </w:rPr>
+      </w:pPr>
+      <w:r>
+        <w:rPr>
+          <w:lang w:val="en-US"/>
+        </w:rPr>
+        <w:t>33. The question is simple</w:t>
+      </w:r>
+    </w:p>
+    <w:p>
+      <w:pPr>
+        <w:spacing w:before="20" w:line="276" w:lineRule="auto"/>
+        <w:rPr>
+          <w:lang w:val="en-US"/>
+        </w:rPr>
+      </w:pPr>
+      <w:r>
+        <w:rPr>
+          <w:lang w:val="en-US"/>
+        </w:rPr>
+        <w:t>34. This year is very difficult</w:t>
+      </w:r>
+    </w:p>
+    <w:p>
+      <w:pPr>
+        <w:spacing w:before="20" w:line="276" w:lineRule="auto"/>
+        <w:rPr>
+          <w:lang w:val="en-US"/>
+        </w:rPr>
+      </w:pPr>
+      <w:r>
+        <w:rPr>
+          <w:lang w:val="en-US"/>
+        </w:rPr>
+        <w:t>35. The boys are at home</w:t>
+      </w:r>
+    </w:p>
+    <w:p>
+      <w:pPr>
+        <w:spacing w:before="20" w:line="276" w:lineRule="auto"/>
+        <w:rPr>
+          <w:lang w:val="en-US"/>
+        </w:rPr>
+      </w:pPr>
+      <w:r>
+        <w:rPr>
+          <w:lang w:val="en-US"/>
+        </w:rPr>
+        <w:t>36. My memory is bad</w:t>
+      </w:r>
+    </w:p>
+    <w:p>
+      <w:pPr>
+        <w:spacing w:before="20" w:line="276" w:lineRule="auto"/>
+        <w:rPr>
+          <w:lang w:val="en-US"/>
+        </w:rPr>
+      </w:pPr>
+      <w:r>
+        <w:rPr>
+          <w:lang w:val="en-US"/>
+        </w:rPr>
+        <w:t>37. This student is so hard-working</w:t>
+      </w:r>
+    </w:p>
+    <w:p>
+      <w:pPr>
+        <w:spacing w:before="20" w:line="276" w:lineRule="auto"/>
+        <w:rPr>
+          <w:lang w:val="en-US"/>
+        </w:rPr>
+      </w:pPr>
+      <w:r>
+        <w:rPr>
+          <w:lang w:val="en-US"/>
+        </w:rPr>
+        <w:t>38. Her boyfriend is 18 (eighteen)</w:t>
+      </w:r>
+    </w:p>
+    <w:p>
+      <w:pPr>
+        <w:spacing w:before="20" w:line="276" w:lineRule="auto"/>
+        <w:rPr>
+          <w:lang w:val="en-US"/>
+        </w:rPr>
+      </w:pPr>
+      <w:r>
+        <w:rPr>
+          <w:lang w:val="en-US"/>
+        </w:rPr>
+        <w:t>39. I’m 31 (thirty-one). And you?</w:t>
+      </w:r>
+    </w:p>
+    <w:p>
+      <w:pPr>
+        <w:spacing w:before="20" w:line="276" w:lineRule="auto"/>
+        <w:rPr>
+          <w:lang w:val="en-US"/>
+        </w:rPr>
+      </w:pPr>
+      <w:r>
+        <w:rPr>
+          <w:lang w:val="en-US"/>
+        </w:rPr>
+        <w:t>40. All your videos are so interesting</w:t>
+      </w:r>
+    </w:p>
+    <w:p>
+      <w:pPr>
+        <w:spacing w:before="20" w:line="276" w:lineRule="auto"/>
+        <w:rPr>
+          <w:lang w:val="en-US"/>
+        </w:rPr>
+      </w:pPr>
+      <w:r>
+        <w:rPr>
+          <w:lang w:val="en-US"/>
+        </w:rPr>
+        <w:t xml:space="preserve">41. </w:t>
+      </w:r>
+      <w:r>
+        <w:rPr>
+          <w:lang w:val="en-US"/>
+        </w:rPr>
+        <w:t>That woman is a designer</w:t>
+      </w:r>
+    </w:p>
+    <w:p>
+      <w:pPr>
+        <w:spacing w:before="20" w:line="276" w:lineRule="auto"/>
+        <w:rPr>
+          <w:lang w:val="en-US"/>
+        </w:rPr>
+      </w:pPr>
+      <w:r>
+        <w:rPr>
+          <w:lang w:val="en-US"/>
+        </w:rPr>
+        <w:t>42. The day is cold</w:t>
+      </w:r>
+    </w:p>
+    <w:p>
+      <w:pPr>
+        <w:spacing w:before="20" w:line="276" w:lineRule="auto"/>
+        <w:rPr>
+          <w:lang w:val="en-US"/>
+        </w:rPr>
+      </w:pPr>
+      <w:r>
+        <w:rPr>
+          <w:lang w:val="en-US"/>
+        </w:rPr>
+        <w:t>43. This lessin is very useful</w:t>
+      </w:r>
+    </w:p>
+    <w:p>
+      <w:pPr>
+        <w:spacing w:before="20" w:line="276" w:lineRule="auto"/>
+        <w:rPr>
+          <w:lang w:val="en-US"/>
+        </w:rPr>
+      </w:pPr>
+      <w:r>
+        <w:rPr>
+          <w:lang w:val="en-US"/>
+        </w:rPr>
+        <w:t>44. The girl is so hard-working</w:t>
+      </w:r>
+    </w:p>
+    <w:p>
+      <w:pPr>
+        <w:spacing w:before="20" w:line="276" w:lineRule="auto"/>
+        <w:rPr>
+          <w:lang w:val="en-US"/>
+        </w:rPr>
+      </w:pPr>
+      <w:r>
+        <w:rPr>
+          <w:lang w:val="en-US"/>
+        </w:rPr>
+        <w:t>45. I have a computer. The computer is new</w:t>
+      </w:r>
+    </w:p>
+    <w:p>
+      <w:pPr>
+        <w:spacing w:before="20" w:line="276" w:lineRule="auto"/>
+        <w:rPr>
+          <w:lang w:val="en-US"/>
+        </w:rPr>
+      </w:pPr>
+      <w:r>
+        <w:rPr>
+          <w:lang w:val="en-US"/>
+        </w:rPr>
+        <w:t>46. The song is so popular</w:t>
+      </w:r>
+    </w:p>
+    <w:p>
+      <w:pPr>
+        <w:spacing w:before="20" w:line="276" w:lineRule="auto"/>
+        <w:rPr>
+          <w:lang w:val="en-US"/>
+        </w:rPr>
+      </w:pPr>
+      <w:r>
+        <w:rPr>
+          <w:lang w:val="en-US"/>
+        </w:rPr>
+        <w:t>47. The playlist is so informative</w:t>
+      </w:r>
+    </w:p>
+    <w:p>
+      <w:pPr>
+        <w:spacing w:before="20" w:line="276" w:lineRule="auto"/>
+        <w:rPr>
+          <w:lang w:val="en-US"/>
+        </w:rPr>
+      </w:pPr>
+      <w:r>
+        <w:rPr>
+          <w:lang w:val="en-US"/>
+        </w:rPr>
+        <w:t>48. His father is 55 (fifty-five)</w:t>
+      </w:r>
+    </w:p>
+    <w:p>
+      <w:pPr>
+        <w:spacing w:before="20" w:line="276" w:lineRule="auto"/>
+        <w:rPr>
+          <w:lang w:val="en-US"/>
+        </w:rPr>
+      </w:pPr>
+      <w:r>
+        <w:rPr>
+          <w:lang w:val="en-US"/>
+        </w:rPr>
+        <w:t>49. his level is very high</w:t>
+      </w:r>
+    </w:p>
+    <w:p>
+      <w:pPr>
+        <w:spacing w:before="20" w:line="276" w:lineRule="auto"/>
+        <w:rPr>
+          <w:lang w:val="en-US"/>
+        </w:rPr>
+      </w:pPr>
+      <w:r>
+        <w:rPr>
+          <w:lang w:val="en-US"/>
+        </w:rPr>
+        <w:t>50. The day is sunny</w:t>
+      </w:r>
+    </w:p>
+    <w:p>
+      <w:pPr>
+        <w:spacing w:before="20" w:line="276" w:lineRule="auto"/>
+        <w:rPr>
+          <w:b/>
+          <w:lang w:val="en-US"/>
+        </w:rPr>
+      </w:pPr>
       <w:bookmarkStart w:id="0" w:name="_GoBack"/>
       <w:bookmarkEnd w:id="0"/>
-    </w:p>
-    <w:p>
-      <w:pPr>
-        <w:spacing w:before="20" w:line="276" w:lineRule="auto"/>
-        <w:rPr>
-          <w:lang w:val="en-US"/>
-        </w:rPr>
-      </w:pPr>
-      <w:r>
-        <w:rPr>
-          <w:lang w:val="en-US"/>
-        </w:rPr>
-        <w:t>My friend is at home</w:t>
-      </w:r>
-    </w:p>
-    <w:p>
-      <w:pPr>
-        <w:spacing w:before="20" w:line="276" w:lineRule="auto"/>
-        <w:rPr>
-          <w:lang w:val="en-US"/>
-        </w:rPr>
-      </w:pPr>
-      <w:r>
-        <w:rPr>
-          <w:lang w:val="en-US"/>
-        </w:rPr>
-        <w:t>My mother is at work</w:t>
-      </w:r>
-    </w:p>
-    <w:p>
-      <w:pPr>
-        <w:spacing w:before="20" w:line="276" w:lineRule="auto"/>
-        <w:rPr>
-          <w:lang w:val="en-US"/>
-        </w:rPr>
-      </w:pPr>
-      <w:r>
-        <w:rPr>
-          <w:lang w:val="en-US"/>
-        </w:rPr>
-        <w:t>Their idea is very interesting</w:t>
-      </w:r>
-    </w:p>
-    <w:p>
-      <w:pPr>
-        <w:spacing w:before="20" w:line="276" w:lineRule="auto"/>
-        <w:rPr>
-          <w:lang w:val="en-US"/>
-        </w:rPr>
-      </w:pPr>
-      <w:r>
-        <w:rPr>
-          <w:lang w:val="en-US"/>
-        </w:rPr>
-        <w:t>This lesson is very useful</w:t>
-      </w:r>
-    </w:p>
-    <w:p>
-      <w:pPr>
-        <w:spacing w:before="20" w:line="276" w:lineRule="auto"/>
-        <w:rPr>
-          <w:lang w:val="en-US"/>
-        </w:rPr>
-      </w:pPr>
-      <w:r>
-        <w:rPr>
-          <w:lang w:val="en-US"/>
-        </w:rPr>
-        <w:t>These lesssons are very useful</w:t>
-      </w:r>
-    </w:p>
-    <w:p>
-      <w:pPr>
-        <w:spacing w:before="20" w:line="276" w:lineRule="auto"/>
-        <w:rPr>
-          <w:lang w:val="en-US"/>
-        </w:rPr>
-      </w:pPr>
-      <w:r>
-        <w:rPr>
-          <w:lang w:val="en-US"/>
-        </w:rPr>
-        <w:t>This year is very difficult</w:t>
-      </w:r>
-    </w:p>
-    <w:p>
-      <w:pPr>
-        <w:spacing w:before="20" w:line="276" w:lineRule="auto"/>
-        <w:rPr>
-          <w:lang w:val="en-US"/>
-        </w:rPr>
-      </w:pPr>
-      <w:r>
-        <w:rPr>
-          <w:lang w:val="en-US"/>
-        </w:rPr>
-        <w:t>This video is very informative</w:t>
-      </w:r>
-    </w:p>
-    <w:p>
-      <w:pPr>
-        <w:spacing w:before="20" w:line="276" w:lineRule="auto"/>
-        <w:rPr>
-          <w:lang w:val="en-US"/>
-        </w:rPr>
-      </w:pPr>
-      <w:r>
-        <w:rPr>
-          <w:lang w:val="en-US"/>
-        </w:rPr>
-        <w:t>There videos are very informative</w:t>
-      </w:r>
-    </w:p>
-    <w:p>
-      <w:pPr>
-        <w:spacing w:before="20" w:line="276" w:lineRule="auto"/>
-        <w:rPr>
-          <w:lang w:val="en-US"/>
-        </w:rPr>
-      </w:pPr>
-      <w:r>
-        <w:rPr>
-          <w:lang w:val="en-US"/>
-        </w:rPr>
-        <w:t>All these videos are very useful</w:t>
-      </w:r>
-    </w:p>
-    <w:p>
-      <w:pPr>
-        <w:spacing w:before="20" w:line="276" w:lineRule="auto"/>
-        <w:rPr>
-          <w:lang w:val="en-US"/>
-        </w:rPr>
-      </w:pPr>
-      <w:r>
-        <w:rPr>
-          <w:lang w:val="en-US"/>
-        </w:rPr>
-        <w:t>All your videos are so interesting</w:t>
-      </w:r>
-    </w:p>
-    <w:p>
-      <w:pPr>
-        <w:spacing w:before="20" w:line="276" w:lineRule="auto"/>
-        <w:rPr>
-          <w:lang w:val="en-US"/>
-        </w:rPr>
-      </w:pPr>
-      <w:r>
-        <w:rPr>
-          <w:lang w:val="en-US"/>
-        </w:rPr>
-        <w:t>This student is so hard-working</w:t>
-      </w:r>
-    </w:p>
-    <w:p>
-      <w:pPr>
-        <w:spacing w:before="20" w:line="276" w:lineRule="auto"/>
-        <w:rPr>
-          <w:lang w:val="en-US"/>
-        </w:rPr>
-      </w:pPr>
-      <w:r>
-        <w:rPr>
-          <w:lang w:val="en-US"/>
-        </w:rPr>
-        <w:t>These students are very lazy</w:t>
-      </w:r>
-    </w:p>
-    <w:p>
-      <w:pPr>
-        <w:spacing w:before="20" w:line="276" w:lineRule="auto"/>
-        <w:rPr>
-          <w:lang w:val="en-US"/>
-        </w:rPr>
-      </w:pPr>
-      <w:r>
-        <w:rPr>
-          <w:lang w:val="en-US"/>
-        </w:rPr>
-        <w:t>My boss is very busy now</w:t>
-      </w:r>
-    </w:p>
-    <w:p>
-      <w:pPr>
-        <w:spacing w:before="20" w:line="276" w:lineRule="auto"/>
-        <w:rPr>
-          <w:lang w:val="en-US"/>
-        </w:rPr>
-      </w:pPr>
-      <w:r>
-        <w:rPr>
-          <w:lang w:val="en-US"/>
-        </w:rPr>
-        <w:t>Her boss is very busy at the moment</w:t>
-      </w:r>
-    </w:p>
-    <w:p>
-      <w:pPr>
-        <w:spacing w:before="20" w:line="276" w:lineRule="auto"/>
-        <w:rPr>
-          <w:lang w:val="en-US"/>
-        </w:rPr>
-      </w:pPr>
-      <w:r>
-        <w:rPr>
-          <w:lang w:val="en-US"/>
-        </w:rPr>
-        <w:t>I have a computer. The computer is new</w:t>
-      </w:r>
-    </w:p>
-    <w:p>
-      <w:pPr>
-        <w:spacing w:before="20" w:line="276" w:lineRule="auto"/>
-        <w:rPr>
-          <w:lang w:val="en-US"/>
-        </w:rPr>
-      </w:pPr>
-      <w:r>
-        <w:rPr>
-          <w:lang w:val="en-US"/>
-        </w:rPr>
-        <w:t>I have a car. The car very good</w:t>
-      </w:r>
-    </w:p>
-    <w:p>
-      <w:pPr>
-        <w:spacing w:before="20" w:line="276" w:lineRule="auto"/>
-        <w:rPr>
-          <w:lang w:val="en-US"/>
-        </w:rPr>
-      </w:pPr>
-      <w:r>
-        <w:rPr>
-          <w:lang w:val="en-US"/>
-        </w:rPr>
-        <w:t>This boy is very clever</w:t>
-      </w:r>
-    </w:p>
-    <w:p>
-      <w:pPr>
-        <w:spacing w:before="20" w:line="276" w:lineRule="auto"/>
-        <w:rPr>
-          <w:lang w:val="en-US"/>
-        </w:rPr>
-      </w:pPr>
-      <w:r>
-        <w:rPr>
-          <w:lang w:val="en-US"/>
-        </w:rPr>
-        <w:t>The boy is very clever</w:t>
-      </w:r>
-    </w:p>
-    <w:p>
-      <w:pPr>
-        <w:spacing w:before="20" w:line="276" w:lineRule="auto"/>
-        <w:rPr>
-          <w:lang w:val="en-US"/>
-        </w:rPr>
-      </w:pPr>
-      <w:r>
-        <w:rPr>
-          <w:lang w:val="en-US"/>
-        </w:rPr>
-        <w:t>The exam is difficult</w:t>
-      </w:r>
-    </w:p>
-    <w:p>
-      <w:pPr>
-        <w:spacing w:before="20" w:line="276" w:lineRule="auto"/>
-        <w:rPr>
-          <w:lang w:val="en-US"/>
-        </w:rPr>
-      </w:pPr>
-      <w:r>
-        <w:rPr>
-          <w:lang w:val="en-US"/>
-        </w:rPr>
-        <w:t>The test is easy</w:t>
-      </w:r>
-    </w:p>
-    <w:p>
-      <w:pPr>
-        <w:spacing w:before="20" w:line="276" w:lineRule="auto"/>
-        <w:rPr>
-          <w:lang w:val="en-US"/>
-        </w:rPr>
-      </w:pPr>
-      <w:r>
-        <w:rPr>
-          <w:lang w:val="en-US"/>
-        </w:rPr>
-        <w:t>The lesson is useful</w:t>
-      </w:r>
-    </w:p>
-    <w:p>
-      <w:pPr>
-        <w:spacing w:before="20" w:line="276" w:lineRule="auto"/>
-        <w:rPr>
-          <w:lang w:val="en-US"/>
-        </w:rPr>
-      </w:pPr>
-      <w:r>
-        <w:rPr>
-          <w:lang w:val="en-US"/>
-        </w:rPr>
-        <w:t>The lesson is interesting</w:t>
-      </w:r>
-    </w:p>
-    <w:p>
-      <w:pPr>
-        <w:spacing w:before="20" w:line="276" w:lineRule="auto"/>
-        <w:rPr>
-          <w:lang w:val="en-US"/>
-        </w:rPr>
-      </w:pPr>
-      <w:r>
-        <w:rPr>
-          <w:lang w:val="en-US"/>
-        </w:rPr>
-        <w:t>The rule is very important</w:t>
-      </w:r>
-    </w:p>
-    <w:p>
-      <w:pPr>
-        <w:spacing w:before="20" w:line="276" w:lineRule="auto"/>
-        <w:rPr>
-          <w:lang w:val="en-US"/>
-        </w:rPr>
-      </w:pPr>
-      <w:r>
-        <w:rPr>
-          <w:lang w:val="en-US"/>
-        </w:rPr>
-        <w:t>This man is a doctor</w:t>
-      </w:r>
-    </w:p>
-    <w:p>
-      <w:pPr>
-        <w:spacing w:before="20" w:line="276" w:lineRule="auto"/>
-        <w:rPr>
-          <w:lang w:val="en-US"/>
-        </w:rPr>
-      </w:pPr>
-      <w:r>
-        <w:rPr>
-          <w:lang w:val="en-US"/>
-        </w:rPr>
-        <w:t>These men are managers</w:t>
-      </w:r>
-    </w:p>
-    <w:p>
-      <w:pPr>
-        <w:spacing w:before="20" w:line="276" w:lineRule="auto"/>
-        <w:rPr>
-          <w:lang w:val="en-US"/>
-        </w:rPr>
-      </w:pPr>
-      <w:r>
-        <w:rPr>
-          <w:lang w:val="en-US"/>
-        </w:rPr>
-        <w:t>That woman is a designer</w:t>
-      </w:r>
-    </w:p>
-    <w:p>
-      <w:pPr>
-        <w:spacing w:before="20" w:line="276" w:lineRule="auto"/>
-        <w:rPr>
-          <w:lang w:val="en-US"/>
-        </w:rPr>
-      </w:pPr>
-      <w:r>
-        <w:rPr>
-          <w:lang w:val="en-US"/>
-        </w:rPr>
-        <w:t>Those women are teachers</w:t>
-      </w:r>
-    </w:p>
-    <w:p>
-      <w:pPr>
-        <w:spacing w:before="20" w:line="276" w:lineRule="auto"/>
-        <w:rPr>
-          <w:lang w:val="en-US"/>
-        </w:rPr>
-      </w:pPr>
-      <w:r>
-        <w:rPr>
-          <w:lang w:val="en-US"/>
-        </w:rPr>
-        <w:t>These lessons are so effective</w:t>
-      </w:r>
-    </w:p>
-    <w:p>
-      <w:pPr>
-        <w:spacing w:before="20" w:line="276" w:lineRule="auto"/>
-        <w:rPr>
-          <w:lang w:val="en-US"/>
-        </w:rPr>
-      </w:pPr>
-      <w:r>
-        <w:rPr>
-          <w:lang w:val="en-US"/>
-        </w:rPr>
-        <w:t>Those lessons are ineffective (Those lessons aren’t effective)</w:t>
-      </w:r>
-    </w:p>
-    <w:p>
-      <w:pPr>
-        <w:spacing w:before="20" w:line="276" w:lineRule="auto"/>
-        <w:rPr>
-          <w:lang w:val="en-US"/>
-        </w:rPr>
-      </w:pPr>
-      <w:r>
-        <w:rPr>
-          <w:lang w:val="en-US"/>
-        </w:rPr>
-        <w:t>This problem is very big</w:t>
-      </w:r>
-    </w:p>
-    <w:p>
-      <w:pPr>
-        <w:spacing w:before="20" w:line="276" w:lineRule="auto"/>
-        <w:rPr>
-          <w:lang w:val="en-US"/>
-        </w:rPr>
-      </w:pPr>
-      <w:r>
-        <w:rPr>
-          <w:lang w:val="en-US"/>
-        </w:rPr>
-        <w:t>These problems are small</w:t>
-      </w:r>
-    </w:p>
-    <w:p>
-      <w:pPr>
-        <w:spacing w:before="20" w:line="276" w:lineRule="auto"/>
-        <w:rPr>
-          <w:lang w:val="en-US"/>
-        </w:rPr>
-      </w:pPr>
-      <w:r>
-        <w:rPr>
-          <w:lang w:val="en-US"/>
-        </w:rPr>
-        <w:t xml:space="preserve">These lessons </w:t>
-      </w:r>
-      <w:r>
-        <w:rPr>
-          <w:lang w:val="en-US"/>
-        </w:rPr>
-        <w:t>are really good</w:t>
-      </w:r>
-    </w:p>
-    <w:p>
-      <w:pPr>
-        <w:spacing w:before="20" w:line="276" w:lineRule="auto"/>
-        <w:rPr>
-          <w:lang w:val="en-US"/>
-        </w:rPr>
-      </w:pPr>
-      <w:r>
-        <w:rPr>
-          <w:lang w:val="en-US"/>
-        </w:rPr>
-        <w:t>This information is really useful</w:t>
-      </w:r>
-    </w:p>
-    <w:p>
-      <w:pPr>
-        <w:spacing w:before="20" w:line="276" w:lineRule="auto"/>
-        <w:rPr>
-          <w:lang w:val="en-US"/>
-        </w:rPr>
-      </w:pPr>
-      <w:r>
-        <w:rPr>
-          <w:lang w:val="en-US"/>
-        </w:rPr>
-        <w:t>This thing is very important</w:t>
-      </w:r>
-    </w:p>
-    <w:p>
-      <w:pPr>
-        <w:spacing w:before="20" w:line="276" w:lineRule="auto"/>
-        <w:rPr>
-          <w:lang w:val="en-US"/>
-        </w:rPr>
-      </w:pPr>
-      <w:r>
-        <w:rPr>
-          <w:lang w:val="en-US"/>
-        </w:rPr>
-        <w:t>These things are very important</w:t>
-      </w:r>
-    </w:p>
-    <w:p>
-      <w:pPr>
-        <w:spacing w:before="20" w:line="276" w:lineRule="auto"/>
-        <w:rPr>
-          <w:lang w:val="en-US"/>
-        </w:rPr>
-      </w:pPr>
-      <w:r>
-        <w:rPr>
-          <w:lang w:val="en-US"/>
-        </w:rPr>
-        <w:t>Time is money</w:t>
-      </w:r>
-    </w:p>
-    <w:p>
-      <w:pPr>
-        <w:spacing w:before="20" w:line="276" w:lineRule="auto"/>
-        <w:rPr>
-          <w:lang w:val="en-US"/>
-        </w:rPr>
-      </w:pPr>
-      <w:r>
-        <w:rPr>
-          <w:lang w:val="en-US"/>
-        </w:rPr>
-        <w:t>Money is important</w:t>
-      </w:r>
-    </w:p>
-    <w:p>
-      <w:pPr>
-        <w:spacing w:before="20" w:line="276" w:lineRule="auto"/>
-        <w:rPr>
-          <w:lang w:val="en-US"/>
-        </w:rPr>
-      </w:pPr>
-      <w:r>
-        <w:rPr>
-          <w:lang w:val="en-US"/>
-        </w:rPr>
-        <w:t>English is easy</w:t>
-      </w:r>
-    </w:p>
-    <w:p>
-      <w:pPr>
-        <w:spacing w:before="20" w:line="276" w:lineRule="auto"/>
-        <w:rPr>
-          <w:lang w:val="en-US"/>
-        </w:rPr>
-      </w:pPr>
-      <w:r>
-        <w:rPr>
-          <w:lang w:val="en-US"/>
-        </w:rPr>
-        <w:t>Chinese is very difficult</w:t>
-      </w:r>
-    </w:p>
-    <w:p>
-      <w:pPr>
-        <w:spacing w:before="20" w:line="276" w:lineRule="auto"/>
-        <w:rPr>
-          <w:lang w:val="en-US"/>
-        </w:rPr>
-      </w:pPr>
-      <w:r>
-        <w:rPr>
-          <w:lang w:val="en-US"/>
-        </w:rPr>
-        <w:t>Love is a wonderful feeling</w:t>
-      </w:r>
-    </w:p>
-    <w:p>
-      <w:pPr>
-        <w:spacing w:before="20" w:line="276" w:lineRule="auto"/>
-        <w:rPr>
-          <w:lang w:val="en-US"/>
-        </w:rPr>
-      </w:pPr>
-      <w:r>
-        <w:rPr>
-          <w:lang w:val="en-US"/>
-        </w:rPr>
-        <w:t>Knowledge is power</w:t>
-      </w:r>
-    </w:p>
-    <w:p>
-      <w:pPr>
-        <w:spacing w:before="20" w:line="276" w:lineRule="auto"/>
-        <w:rPr>
-          <w:lang w:val="en-US"/>
-        </w:rPr>
-      </w:pPr>
-      <w:r>
-        <w:rPr>
-          <w:lang w:val="en-US"/>
-        </w:rPr>
-        <w:t>This place is very beatiful</w:t>
-      </w:r>
-    </w:p>
-    <w:p>
-      <w:pPr>
-        <w:spacing w:before="20" w:line="276" w:lineRule="auto"/>
-        <w:rPr>
-          <w:lang w:val="en-US"/>
-        </w:rPr>
-      </w:pPr>
-      <w:r>
-        <w:rPr>
-          <w:lang w:val="en-US"/>
-        </w:rPr>
-        <w:t>This company is very rich</w:t>
-      </w:r>
-    </w:p>
-    <w:p>
-      <w:pPr>
-        <w:spacing w:before="20" w:line="276" w:lineRule="auto"/>
-        <w:rPr>
-          <w:lang w:val="en-US"/>
-        </w:rPr>
-      </w:pPr>
-      <w:r>
-        <w:rPr>
-          <w:lang w:val="en-US"/>
-        </w:rPr>
-        <w:t>I</w:t>
-      </w:r>
-      <w:r>
-        <w:rPr>
-          <w:lang w:val="en-US"/>
-        </w:rPr>
-        <w:t>’</w:t>
-      </w:r>
-      <w:r>
-        <w:rPr>
-          <w:lang w:val="en-US"/>
-        </w:rPr>
-        <w:t>m Russia</w:t>
-      </w:r>
-    </w:p>
-    <w:p>
-      <w:pPr>
-        <w:spacing w:before="20" w:line="276" w:lineRule="auto"/>
-        <w:rPr>
-          <w:lang w:val="en-US"/>
-        </w:rPr>
-      </w:pPr>
-      <w:r>
-        <w:rPr>
-          <w:lang w:val="en-US"/>
-        </w:rPr>
-        <w:t>He’s American</w:t>
-      </w:r>
-    </w:p>
-    <w:p>
-      <w:pPr>
-        <w:spacing w:before="20" w:line="276" w:lineRule="auto"/>
-        <w:rPr>
-          <w:lang w:val="en-US"/>
-        </w:rPr>
-      </w:pPr>
-      <w:r>
-        <w:rPr>
-          <w:lang w:val="en-US"/>
-        </w:rPr>
-        <w:t>I’m 20 (twenty)</w:t>
-      </w:r>
-    </w:p>
-    <w:p>
-      <w:pPr>
-        <w:spacing w:before="20" w:line="276" w:lineRule="auto"/>
-        <w:rPr>
-          <w:lang w:val="en-US"/>
-        </w:rPr>
-      </w:pPr>
-      <w:r>
-        <w:rPr>
-          <w:lang w:val="en-US"/>
-        </w:rPr>
-        <w:t>She’s 30 (thirty)</w:t>
-      </w:r>
-    </w:p>
-    <w:p>
-      <w:pPr>
-        <w:spacing w:before="20" w:line="276" w:lineRule="auto"/>
-        <w:rPr>
-          <w:lang w:val="en-US"/>
-        </w:rPr>
-      </w:pPr>
-      <w:r>
-        <w:rPr>
-          <w:lang w:val="en-US"/>
-        </w:rPr>
-        <w:t>My mother is a doctor. She’s 40 (forty)</w:t>
-      </w:r>
-    </w:p>
-    <w:p>
-      <w:pPr>
-        <w:spacing w:before="20" w:line="276" w:lineRule="auto"/>
-        <w:rPr>
-          <w:lang w:val="en-US"/>
-        </w:rPr>
-      </w:pPr>
-    </w:p>
-    <w:p>
-      <w:pPr>
-        <w:spacing w:before="20" w:line="276" w:lineRule="auto"/>
-        <w:rPr>
-          <w:b/>
-          <w:lang w:val="en-US"/>
-        </w:rPr>
-      </w:pPr>
-      <w:r>
-        <w:rPr>
-          <w:b/>
-          <w:lang w:val="en-US"/>
-        </w:rPr>
-        <w:t>1. one 2. two 3. three 4. four 5. five 6. sex 7. seven 8. eight 9. nine 10. ten</w:t>
-      </w:r>
-    </w:p>
-    <w:p>
-      <w:pPr>
-        <w:spacing w:before="20" w:line="276" w:lineRule="auto"/>
-        <w:rPr>
-          <w:b/>
-          <w:lang w:val="en-US"/>
-        </w:rPr>
-      </w:pPr>
-      <w:r>
-        <w:rPr>
-          <w:b/>
-          <w:lang w:val="en-US"/>
-        </w:rPr>
-        <w:t>11.</w:t>
-      </w:r>
-      <w:r>
-        <w:rPr>
-          <w:b/>
-          <w:lang w:val="en-US"/>
-        </w:rPr>
-        <w:t xml:space="preserve"> eleven</w:t>
-      </w:r>
-      <w:r>
-        <w:rPr>
-          <w:b/>
-          <w:lang w:val="en-US"/>
-        </w:rPr>
-        <w:t xml:space="preserve"> </w:t>
-      </w:r>
-      <w:r>
-        <w:rPr>
-          <w:b/>
-          <w:lang w:val="en-US"/>
-        </w:rPr>
-        <w:t>12.</w:t>
-      </w:r>
-      <w:r>
-        <w:rPr>
-          <w:b/>
-          <w:lang w:val="en-US"/>
-        </w:rPr>
-        <w:t xml:space="preserve"> </w:t>
-      </w:r>
-      <w:r>
-        <w:rPr>
-          <w:b/>
-          <w:lang w:val="en-US"/>
-        </w:rPr>
-        <w:t xml:space="preserve">twelve </w:t>
-      </w:r>
-      <w:r>
-        <w:rPr>
-          <w:b/>
-          <w:lang w:val="en-US"/>
-        </w:rPr>
-        <w:t>13.</w:t>
-      </w:r>
-      <w:r>
-        <w:rPr>
-          <w:b/>
-          <w:lang w:val="en-US"/>
-        </w:rPr>
-        <w:t xml:space="preserve"> thirteen</w:t>
-      </w:r>
-      <w:r>
-        <w:rPr>
-          <w:b/>
-          <w:lang w:val="en-US"/>
-        </w:rPr>
-        <w:t xml:space="preserve"> </w:t>
-      </w:r>
-      <w:r>
-        <w:rPr>
-          <w:b/>
-          <w:lang w:val="en-US"/>
-        </w:rPr>
-        <w:t>14.</w:t>
-      </w:r>
-      <w:r>
-        <w:rPr>
-          <w:b/>
-          <w:lang w:val="en-US"/>
-        </w:rPr>
-        <w:t xml:space="preserve"> fourteen</w:t>
-      </w:r>
-      <w:r>
-        <w:rPr>
-          <w:b/>
-          <w:lang w:val="en-US"/>
-        </w:rPr>
-        <w:t>15.</w:t>
-      </w:r>
-      <w:r>
-        <w:rPr>
-          <w:b/>
-          <w:lang w:val="en-US"/>
-        </w:rPr>
-        <w:t xml:space="preserve"> fifteen </w:t>
-      </w:r>
-      <w:r>
-        <w:rPr>
-          <w:b/>
-          <w:lang w:val="en-US"/>
-        </w:rPr>
-        <w:t>16. sixteen 17. seventeen</w:t>
-      </w:r>
-    </w:p>
-    <w:p>
-      <w:pPr>
-        <w:spacing w:before="20" w:line="276" w:lineRule="auto"/>
-        <w:rPr>
-          <w:b/>
-          <w:lang w:val="en-US"/>
-        </w:rPr>
-      </w:pPr>
-      <w:r>
-        <w:rPr>
-          <w:b/>
-          <w:lang w:val="en-US"/>
-        </w:rPr>
-        <w:t xml:space="preserve">18. </w:t>
-      </w:r>
-      <w:r>
-        <w:rPr>
-          <w:b/>
-          <w:lang w:val="en-US"/>
-        </w:rPr>
-        <w:t>eighteen</w:t>
-      </w:r>
-      <w:r>
-        <w:rPr>
-          <w:b/>
-          <w:lang w:val="en-US"/>
-        </w:rPr>
-        <w:t xml:space="preserve"> 19. nineteen </w:t>
-      </w:r>
-    </w:p>
-    <w:p>
-      <w:pPr>
-        <w:spacing w:before="20" w:line="276" w:lineRule="auto"/>
-        <w:rPr>
-          <w:b/>
-          <w:lang w:val="en-US"/>
-        </w:rPr>
-      </w:pPr>
-      <w:r>
-        <w:rPr>
-          <w:b/>
-          <w:lang w:val="en-US"/>
-        </w:rPr>
-        <w:t>20.</w:t>
-      </w:r>
-      <w:r>
-        <w:rPr>
-          <w:b/>
-          <w:lang w:val="en-US"/>
-        </w:rPr>
-        <w:t xml:space="preserve"> twenty </w:t>
-      </w:r>
-      <w:r>
-        <w:rPr>
-          <w:b/>
-          <w:lang w:val="en-US"/>
-        </w:rPr>
-        <w:t>30. thirty 40. forty</w:t>
-      </w:r>
-      <w:r>
-        <w:rPr>
-          <w:b/>
-          <w:lang w:val="en-US"/>
-        </w:rPr>
-        <w:t xml:space="preserve"> 50. fifty 60. sexty</w:t>
-      </w:r>
-    </w:p>
-    <w:p>
-      <w:pPr>
-        <w:spacing w:before="20" w:line="276" w:lineRule="auto"/>
-        <w:rPr>
-          <w:b/>
-          <w:lang w:val="en-US"/>
-        </w:rPr>
-      </w:pPr>
-      <w:r>
-        <w:rPr>
-          <w:b/>
-          <w:lang w:val="en-US"/>
-        </w:rPr>
-        <w:t>70. seventy 80. eighty 90. ninety 100. one hundred</w:t>
-      </w:r>
-    </w:p>
-    <w:p>
-      <w:pPr>
-        <w:spacing w:before="20" w:line="276" w:lineRule="auto"/>
-        <w:rPr>
-          <w:lang w:val="en-US"/>
-        </w:rPr>
-      </w:pPr>
-      <w:r>
-        <w:rPr>
-          <w:lang w:val="en-US"/>
-        </w:rPr>
-        <w:t>I’m 21 (years old) (twenty-one)</w:t>
-      </w:r>
-    </w:p>
-    <w:p>
-      <w:pPr>
-        <w:spacing w:before="20" w:line="276" w:lineRule="auto"/>
-        <w:rPr>
-          <w:lang w:val="en-US"/>
-        </w:rPr>
-      </w:pPr>
-      <w:r>
-        <w:rPr>
-          <w:lang w:val="en-US"/>
-        </w:rPr>
-        <w:t>I’m 32 (years old) (thirty – two)</w:t>
-      </w:r>
-    </w:p>
-    <w:p>
-      <w:pPr>
-        <w:spacing w:before="20" w:line="276" w:lineRule="auto"/>
-        <w:rPr>
-          <w:lang w:val="en-US"/>
-        </w:rPr>
-      </w:pPr>
-      <w:r>
-        <w:rPr>
-          <w:lang w:val="en-US"/>
-        </w:rPr>
-        <w:t>He’s 21 years old (twenty – one)</w:t>
-      </w:r>
-    </w:p>
-    <w:p>
-      <w:pPr>
-        <w:spacing w:before="20" w:line="276" w:lineRule="auto"/>
-        <w:rPr>
-          <w:lang w:val="en-US"/>
-        </w:rPr>
-      </w:pPr>
-      <w:r>
-        <w:rPr>
-          <w:lang w:val="en-US"/>
-        </w:rPr>
-        <w:t>He’s 32 years old (thirty - two)</w:t>
-      </w:r>
-    </w:p>
-    <w:p>
-      <w:pPr>
-        <w:spacing w:before="20" w:line="276" w:lineRule="auto"/>
-        <w:rPr>
-          <w:lang w:val="en-US"/>
-        </w:rPr>
-      </w:pPr>
-      <w:r>
-        <w:rPr>
-          <w:lang w:val="en-US"/>
-        </w:rPr>
-        <w:t>My brother is 21 years old (twelve – one)</w:t>
-      </w:r>
-    </w:p>
-    <w:p>
-      <w:pPr>
-        <w:spacing w:before="20" w:line="276" w:lineRule="auto"/>
-        <w:rPr>
-          <w:lang w:val="en-US"/>
-        </w:rPr>
-      </w:pPr>
-      <w:r>
-        <w:rPr>
-          <w:lang w:val="en-US"/>
-        </w:rPr>
-        <w:t>I’m 34 years old (thirty – four)</w:t>
-      </w:r>
-    </w:p>
-    <w:p>
-      <w:pPr>
-        <w:spacing w:before="20" w:line="276" w:lineRule="auto"/>
-        <w:rPr>
-          <w:lang w:val="en-US"/>
-        </w:rPr>
-      </w:pPr>
-      <w:r>
-        <w:rPr>
-          <w:lang w:val="en-US"/>
-        </w:rPr>
-        <w:t>His wife is 32 years old (thirty – two)</w:t>
-      </w:r>
-    </w:p>
-    <w:p>
-      <w:pPr>
-        <w:spacing w:before="20" w:line="276" w:lineRule="auto"/>
-        <w:rPr>
-          <w:lang w:val="en-US"/>
-        </w:rPr>
-      </w:pPr>
-    </w:p>
-    <w:p>
-      <w:pPr>
-        <w:spacing w:before="20" w:line="276" w:lineRule="auto"/>
-        <w:rPr>
-          <w:lang w:val="en-US"/>
-        </w:rPr>
-      </w:pPr>
-    </w:p>
-    <w:p>
-      <w:pPr>
-        <w:spacing w:before="20" w:line="276" w:lineRule="auto"/>
-        <w:rPr>
-          <w:lang w:val="en-US"/>
-        </w:rPr>
-      </w:pPr>
-    </w:p>
-    <w:p>
-      <w:pPr>
-        <w:spacing w:before="20" w:line="276" w:lineRule="auto"/>
-        <w:rPr>
-          <w:b/>
-          <w:lang w:val="en-US"/>
-        </w:rPr>
-      </w:pPr>
-    </w:p>
-    <w:p>
-      <w:pPr>
-        <w:spacing w:before="20" w:line="276" w:lineRule="auto"/>
-        <w:rPr>
-          <w:b/>
-          <w:lang w:val="en-US"/>
-        </w:rPr>
-      </w:pPr>
     </w:p>
     <w:p>
       <w:pPr>
@@ -61875,7 +62583,7 @@
 </file>
 
 <file path=customXml/itemProps1.xml><?xml version="1.0" encoding="utf-8"?>
-<ds:datastoreItem xmlns:ds="http://schemas.openxmlformats.org/officeDocument/2006/customXml" ds:itemID="{9F06A04A-AE6C-477C-9392-DDA7ECDEB904}">
+<ds:datastoreItem xmlns:ds="http://schemas.openxmlformats.org/officeDocument/2006/customXml" ds:itemID="{0DA6B47F-64DD-4D67-9DD9-3D490C58A117}">
   <ds:schemaRefs>
     <ds:schemaRef ds:uri="http://schemas.openxmlformats.org/officeDocument/2006/bibliography"/>
   </ds:schemaRefs>

</xml_diff>

<commit_message>
Add lesson 29'Practice II' in file English lessons
</commit_message>
<xml_diff>
--- a/English Lessons.docx
+++ b/English Lessons.docx
@@ -61222,12 +61222,759 @@
       <w:pPr>
         <w:spacing w:before="20" w:line="276" w:lineRule="auto"/>
         <w:rPr>
-          <w:b/>
-          <w:lang w:val="en-US"/>
-        </w:rPr>
-      </w:pPr>
+          <w:lang w:val="en-US"/>
+        </w:rPr>
+      </w:pPr>
+    </w:p>
+    <w:p>
+      <w:pPr>
+        <w:spacing w:before="20" w:line="276" w:lineRule="auto"/>
+        <w:rPr>
+          <w:lang w:val="en-US"/>
+        </w:rPr>
+      </w:pPr>
+      <w:r>
+        <w:rPr>
+          <w:lang w:val="en-US"/>
+        </w:rPr>
+        <w:tab/>
+        <w:t>Lesson 29.2</w:t>
+      </w:r>
+    </w:p>
+    <w:p>
+      <w:pPr>
+        <w:spacing w:before="20" w:line="276" w:lineRule="auto"/>
+        <w:rPr>
+          <w:lang w:val="en-US"/>
+        </w:rPr>
+      </w:pPr>
+      <w:r>
+        <w:rPr>
+          <w:lang w:val="en-US"/>
+        </w:rPr>
+        <w:t>1. Your help is very important</w:t>
+      </w:r>
+    </w:p>
+    <w:p>
+      <w:pPr>
+        <w:spacing w:before="20" w:line="276" w:lineRule="auto"/>
+        <w:rPr>
+          <w:lang w:val="en-US"/>
+        </w:rPr>
+      </w:pPr>
+      <w:r>
+        <w:rPr>
+          <w:lang w:val="en-US"/>
+        </w:rPr>
+        <w:t>2. This boy is very clever</w:t>
+      </w:r>
+    </w:p>
+    <w:p>
+      <w:pPr>
+        <w:spacing w:before="20" w:line="276" w:lineRule="auto"/>
+        <w:rPr>
+          <w:lang w:val="en-US"/>
+        </w:rPr>
+      </w:pPr>
+      <w:r>
+        <w:rPr>
+          <w:lang w:val="en-US"/>
+        </w:rPr>
+        <w:t>3. Our teacher is right</w:t>
+      </w:r>
+    </w:p>
+    <w:p>
+      <w:pPr>
+        <w:spacing w:before="20" w:line="276" w:lineRule="auto"/>
+        <w:rPr>
+          <w:lang w:val="en-US"/>
+        </w:rPr>
+      </w:pPr>
+      <w:r>
+        <w:rPr>
+          <w:lang w:val="en-US"/>
+        </w:rPr>
+        <w:t>4. These lessons are so effective</w:t>
+      </w:r>
+    </w:p>
+    <w:p>
+      <w:pPr>
+        <w:spacing w:before="20" w:line="276" w:lineRule="auto"/>
+        <w:rPr>
+          <w:lang w:val="en-US"/>
+        </w:rPr>
+      </w:pPr>
+      <w:r>
+        <w:rPr>
+          <w:lang w:val="en-US"/>
+        </w:rPr>
+        <w:t>5. The channel is really good</w:t>
+      </w:r>
+    </w:p>
+    <w:p>
+      <w:pPr>
+        <w:spacing w:before="20" w:line="276" w:lineRule="auto"/>
+        <w:rPr>
+          <w:lang w:val="en-US"/>
+        </w:rPr>
+      </w:pPr>
+      <w:r>
+        <w:rPr>
+          <w:lang w:val="en-US"/>
+        </w:rPr>
+        <w:t>6. This problem is very big</w:t>
+      </w:r>
+    </w:p>
+    <w:p>
+      <w:pPr>
+        <w:spacing w:before="20" w:line="276" w:lineRule="auto"/>
+        <w:rPr>
+          <w:lang w:val="en-US"/>
+        </w:rPr>
+      </w:pPr>
+      <w:r>
+        <w:rPr>
+          <w:lang w:val="en-US"/>
+        </w:rPr>
+        <w:t>7. All these videos are very useful</w:t>
+      </w:r>
+    </w:p>
+    <w:p>
+      <w:pPr>
+        <w:spacing w:before="20" w:line="276" w:lineRule="auto"/>
+        <w:rPr>
+          <w:lang w:val="en-US"/>
+        </w:rPr>
+      </w:pPr>
+      <w:r>
+        <w:rPr>
+          <w:lang w:val="en-US"/>
+        </w:rPr>
+        <w:t>8. The women are there</w:t>
+      </w:r>
+    </w:p>
+    <w:p>
+      <w:pPr>
+        <w:spacing w:before="20" w:line="276" w:lineRule="auto"/>
+        <w:rPr>
+          <w:lang w:val="en-US"/>
+        </w:rPr>
+      </w:pPr>
+      <w:r>
+        <w:rPr>
+          <w:lang w:val="en-US"/>
+        </w:rPr>
+        <w:t>9. This video is very informative</w:t>
+      </w:r>
+    </w:p>
+    <w:p>
+      <w:pPr>
+        <w:spacing w:before="20" w:line="276" w:lineRule="auto"/>
+        <w:rPr>
+          <w:lang w:val="en-US"/>
+        </w:rPr>
+      </w:pPr>
+      <w:r>
+        <w:rPr>
+          <w:lang w:val="en-US"/>
+        </w:rPr>
+        <w:t>10. Her daughter is in the park</w:t>
+      </w:r>
+    </w:p>
+    <w:p>
+      <w:pPr>
+        <w:spacing w:before="20" w:line="276" w:lineRule="auto"/>
+        <w:rPr>
+          <w:lang w:val="en-US"/>
+        </w:rPr>
+      </w:pPr>
+      <w:r>
+        <w:rPr>
+          <w:lang w:val="en-US"/>
+        </w:rPr>
+        <w:t xml:space="preserve">11. My friend is </w:t>
+      </w:r>
+      <w:r>
+        <w:rPr>
+          <w:lang w:val="en-US"/>
+        </w:rPr>
+        <w:t>sure</w:t>
+      </w:r>
+    </w:p>
+    <w:p>
+      <w:pPr>
+        <w:spacing w:before="20" w:line="276" w:lineRule="auto"/>
+        <w:rPr>
+          <w:lang w:val="en-US"/>
+        </w:rPr>
+      </w:pPr>
+      <w:r>
+        <w:rPr>
+          <w:lang w:val="en-US"/>
+        </w:rPr>
+        <w:t>12. His mother is 35 (thirty-five)</w:t>
+      </w:r>
+    </w:p>
+    <w:p>
+      <w:pPr>
+        <w:spacing w:before="20" w:line="276" w:lineRule="auto"/>
+        <w:rPr>
+          <w:lang w:val="en-US"/>
+        </w:rPr>
+      </w:pPr>
+      <w:r>
+        <w:rPr>
+          <w:lang w:val="en-US"/>
+        </w:rPr>
+        <w:t>13. I’m 32 (thirty-two)</w:t>
+      </w:r>
+    </w:p>
+    <w:p>
+      <w:pPr>
+        <w:spacing w:before="20" w:line="276" w:lineRule="auto"/>
+        <w:rPr>
+          <w:lang w:val="en-US"/>
+        </w:rPr>
+      </w:pPr>
+      <w:r>
+        <w:rPr>
+          <w:lang w:val="en-US"/>
+        </w:rPr>
+        <w:t>14. My girlfriend is 21 (twenty-one)</w:t>
+      </w:r>
+    </w:p>
+    <w:p>
+      <w:pPr>
+        <w:spacing w:before="20" w:line="276" w:lineRule="auto"/>
+        <w:rPr>
+          <w:lang w:val="en-US"/>
+        </w:rPr>
+      </w:pPr>
+      <w:r>
+        <w:rPr>
+          <w:lang w:val="en-US"/>
+        </w:rPr>
+        <w:t>15. My boyfriend is 24 (twenty-four)</w:t>
+      </w:r>
+    </w:p>
+    <w:p>
+      <w:pPr>
+        <w:spacing w:before="20" w:line="276" w:lineRule="auto"/>
+        <w:rPr>
+          <w:lang w:val="en-US"/>
+        </w:rPr>
+      </w:pPr>
+      <w:r>
+        <w:rPr>
+          <w:lang w:val="en-US"/>
+        </w:rPr>
+        <w:t>16. I have a car. The car is very good</w:t>
+      </w:r>
+    </w:p>
+    <w:p>
+      <w:pPr>
+        <w:spacing w:before="20" w:line="276" w:lineRule="auto"/>
+        <w:rPr>
+          <w:lang w:val="en-US"/>
+        </w:rPr>
+      </w:pPr>
+      <w:r>
+        <w:rPr>
+          <w:lang w:val="en-US"/>
+        </w:rPr>
+        <w:t>17. These men are managers</w:t>
+      </w:r>
+    </w:p>
+    <w:p>
+      <w:pPr>
+        <w:spacing w:before="20" w:line="276" w:lineRule="auto"/>
+        <w:rPr>
+          <w:lang w:val="en-US"/>
+        </w:rPr>
+      </w:pPr>
+      <w:r>
+        <w:rPr>
+          <w:lang w:val="en-US"/>
+        </w:rPr>
+        <w:t>18. His parents are abroad now</w:t>
+      </w:r>
+    </w:p>
+    <w:p>
+      <w:pPr>
+        <w:spacing w:before="20" w:line="276" w:lineRule="auto"/>
+        <w:rPr>
+          <w:lang w:val="en-US"/>
+        </w:rPr>
+      </w:pPr>
+      <w:r>
+        <w:rPr>
+          <w:lang w:val="en-US"/>
+        </w:rPr>
+        <w:t>19. Her husband is at home</w:t>
+      </w:r>
+    </w:p>
+    <w:p>
+      <w:pPr>
+        <w:spacing w:before="20" w:line="276" w:lineRule="auto"/>
+        <w:rPr>
+          <w:lang w:val="en-US"/>
+        </w:rPr>
+      </w:pPr>
+      <w:r>
+        <w:rPr>
+          <w:lang w:val="en-US"/>
+        </w:rPr>
+        <w:t>20. The woman is very poor</w:t>
+      </w:r>
+    </w:p>
+    <w:p>
+      <w:pPr>
+        <w:spacing w:before="20" w:line="276" w:lineRule="auto"/>
+        <w:rPr>
+          <w:lang w:val="en-US"/>
+        </w:rPr>
+      </w:pPr>
+      <w:r>
+        <w:rPr>
+          <w:lang w:val="en-US"/>
+        </w:rPr>
+        <w:t>21. The day is rainy</w:t>
+      </w:r>
+    </w:p>
+    <w:p>
+      <w:pPr>
+        <w:spacing w:before="20" w:line="276" w:lineRule="auto"/>
+        <w:rPr>
+          <w:lang w:val="en-US"/>
+        </w:rPr>
+      </w:pPr>
+      <w:r>
+        <w:rPr>
+          <w:lang w:val="en-US"/>
+        </w:rPr>
+        <w:t>22. These lessons are very useful</w:t>
+      </w:r>
+    </w:p>
+    <w:p>
+      <w:pPr>
+        <w:spacing w:before="20" w:line="276" w:lineRule="auto"/>
+        <w:rPr>
+          <w:lang w:val="en-US"/>
+        </w:rPr>
+      </w:pPr>
+      <w:r>
+        <w:rPr>
+          <w:lang w:val="en-US"/>
+        </w:rPr>
+        <w:t>23. The questions are so easy</w:t>
+      </w:r>
+    </w:p>
+    <w:p>
+      <w:pPr>
+        <w:spacing w:before="20" w:line="276" w:lineRule="auto"/>
+        <w:rPr>
+          <w:lang w:val="en-US"/>
+        </w:rPr>
+      </w:pPr>
+      <w:r>
+        <w:rPr>
+          <w:lang w:val="en-US"/>
+        </w:rPr>
+        <w:t>24. These lessons are really good</w:t>
+      </w:r>
+    </w:p>
+    <w:p>
+      <w:pPr>
+        <w:spacing w:before="20" w:line="276" w:lineRule="auto"/>
+        <w:rPr>
+          <w:lang w:val="en-US"/>
+        </w:rPr>
+      </w:pPr>
+      <w:r>
+        <w:rPr>
+          <w:lang w:val="en-US"/>
+        </w:rPr>
+        <w:t>25. I’m sure you’re the best teacher in the world</w:t>
+      </w:r>
+    </w:p>
+    <w:p>
+      <w:pPr>
+        <w:spacing w:before="20" w:line="276" w:lineRule="auto"/>
+        <w:rPr>
+          <w:lang w:val="en-US"/>
+        </w:rPr>
+      </w:pPr>
+      <w:r>
+        <w:rPr>
+          <w:lang w:val="en-US"/>
+        </w:rPr>
+        <w:t>26. The rule is very important</w:t>
+      </w:r>
+    </w:p>
+    <w:p>
+      <w:pPr>
+        <w:spacing w:before="20" w:line="276" w:lineRule="auto"/>
+        <w:rPr>
+          <w:lang w:val="en-US"/>
+        </w:rPr>
+      </w:pPr>
+      <w:r>
+        <w:rPr>
+          <w:lang w:val="en-US"/>
+        </w:rPr>
+        <w:t>27. Their managers are very professional</w:t>
+      </w:r>
+    </w:p>
+    <w:p>
+      <w:pPr>
+        <w:spacing w:before="20" w:line="276" w:lineRule="auto"/>
+        <w:rPr>
+          <w:lang w:val="en-US"/>
+        </w:rPr>
+      </w:pPr>
+      <w:r>
+        <w:rPr>
+          <w:lang w:val="en-US"/>
+        </w:rPr>
+        <w:t xml:space="preserve">28. Love </w:t>
+      </w:r>
+      <w:r>
+        <w:rPr>
+          <w:lang w:val="en-US"/>
+        </w:rPr>
+        <w:t>is a wonderful feeling</w:t>
+      </w:r>
+    </w:p>
+    <w:p>
+      <w:pPr>
+        <w:spacing w:before="20" w:line="276" w:lineRule="auto"/>
+        <w:rPr>
+          <w:lang w:val="en-US"/>
+        </w:rPr>
+      </w:pPr>
+      <w:r>
+        <w:rPr>
+          <w:lang w:val="en-US"/>
+        </w:rPr>
+        <w:t>29. Time is money</w:t>
+      </w:r>
+    </w:p>
+    <w:p>
+      <w:pPr>
+        <w:spacing w:before="20" w:line="276" w:lineRule="auto"/>
+        <w:rPr>
+          <w:lang w:val="en-US"/>
+        </w:rPr>
+      </w:pPr>
+      <w:r>
+        <w:rPr>
+          <w:lang w:val="en-US"/>
+        </w:rPr>
+        <w:t>30. These things are very important</w:t>
+      </w:r>
+    </w:p>
+    <w:p>
+      <w:pPr>
+        <w:spacing w:before="20" w:line="276" w:lineRule="auto"/>
+        <w:rPr>
+          <w:lang w:val="en-US"/>
+        </w:rPr>
+      </w:pPr>
+      <w:r>
+        <w:rPr>
+          <w:lang w:val="en-US"/>
+        </w:rPr>
+        <w:t>31. My friend is at home</w:t>
+      </w:r>
+    </w:p>
+    <w:p>
+      <w:pPr>
+        <w:spacing w:before="20" w:line="276" w:lineRule="auto"/>
+        <w:rPr>
+          <w:lang w:val="en-US"/>
+        </w:rPr>
+      </w:pPr>
+      <w:r>
+        <w:rPr>
+          <w:lang w:val="en-US"/>
+        </w:rPr>
+        <w:t>32. This project is a big success</w:t>
+      </w:r>
+    </w:p>
+    <w:p>
+      <w:pPr>
+        <w:spacing w:before="20" w:line="276" w:lineRule="auto"/>
+        <w:rPr>
+          <w:lang w:val="en-US"/>
+        </w:rPr>
+      </w:pPr>
+      <w:r>
+        <w:rPr>
+          <w:lang w:val="en-US"/>
+        </w:rPr>
+        <w:t>33. The boy is at school</w:t>
+      </w:r>
+    </w:p>
+    <w:p>
+      <w:pPr>
+        <w:spacing w:before="20" w:line="276" w:lineRule="auto"/>
+        <w:rPr>
+          <w:lang w:val="en-US"/>
+        </w:rPr>
+      </w:pPr>
+      <w:r>
+        <w:rPr>
+          <w:lang w:val="en-US"/>
+        </w:rPr>
+        <w:t>34. His wife is thirty-seven</w:t>
+      </w:r>
+    </w:p>
+    <w:p>
+      <w:pPr>
+        <w:spacing w:before="20" w:line="276" w:lineRule="auto"/>
+        <w:rPr>
+          <w:lang w:val="en-US"/>
+        </w:rPr>
+      </w:pPr>
+      <w:r>
+        <w:rPr>
+          <w:lang w:val="en-US"/>
+        </w:rPr>
+        <w:t>35. My brother is sixteen</w:t>
+      </w:r>
+    </w:p>
+    <w:p>
+      <w:pPr>
+        <w:spacing w:before="20" w:line="276" w:lineRule="auto"/>
+        <w:rPr>
+          <w:lang w:val="en-US"/>
+        </w:rPr>
+      </w:pPr>
+      <w:r>
+        <w:rPr>
+          <w:lang w:val="en-US"/>
+        </w:rPr>
+        <w:t>36. The studens are ready</w:t>
+      </w:r>
+    </w:p>
+    <w:p>
+      <w:pPr>
+        <w:spacing w:before="20" w:line="276" w:lineRule="auto"/>
+        <w:rPr>
+          <w:lang w:val="en-US"/>
+        </w:rPr>
+      </w:pPr>
+      <w:r>
+        <w:rPr>
+          <w:lang w:val="en-US"/>
+        </w:rPr>
+        <w:t xml:space="preserve">37. </w:t>
+      </w:r>
+      <w:r>
+        <w:rPr>
+          <w:lang w:val="en-US"/>
+        </w:rPr>
+        <w:t>His wife is very wise</w:t>
+      </w:r>
+    </w:p>
+    <w:p>
+      <w:pPr>
+        <w:spacing w:before="20" w:line="276" w:lineRule="auto"/>
+        <w:rPr>
+          <w:lang w:val="en-US"/>
+        </w:rPr>
+      </w:pPr>
+      <w:r>
+        <w:rPr>
+          <w:lang w:val="en-US"/>
+        </w:rPr>
+        <w:t>38. Their idea is very interesting</w:t>
+      </w:r>
+    </w:p>
+    <w:p>
+      <w:pPr>
+        <w:spacing w:before="20" w:line="276" w:lineRule="auto"/>
+        <w:rPr>
+          <w:lang w:val="en-US"/>
+        </w:rPr>
+      </w:pPr>
+      <w:r>
+        <w:rPr>
+          <w:lang w:val="en-US"/>
+        </w:rPr>
+        <w:t>39. His son is in the zoo</w:t>
+      </w:r>
+    </w:p>
+    <w:p>
+      <w:pPr>
+        <w:spacing w:before="20" w:line="276" w:lineRule="auto"/>
+        <w:rPr>
+          <w:lang w:val="en-US"/>
+        </w:rPr>
+      </w:pPr>
+      <w:r>
+        <w:rPr>
+          <w:lang w:val="en-US"/>
+        </w:rPr>
+        <w:t>40. My brother is ready</w:t>
+      </w:r>
+    </w:p>
+    <w:p>
+      <w:pPr>
+        <w:spacing w:before="20" w:line="276" w:lineRule="auto"/>
+        <w:rPr>
+          <w:lang w:val="en-US"/>
+        </w:rPr>
+      </w:pPr>
+      <w:r>
+        <w:rPr>
+          <w:lang w:val="en-US"/>
+        </w:rPr>
+        <w:t>41. Her boss is very busy at the moment</w:t>
+      </w:r>
+    </w:p>
+    <w:p>
+      <w:pPr>
+        <w:spacing w:before="20" w:line="276" w:lineRule="auto"/>
+        <w:rPr>
+          <w:lang w:val="en-US"/>
+        </w:rPr>
+      </w:pPr>
+      <w:r>
+        <w:rPr>
+          <w:lang w:val="en-US"/>
+        </w:rPr>
+        <w:t>42. There words are new for me</w:t>
+      </w:r>
+    </w:p>
+    <w:p>
+      <w:pPr>
+        <w:spacing w:before="20" w:line="276" w:lineRule="auto"/>
+        <w:rPr>
+          <w:lang w:val="en-US"/>
+        </w:rPr>
+      </w:pPr>
+      <w:r>
+        <w:rPr>
+          <w:lang w:val="en-US"/>
+        </w:rPr>
+        <w:t>43. This thing is very important</w:t>
+      </w:r>
+    </w:p>
+    <w:p>
+      <w:pPr>
+        <w:spacing w:before="20" w:line="276" w:lineRule="auto"/>
+        <w:rPr>
+          <w:lang w:val="en-US"/>
+        </w:rPr>
+      </w:pPr>
+      <w:r>
+        <w:rPr>
+          <w:lang w:val="en-US"/>
+        </w:rPr>
+        <w:t>44. This place is very beautiful</w:t>
+      </w:r>
+    </w:p>
+    <w:p>
+      <w:pPr>
+        <w:spacing w:before="20" w:line="276" w:lineRule="auto"/>
+        <w:rPr>
+          <w:lang w:val="en-US"/>
+        </w:rPr>
+      </w:pPr>
+      <w:r>
+        <w:rPr>
+          <w:lang w:val="en-US"/>
+        </w:rPr>
+        <w:t>45. This information is really useful</w:t>
+      </w:r>
+    </w:p>
+    <w:p>
+      <w:pPr>
+        <w:spacing w:before="20" w:line="276" w:lineRule="auto"/>
+        <w:rPr>
+          <w:lang w:val="en-US"/>
+        </w:rPr>
+      </w:pPr>
+      <w:r>
+        <w:rPr>
+          <w:lang w:val="en-US"/>
+        </w:rPr>
+        <w:t>46. The day is hot</w:t>
+      </w:r>
+    </w:p>
+    <w:p>
+      <w:pPr>
+        <w:spacing w:before="20" w:line="276" w:lineRule="auto"/>
+        <w:rPr>
+          <w:lang w:val="en-US"/>
+        </w:rPr>
+      </w:pPr>
+      <w:r>
+        <w:rPr>
+          <w:lang w:val="en-US"/>
+        </w:rPr>
+        <w:t xml:space="preserve">47. </w:t>
+      </w:r>
+      <w:r>
+        <w:rPr>
+          <w:lang w:val="en-US"/>
+        </w:rPr>
+        <w:t>Your examples are very good</w:t>
+      </w:r>
+    </w:p>
+    <w:p>
+      <w:pPr>
+        <w:spacing w:before="20" w:line="276" w:lineRule="auto"/>
+        <w:rPr>
+          <w:lang w:val="en-US"/>
+        </w:rPr>
+      </w:pPr>
+      <w:r>
+        <w:rPr>
+          <w:lang w:val="en-US"/>
+        </w:rPr>
+        <w:t>48. The lesson is interesting</w:t>
+      </w:r>
+    </w:p>
+    <w:p>
+      <w:pPr>
+        <w:spacing w:before="20" w:line="276" w:lineRule="auto"/>
+        <w:rPr>
+          <w:lang w:val="en-US"/>
+        </w:rPr>
+      </w:pPr>
+      <w:r>
+        <w:rPr>
+          <w:lang w:val="en-US"/>
+        </w:rPr>
+        <w:t>49. My mother is at work</w:t>
+      </w:r>
+    </w:p>
+    <w:p>
+      <w:pPr>
+        <w:spacing w:before="20" w:line="276" w:lineRule="auto"/>
+        <w:rPr>
+          <w:lang w:val="en-US"/>
+        </w:rPr>
+      </w:pPr>
+      <w:r>
+        <w:rPr>
+          <w:lang w:val="en-US"/>
+        </w:rPr>
+        <w:t>50. My parents are so happy</w:t>
+      </w:r>
       <w:bookmarkStart w:id="0" w:name="_GoBack"/>
       <w:bookmarkEnd w:id="0"/>
+    </w:p>
+    <w:p>
+      <w:pPr>
+        <w:spacing w:before="20" w:line="276" w:lineRule="auto"/>
+        <w:rPr>
+          <w:b/>
+          <w:lang w:val="en-US"/>
+        </w:rPr>
+      </w:pPr>
     </w:p>
     <w:p>
       <w:pPr>
@@ -62583,7 +63330,7 @@
 </file>
 
 <file path=customXml/itemProps1.xml><?xml version="1.0" encoding="utf-8"?>
-<ds:datastoreItem xmlns:ds="http://schemas.openxmlformats.org/officeDocument/2006/customXml" ds:itemID="{0DA6B47F-64DD-4D67-9DD9-3D490C58A117}">
+<ds:datastoreItem xmlns:ds="http://schemas.openxmlformats.org/officeDocument/2006/customXml" ds:itemID="{6FE62B60-EF55-42AE-9A16-D3DB2CE9D721}">
   <ds:schemaRefs>
     <ds:schemaRef ds:uri="http://schemas.openxmlformats.org/officeDocument/2006/bibliography"/>
   </ds:schemaRefs>

</xml_diff>

<commit_message>
Add lesson 30 in file Lessons and add new words in file Words
</commit_message>
<xml_diff>
--- a/English Lessons.docx
+++ b/English Lessons.docx
@@ -48103,7 +48103,21 @@
         <w:rPr>
           <w:lang w:val="en-US"/>
         </w:rPr>
-        <w:t>292. How often do you  go to the gym?</w:t>
+        <w:t xml:space="preserve">292. How often do </w:t>
+      </w:r>
+      <w:proofErr w:type="gramStart"/>
+      <w:r>
+        <w:rPr>
+          <w:lang w:val="en-US"/>
+        </w:rPr>
+        <w:t>you  go</w:t>
+      </w:r>
+      <w:proofErr w:type="gramEnd"/>
+      <w:r>
+        <w:rPr>
+          <w:lang w:val="en-US"/>
+        </w:rPr>
+        <w:t xml:space="preserve"> to the gym?</w:t>
       </w:r>
     </w:p>
     <w:p>
@@ -54365,11 +54379,19 @@
           <w:lang w:val="en-US"/>
         </w:rPr>
       </w:pPr>
-      <w:r>
-        <w:rPr>
-          <w:lang w:val="en-US"/>
-        </w:rPr>
-        <w:t>You’re right</w:t>
+      <w:proofErr w:type="gramStart"/>
+      <w:r>
+        <w:rPr>
+          <w:lang w:val="en-US"/>
+        </w:rPr>
+        <w:t>You’re</w:t>
+      </w:r>
+      <w:proofErr w:type="gramEnd"/>
+      <w:r>
+        <w:rPr>
+          <w:lang w:val="en-US"/>
+        </w:rPr>
+        <w:t xml:space="preserve"> right</w:t>
       </w:r>
     </w:p>
     <w:p>
@@ -54583,11 +54605,19 @@
           <w:lang w:val="en-US"/>
         </w:rPr>
       </w:pPr>
-      <w:r>
-        <w:rPr>
-          <w:lang w:val="en-US"/>
-        </w:rPr>
-        <w:t>You’re right</w:t>
+      <w:proofErr w:type="gramStart"/>
+      <w:r>
+        <w:rPr>
+          <w:lang w:val="en-US"/>
+        </w:rPr>
+        <w:t>You’re</w:t>
+      </w:r>
+      <w:proofErr w:type="gramEnd"/>
+      <w:r>
+        <w:rPr>
+          <w:lang w:val="en-US"/>
+        </w:rPr>
+        <w:t xml:space="preserve"> right</w:t>
       </w:r>
     </w:p>
     <w:p>
@@ -55260,7 +55290,21 @@
         <w:rPr>
           <w:lang w:val="en-US"/>
         </w:rPr>
-        <w:t>19. You’re right</w:t>
+        <w:t xml:space="preserve">19. </w:t>
+      </w:r>
+      <w:proofErr w:type="gramStart"/>
+      <w:r>
+        <w:rPr>
+          <w:lang w:val="en-US"/>
+        </w:rPr>
+        <w:t>You’re</w:t>
+      </w:r>
+      <w:proofErr w:type="gramEnd"/>
+      <w:r>
+        <w:rPr>
+          <w:lang w:val="en-US"/>
+        </w:rPr>
+        <w:t xml:space="preserve"> right</w:t>
       </w:r>
     </w:p>
     <w:p>
@@ -55484,7 +55528,21 @@
         <w:rPr>
           <w:lang w:val="en-US"/>
         </w:rPr>
-        <w:t>35. You’re right</w:t>
+        <w:t xml:space="preserve">35. </w:t>
+      </w:r>
+      <w:proofErr w:type="gramStart"/>
+      <w:r>
+        <w:rPr>
+          <w:lang w:val="en-US"/>
+        </w:rPr>
+        <w:t>You’re</w:t>
+      </w:r>
+      <w:proofErr w:type="gramEnd"/>
+      <w:r>
+        <w:rPr>
+          <w:lang w:val="en-US"/>
+        </w:rPr>
+        <w:t xml:space="preserve"> right</w:t>
       </w:r>
     </w:p>
     <w:p>
@@ -61964,170 +62022,927 @@
         </w:rPr>
         <w:t>50. My parents are so happy</w:t>
       </w:r>
+    </w:p>
+    <w:p>
+      <w:pPr>
+        <w:spacing w:before="20" w:line="276" w:lineRule="auto"/>
+        <w:rPr>
+          <w:lang w:val="en-US"/>
+        </w:rPr>
+      </w:pPr>
+    </w:p>
+    <w:p>
+      <w:pPr>
+        <w:spacing w:before="20" w:line="276" w:lineRule="auto"/>
+        <w:rPr>
+          <w:lang w:val="en-US"/>
+        </w:rPr>
+      </w:pPr>
+      <w:r>
+        <w:rPr>
+          <w:lang w:val="en-US"/>
+        </w:rPr>
+        <w:tab/>
+        <w:t>Lesson 30</w:t>
+      </w:r>
+    </w:p>
+    <w:p>
+      <w:pPr>
+        <w:spacing w:before="20" w:line="276" w:lineRule="auto"/>
+        <w:rPr>
+          <w:lang w:val="en-US"/>
+        </w:rPr>
+      </w:pPr>
+      <w:r>
+        <w:rPr>
+          <w:lang w:val="en-US"/>
+        </w:rPr>
+        <w:t xml:space="preserve">  to be (negative form)</w:t>
+      </w:r>
+    </w:p>
+    <w:p>
+      <w:pPr>
+        <w:spacing w:before="20" w:line="276" w:lineRule="auto"/>
+        <w:rPr>
+          <w:lang w:val="en-US"/>
+        </w:rPr>
+      </w:pPr>
+      <w:r>
+        <w:rPr>
+          <w:lang w:val="en-US"/>
+        </w:rPr>
+        <w:t>I am not</w:t>
+      </w:r>
+    </w:p>
+    <w:p>
+      <w:pPr>
+        <w:spacing w:before="20" w:line="276" w:lineRule="auto"/>
+        <w:rPr>
+          <w:lang w:val="en-US"/>
+        </w:rPr>
+      </w:pPr>
+      <w:r>
+        <w:rPr>
+          <w:lang w:val="en-US"/>
+        </w:rPr>
+        <w:t>We/You/They are not = aren’t</w:t>
+      </w:r>
+    </w:p>
+    <w:p>
+      <w:pPr>
+        <w:spacing w:before="20" w:line="276" w:lineRule="auto"/>
+        <w:rPr>
+          <w:lang w:val="en-US"/>
+        </w:rPr>
+      </w:pPr>
+      <w:r>
+        <w:rPr>
+          <w:lang w:val="en-US"/>
+        </w:rPr>
+        <w:t>He/She/It is not = isn’t</w:t>
+      </w:r>
+    </w:p>
+    <w:p>
+      <w:pPr>
+        <w:spacing w:before="20" w:line="276" w:lineRule="auto"/>
+        <w:rPr>
+          <w:lang w:val="en-US"/>
+        </w:rPr>
+      </w:pPr>
+      <w:r>
+        <w:rPr>
+          <w:lang w:val="en-US"/>
+        </w:rPr>
+        <w:t>I’m not at home</w:t>
+      </w:r>
+    </w:p>
+    <w:p>
+      <w:pPr>
+        <w:spacing w:before="20" w:line="276" w:lineRule="auto"/>
+        <w:rPr>
+          <w:lang w:val="en-US"/>
+        </w:rPr>
+      </w:pPr>
+      <w:r>
+        <w:rPr>
+          <w:lang w:val="en-US"/>
+        </w:rPr>
+        <w:t>We aren’t at home</w:t>
+      </w:r>
+    </w:p>
+    <w:p>
+      <w:pPr>
+        <w:spacing w:before="20" w:line="276" w:lineRule="auto"/>
+        <w:rPr>
+          <w:lang w:val="en-US"/>
+        </w:rPr>
+      </w:pPr>
+      <w:r>
+        <w:rPr>
+          <w:lang w:val="en-US"/>
+        </w:rPr>
+        <w:t>You aren’t at home</w:t>
+      </w:r>
+    </w:p>
+    <w:p>
+      <w:pPr>
+        <w:spacing w:before="20" w:line="276" w:lineRule="auto"/>
+        <w:rPr>
+          <w:lang w:val="en-US"/>
+        </w:rPr>
+      </w:pPr>
+      <w:r>
+        <w:rPr>
+          <w:lang w:val="en-US"/>
+        </w:rPr>
+        <w:t>They aren’t at home</w:t>
+      </w:r>
+    </w:p>
+    <w:p>
+      <w:pPr>
+        <w:spacing w:before="20" w:line="276" w:lineRule="auto"/>
+        <w:rPr>
+          <w:lang w:val="en-US"/>
+        </w:rPr>
+      </w:pPr>
+      <w:r>
+        <w:rPr>
+          <w:lang w:val="en-US"/>
+        </w:rPr>
+        <w:t>He isn’t at home</w:t>
+      </w:r>
+    </w:p>
+    <w:p>
+      <w:pPr>
+        <w:spacing w:before="20" w:line="276" w:lineRule="auto"/>
+        <w:rPr>
+          <w:lang w:val="en-US"/>
+        </w:rPr>
+      </w:pPr>
+      <w:r>
+        <w:rPr>
+          <w:lang w:val="en-US"/>
+        </w:rPr>
+        <w:t>She isn’t at home</w:t>
+      </w:r>
+    </w:p>
+    <w:p>
+      <w:pPr>
+        <w:spacing w:before="20" w:line="276" w:lineRule="auto"/>
+        <w:rPr>
+          <w:lang w:val="en-US"/>
+        </w:rPr>
+      </w:pPr>
+      <w:r>
+        <w:rPr>
+          <w:lang w:val="en-US"/>
+        </w:rPr>
+        <w:t>It isn’t at home</w:t>
+      </w:r>
+    </w:p>
+    <w:p>
+      <w:pPr>
+        <w:spacing w:before="20" w:line="276" w:lineRule="auto"/>
+      </w:pPr>
+      <w:r>
+        <w:rPr>
+          <w:lang w:val="en-US"/>
+        </w:rPr>
+        <w:t>I’m not married. I</w:t>
+      </w:r>
+      <w:r>
+        <w:t>’</w:t>
+      </w:r>
+      <w:r>
+        <w:rPr>
+          <w:lang w:val="en-US"/>
+        </w:rPr>
+        <w:t>m</w:t>
+      </w:r>
+      <w:r>
+        <w:t xml:space="preserve"> </w:t>
+      </w:r>
+      <w:r>
+        <w:rPr>
+          <w:lang w:val="en-US"/>
+        </w:rPr>
+        <w:t>single</w:t>
+      </w:r>
+      <w:r>
+        <w:t xml:space="preserve"> / </w:t>
+      </w:r>
+      <w:r>
+        <w:t>Я не женат. Я холост</w:t>
+      </w:r>
+    </w:p>
+    <w:p>
+      <w:pPr>
+        <w:spacing w:before="20" w:line="276" w:lineRule="auto"/>
+        <w:rPr>
+          <w:lang w:val="en-US"/>
+        </w:rPr>
+      </w:pPr>
+      <w:r>
+        <w:rPr>
+          <w:lang w:val="en-US"/>
+        </w:rPr>
+        <w:t>I’m not a manager. I’m a teacher</w:t>
+      </w:r>
+    </w:p>
+    <w:p>
+      <w:pPr>
+        <w:spacing w:before="20" w:line="276" w:lineRule="auto"/>
+        <w:rPr>
+          <w:lang w:val="en-US"/>
+        </w:rPr>
+      </w:pPr>
+      <w:r>
+        <w:rPr>
+          <w:lang w:val="en-US"/>
+        </w:rPr>
+        <w:t>I’m not at home. I’m at work</w:t>
+      </w:r>
+    </w:p>
+    <w:p>
+      <w:pPr>
+        <w:spacing w:before="20" w:line="276" w:lineRule="auto"/>
+        <w:rPr>
+          <w:lang w:val="en-US"/>
+        </w:rPr>
+      </w:pPr>
+      <w:r>
+        <w:rPr>
+          <w:lang w:val="en-US"/>
+        </w:rPr>
+        <w:t>I’m not a student. I work</w:t>
+      </w:r>
+    </w:p>
+    <w:p>
+      <w:pPr>
+        <w:spacing w:before="20" w:line="276" w:lineRule="auto"/>
+        <w:rPr>
+          <w:lang w:val="en-US"/>
+        </w:rPr>
+      </w:pPr>
+      <w:r>
+        <w:rPr>
+          <w:lang w:val="en-US"/>
+        </w:rPr>
+        <w:t>We aren’t tired</w:t>
+      </w:r>
+      <w:r>
+        <w:rPr>
+          <w:lang w:val="en-US"/>
+        </w:rPr>
+        <w:t>(</w:t>
+      </w:r>
+      <w:r>
+        <w:t>прилагательное</w:t>
+      </w:r>
+      <w:r>
+        <w:rPr>
+          <w:lang w:val="en-US"/>
+        </w:rPr>
+        <w:t xml:space="preserve">). </w:t>
+      </w:r>
+      <w:r>
+        <w:rPr>
+          <w:lang w:val="en-US"/>
+        </w:rPr>
+        <w:t xml:space="preserve">We’re full of energy </w:t>
+      </w:r>
+      <w:r>
+        <w:rPr>
+          <w:lang w:val="en-US"/>
+        </w:rPr>
+        <w:t xml:space="preserve">/ </w:t>
+      </w:r>
+      <w:r>
+        <w:t>Мы</w:t>
+      </w:r>
+      <w:r>
+        <w:rPr>
+          <w:lang w:val="en-US"/>
+        </w:rPr>
+        <w:t xml:space="preserve"> </w:t>
+      </w:r>
+      <w:r>
+        <w:t>не</w:t>
+      </w:r>
+      <w:r>
+        <w:rPr>
+          <w:lang w:val="en-US"/>
+        </w:rPr>
+        <w:t xml:space="preserve"> </w:t>
+      </w:r>
+      <w:r>
+        <w:t>устали</w:t>
+      </w:r>
+    </w:p>
+    <w:p>
+      <w:pPr>
+        <w:spacing w:before="20" w:line="276" w:lineRule="auto"/>
+        <w:rPr>
+          <w:lang w:val="en-US"/>
+        </w:rPr>
+      </w:pPr>
+      <w:r>
+        <w:rPr>
+          <w:lang w:val="en-US"/>
+        </w:rPr>
+        <w:t>We aren’t stupid. We’re clever</w:t>
+      </w:r>
+    </w:p>
+    <w:p>
+      <w:pPr>
+        <w:spacing w:before="20" w:line="276" w:lineRule="auto"/>
+        <w:rPr>
+          <w:lang w:val="en-US"/>
+        </w:rPr>
+      </w:pPr>
+      <w:r>
+        <w:rPr>
+          <w:lang w:val="en-US"/>
+        </w:rPr>
+        <w:t>We aren’t angry. We’re very kind</w:t>
+      </w:r>
+    </w:p>
+    <w:p>
+      <w:pPr>
+        <w:spacing w:before="20" w:line="276" w:lineRule="auto"/>
+        <w:rPr>
+          <w:lang w:val="en-US"/>
+        </w:rPr>
+      </w:pPr>
+      <w:r>
+        <w:rPr>
+          <w:lang w:val="en-US"/>
+        </w:rPr>
+        <w:t>We aren’t sad. We’re happy</w:t>
+      </w:r>
+    </w:p>
+    <w:p>
+      <w:pPr>
+        <w:spacing w:before="20" w:line="276" w:lineRule="auto"/>
+        <w:rPr>
+          <w:lang w:val="en-US"/>
+        </w:rPr>
+      </w:pPr>
+      <w:r>
+        <w:rPr>
+          <w:lang w:val="en-US"/>
+        </w:rPr>
+        <w:t xml:space="preserve">You aren’t right </w:t>
+      </w:r>
+      <w:r>
+        <w:rPr>
+          <w:lang w:val="en-US"/>
+        </w:rPr>
+        <w:t>(</w:t>
+      </w:r>
+      <w:r>
+        <w:rPr>
+          <w:lang w:val="en-US"/>
+        </w:rPr>
+        <w:t>You are wrong</w:t>
+      </w:r>
+      <w:r>
+        <w:rPr>
+          <w:lang w:val="en-US"/>
+        </w:rPr>
+        <w:t>)</w:t>
+      </w:r>
+    </w:p>
+    <w:p>
+      <w:pPr>
+        <w:spacing w:before="20" w:line="276" w:lineRule="auto"/>
+        <w:rPr>
+          <w:lang w:val="en-US"/>
+        </w:rPr>
+      </w:pPr>
+      <w:r>
+        <w:rPr>
+          <w:lang w:val="en-US"/>
+        </w:rPr>
+        <w:t>You aren’t in this place</w:t>
+      </w:r>
+    </w:p>
+    <w:p>
+      <w:pPr>
+        <w:spacing w:before="20" w:line="276" w:lineRule="auto"/>
+        <w:rPr>
+          <w:lang w:val="en-US"/>
+        </w:rPr>
+      </w:pPr>
+      <w:r>
+        <w:rPr>
+          <w:lang w:val="en-US"/>
+        </w:rPr>
+        <w:t>You aren’t in the first place. You’re in the second place</w:t>
+      </w:r>
+    </w:p>
+    <w:p>
+      <w:pPr>
+        <w:spacing w:before="20" w:line="276" w:lineRule="auto"/>
+        <w:rPr>
+          <w:lang w:val="en-US"/>
+        </w:rPr>
+      </w:pPr>
+      <w:r>
+        <w:rPr>
+          <w:lang w:val="en-US"/>
+        </w:rPr>
+        <w:t>They aren’t together</w:t>
+      </w:r>
+    </w:p>
+    <w:p>
+      <w:pPr>
+        <w:spacing w:before="20" w:line="276" w:lineRule="auto"/>
+        <w:rPr>
+          <w:lang w:val="en-US"/>
+        </w:rPr>
+      </w:pPr>
+      <w:r>
+        <w:rPr>
+          <w:lang w:val="en-US"/>
+        </w:rPr>
+        <w:t xml:space="preserve">They aren’t my colleagues </w:t>
+      </w:r>
+    </w:p>
+    <w:p>
+      <w:pPr>
+        <w:spacing w:before="20" w:line="276" w:lineRule="auto"/>
+        <w:rPr>
+          <w:lang w:val="en-US"/>
+        </w:rPr>
+      </w:pPr>
+      <w:r>
+        <w:rPr>
+          <w:lang w:val="en-US"/>
+        </w:rPr>
+        <w:t>They aren’t successful (They’re unsuccessful)</w:t>
+      </w:r>
+    </w:p>
+    <w:p>
+      <w:pPr>
+        <w:spacing w:before="20" w:line="276" w:lineRule="auto"/>
+        <w:rPr>
+          <w:lang w:val="en-US"/>
+        </w:rPr>
+      </w:pPr>
+      <w:r>
+        <w:rPr>
+          <w:lang w:val="en-US"/>
+        </w:rPr>
+        <w:t>They aren’t businessmen</w:t>
+      </w:r>
+    </w:p>
+    <w:p>
+      <w:pPr>
+        <w:spacing w:before="20" w:line="276" w:lineRule="auto"/>
+        <w:rPr>
+          <w:lang w:val="en-US"/>
+        </w:rPr>
+      </w:pPr>
+      <w:r>
+        <w:rPr>
+          <w:lang w:val="en-US"/>
+        </w:rPr>
+        <w:t>They’re managers</w:t>
+      </w:r>
+    </w:p>
+    <w:p>
+      <w:pPr>
+        <w:spacing w:before="20" w:line="276" w:lineRule="auto"/>
+        <w:rPr>
+          <w:lang w:val="en-US"/>
+        </w:rPr>
+      </w:pPr>
+      <w:r>
+        <w:rPr>
+          <w:lang w:val="en-US"/>
+        </w:rPr>
+        <w:t>He isn’t old. He’s very young</w:t>
+      </w:r>
+    </w:p>
+    <w:p>
+      <w:pPr>
+        <w:spacing w:before="20" w:line="276" w:lineRule="auto"/>
+        <w:rPr>
+          <w:lang w:val="en-US"/>
+        </w:rPr>
+      </w:pPr>
+      <w:r>
+        <w:rPr>
+          <w:lang w:val="en-US"/>
+        </w:rPr>
+        <w:t>He isn’t poor. He’s very rich</w:t>
+      </w:r>
+    </w:p>
+    <w:p>
+      <w:pPr>
+        <w:spacing w:before="20" w:line="276" w:lineRule="auto"/>
+        <w:rPr>
+          <w:lang w:val="en-US"/>
+        </w:rPr>
+      </w:pPr>
+      <w:r>
+        <w:rPr>
+          <w:lang w:val="en-US"/>
+        </w:rPr>
+        <w:t>He isn’t a director. He’s a manager</w:t>
+      </w:r>
+    </w:p>
+    <w:p>
+      <w:pPr>
+        <w:spacing w:before="20" w:line="276" w:lineRule="auto"/>
+        <w:rPr>
+          <w:lang w:val="en-US"/>
+        </w:rPr>
+      </w:pPr>
+      <w:r>
+        <w:rPr>
+          <w:lang w:val="en-US"/>
+        </w:rPr>
+        <w:t>He isn’t in the city. He’s in another city</w:t>
+      </w:r>
+    </w:p>
+    <w:p>
+      <w:pPr>
+        <w:spacing w:before="20" w:line="276" w:lineRule="auto"/>
+        <w:rPr>
+          <w:lang w:val="en-US"/>
+        </w:rPr>
+      </w:pPr>
+      <w:r>
+        <w:rPr>
+          <w:lang w:val="en-US"/>
+        </w:rPr>
+        <w:t>She isn’t here. She’s there</w:t>
+      </w:r>
+    </w:p>
+    <w:p>
+      <w:pPr>
+        <w:spacing w:before="20" w:line="276" w:lineRule="auto"/>
+        <w:rPr>
+          <w:lang w:val="en-US"/>
+        </w:rPr>
+      </w:pPr>
+      <w:r>
+        <w:rPr>
+          <w:lang w:val="en-US"/>
+        </w:rPr>
+        <w:t xml:space="preserve">She isn’t singer. She’s an actress </w:t>
+      </w:r>
+    </w:p>
+    <w:p>
+      <w:pPr>
+        <w:spacing w:before="20" w:line="276" w:lineRule="auto"/>
+        <w:rPr>
+          <w:lang w:val="en-US"/>
+        </w:rPr>
+      </w:pPr>
+      <w:r>
+        <w:rPr>
+          <w:lang w:val="en-US"/>
+        </w:rPr>
+        <w:t xml:space="preserve">an actor – an actress / </w:t>
+      </w:r>
+      <w:r>
+        <w:t>актер</w:t>
+      </w:r>
+      <w:r>
+        <w:rPr>
+          <w:lang w:val="en-US"/>
+        </w:rPr>
+        <w:t xml:space="preserve"> - </w:t>
+      </w:r>
+      <w:r>
+        <w:t>актриса</w:t>
+      </w:r>
+    </w:p>
+    <w:p>
+      <w:pPr>
+        <w:spacing w:before="20" w:line="276" w:lineRule="auto"/>
+        <w:rPr>
+          <w:lang w:val="en-US"/>
+        </w:rPr>
+      </w:pPr>
+      <w:r>
+        <w:rPr>
+          <w:lang w:val="en-US"/>
+        </w:rPr>
+        <w:t>She isn’t free. She’s very busy</w:t>
+      </w:r>
+    </w:p>
+    <w:p>
+      <w:pPr>
+        <w:spacing w:before="20" w:line="276" w:lineRule="auto"/>
+        <w:rPr>
+          <w:lang w:val="en-US"/>
+        </w:rPr>
+      </w:pPr>
+      <w:r>
+        <w:rPr>
+          <w:lang w:val="en-US"/>
+        </w:rPr>
+        <w:t>These lessons are free</w:t>
+      </w:r>
+    </w:p>
+    <w:p>
+      <w:pPr>
+        <w:spacing w:before="20" w:line="276" w:lineRule="auto"/>
+        <w:rPr>
+          <w:lang w:val="en-US"/>
+        </w:rPr>
+      </w:pPr>
+      <w:r>
+        <w:rPr>
+          <w:lang w:val="en-US"/>
+        </w:rPr>
+        <w:t xml:space="preserve">She isn’t with him. She’s with her </w:t>
+      </w:r>
+    </w:p>
+    <w:p>
+      <w:pPr>
+        <w:spacing w:before="20" w:line="276" w:lineRule="auto"/>
+        <w:rPr>
+          <w:lang w:val="en-US"/>
+        </w:rPr>
+      </w:pPr>
+      <w:r>
+        <w:rPr>
+          <w:lang w:val="en-US"/>
+        </w:rPr>
+        <w:t>It isn’t warm</w:t>
+      </w:r>
+    </w:p>
+    <w:p>
+      <w:pPr>
+        <w:spacing w:before="20" w:line="276" w:lineRule="auto"/>
+        <w:rPr>
+          <w:lang w:val="en-US"/>
+        </w:rPr>
+      </w:pPr>
+      <w:r>
+        <w:rPr>
+          <w:lang w:val="en-US"/>
+        </w:rPr>
+        <w:t>It isn’t cold</w:t>
+      </w:r>
+    </w:p>
+    <w:p>
+      <w:pPr>
+        <w:spacing w:before="20" w:line="276" w:lineRule="auto"/>
+        <w:rPr>
+          <w:lang w:val="en-US"/>
+        </w:rPr>
+      </w:pPr>
+      <w:r>
+        <w:rPr>
+          <w:lang w:val="en-US"/>
+        </w:rPr>
+        <w:t>It isn’t rainy</w:t>
+      </w:r>
+    </w:p>
+    <w:p>
+      <w:pPr>
+        <w:spacing w:before="20" w:line="276" w:lineRule="auto"/>
+        <w:rPr>
+          <w:lang w:val="en-US"/>
+        </w:rPr>
+      </w:pPr>
+      <w:r>
+        <w:rPr>
+          <w:lang w:val="en-US"/>
+        </w:rPr>
+        <w:t>It isn’t sunny</w:t>
+      </w:r>
+    </w:p>
+    <w:p>
+      <w:pPr>
+        <w:spacing w:before="20" w:line="276" w:lineRule="auto"/>
+        <w:rPr>
+          <w:lang w:val="en-US"/>
+        </w:rPr>
+      </w:pPr>
+      <w:r>
+        <w:rPr>
+          <w:lang w:val="en-US"/>
+        </w:rPr>
+        <w:t>It isn’t the same</w:t>
+      </w:r>
+    </w:p>
+    <w:p>
+      <w:pPr>
+        <w:spacing w:before="20" w:line="276" w:lineRule="auto"/>
+        <w:rPr>
+          <w:lang w:val="en-US"/>
+        </w:rPr>
+      </w:pPr>
+      <w:r>
+        <w:rPr>
+          <w:lang w:val="en-US"/>
+        </w:rPr>
+        <w:t>It isn’t so easy. It’s very difficult</w:t>
+      </w:r>
+    </w:p>
+    <w:p>
+      <w:pPr>
+        <w:spacing w:before="20" w:line="276" w:lineRule="auto"/>
+        <w:rPr>
+          <w:lang w:val="en-US"/>
+        </w:rPr>
+      </w:pPr>
+      <w:r>
+        <w:rPr>
+          <w:lang w:val="en-US"/>
+        </w:rPr>
+        <w:t>It isn’t far. It’s near</w:t>
+      </w:r>
+    </w:p>
+    <w:p>
+      <w:pPr>
+        <w:spacing w:before="20" w:line="276" w:lineRule="auto"/>
+        <w:rPr>
+          <w:lang w:val="en-US"/>
+        </w:rPr>
+      </w:pPr>
+      <w:r>
+        <w:rPr>
+          <w:lang w:val="en-US"/>
+        </w:rPr>
+        <w:t>It isn’t a good method. It’s a very bad method</w:t>
+      </w:r>
+    </w:p>
+    <w:p>
+      <w:pPr>
+        <w:spacing w:before="20" w:line="276" w:lineRule="auto"/>
+        <w:rPr>
+          <w:lang w:val="en-US"/>
+        </w:rPr>
+      </w:pPr>
+      <w:r>
+        <w:rPr>
+          <w:lang w:val="en-US"/>
+        </w:rPr>
+        <w:t>It’s such a bad method</w:t>
+      </w:r>
+    </w:p>
+    <w:p>
+      <w:pPr>
+        <w:spacing w:before="20" w:line="276" w:lineRule="auto"/>
+        <w:rPr>
+          <w:lang w:val="en-US"/>
+        </w:rPr>
+      </w:pPr>
+      <w:r>
+        <w:rPr>
+          <w:lang w:val="en-US"/>
+        </w:rPr>
+        <w:t>I prefer these lessons</w:t>
+      </w:r>
       <w:bookmarkStart w:id="0" w:name="_GoBack"/>
       <w:bookmarkEnd w:id="0"/>
+      <w:r>
+        <w:rPr>
+          <w:lang w:val="en-US"/>
+        </w:rPr>
+        <w:t xml:space="preserve"> </w:t>
+      </w:r>
+    </w:p>
+    <w:p>
+      <w:pPr>
+        <w:spacing w:before="20" w:line="276" w:lineRule="auto"/>
+        <w:rPr>
+          <w:lang w:val="en-US"/>
+        </w:rPr>
+      </w:pPr>
+    </w:p>
+    <w:p>
+      <w:pPr>
+        <w:spacing w:before="20" w:line="276" w:lineRule="auto"/>
+        <w:rPr>
+          <w:lang w:val="en-US"/>
+        </w:rPr>
+      </w:pPr>
+    </w:p>
+    <w:p>
+      <w:pPr>
+        <w:spacing w:before="20" w:line="276" w:lineRule="auto"/>
+        <w:rPr>
+          <w:lang w:val="en-US"/>
+        </w:rPr>
+      </w:pPr>
+    </w:p>
+    <w:p>
+      <w:pPr>
+        <w:spacing w:before="20" w:line="276" w:lineRule="auto"/>
+      </w:pPr>
+      <w:r>
+        <w:t>32</w:t>
+      </w:r>
     </w:p>
     <w:p>
       <w:pPr>
         <w:spacing w:before="20" w:line="276" w:lineRule="auto"/>
         <w:rPr>
           <w:b/>
-          <w:lang w:val="en-US"/>
-        </w:rPr>
-      </w:pPr>
-    </w:p>
-    <w:p>
-      <w:pPr>
-        <w:spacing w:before="20" w:line="276" w:lineRule="auto"/>
-        <w:rPr>
-          <w:lang w:val="en-US"/>
-        </w:rPr>
-      </w:pPr>
-    </w:p>
-    <w:p>
-      <w:pPr>
-        <w:spacing w:before="20" w:line="276" w:lineRule="auto"/>
-        <w:rPr>
-          <w:lang w:val="en-US"/>
-        </w:rPr>
-      </w:pPr>
-    </w:p>
-    <w:p>
-      <w:pPr>
-        <w:spacing w:before="20" w:line="276" w:lineRule="auto"/>
-        <w:rPr>
-          <w:lang w:val="en-US"/>
-        </w:rPr>
-      </w:pPr>
-    </w:p>
-    <w:p>
-      <w:pPr>
-        <w:spacing w:before="20" w:line="276" w:lineRule="auto"/>
-        <w:rPr>
-          <w:lang w:val="en-US"/>
-        </w:rPr>
-      </w:pPr>
-    </w:p>
-    <w:p>
-      <w:pPr>
-        <w:spacing w:before="20" w:line="276" w:lineRule="auto"/>
-        <w:rPr>
-          <w:lang w:val="en-US"/>
-        </w:rPr>
-      </w:pPr>
-    </w:p>
-    <w:p>
-      <w:pPr>
-        <w:spacing w:before="20" w:line="276" w:lineRule="auto"/>
-        <w:rPr>
-          <w:lang w:val="en-US"/>
-        </w:rPr>
-      </w:pPr>
-    </w:p>
-    <w:p>
-      <w:pPr>
-        <w:spacing w:before="20" w:line="276" w:lineRule="auto"/>
-        <w:rPr>
-          <w:lang w:val="en-US"/>
-        </w:rPr>
-      </w:pPr>
-    </w:p>
-    <w:p>
-      <w:pPr>
-        <w:spacing w:before="20" w:line="276" w:lineRule="auto"/>
-        <w:rPr>
-          <w:lang w:val="en-US"/>
-        </w:rPr>
-      </w:pPr>
-      <w:r>
-        <w:rPr>
-          <w:lang w:val="en-US"/>
-        </w:rPr>
-        <w:t xml:space="preserve"> </w:t>
-      </w:r>
-      <w:r>
-        <w:rPr>
-          <w:lang w:val="en-US"/>
-        </w:rPr>
+        </w:rPr>
+      </w:pPr>
+    </w:p>
+    <w:p>
+      <w:pPr>
+        <w:spacing w:before="20" w:line="276" w:lineRule="auto"/>
+      </w:pPr>
+    </w:p>
+    <w:p>
+      <w:pPr>
+        <w:spacing w:before="20" w:line="276" w:lineRule="auto"/>
+      </w:pPr>
+    </w:p>
+    <w:p>
+      <w:pPr>
+        <w:spacing w:before="20" w:line="276" w:lineRule="auto"/>
+      </w:pPr>
+    </w:p>
+    <w:p>
+      <w:pPr>
+        <w:spacing w:before="20" w:line="276" w:lineRule="auto"/>
+      </w:pPr>
+    </w:p>
+    <w:p>
+      <w:pPr>
+        <w:spacing w:before="20" w:line="276" w:lineRule="auto"/>
+      </w:pPr>
+    </w:p>
+    <w:p>
+      <w:pPr>
+        <w:spacing w:before="20" w:line="276" w:lineRule="auto"/>
+      </w:pPr>
+    </w:p>
+    <w:p>
+      <w:pPr>
+        <w:spacing w:before="20" w:line="276" w:lineRule="auto"/>
+      </w:pPr>
+    </w:p>
+    <w:p>
+      <w:pPr>
+        <w:spacing w:before="20" w:line="276" w:lineRule="auto"/>
+      </w:pPr>
+      <w:r>
+        <w:t xml:space="preserve"> </w:t>
+      </w:r>
+      <w:r>
         <w:tab/>
       </w:r>
     </w:p>
     <w:p>
       <w:pPr>
         <w:spacing w:before="20" w:line="276" w:lineRule="auto"/>
-        <w:rPr>
-          <w:lang w:val="en-US"/>
-        </w:rPr>
-      </w:pPr>
-    </w:p>
-    <w:p>
-      <w:pPr>
-        <w:spacing w:before="20" w:line="276" w:lineRule="auto"/>
-        <w:rPr>
-          <w:lang w:val="en-US"/>
-        </w:rPr>
-      </w:pPr>
-    </w:p>
-    <w:p>
-      <w:pPr>
-        <w:spacing w:before="20" w:line="276" w:lineRule="auto"/>
-        <w:rPr>
-          <w:lang w:val="en-US"/>
-        </w:rPr>
-      </w:pPr>
-    </w:p>
-    <w:p>
-      <w:pPr>
-        <w:spacing w:before="20" w:line="276" w:lineRule="auto"/>
-        <w:rPr>
-          <w:lang w:val="en-US"/>
-        </w:rPr>
-      </w:pPr>
-    </w:p>
-    <w:p>
-      <w:pPr>
-        <w:spacing w:before="20" w:line="276" w:lineRule="auto"/>
-        <w:rPr>
-          <w:lang w:val="en-US"/>
-        </w:rPr>
-      </w:pPr>
-      <w:r>
-        <w:rPr>
-          <w:lang w:val="en-US"/>
-        </w:rPr>
-        <w:t xml:space="preserve"> </w:t>
-      </w:r>
-    </w:p>
-    <w:p>
-      <w:pPr>
-        <w:spacing w:before="20" w:line="276" w:lineRule="auto"/>
-        <w:rPr>
-          <w:lang w:val="en-US"/>
-        </w:rPr>
-      </w:pPr>
-    </w:p>
-    <w:p>
-      <w:pPr>
-        <w:spacing w:before="20" w:line="276" w:lineRule="auto"/>
-        <w:rPr>
-          <w:lang w:val="en-US"/>
-        </w:rPr>
-      </w:pPr>
-    </w:p>
-    <w:p>
-      <w:pPr>
-        <w:spacing w:before="20" w:line="276" w:lineRule="auto"/>
-        <w:rPr>
-          <w:lang w:val="en-US"/>
-        </w:rPr>
-      </w:pPr>
-    </w:p>
-    <w:p>
-      <w:pPr>
-        <w:spacing w:before="20" w:line="276" w:lineRule="auto"/>
-        <w:rPr>
-          <w:lang w:val="en-US"/>
-        </w:rPr>
+      </w:pPr>
+    </w:p>
+    <w:p>
+      <w:pPr>
+        <w:spacing w:before="20" w:line="276" w:lineRule="auto"/>
+      </w:pPr>
+    </w:p>
+    <w:p>
+      <w:pPr>
+        <w:spacing w:before="20" w:line="276" w:lineRule="auto"/>
+      </w:pPr>
+    </w:p>
+    <w:p>
+      <w:pPr>
+        <w:spacing w:before="20" w:line="276" w:lineRule="auto"/>
+      </w:pPr>
+    </w:p>
+    <w:p>
+      <w:pPr>
+        <w:spacing w:before="20" w:line="276" w:lineRule="auto"/>
+      </w:pPr>
+      <w:r>
+        <w:t xml:space="preserve"> </w:t>
+      </w:r>
+    </w:p>
+    <w:p>
+      <w:pPr>
+        <w:spacing w:before="20" w:line="276" w:lineRule="auto"/>
+      </w:pPr>
+    </w:p>
+    <w:p>
+      <w:pPr>
+        <w:spacing w:before="20" w:line="276" w:lineRule="auto"/>
+      </w:pPr>
+    </w:p>
+    <w:p>
+      <w:pPr>
+        <w:spacing w:before="20" w:line="276" w:lineRule="auto"/>
+      </w:pPr>
+    </w:p>
+    <w:p>
+      <w:pPr>
+        <w:spacing w:before="20" w:line="276" w:lineRule="auto"/>
       </w:pPr>
     </w:p>
     <w:sectPr>
@@ -63330,7 +64145,7 @@
 </file>
 
 <file path=customXml/itemProps1.xml><?xml version="1.0" encoding="utf-8"?>
-<ds:datastoreItem xmlns:ds="http://schemas.openxmlformats.org/officeDocument/2006/customXml" ds:itemID="{6FE62B60-EF55-42AE-9A16-D3DB2CE9D721}">
+<ds:datastoreItem xmlns:ds="http://schemas.openxmlformats.org/officeDocument/2006/customXml" ds:itemID="{3395027C-5BED-4AAF-97E8-803C73F926E7}">
   <ds:schemaRefs>
     <ds:schemaRef ds:uri="http://schemas.openxmlformats.org/officeDocument/2006/bibliography"/>
   </ds:schemaRefs>

</xml_diff>

<commit_message>
Add lesson 30'Practice' in file Lessons
</commit_message>
<xml_diff>
--- a/English Lessons.docx
+++ b/English Lessons.docx
@@ -62203,6 +62203,9 @@
     <w:p>
       <w:pPr>
         <w:spacing w:before="20" w:line="276" w:lineRule="auto"/>
+        <w:rPr>
+          <w:lang w:val="en-US"/>
+        </w:rPr>
       </w:pPr>
       <w:r>
         <w:rPr>
@@ -62232,7 +62235,16 @@
         <w:t xml:space="preserve"> / </w:t>
       </w:r>
       <w:r>
-        <w:t>Я не женат. Я холост</w:t>
+        <w:t>Я не женат. Я</w:t>
+      </w:r>
+      <w:r>
+        <w:rPr>
+          <w:lang w:val="en-US"/>
+        </w:rPr>
+        <w:t xml:space="preserve"> </w:t>
+      </w:r>
+      <w:r>
+        <w:t>холост</w:t>
       </w:r>
     </w:p>
     <w:p>
@@ -62800,46 +62812,677 @@
         <w:rPr>
           <w:lang w:val="en-US"/>
         </w:rPr>
-        <w:t>I prefer these lessons</w:t>
+        <w:t xml:space="preserve">I prefer these lessons </w:t>
+      </w:r>
+    </w:p>
+    <w:p>
+      <w:pPr>
+        <w:spacing w:before="20" w:line="276" w:lineRule="auto"/>
+        <w:rPr>
+          <w:lang w:val="en-US"/>
+        </w:rPr>
+      </w:pPr>
+    </w:p>
+    <w:p>
+      <w:pPr>
+        <w:spacing w:before="20" w:line="276" w:lineRule="auto"/>
+        <w:rPr>
+          <w:lang w:val="en-US"/>
+        </w:rPr>
+      </w:pPr>
+      <w:r>
+        <w:rPr>
+          <w:lang w:val="en-US"/>
+        </w:rPr>
+        <w:tab/>
+        <w:t>Lesson 30.1</w:t>
+      </w:r>
+    </w:p>
+    <w:p>
+      <w:pPr>
+        <w:spacing w:before="20" w:line="276" w:lineRule="auto"/>
+        <w:rPr>
+          <w:lang w:val="en-US"/>
+        </w:rPr>
+      </w:pPr>
+      <w:r>
+        <w:rPr>
+          <w:lang w:val="en-US"/>
+        </w:rPr>
+        <w:t>1. We aren’t tired</w:t>
+      </w:r>
+    </w:p>
+    <w:p>
+      <w:pPr>
+        <w:spacing w:before="20" w:line="276" w:lineRule="auto"/>
+        <w:rPr>
+          <w:lang w:val="en-US"/>
+        </w:rPr>
+      </w:pPr>
+      <w:r>
+        <w:rPr>
+          <w:lang w:val="en-US"/>
+        </w:rPr>
+        <w:t>2. We’re full of energy</w:t>
+      </w:r>
+    </w:p>
+    <w:p>
+      <w:pPr>
+        <w:spacing w:before="20" w:line="276" w:lineRule="auto"/>
+        <w:rPr>
+          <w:lang w:val="en-US"/>
+        </w:rPr>
+      </w:pPr>
+      <w:r>
+        <w:rPr>
+          <w:lang w:val="en-US"/>
+        </w:rPr>
+        <w:t>3. It’s such a bad method</w:t>
+      </w:r>
+    </w:p>
+    <w:p>
+      <w:pPr>
+        <w:spacing w:before="20" w:line="276" w:lineRule="auto"/>
+        <w:rPr>
+          <w:lang w:val="en-US"/>
+        </w:rPr>
+      </w:pPr>
+      <w:r>
+        <w:rPr>
+          <w:lang w:val="en-US"/>
+        </w:rPr>
+        <w:t>4. I’m not a manager. I’m a teacher</w:t>
+      </w:r>
+    </w:p>
+    <w:p>
+      <w:pPr>
+        <w:spacing w:before="20" w:line="276" w:lineRule="auto"/>
+        <w:rPr>
+          <w:lang w:val="en-US"/>
+        </w:rPr>
+      </w:pPr>
+      <w:r>
+        <w:rPr>
+          <w:lang w:val="en-US"/>
+        </w:rPr>
+        <w:t>5. I’m full of ideas</w:t>
+      </w:r>
+    </w:p>
+    <w:p>
+      <w:pPr>
+        <w:spacing w:before="20" w:line="276" w:lineRule="auto"/>
+        <w:rPr>
+          <w:lang w:val="en-US"/>
+        </w:rPr>
+      </w:pPr>
+      <w:r>
+        <w:rPr>
+          <w:lang w:val="en-US"/>
+        </w:rPr>
+        <w:t>6. It aren’t so bad</w:t>
+      </w:r>
+    </w:p>
+    <w:p>
+      <w:pPr>
+        <w:spacing w:before="20" w:line="276" w:lineRule="auto"/>
+        <w:rPr>
+          <w:lang w:val="en-US"/>
+        </w:rPr>
+      </w:pPr>
+      <w:r>
+        <w:rPr>
+          <w:lang w:val="en-US"/>
+        </w:rPr>
+        <w:t>7. It’s a very bad method</w:t>
+      </w:r>
+    </w:p>
+    <w:p>
+      <w:pPr>
+        <w:spacing w:before="20" w:line="276" w:lineRule="auto"/>
+        <w:rPr>
+          <w:lang w:val="en-US"/>
+        </w:rPr>
+      </w:pPr>
+      <w:r>
+        <w:rPr>
+          <w:lang w:val="en-US"/>
+        </w:rPr>
+        <w:t xml:space="preserve">8. </w:t>
+      </w:r>
+      <w:r>
+        <w:rPr>
+          <w:lang w:val="en-US"/>
+        </w:rPr>
+        <w:t xml:space="preserve"> </w:t>
+      </w:r>
+      <w:r>
+        <w:rPr>
+          <w:lang w:val="en-US"/>
+        </w:rPr>
+        <w:t>It’s a very ineffective method</w:t>
+      </w:r>
+    </w:p>
+    <w:p>
+      <w:pPr>
+        <w:spacing w:before="20" w:line="276" w:lineRule="auto"/>
+        <w:rPr>
+          <w:lang w:val="en-US"/>
+        </w:rPr>
+      </w:pPr>
+      <w:r>
+        <w:rPr>
+          <w:lang w:val="en-US"/>
+        </w:rPr>
+        <w:t>9. This woman isn’t so wise</w:t>
+      </w:r>
+    </w:p>
+    <w:p>
+      <w:pPr>
+        <w:spacing w:before="20" w:line="276" w:lineRule="auto"/>
+        <w:rPr>
+          <w:lang w:val="en-US"/>
+        </w:rPr>
+      </w:pPr>
+      <w:r>
+        <w:rPr>
+          <w:lang w:val="en-US"/>
+        </w:rPr>
+        <w:t xml:space="preserve">10. </w:t>
+      </w:r>
+      <w:r>
+        <w:rPr>
+          <w:lang w:val="en-US"/>
+        </w:rPr>
+        <w:t>It aren’t for this level</w:t>
+      </w:r>
+    </w:p>
+    <w:p>
+      <w:pPr>
+        <w:spacing w:before="20" w:line="276" w:lineRule="auto"/>
+        <w:rPr>
+          <w:lang w:val="en-US"/>
+        </w:rPr>
+      </w:pPr>
+      <w:r>
+        <w:rPr>
+          <w:lang w:val="en-US"/>
+        </w:rPr>
+        <w:t>11. It isn’t a difficult rule</w:t>
+      </w:r>
+    </w:p>
+    <w:p>
+      <w:pPr>
+        <w:spacing w:before="20" w:line="276" w:lineRule="auto"/>
+        <w:rPr>
+          <w:lang w:val="en-US"/>
+        </w:rPr>
+      </w:pPr>
+      <w:r>
+        <w:rPr>
+          <w:lang w:val="en-US"/>
+        </w:rPr>
+        <w:t>12. It isn’t interesting</w:t>
+      </w:r>
+    </w:p>
+    <w:p>
+      <w:pPr>
+        <w:spacing w:before="20" w:line="276" w:lineRule="auto"/>
+        <w:rPr>
+          <w:lang w:val="en-US"/>
+        </w:rPr>
+      </w:pPr>
+      <w:r>
+        <w:rPr>
+          <w:lang w:val="en-US"/>
+        </w:rPr>
+        <w:t>13. I’m free</w:t>
+      </w:r>
+    </w:p>
+    <w:p>
+      <w:pPr>
+        <w:spacing w:before="20" w:line="276" w:lineRule="auto"/>
+        <w:rPr>
+          <w:lang w:val="en-US"/>
+        </w:rPr>
+      </w:pPr>
+      <w:r>
+        <w:rPr>
+          <w:lang w:val="en-US"/>
+        </w:rPr>
+        <w:t>14. They aren’t my colleagues</w:t>
+      </w:r>
+    </w:p>
+    <w:p>
+      <w:pPr>
+        <w:spacing w:before="20" w:line="276" w:lineRule="auto"/>
+        <w:rPr>
+          <w:lang w:val="en-US"/>
+        </w:rPr>
+      </w:pPr>
+      <w:r>
+        <w:rPr>
+          <w:lang w:val="en-US"/>
+        </w:rPr>
+        <w:t>15. He isn’t Russia</w:t>
+      </w:r>
+    </w:p>
+    <w:p>
+      <w:pPr>
+        <w:spacing w:before="20" w:line="276" w:lineRule="auto"/>
+        <w:rPr>
+          <w:lang w:val="en-US"/>
+        </w:rPr>
+      </w:pPr>
+      <w:r>
+        <w:rPr>
+          <w:lang w:val="en-US"/>
+        </w:rPr>
+        <w:t>16. They aren’t in Russia now</w:t>
+      </w:r>
+    </w:p>
+    <w:p>
+      <w:pPr>
+        <w:spacing w:before="20" w:line="276" w:lineRule="auto"/>
+        <w:rPr>
+          <w:lang w:val="en-US"/>
+        </w:rPr>
+      </w:pPr>
+      <w:r>
+        <w:rPr>
+          <w:lang w:val="en-US"/>
+        </w:rPr>
+        <w:t>17. It isn’t a very bad situation</w:t>
+      </w:r>
+    </w:p>
+    <w:p>
+      <w:pPr>
+        <w:spacing w:before="20" w:line="276" w:lineRule="auto"/>
+        <w:rPr>
+          <w:lang w:val="en-US"/>
+        </w:rPr>
+      </w:pPr>
+      <w:r>
+        <w:rPr>
+          <w:lang w:val="en-US"/>
+        </w:rPr>
+        <w:t xml:space="preserve">18. He isn’t </w:t>
+      </w:r>
+      <w:r>
+        <w:rPr>
+          <w:lang w:val="en-US"/>
+        </w:rPr>
+        <w:t>so hard-working</w:t>
+      </w:r>
+    </w:p>
+    <w:p>
+      <w:pPr>
+        <w:spacing w:before="20" w:line="276" w:lineRule="auto"/>
+        <w:rPr>
+          <w:lang w:val="en-US"/>
+        </w:rPr>
+      </w:pPr>
+      <w:r>
+        <w:rPr>
+          <w:lang w:val="en-US"/>
+        </w:rPr>
+        <w:t>19. It isn’t a big mistake</w:t>
+      </w:r>
+    </w:p>
+    <w:p>
+      <w:pPr>
+        <w:spacing w:before="20" w:line="276" w:lineRule="auto"/>
+        <w:rPr>
+          <w:lang w:val="en-US"/>
+        </w:rPr>
+      </w:pPr>
+      <w:r>
+        <w:rPr>
+          <w:lang w:val="en-US"/>
+        </w:rPr>
+        <w:t>20. It isn’t his profession</w:t>
+      </w:r>
+    </w:p>
+    <w:p>
+      <w:pPr>
+        <w:spacing w:before="20" w:line="276" w:lineRule="auto"/>
+        <w:rPr>
+          <w:lang w:val="en-US"/>
+        </w:rPr>
+      </w:pPr>
+      <w:r>
+        <w:rPr>
+          <w:lang w:val="en-US"/>
+        </w:rPr>
+        <w:t>21. We aren’t sad. We’re happy</w:t>
+      </w:r>
+    </w:p>
+    <w:p>
+      <w:pPr>
+        <w:spacing w:before="20" w:line="276" w:lineRule="auto"/>
+        <w:rPr>
+          <w:lang w:val="en-US"/>
+        </w:rPr>
+      </w:pPr>
+      <w:r>
+        <w:rPr>
+          <w:lang w:val="en-US"/>
+        </w:rPr>
+        <w:t>22. They aren’t together</w:t>
+      </w:r>
+    </w:p>
+    <w:p>
+      <w:pPr>
+        <w:spacing w:before="20" w:line="276" w:lineRule="auto"/>
+        <w:rPr>
+          <w:lang w:val="en-US"/>
+        </w:rPr>
+      </w:pPr>
+      <w:r>
+        <w:rPr>
+          <w:lang w:val="en-US"/>
+        </w:rPr>
+        <w:t>23. I’m not married</w:t>
+      </w:r>
+    </w:p>
+    <w:p>
+      <w:pPr>
+        <w:spacing w:before="20" w:line="276" w:lineRule="auto"/>
+        <w:rPr>
+          <w:lang w:val="en-US"/>
+        </w:rPr>
+      </w:pPr>
+      <w:r>
+        <w:rPr>
+          <w:lang w:val="en-US"/>
+        </w:rPr>
+        <w:t>24. He isn’t ready</w:t>
+      </w:r>
+    </w:p>
+    <w:p>
+      <w:pPr>
+        <w:spacing w:before="20" w:line="276" w:lineRule="auto"/>
+        <w:rPr>
+          <w:lang w:val="en-US"/>
+        </w:rPr>
+      </w:pPr>
+      <w:r>
+        <w:rPr>
+          <w:lang w:val="en-US"/>
+        </w:rPr>
+        <w:t xml:space="preserve">25. </w:t>
+      </w:r>
+      <w:r>
+        <w:rPr>
+          <w:lang w:val="en-US"/>
+        </w:rPr>
+        <w:t>They aren’t businessmen. They’re managers</w:t>
+      </w:r>
+    </w:p>
+    <w:p>
+      <w:pPr>
+        <w:spacing w:before="20" w:line="276" w:lineRule="auto"/>
+        <w:rPr>
+          <w:lang w:val="en-US"/>
+        </w:rPr>
+      </w:pPr>
+      <w:r>
+        <w:rPr>
+          <w:lang w:val="en-US"/>
+        </w:rPr>
+        <w:t>26. It so far</w:t>
+      </w:r>
+    </w:p>
+    <w:p>
+      <w:pPr>
+        <w:spacing w:before="20" w:line="276" w:lineRule="auto"/>
+        <w:rPr>
+          <w:lang w:val="en-US"/>
+        </w:rPr>
+      </w:pPr>
+      <w:r>
+        <w:rPr>
+          <w:lang w:val="en-US"/>
+        </w:rPr>
+        <w:t>27. It isn’t the best course. I like this course more</w:t>
+      </w:r>
+    </w:p>
+    <w:p>
+      <w:pPr>
+        <w:spacing w:before="20" w:line="276" w:lineRule="auto"/>
+        <w:rPr>
+          <w:lang w:val="en-US"/>
+        </w:rPr>
+      </w:pPr>
+      <w:r>
+        <w:rPr>
+          <w:lang w:val="en-US"/>
+        </w:rPr>
+        <w:t>28. It isn’t a high level</w:t>
+      </w:r>
+    </w:p>
+    <w:p>
+      <w:pPr>
+        <w:spacing w:before="20" w:line="276" w:lineRule="auto"/>
+        <w:rPr>
+          <w:lang w:val="en-US"/>
+        </w:rPr>
+      </w:pPr>
+      <w:r>
+        <w:rPr>
+          <w:lang w:val="en-US"/>
+        </w:rPr>
+        <w:t>29. He isn’t in the city. He’s in another place</w:t>
+      </w:r>
+    </w:p>
+    <w:p>
+      <w:pPr>
+        <w:spacing w:before="20" w:line="276" w:lineRule="auto"/>
+        <w:rPr>
+          <w:lang w:val="en-US"/>
+        </w:rPr>
+      </w:pPr>
+      <w:r>
+        <w:rPr>
+          <w:lang w:val="en-US"/>
+        </w:rPr>
+        <w:t>30. He isn’t poor. He’s very rich</w:t>
+      </w:r>
+    </w:p>
+    <w:p>
+      <w:pPr>
+        <w:spacing w:before="20" w:line="276" w:lineRule="auto"/>
+        <w:rPr>
+          <w:lang w:val="en-US"/>
+        </w:rPr>
+      </w:pPr>
+      <w:r>
+        <w:rPr>
+          <w:lang w:val="en-US"/>
+        </w:rPr>
+        <w:t xml:space="preserve">31. They aren’t </w:t>
+      </w:r>
+      <w:r>
+        <w:rPr>
+          <w:lang w:val="en-US"/>
+        </w:rPr>
+        <w:t>successful (They unsuccessful)</w:t>
+      </w:r>
+    </w:p>
+    <w:p>
+      <w:pPr>
+        <w:spacing w:before="20" w:line="276" w:lineRule="auto"/>
+        <w:rPr>
+          <w:lang w:val="en-US"/>
+        </w:rPr>
+      </w:pPr>
+      <w:r>
+        <w:rPr>
+          <w:lang w:val="en-US"/>
+        </w:rPr>
+        <w:t>32. You aren’t in this place</w:t>
+      </w:r>
+    </w:p>
+    <w:p>
+      <w:pPr>
+        <w:spacing w:before="20" w:line="276" w:lineRule="auto"/>
+        <w:rPr>
+          <w:lang w:val="en-US"/>
+        </w:rPr>
+      </w:pPr>
+      <w:r>
+        <w:rPr>
+          <w:lang w:val="en-US"/>
+        </w:rPr>
+        <w:t>33. It isn’t warm. It’s cold</w:t>
+      </w:r>
+    </w:p>
+    <w:p>
+      <w:pPr>
+        <w:spacing w:before="20" w:line="276" w:lineRule="auto"/>
+        <w:rPr>
+          <w:lang w:val="en-US"/>
+        </w:rPr>
+      </w:pPr>
+      <w:r>
+        <w:rPr>
+          <w:lang w:val="en-US"/>
+        </w:rPr>
+        <w:t>34. He isn’t busy</w:t>
+      </w:r>
+      <w:r>
+        <w:rPr>
+          <w:lang w:val="en-US"/>
+        </w:rPr>
+        <w:t>. He’s free</w:t>
+      </w:r>
+    </w:p>
+    <w:p>
+      <w:pPr>
+        <w:spacing w:before="20" w:line="276" w:lineRule="auto"/>
+        <w:rPr>
+          <w:lang w:val="en-US"/>
+        </w:rPr>
+      </w:pPr>
+      <w:r>
+        <w:rPr>
+          <w:lang w:val="en-US"/>
+        </w:rPr>
+        <w:t xml:space="preserve">35. She isn’t with him. </w:t>
+      </w:r>
+      <w:r>
+        <w:rPr>
+          <w:lang w:val="en-US"/>
+        </w:rPr>
+        <w:t>She’s with her</w:t>
+      </w:r>
+    </w:p>
+    <w:p>
+      <w:pPr>
+        <w:spacing w:before="20" w:line="276" w:lineRule="auto"/>
+        <w:rPr>
+          <w:lang w:val="en-US"/>
+        </w:rPr>
+      </w:pPr>
+      <w:r>
+        <w:rPr>
+          <w:lang w:val="en-US"/>
+        </w:rPr>
+        <w:t>36. It isn’t far. It’s near</w:t>
+      </w:r>
+    </w:p>
+    <w:p>
+      <w:pPr>
+        <w:spacing w:before="20" w:line="276" w:lineRule="auto"/>
+        <w:rPr>
+          <w:lang w:val="en-US"/>
+        </w:rPr>
+      </w:pPr>
+      <w:r>
+        <w:rPr>
+          <w:lang w:val="en-US"/>
+        </w:rPr>
+        <w:t>37. It isn’t a very good decision</w:t>
+      </w:r>
+    </w:p>
+    <w:p>
+      <w:pPr>
+        <w:spacing w:before="20" w:line="276" w:lineRule="auto"/>
+        <w:rPr>
+          <w:lang w:val="en-US"/>
+        </w:rPr>
+      </w:pPr>
+      <w:r>
+        <w:rPr>
+          <w:lang w:val="en-US"/>
+        </w:rPr>
+        <w:t>38. You aren’t in the first place. You’re in the second place</w:t>
+      </w:r>
+    </w:p>
+    <w:p>
+      <w:pPr>
+        <w:spacing w:before="20" w:line="276" w:lineRule="auto"/>
+        <w:rPr>
+          <w:lang w:val="en-US"/>
+        </w:rPr>
+      </w:pPr>
+      <w:r>
+        <w:rPr>
+          <w:lang w:val="en-US"/>
+        </w:rPr>
+        <w:t>39.  It isn’t boring</w:t>
+      </w:r>
+    </w:p>
+    <w:p>
+      <w:pPr>
+        <w:spacing w:before="20" w:line="276" w:lineRule="auto"/>
+        <w:rPr>
+          <w:lang w:val="en-US"/>
+        </w:rPr>
+      </w:pPr>
+      <w:r>
+        <w:rPr>
+          <w:lang w:val="en-US"/>
+        </w:rPr>
+        <w:t>40. It isn’t a very big mistake</w:t>
       </w:r>
       <w:bookmarkStart w:id="0" w:name="_GoBack"/>
       <w:bookmarkEnd w:id="0"/>
-      <w:r>
-        <w:rPr>
-          <w:lang w:val="en-US"/>
-        </w:rPr>
-        <w:t xml:space="preserve"> </w:t>
-      </w:r>
-    </w:p>
-    <w:p>
-      <w:pPr>
-        <w:spacing w:before="20" w:line="276" w:lineRule="auto"/>
-        <w:rPr>
-          <w:lang w:val="en-US"/>
-        </w:rPr>
-      </w:pPr>
-    </w:p>
-    <w:p>
-      <w:pPr>
-        <w:spacing w:before="20" w:line="276" w:lineRule="auto"/>
-        <w:rPr>
-          <w:lang w:val="en-US"/>
-        </w:rPr>
-      </w:pPr>
-    </w:p>
-    <w:p>
-      <w:pPr>
-        <w:spacing w:before="20" w:line="276" w:lineRule="auto"/>
-        <w:rPr>
-          <w:lang w:val="en-US"/>
-        </w:rPr>
-      </w:pPr>
-    </w:p>
-    <w:p>
-      <w:pPr>
-        <w:spacing w:before="20" w:line="276" w:lineRule="auto"/>
-      </w:pPr>
-      <w:r>
+    </w:p>
+    <w:p>
+      <w:pPr>
+        <w:spacing w:before="20" w:line="276" w:lineRule="auto"/>
+        <w:rPr>
+          <w:lang w:val="en-US"/>
+        </w:rPr>
+      </w:pPr>
+    </w:p>
+    <w:p>
+      <w:pPr>
+        <w:spacing w:before="20" w:line="276" w:lineRule="auto"/>
+        <w:rPr>
+          <w:lang w:val="en-US"/>
+        </w:rPr>
+      </w:pPr>
+    </w:p>
+    <w:p>
+      <w:pPr>
+        <w:spacing w:before="20" w:line="276" w:lineRule="auto"/>
+        <w:rPr>
+          <w:lang w:val="en-US"/>
+        </w:rPr>
+      </w:pPr>
+    </w:p>
+    <w:p>
+      <w:pPr>
+        <w:spacing w:before="20" w:line="276" w:lineRule="auto"/>
+        <w:rPr>
+          <w:lang w:val="en-US"/>
+        </w:rPr>
+      </w:pPr>
+      <w:r>
+        <w:rPr>
+          <w:lang w:val="en-US"/>
+        </w:rPr>
         <w:t>32</w:t>
       </w:r>
     </w:p>
@@ -62848,101 +63491,162 @@
         <w:spacing w:before="20" w:line="276" w:lineRule="auto"/>
         <w:rPr>
           <w:b/>
-        </w:rPr>
-      </w:pPr>
-    </w:p>
-    <w:p>
-      <w:pPr>
-        <w:spacing w:before="20" w:line="276" w:lineRule="auto"/>
-      </w:pPr>
-    </w:p>
-    <w:p>
-      <w:pPr>
-        <w:spacing w:before="20" w:line="276" w:lineRule="auto"/>
-      </w:pPr>
-    </w:p>
-    <w:p>
-      <w:pPr>
-        <w:spacing w:before="20" w:line="276" w:lineRule="auto"/>
-      </w:pPr>
-    </w:p>
-    <w:p>
-      <w:pPr>
-        <w:spacing w:before="20" w:line="276" w:lineRule="auto"/>
-      </w:pPr>
-    </w:p>
-    <w:p>
-      <w:pPr>
-        <w:spacing w:before="20" w:line="276" w:lineRule="auto"/>
-      </w:pPr>
-    </w:p>
-    <w:p>
-      <w:pPr>
-        <w:spacing w:before="20" w:line="276" w:lineRule="auto"/>
-      </w:pPr>
-    </w:p>
-    <w:p>
-      <w:pPr>
-        <w:spacing w:before="20" w:line="276" w:lineRule="auto"/>
-      </w:pPr>
-    </w:p>
-    <w:p>
-      <w:pPr>
-        <w:spacing w:before="20" w:line="276" w:lineRule="auto"/>
-      </w:pPr>
-      <w:r>
-        <w:t xml:space="preserve"> </w:t>
-      </w:r>
-      <w:r>
+          <w:lang w:val="en-US"/>
+        </w:rPr>
+      </w:pPr>
+    </w:p>
+    <w:p>
+      <w:pPr>
+        <w:spacing w:before="20" w:line="276" w:lineRule="auto"/>
+        <w:rPr>
+          <w:lang w:val="en-US"/>
+        </w:rPr>
+      </w:pPr>
+    </w:p>
+    <w:p>
+      <w:pPr>
+        <w:spacing w:before="20" w:line="276" w:lineRule="auto"/>
+        <w:rPr>
+          <w:lang w:val="en-US"/>
+        </w:rPr>
+      </w:pPr>
+    </w:p>
+    <w:p>
+      <w:pPr>
+        <w:spacing w:before="20" w:line="276" w:lineRule="auto"/>
+        <w:rPr>
+          <w:lang w:val="en-US"/>
+        </w:rPr>
+      </w:pPr>
+    </w:p>
+    <w:p>
+      <w:pPr>
+        <w:spacing w:before="20" w:line="276" w:lineRule="auto"/>
+        <w:rPr>
+          <w:lang w:val="en-US"/>
+        </w:rPr>
+      </w:pPr>
+    </w:p>
+    <w:p>
+      <w:pPr>
+        <w:spacing w:before="20" w:line="276" w:lineRule="auto"/>
+        <w:rPr>
+          <w:lang w:val="en-US"/>
+        </w:rPr>
+      </w:pPr>
+    </w:p>
+    <w:p>
+      <w:pPr>
+        <w:spacing w:before="20" w:line="276" w:lineRule="auto"/>
+        <w:rPr>
+          <w:lang w:val="en-US"/>
+        </w:rPr>
+      </w:pPr>
+    </w:p>
+    <w:p>
+      <w:pPr>
+        <w:spacing w:before="20" w:line="276" w:lineRule="auto"/>
+        <w:rPr>
+          <w:lang w:val="en-US"/>
+        </w:rPr>
+      </w:pPr>
+    </w:p>
+    <w:p>
+      <w:pPr>
+        <w:spacing w:before="20" w:line="276" w:lineRule="auto"/>
+        <w:rPr>
+          <w:lang w:val="en-US"/>
+        </w:rPr>
+      </w:pPr>
+      <w:r>
+        <w:rPr>
+          <w:lang w:val="en-US"/>
+        </w:rPr>
+        <w:t xml:space="preserve"> </w:t>
+      </w:r>
+      <w:r>
+        <w:rPr>
+          <w:lang w:val="en-US"/>
+        </w:rPr>
         <w:tab/>
       </w:r>
     </w:p>
     <w:p>
       <w:pPr>
         <w:spacing w:before="20" w:line="276" w:lineRule="auto"/>
-      </w:pPr>
-    </w:p>
-    <w:p>
-      <w:pPr>
-        <w:spacing w:before="20" w:line="276" w:lineRule="auto"/>
-      </w:pPr>
-    </w:p>
-    <w:p>
-      <w:pPr>
-        <w:spacing w:before="20" w:line="276" w:lineRule="auto"/>
-      </w:pPr>
-    </w:p>
-    <w:p>
-      <w:pPr>
-        <w:spacing w:before="20" w:line="276" w:lineRule="auto"/>
-      </w:pPr>
-    </w:p>
-    <w:p>
-      <w:pPr>
-        <w:spacing w:before="20" w:line="276" w:lineRule="auto"/>
-      </w:pPr>
-      <w:r>
-        <w:t xml:space="preserve"> </w:t>
-      </w:r>
-    </w:p>
-    <w:p>
-      <w:pPr>
-        <w:spacing w:before="20" w:line="276" w:lineRule="auto"/>
-      </w:pPr>
-    </w:p>
-    <w:p>
-      <w:pPr>
-        <w:spacing w:before="20" w:line="276" w:lineRule="auto"/>
-      </w:pPr>
-    </w:p>
-    <w:p>
-      <w:pPr>
-        <w:spacing w:before="20" w:line="276" w:lineRule="auto"/>
-      </w:pPr>
-    </w:p>
-    <w:p>
-      <w:pPr>
-        <w:spacing w:before="20" w:line="276" w:lineRule="auto"/>
+        <w:rPr>
+          <w:lang w:val="en-US"/>
+        </w:rPr>
+      </w:pPr>
+    </w:p>
+    <w:p>
+      <w:pPr>
+        <w:spacing w:before="20" w:line="276" w:lineRule="auto"/>
+        <w:rPr>
+          <w:lang w:val="en-US"/>
+        </w:rPr>
+      </w:pPr>
+    </w:p>
+    <w:p>
+      <w:pPr>
+        <w:spacing w:before="20" w:line="276" w:lineRule="auto"/>
+        <w:rPr>
+          <w:lang w:val="en-US"/>
+        </w:rPr>
+      </w:pPr>
+    </w:p>
+    <w:p>
+      <w:pPr>
+        <w:spacing w:before="20" w:line="276" w:lineRule="auto"/>
+        <w:rPr>
+          <w:lang w:val="en-US"/>
+        </w:rPr>
+      </w:pPr>
+    </w:p>
+    <w:p>
+      <w:pPr>
+        <w:spacing w:before="20" w:line="276" w:lineRule="auto"/>
+        <w:rPr>
+          <w:lang w:val="en-US"/>
+        </w:rPr>
+      </w:pPr>
+      <w:r>
+        <w:rPr>
+          <w:lang w:val="en-US"/>
+        </w:rPr>
+        <w:t xml:space="preserve"> </w:t>
+      </w:r>
+    </w:p>
+    <w:p>
+      <w:pPr>
+        <w:spacing w:before="20" w:line="276" w:lineRule="auto"/>
+        <w:rPr>
+          <w:lang w:val="en-US"/>
+        </w:rPr>
+      </w:pPr>
+    </w:p>
+    <w:p>
+      <w:pPr>
+        <w:spacing w:before="20" w:line="276" w:lineRule="auto"/>
+        <w:rPr>
+          <w:lang w:val="en-US"/>
+        </w:rPr>
+      </w:pPr>
+    </w:p>
+    <w:p>
+      <w:pPr>
+        <w:spacing w:before="20" w:line="276" w:lineRule="auto"/>
+        <w:rPr>
+          <w:lang w:val="en-US"/>
+        </w:rPr>
+      </w:pPr>
+    </w:p>
+    <w:p>
+      <w:pPr>
+        <w:spacing w:before="20" w:line="276" w:lineRule="auto"/>
+        <w:rPr>
+          <w:lang w:val="en-US"/>
+        </w:rPr>
       </w:pPr>
     </w:p>
     <w:sectPr>
@@ -64145,7 +64849,7 @@
 </file>
 
 <file path=customXml/itemProps1.xml><?xml version="1.0" encoding="utf-8"?>
-<ds:datastoreItem xmlns:ds="http://schemas.openxmlformats.org/officeDocument/2006/customXml" ds:itemID="{3395027C-5BED-4AAF-97E8-803C73F926E7}">
+<ds:datastoreItem xmlns:ds="http://schemas.openxmlformats.org/officeDocument/2006/customXml" ds:itemID="{626747FF-79A8-4745-AAD7-538740DC750E}">
   <ds:schemaRefs>
     <ds:schemaRef ds:uri="http://schemas.openxmlformats.org/officeDocument/2006/bibliography"/>
   </ds:schemaRefs>

</xml_diff>

<commit_message>
Add lesson 30'Practice' in file English lessons
</commit_message>
<xml_diff>
--- a/English Lessons.docx
+++ b/English Lessons.docx
@@ -63445,32 +63445,672 @@
         </w:rPr>
         <w:t>40. It isn’t a very big mistake</w:t>
       </w:r>
+    </w:p>
+    <w:p>
+      <w:pPr>
+        <w:spacing w:before="20" w:line="276" w:lineRule="auto"/>
+        <w:rPr>
+          <w:lang w:val="en-US"/>
+        </w:rPr>
+      </w:pPr>
+    </w:p>
+    <w:p>
+      <w:pPr>
+        <w:spacing w:before="20" w:line="276" w:lineRule="auto"/>
+        <w:rPr>
+          <w:lang w:val="en-US"/>
+        </w:rPr>
+      </w:pPr>
+      <w:r>
+        <w:rPr>
+          <w:lang w:val="en-US"/>
+        </w:rPr>
+        <w:tab/>
+        <w:t>Lesson 30.2</w:t>
+      </w:r>
+    </w:p>
+    <w:p>
+      <w:pPr>
+        <w:spacing w:before="20" w:line="276" w:lineRule="auto"/>
+        <w:rPr>
+          <w:lang w:val="en-US"/>
+        </w:rPr>
+      </w:pPr>
+      <w:r>
+        <w:rPr>
+          <w:lang w:val="en-US"/>
+        </w:rPr>
+        <w:t xml:space="preserve">41. </w:t>
+      </w:r>
+      <w:r>
+        <w:rPr>
+          <w:lang w:val="en-US"/>
+        </w:rPr>
+        <w:t>It isn’t on the right</w:t>
+      </w:r>
+    </w:p>
+    <w:p>
+      <w:pPr>
+        <w:spacing w:before="20" w:line="276" w:lineRule="auto"/>
+        <w:rPr>
+          <w:lang w:val="en-US"/>
+        </w:rPr>
+      </w:pPr>
+      <w:r>
+        <w:rPr>
+          <w:lang w:val="en-US"/>
+        </w:rPr>
+        <w:t>42. He isn’t sure</w:t>
+      </w:r>
+    </w:p>
+    <w:p>
+      <w:pPr>
+        <w:spacing w:before="20" w:line="276" w:lineRule="auto"/>
+        <w:rPr>
+          <w:lang w:val="en-US"/>
+        </w:rPr>
+      </w:pPr>
+      <w:r>
+        <w:rPr>
+          <w:lang w:val="en-US"/>
+        </w:rPr>
+        <w:t>43. It isn’t an easy lesson</w:t>
+      </w:r>
+    </w:p>
+    <w:p>
+      <w:pPr>
+        <w:spacing w:before="20" w:line="276" w:lineRule="auto"/>
+        <w:rPr>
+          <w:lang w:val="en-US"/>
+        </w:rPr>
+      </w:pPr>
+      <w:r>
+        <w:rPr>
+          <w:lang w:val="en-US"/>
+        </w:rPr>
+        <w:t>44. It isn’t such an important meeting</w:t>
+      </w:r>
+    </w:p>
+    <w:p>
+      <w:pPr>
+        <w:spacing w:before="20" w:line="276" w:lineRule="auto"/>
+        <w:rPr>
+          <w:lang w:val="en-US"/>
+        </w:rPr>
+      </w:pPr>
+      <w:r>
+        <w:rPr>
+          <w:lang w:val="en-US"/>
+        </w:rPr>
+        <w:t>45. It isn’t such a difficult ex</w:t>
+      </w:r>
+      <w:r>
+        <w:rPr>
+          <w:lang w:val="en-US"/>
+        </w:rPr>
+        <w:t>ercise</w:t>
+      </w:r>
+    </w:p>
+    <w:p>
+      <w:pPr>
+        <w:spacing w:before="20" w:line="276" w:lineRule="auto"/>
+        <w:rPr>
+          <w:lang w:val="en-US"/>
+        </w:rPr>
+      </w:pPr>
+      <w:r>
+        <w:rPr>
+          <w:lang w:val="en-US"/>
+        </w:rPr>
+        <w:t>46. We aren’t colleagues</w:t>
+      </w:r>
+    </w:p>
+    <w:p>
+      <w:pPr>
+        <w:spacing w:before="20" w:line="276" w:lineRule="auto"/>
+        <w:rPr>
+          <w:lang w:val="en-US"/>
+        </w:rPr>
+      </w:pPr>
+      <w:r>
+        <w:rPr>
+          <w:lang w:val="en-US"/>
+        </w:rPr>
+        <w:t>47. He isn’t old. He’s very young</w:t>
+      </w:r>
+    </w:p>
+    <w:p>
+      <w:pPr>
+        <w:spacing w:before="20" w:line="276" w:lineRule="auto"/>
+        <w:rPr>
+          <w:lang w:val="en-US"/>
+        </w:rPr>
+      </w:pPr>
+      <w:r>
+        <w:rPr>
+          <w:lang w:val="en-US"/>
+        </w:rPr>
+        <w:t>48. I’m not married. I’m single</w:t>
+      </w:r>
+    </w:p>
+    <w:p>
+      <w:pPr>
+        <w:spacing w:before="20" w:line="276" w:lineRule="auto"/>
+        <w:rPr>
+          <w:lang w:val="en-US"/>
+        </w:rPr>
+      </w:pPr>
+      <w:r>
+        <w:rPr>
+          <w:lang w:val="en-US"/>
+        </w:rPr>
+        <w:t>49. I’m not tired</w:t>
+      </w:r>
+    </w:p>
+    <w:p>
+      <w:pPr>
+        <w:spacing w:before="20" w:line="276" w:lineRule="auto"/>
+        <w:rPr>
+          <w:lang w:val="en-US"/>
+        </w:rPr>
+      </w:pPr>
+      <w:r>
+        <w:rPr>
+          <w:lang w:val="en-US"/>
+        </w:rPr>
+        <w:t>50. He isn’t a profession teacher</w:t>
+      </w:r>
+    </w:p>
+    <w:p>
+      <w:pPr>
+        <w:spacing w:before="20" w:line="276" w:lineRule="auto"/>
+        <w:rPr>
+          <w:lang w:val="en-US"/>
+        </w:rPr>
+      </w:pPr>
+      <w:r>
+        <w:rPr>
+          <w:lang w:val="en-US"/>
+        </w:rPr>
+        <w:t>51. I’m not tired at all</w:t>
+      </w:r>
+    </w:p>
+    <w:p>
+      <w:pPr>
+        <w:spacing w:before="20" w:line="276" w:lineRule="auto"/>
+        <w:rPr>
+          <w:lang w:val="en-US"/>
+        </w:rPr>
+      </w:pPr>
+      <w:r>
+        <w:rPr>
+          <w:lang w:val="en-US"/>
+        </w:rPr>
+        <w:t>52. We aren’t angry. We’re very king</w:t>
+      </w:r>
+    </w:p>
+    <w:p>
+      <w:pPr>
+        <w:spacing w:before="20" w:line="276" w:lineRule="auto"/>
+        <w:rPr>
+          <w:lang w:val="en-US"/>
+        </w:rPr>
+      </w:pPr>
+      <w:r>
+        <w:rPr>
+          <w:lang w:val="en-US"/>
+        </w:rPr>
+        <w:t>53. She isn’t here. She’s there</w:t>
+      </w:r>
+    </w:p>
+    <w:p>
+      <w:pPr>
+        <w:spacing w:before="20" w:line="276" w:lineRule="auto"/>
+        <w:rPr>
+          <w:lang w:val="en-US"/>
+        </w:rPr>
+      </w:pPr>
+      <w:r>
+        <w:rPr>
+          <w:lang w:val="en-US"/>
+        </w:rPr>
+        <w:t>54. It isn’t worse</w:t>
+      </w:r>
+    </w:p>
+    <w:p>
+      <w:pPr>
+        <w:spacing w:before="20" w:line="276" w:lineRule="auto"/>
+        <w:rPr>
+          <w:lang w:val="en-US"/>
+        </w:rPr>
+      </w:pPr>
+      <w:r>
+        <w:rPr>
+          <w:lang w:val="en-US"/>
+        </w:rPr>
+        <w:t>55. It isn’t near. It’s very far</w:t>
+      </w:r>
+    </w:p>
+    <w:p>
+      <w:pPr>
+        <w:spacing w:before="20" w:line="276" w:lineRule="auto"/>
+        <w:rPr>
+          <w:lang w:val="en-US"/>
+        </w:rPr>
+      </w:pPr>
+      <w:r>
+        <w:rPr>
+          <w:lang w:val="en-US"/>
+        </w:rPr>
+        <w:t>56. He isn’t with them</w:t>
+      </w:r>
+    </w:p>
+    <w:p>
+      <w:pPr>
+        <w:spacing w:before="20" w:line="276" w:lineRule="auto"/>
+        <w:rPr>
+          <w:lang w:val="en-US"/>
+        </w:rPr>
+      </w:pPr>
+      <w:r>
+        <w:rPr>
+          <w:lang w:val="en-US"/>
+        </w:rPr>
+        <w:t xml:space="preserve">57. I’m so </w:t>
+      </w:r>
+      <w:r>
+        <w:rPr>
+          <w:lang w:val="en-US"/>
+        </w:rPr>
+        <w:t>tired</w:t>
+      </w:r>
+    </w:p>
+    <w:p>
+      <w:pPr>
+        <w:spacing w:before="20" w:line="276" w:lineRule="auto"/>
+        <w:rPr>
+          <w:lang w:val="en-US"/>
+        </w:rPr>
+      </w:pPr>
+      <w:r>
+        <w:rPr>
+          <w:lang w:val="en-US"/>
+        </w:rPr>
+        <w:t>58. You aren’t right (You wroung)</w:t>
+      </w:r>
+    </w:p>
+    <w:p>
+      <w:pPr>
+        <w:spacing w:before="20" w:line="276" w:lineRule="auto"/>
+        <w:rPr>
+          <w:lang w:val="en-US"/>
+        </w:rPr>
+      </w:pPr>
+      <w:r>
+        <w:rPr>
+          <w:lang w:val="en-US"/>
+        </w:rPr>
+        <w:t>59. I’m not a student. I work</w:t>
+      </w:r>
+    </w:p>
+    <w:p>
+      <w:pPr>
+        <w:spacing w:before="20" w:line="276" w:lineRule="auto"/>
+        <w:rPr>
+          <w:lang w:val="en-US"/>
+        </w:rPr>
+      </w:pPr>
+      <w:r>
+        <w:rPr>
+          <w:lang w:val="en-US"/>
+        </w:rPr>
+        <w:t>60. It isn’t late now</w:t>
+      </w:r>
+    </w:p>
+    <w:p>
+      <w:pPr>
+        <w:spacing w:before="20" w:line="276" w:lineRule="auto"/>
+        <w:rPr>
+          <w:lang w:val="en-US"/>
+        </w:rPr>
+      </w:pPr>
+      <w:r>
+        <w:rPr>
+          <w:lang w:val="en-US"/>
+        </w:rPr>
+        <w:t>61. He isn’t in America</w:t>
+      </w:r>
+    </w:p>
+    <w:p>
+      <w:pPr>
+        <w:spacing w:before="20" w:line="276" w:lineRule="auto"/>
+        <w:rPr>
+          <w:lang w:val="en-US"/>
+        </w:rPr>
+      </w:pPr>
+      <w:r>
+        <w:rPr>
+          <w:lang w:val="en-US"/>
+        </w:rPr>
+        <w:t>62. He isn’t my colleague</w:t>
+      </w:r>
+    </w:p>
+    <w:p>
+      <w:pPr>
+        <w:spacing w:before="20" w:line="276" w:lineRule="auto"/>
+        <w:rPr>
+          <w:lang w:val="en-US"/>
+        </w:rPr>
+      </w:pPr>
+      <w:r>
+        <w:rPr>
+          <w:lang w:val="en-US"/>
+        </w:rPr>
+        <w:t>63. It isn’t so easy. It’s very difficult</w:t>
+      </w:r>
+    </w:p>
+    <w:p>
+      <w:pPr>
+        <w:spacing w:before="20" w:line="276" w:lineRule="auto"/>
+        <w:rPr>
+          <w:lang w:val="en-US"/>
+        </w:rPr>
+      </w:pPr>
+      <w:r>
+        <w:rPr>
+          <w:lang w:val="en-US"/>
+        </w:rPr>
+        <w:t>64. It isn’t rainy. It’s sunny</w:t>
+      </w:r>
+    </w:p>
+    <w:p>
+      <w:pPr>
+        <w:spacing w:before="20" w:line="276" w:lineRule="auto"/>
+        <w:rPr>
+          <w:lang w:val="en-US"/>
+        </w:rPr>
+      </w:pPr>
+      <w:r>
+        <w:rPr>
+          <w:lang w:val="en-US"/>
+        </w:rPr>
+        <w:t>65. He isn’t a director. He’s a manager</w:t>
+      </w:r>
+    </w:p>
+    <w:p>
+      <w:pPr>
+        <w:spacing w:before="20" w:line="276" w:lineRule="auto"/>
+        <w:rPr>
+          <w:lang w:val="en-US"/>
+        </w:rPr>
+      </w:pPr>
+      <w:r>
+        <w:rPr>
+          <w:lang w:val="en-US"/>
+        </w:rPr>
+        <w:t>66. It isn’t a bad situation</w:t>
+      </w:r>
+    </w:p>
+    <w:p>
+      <w:pPr>
+        <w:spacing w:before="20" w:line="276" w:lineRule="auto"/>
+        <w:rPr>
+          <w:lang w:val="en-US"/>
+        </w:rPr>
+      </w:pPr>
+      <w:r>
+        <w:rPr>
+          <w:lang w:val="en-US"/>
+        </w:rPr>
+        <w:t>67. It isn’t a very high level</w:t>
+      </w:r>
+    </w:p>
+    <w:p>
+      <w:pPr>
+        <w:spacing w:before="20" w:line="276" w:lineRule="auto"/>
+        <w:rPr>
+          <w:lang w:val="en-US"/>
+        </w:rPr>
+      </w:pPr>
+      <w:r>
+        <w:rPr>
+          <w:lang w:val="en-US"/>
+        </w:rPr>
+        <w:t>68. It isn’t better</w:t>
+      </w:r>
+    </w:p>
+    <w:p>
+      <w:pPr>
+        <w:spacing w:before="20" w:line="276" w:lineRule="auto"/>
+        <w:rPr>
+          <w:lang w:val="en-US"/>
+        </w:rPr>
+      </w:pPr>
+      <w:r>
+        <w:rPr>
+          <w:lang w:val="en-US"/>
+        </w:rPr>
+        <w:t>69. It isn</w:t>
+      </w:r>
+      <w:r>
+        <w:rPr>
+          <w:lang w:val="en-US"/>
+        </w:rPr>
+        <w:t>’t in the first place for me</w:t>
+      </w:r>
+    </w:p>
+    <w:p>
+      <w:pPr>
+        <w:spacing w:before="20" w:line="276" w:lineRule="auto"/>
+        <w:rPr>
+          <w:lang w:val="en-US"/>
+        </w:rPr>
+      </w:pPr>
+      <w:r>
+        <w:rPr>
+          <w:lang w:val="en-US"/>
+        </w:rPr>
+        <w:t>70. It isn’t on the left</w:t>
+      </w:r>
+    </w:p>
+    <w:p>
+      <w:pPr>
+        <w:spacing w:before="20" w:line="276" w:lineRule="auto"/>
+        <w:rPr>
+          <w:lang w:val="en-US"/>
+        </w:rPr>
+      </w:pPr>
+      <w:r>
+        <w:rPr>
+          <w:lang w:val="en-US"/>
+        </w:rPr>
+        <w:t>71. It isn’t such a bad situation</w:t>
+      </w:r>
+    </w:p>
+    <w:p>
+      <w:pPr>
+        <w:spacing w:before="20" w:line="276" w:lineRule="auto"/>
+        <w:rPr>
+          <w:lang w:val="en-US"/>
+        </w:rPr>
+      </w:pPr>
+      <w:r>
+        <w:rPr>
+          <w:lang w:val="en-US"/>
+        </w:rPr>
+        <w:t>72. It isn’t low level</w:t>
+      </w:r>
+    </w:p>
+    <w:p>
+      <w:pPr>
+        <w:spacing w:before="20" w:line="276" w:lineRule="auto"/>
+        <w:rPr>
+          <w:lang w:val="en-US"/>
+        </w:rPr>
+      </w:pPr>
+      <w:r>
+        <w:rPr>
+          <w:lang w:val="en-US"/>
+        </w:rPr>
+        <w:t>73. It isn’t the same</w:t>
+      </w:r>
+    </w:p>
+    <w:p>
+      <w:pPr>
+        <w:spacing w:before="20" w:line="276" w:lineRule="auto"/>
+        <w:rPr>
+          <w:lang w:val="en-US"/>
+        </w:rPr>
+      </w:pPr>
+      <w:r>
+        <w:rPr>
+          <w:lang w:val="en-US"/>
+        </w:rPr>
+        <w:t>74. We aren’</w:t>
+      </w:r>
+      <w:r>
+        <w:rPr>
+          <w:lang w:val="en-US"/>
+        </w:rPr>
+        <w:t>t stupid. We’re clever</w:t>
+      </w:r>
+    </w:p>
+    <w:p>
+      <w:pPr>
+        <w:spacing w:before="20" w:line="276" w:lineRule="auto"/>
+        <w:rPr>
+          <w:lang w:val="en-US"/>
+        </w:rPr>
+      </w:pPr>
+      <w:r>
+        <w:rPr>
+          <w:lang w:val="en-US"/>
+        </w:rPr>
+        <w:t>75. She isn’t with us</w:t>
+      </w:r>
+    </w:p>
+    <w:p>
+      <w:pPr>
+        <w:spacing w:before="20" w:line="276" w:lineRule="auto"/>
+        <w:rPr>
+          <w:lang w:val="en-US"/>
+        </w:rPr>
+      </w:pPr>
+      <w:r>
+        <w:rPr>
+          <w:lang w:val="en-US"/>
+        </w:rPr>
+        <w:t>76. She isn’t a singer. She’s an actress</w:t>
+      </w:r>
+    </w:p>
+    <w:p>
+      <w:pPr>
+        <w:spacing w:before="20" w:line="276" w:lineRule="auto"/>
+        <w:rPr>
+          <w:lang w:val="en-US"/>
+        </w:rPr>
+      </w:pPr>
+      <w:r>
+        <w:rPr>
+          <w:lang w:val="en-US"/>
+        </w:rPr>
+        <w:t>77. It isn’t obvious</w:t>
+      </w:r>
+    </w:p>
+    <w:p>
+      <w:pPr>
+        <w:spacing w:before="20" w:line="276" w:lineRule="auto"/>
+        <w:rPr>
+          <w:lang w:val="en-US"/>
+        </w:rPr>
+      </w:pPr>
+      <w:r>
+        <w:rPr>
+          <w:lang w:val="en-US"/>
+        </w:rPr>
+        <w:t>78. I’m free</w:t>
+      </w:r>
+    </w:p>
+    <w:p>
+      <w:pPr>
+        <w:spacing w:before="20" w:line="276" w:lineRule="auto"/>
+      </w:pPr>
+      <w:r>
+        <w:rPr>
+          <w:lang w:val="en-US"/>
+        </w:rPr>
+        <w:t>79. All these lessons are free</w:t>
+      </w:r>
+    </w:p>
+    <w:p>
+      <w:pPr>
+        <w:spacing w:before="20" w:line="276" w:lineRule="auto"/>
+        <w:rPr>
+          <w:lang w:val="en-US"/>
+        </w:rPr>
+      </w:pPr>
+      <w:r>
+        <w:rPr>
+          <w:lang w:val="en-US"/>
+        </w:rPr>
+        <w:t xml:space="preserve">80. </w:t>
+      </w:r>
+      <w:r>
+        <w:rPr>
+          <w:lang w:val="en-US"/>
+        </w:rPr>
+        <w:t>She isn’t free. She very busy</w:t>
+      </w:r>
+    </w:p>
+    <w:p>
+      <w:pPr>
+        <w:spacing w:before="20" w:line="276" w:lineRule="auto"/>
+        <w:rPr>
+          <w:lang w:val="en-US"/>
+        </w:rPr>
+      </w:pPr>
+      <w:r>
+        <w:rPr>
+          <w:lang w:val="en-US"/>
+        </w:rPr>
+        <w:t>81. I’m not at home. I’m at work</w:t>
+      </w:r>
+    </w:p>
+    <w:p>
+      <w:pPr>
+        <w:spacing w:before="20" w:line="276" w:lineRule="auto"/>
+        <w:rPr>
+          <w:lang w:val="en-US"/>
+        </w:rPr>
+      </w:pPr>
+      <w:r>
+        <w:rPr>
+          <w:lang w:val="en-US"/>
+        </w:rPr>
+        <w:t xml:space="preserve">82. It isn’t the better dicision </w:t>
+      </w:r>
+    </w:p>
+    <w:p>
+      <w:pPr>
+        <w:spacing w:before="20" w:line="276" w:lineRule="auto"/>
+        <w:rPr>
+          <w:lang w:val="en-US"/>
+        </w:rPr>
+      </w:pPr>
+      <w:r>
+        <w:rPr>
+          <w:lang w:val="en-US"/>
+        </w:rPr>
+        <w:t xml:space="preserve">83. It isn’t </w:t>
+      </w:r>
+      <w:r>
+        <w:rPr>
+          <w:lang w:val="en-US"/>
+        </w:rPr>
+        <w:t>the best disicion for us</w:t>
+      </w:r>
       <w:bookmarkStart w:id="0" w:name="_GoBack"/>
       <w:bookmarkEnd w:id="0"/>
-    </w:p>
-    <w:p>
-      <w:pPr>
-        <w:spacing w:before="20" w:line="276" w:lineRule="auto"/>
-        <w:rPr>
-          <w:lang w:val="en-US"/>
-        </w:rPr>
-      </w:pPr>
-    </w:p>
-    <w:p>
-      <w:pPr>
-        <w:spacing w:before="20" w:line="276" w:lineRule="auto"/>
-        <w:rPr>
-          <w:lang w:val="en-US"/>
-        </w:rPr>
-      </w:pPr>
-    </w:p>
-    <w:p>
-      <w:pPr>
-        <w:spacing w:before="20" w:line="276" w:lineRule="auto"/>
-        <w:rPr>
-          <w:lang w:val="en-US"/>
-        </w:rPr>
-      </w:pPr>
     </w:p>
     <w:p>
       <w:pPr>
@@ -64849,7 +65489,7 @@
 </file>
 
 <file path=customXml/itemProps1.xml><?xml version="1.0" encoding="utf-8"?>
-<ds:datastoreItem xmlns:ds="http://schemas.openxmlformats.org/officeDocument/2006/customXml" ds:itemID="{626747FF-79A8-4745-AAD7-538740DC750E}">
+<ds:datastoreItem xmlns:ds="http://schemas.openxmlformats.org/officeDocument/2006/customXml" ds:itemID="{795BBA33-85D0-4A7A-96E3-61AA25705B20}">
   <ds:schemaRefs>
     <ds:schemaRef ds:uri="http://schemas.openxmlformats.org/officeDocument/2006/bibliography"/>
   </ds:schemaRefs>

</xml_diff>

<commit_message>
Add lesson 29.2'Practice' in file English lessons
</commit_message>
<xml_diff>
--- a/English Lessons.docx
+++ b/English Lessons.docx
@@ -63445,32 +63445,672 @@
         </w:rPr>
         <w:t>40. It isn’t a very big mistake</w:t>
       </w:r>
+    </w:p>
+    <w:p>
+      <w:pPr>
+        <w:spacing w:before="20" w:line="276" w:lineRule="auto"/>
+        <w:rPr>
+          <w:lang w:val="en-US"/>
+        </w:rPr>
+      </w:pPr>
+    </w:p>
+    <w:p>
+      <w:pPr>
+        <w:spacing w:before="20" w:line="276" w:lineRule="auto"/>
+        <w:rPr>
+          <w:lang w:val="en-US"/>
+        </w:rPr>
+      </w:pPr>
+      <w:r>
+        <w:rPr>
+          <w:lang w:val="en-US"/>
+        </w:rPr>
+        <w:tab/>
+        <w:t>Lesson 30.2</w:t>
+      </w:r>
+    </w:p>
+    <w:p>
+      <w:pPr>
+        <w:spacing w:before="20" w:line="276" w:lineRule="auto"/>
+        <w:rPr>
+          <w:lang w:val="en-US"/>
+        </w:rPr>
+      </w:pPr>
+      <w:r>
+        <w:rPr>
+          <w:lang w:val="en-US"/>
+        </w:rPr>
+        <w:t xml:space="preserve">41. </w:t>
+      </w:r>
+      <w:r>
+        <w:rPr>
+          <w:lang w:val="en-US"/>
+        </w:rPr>
+        <w:t>It isn’t on the right</w:t>
+      </w:r>
+    </w:p>
+    <w:p>
+      <w:pPr>
+        <w:spacing w:before="20" w:line="276" w:lineRule="auto"/>
+        <w:rPr>
+          <w:lang w:val="en-US"/>
+        </w:rPr>
+      </w:pPr>
+      <w:r>
+        <w:rPr>
+          <w:lang w:val="en-US"/>
+        </w:rPr>
+        <w:t>42. He isn’t sure</w:t>
+      </w:r>
+    </w:p>
+    <w:p>
+      <w:pPr>
+        <w:spacing w:before="20" w:line="276" w:lineRule="auto"/>
+        <w:rPr>
+          <w:lang w:val="en-US"/>
+        </w:rPr>
+      </w:pPr>
+      <w:r>
+        <w:rPr>
+          <w:lang w:val="en-US"/>
+        </w:rPr>
+        <w:t>43. It isn’t an easy lesson</w:t>
+      </w:r>
+    </w:p>
+    <w:p>
+      <w:pPr>
+        <w:spacing w:before="20" w:line="276" w:lineRule="auto"/>
+        <w:rPr>
+          <w:lang w:val="en-US"/>
+        </w:rPr>
+      </w:pPr>
+      <w:r>
+        <w:rPr>
+          <w:lang w:val="en-US"/>
+        </w:rPr>
+        <w:t>44. It isn’t such an important meeting</w:t>
+      </w:r>
+    </w:p>
+    <w:p>
+      <w:pPr>
+        <w:spacing w:before="20" w:line="276" w:lineRule="auto"/>
+        <w:rPr>
+          <w:lang w:val="en-US"/>
+        </w:rPr>
+      </w:pPr>
+      <w:r>
+        <w:rPr>
+          <w:lang w:val="en-US"/>
+        </w:rPr>
+        <w:t>45. It isn’t such a difficult ex</w:t>
+      </w:r>
+      <w:r>
+        <w:rPr>
+          <w:lang w:val="en-US"/>
+        </w:rPr>
+        <w:t>ercise</w:t>
+      </w:r>
+    </w:p>
+    <w:p>
+      <w:pPr>
+        <w:spacing w:before="20" w:line="276" w:lineRule="auto"/>
+        <w:rPr>
+          <w:lang w:val="en-US"/>
+        </w:rPr>
+      </w:pPr>
+      <w:r>
+        <w:rPr>
+          <w:lang w:val="en-US"/>
+        </w:rPr>
+        <w:t>46. We aren’t colleagues</w:t>
+      </w:r>
+    </w:p>
+    <w:p>
+      <w:pPr>
+        <w:spacing w:before="20" w:line="276" w:lineRule="auto"/>
+        <w:rPr>
+          <w:lang w:val="en-US"/>
+        </w:rPr>
+      </w:pPr>
+      <w:r>
+        <w:rPr>
+          <w:lang w:val="en-US"/>
+        </w:rPr>
+        <w:t>47. He isn’t old. He’s very young</w:t>
+      </w:r>
+    </w:p>
+    <w:p>
+      <w:pPr>
+        <w:spacing w:before="20" w:line="276" w:lineRule="auto"/>
+        <w:rPr>
+          <w:lang w:val="en-US"/>
+        </w:rPr>
+      </w:pPr>
+      <w:r>
+        <w:rPr>
+          <w:lang w:val="en-US"/>
+        </w:rPr>
+        <w:t>48. I’m not married. I’m single</w:t>
+      </w:r>
+    </w:p>
+    <w:p>
+      <w:pPr>
+        <w:spacing w:before="20" w:line="276" w:lineRule="auto"/>
+        <w:rPr>
+          <w:lang w:val="en-US"/>
+        </w:rPr>
+      </w:pPr>
+      <w:r>
+        <w:rPr>
+          <w:lang w:val="en-US"/>
+        </w:rPr>
+        <w:t>49. I’m not tired</w:t>
+      </w:r>
+    </w:p>
+    <w:p>
+      <w:pPr>
+        <w:spacing w:before="20" w:line="276" w:lineRule="auto"/>
+        <w:rPr>
+          <w:lang w:val="en-US"/>
+        </w:rPr>
+      </w:pPr>
+      <w:r>
+        <w:rPr>
+          <w:lang w:val="en-US"/>
+        </w:rPr>
+        <w:t>50. He isn’t a profession teacher</w:t>
+      </w:r>
+    </w:p>
+    <w:p>
+      <w:pPr>
+        <w:spacing w:before="20" w:line="276" w:lineRule="auto"/>
+        <w:rPr>
+          <w:lang w:val="en-US"/>
+        </w:rPr>
+      </w:pPr>
+      <w:r>
+        <w:rPr>
+          <w:lang w:val="en-US"/>
+        </w:rPr>
+        <w:t>51. I’m not tired at all</w:t>
+      </w:r>
+    </w:p>
+    <w:p>
+      <w:pPr>
+        <w:spacing w:before="20" w:line="276" w:lineRule="auto"/>
+        <w:rPr>
+          <w:lang w:val="en-US"/>
+        </w:rPr>
+      </w:pPr>
+      <w:r>
+        <w:rPr>
+          <w:lang w:val="en-US"/>
+        </w:rPr>
+        <w:t>52. We aren’t angry. We’re very king</w:t>
+      </w:r>
+    </w:p>
+    <w:p>
+      <w:pPr>
+        <w:spacing w:before="20" w:line="276" w:lineRule="auto"/>
+        <w:rPr>
+          <w:lang w:val="en-US"/>
+        </w:rPr>
+      </w:pPr>
+      <w:r>
+        <w:rPr>
+          <w:lang w:val="en-US"/>
+        </w:rPr>
+        <w:t>53. She isn’t here. She’s there</w:t>
+      </w:r>
+    </w:p>
+    <w:p>
+      <w:pPr>
+        <w:spacing w:before="20" w:line="276" w:lineRule="auto"/>
+        <w:rPr>
+          <w:lang w:val="en-US"/>
+        </w:rPr>
+      </w:pPr>
+      <w:r>
+        <w:rPr>
+          <w:lang w:val="en-US"/>
+        </w:rPr>
+        <w:t>54. It isn’t worse</w:t>
+      </w:r>
+    </w:p>
+    <w:p>
+      <w:pPr>
+        <w:spacing w:before="20" w:line="276" w:lineRule="auto"/>
+        <w:rPr>
+          <w:lang w:val="en-US"/>
+        </w:rPr>
+      </w:pPr>
+      <w:r>
+        <w:rPr>
+          <w:lang w:val="en-US"/>
+        </w:rPr>
+        <w:t>55. It isn’t near. It’s very far</w:t>
+      </w:r>
+    </w:p>
+    <w:p>
+      <w:pPr>
+        <w:spacing w:before="20" w:line="276" w:lineRule="auto"/>
+        <w:rPr>
+          <w:lang w:val="en-US"/>
+        </w:rPr>
+      </w:pPr>
+      <w:r>
+        <w:rPr>
+          <w:lang w:val="en-US"/>
+        </w:rPr>
+        <w:t>56. He isn’t with them</w:t>
+      </w:r>
+    </w:p>
+    <w:p>
+      <w:pPr>
+        <w:spacing w:before="20" w:line="276" w:lineRule="auto"/>
+        <w:rPr>
+          <w:lang w:val="en-US"/>
+        </w:rPr>
+      </w:pPr>
+      <w:r>
+        <w:rPr>
+          <w:lang w:val="en-US"/>
+        </w:rPr>
+        <w:t xml:space="preserve">57. I’m so </w:t>
+      </w:r>
+      <w:r>
+        <w:rPr>
+          <w:lang w:val="en-US"/>
+        </w:rPr>
+        <w:t>tired</w:t>
+      </w:r>
+    </w:p>
+    <w:p>
+      <w:pPr>
+        <w:spacing w:before="20" w:line="276" w:lineRule="auto"/>
+        <w:rPr>
+          <w:lang w:val="en-US"/>
+        </w:rPr>
+      </w:pPr>
+      <w:r>
+        <w:rPr>
+          <w:lang w:val="en-US"/>
+        </w:rPr>
+        <w:t>58. You aren’t right (You wroung)</w:t>
+      </w:r>
+    </w:p>
+    <w:p>
+      <w:pPr>
+        <w:spacing w:before="20" w:line="276" w:lineRule="auto"/>
+        <w:rPr>
+          <w:lang w:val="en-US"/>
+        </w:rPr>
+      </w:pPr>
+      <w:r>
+        <w:rPr>
+          <w:lang w:val="en-US"/>
+        </w:rPr>
+        <w:t>59. I’m not a student. I work</w:t>
+      </w:r>
+    </w:p>
+    <w:p>
+      <w:pPr>
+        <w:spacing w:before="20" w:line="276" w:lineRule="auto"/>
+        <w:rPr>
+          <w:lang w:val="en-US"/>
+        </w:rPr>
+      </w:pPr>
+      <w:r>
+        <w:rPr>
+          <w:lang w:val="en-US"/>
+        </w:rPr>
+        <w:t>60. It isn’t late now</w:t>
+      </w:r>
+    </w:p>
+    <w:p>
+      <w:pPr>
+        <w:spacing w:before="20" w:line="276" w:lineRule="auto"/>
+        <w:rPr>
+          <w:lang w:val="en-US"/>
+        </w:rPr>
+      </w:pPr>
+      <w:r>
+        <w:rPr>
+          <w:lang w:val="en-US"/>
+        </w:rPr>
+        <w:t>61. He isn’t in America</w:t>
+      </w:r>
+    </w:p>
+    <w:p>
+      <w:pPr>
+        <w:spacing w:before="20" w:line="276" w:lineRule="auto"/>
+        <w:rPr>
+          <w:lang w:val="en-US"/>
+        </w:rPr>
+      </w:pPr>
+      <w:r>
+        <w:rPr>
+          <w:lang w:val="en-US"/>
+        </w:rPr>
+        <w:t>62. He isn’t my colleague</w:t>
+      </w:r>
+    </w:p>
+    <w:p>
+      <w:pPr>
+        <w:spacing w:before="20" w:line="276" w:lineRule="auto"/>
+        <w:rPr>
+          <w:lang w:val="en-US"/>
+        </w:rPr>
+      </w:pPr>
+      <w:r>
+        <w:rPr>
+          <w:lang w:val="en-US"/>
+        </w:rPr>
+        <w:t>63. It isn’t so easy. It’s very difficult</w:t>
+      </w:r>
+    </w:p>
+    <w:p>
+      <w:pPr>
+        <w:spacing w:before="20" w:line="276" w:lineRule="auto"/>
+        <w:rPr>
+          <w:lang w:val="en-US"/>
+        </w:rPr>
+      </w:pPr>
+      <w:r>
+        <w:rPr>
+          <w:lang w:val="en-US"/>
+        </w:rPr>
+        <w:t>64. It isn’t rainy. It’s sunny</w:t>
+      </w:r>
+    </w:p>
+    <w:p>
+      <w:pPr>
+        <w:spacing w:before="20" w:line="276" w:lineRule="auto"/>
+        <w:rPr>
+          <w:lang w:val="en-US"/>
+        </w:rPr>
+      </w:pPr>
+      <w:r>
+        <w:rPr>
+          <w:lang w:val="en-US"/>
+        </w:rPr>
+        <w:t>65. He isn’t a director. He’s a manager</w:t>
+      </w:r>
+    </w:p>
+    <w:p>
+      <w:pPr>
+        <w:spacing w:before="20" w:line="276" w:lineRule="auto"/>
+        <w:rPr>
+          <w:lang w:val="en-US"/>
+        </w:rPr>
+      </w:pPr>
+      <w:r>
+        <w:rPr>
+          <w:lang w:val="en-US"/>
+        </w:rPr>
+        <w:t>66. It isn’t a bad situation</w:t>
+      </w:r>
+    </w:p>
+    <w:p>
+      <w:pPr>
+        <w:spacing w:before="20" w:line="276" w:lineRule="auto"/>
+        <w:rPr>
+          <w:lang w:val="en-US"/>
+        </w:rPr>
+      </w:pPr>
+      <w:r>
+        <w:rPr>
+          <w:lang w:val="en-US"/>
+        </w:rPr>
+        <w:t>67. It isn’t a very high level</w:t>
+      </w:r>
+    </w:p>
+    <w:p>
+      <w:pPr>
+        <w:spacing w:before="20" w:line="276" w:lineRule="auto"/>
+        <w:rPr>
+          <w:lang w:val="en-US"/>
+        </w:rPr>
+      </w:pPr>
+      <w:r>
+        <w:rPr>
+          <w:lang w:val="en-US"/>
+        </w:rPr>
+        <w:t>68. It isn’t better</w:t>
+      </w:r>
+    </w:p>
+    <w:p>
+      <w:pPr>
+        <w:spacing w:before="20" w:line="276" w:lineRule="auto"/>
+        <w:rPr>
+          <w:lang w:val="en-US"/>
+        </w:rPr>
+      </w:pPr>
+      <w:r>
+        <w:rPr>
+          <w:lang w:val="en-US"/>
+        </w:rPr>
+        <w:t>69. It isn</w:t>
+      </w:r>
+      <w:r>
+        <w:rPr>
+          <w:lang w:val="en-US"/>
+        </w:rPr>
+        <w:t>’t in the first place for me</w:t>
+      </w:r>
+    </w:p>
+    <w:p>
+      <w:pPr>
+        <w:spacing w:before="20" w:line="276" w:lineRule="auto"/>
+        <w:rPr>
+          <w:lang w:val="en-US"/>
+        </w:rPr>
+      </w:pPr>
+      <w:r>
+        <w:rPr>
+          <w:lang w:val="en-US"/>
+        </w:rPr>
+        <w:t>70. It isn’t on the left</w:t>
+      </w:r>
+    </w:p>
+    <w:p>
+      <w:pPr>
+        <w:spacing w:before="20" w:line="276" w:lineRule="auto"/>
+        <w:rPr>
+          <w:lang w:val="en-US"/>
+        </w:rPr>
+      </w:pPr>
+      <w:r>
+        <w:rPr>
+          <w:lang w:val="en-US"/>
+        </w:rPr>
+        <w:t>71. It isn’t such a bad situation</w:t>
+      </w:r>
+    </w:p>
+    <w:p>
+      <w:pPr>
+        <w:spacing w:before="20" w:line="276" w:lineRule="auto"/>
+        <w:rPr>
+          <w:lang w:val="en-US"/>
+        </w:rPr>
+      </w:pPr>
+      <w:r>
+        <w:rPr>
+          <w:lang w:val="en-US"/>
+        </w:rPr>
+        <w:t>72. It isn’t low level</w:t>
+      </w:r>
+    </w:p>
+    <w:p>
+      <w:pPr>
+        <w:spacing w:before="20" w:line="276" w:lineRule="auto"/>
+        <w:rPr>
+          <w:lang w:val="en-US"/>
+        </w:rPr>
+      </w:pPr>
+      <w:r>
+        <w:rPr>
+          <w:lang w:val="en-US"/>
+        </w:rPr>
+        <w:t>73. It isn’t the same</w:t>
+      </w:r>
+    </w:p>
+    <w:p>
+      <w:pPr>
+        <w:spacing w:before="20" w:line="276" w:lineRule="auto"/>
+        <w:rPr>
+          <w:lang w:val="en-US"/>
+        </w:rPr>
+      </w:pPr>
+      <w:r>
+        <w:rPr>
+          <w:lang w:val="en-US"/>
+        </w:rPr>
+        <w:t>74. We aren’</w:t>
+      </w:r>
+      <w:r>
+        <w:rPr>
+          <w:lang w:val="en-US"/>
+        </w:rPr>
+        <w:t>t stupid. We’re clever</w:t>
+      </w:r>
+    </w:p>
+    <w:p>
+      <w:pPr>
+        <w:spacing w:before="20" w:line="276" w:lineRule="auto"/>
+        <w:rPr>
+          <w:lang w:val="en-US"/>
+        </w:rPr>
+      </w:pPr>
+      <w:r>
+        <w:rPr>
+          <w:lang w:val="en-US"/>
+        </w:rPr>
+        <w:t>75. She isn’t with us</w:t>
+      </w:r>
+    </w:p>
+    <w:p>
+      <w:pPr>
+        <w:spacing w:before="20" w:line="276" w:lineRule="auto"/>
+        <w:rPr>
+          <w:lang w:val="en-US"/>
+        </w:rPr>
+      </w:pPr>
+      <w:r>
+        <w:rPr>
+          <w:lang w:val="en-US"/>
+        </w:rPr>
+        <w:t>76. She isn’t a singer. She’s an actress</w:t>
+      </w:r>
+    </w:p>
+    <w:p>
+      <w:pPr>
+        <w:spacing w:before="20" w:line="276" w:lineRule="auto"/>
+        <w:rPr>
+          <w:lang w:val="en-US"/>
+        </w:rPr>
+      </w:pPr>
+      <w:r>
+        <w:rPr>
+          <w:lang w:val="en-US"/>
+        </w:rPr>
+        <w:t>77. It isn’t obvious</w:t>
+      </w:r>
+    </w:p>
+    <w:p>
+      <w:pPr>
+        <w:spacing w:before="20" w:line="276" w:lineRule="auto"/>
+        <w:rPr>
+          <w:lang w:val="en-US"/>
+        </w:rPr>
+      </w:pPr>
+      <w:r>
+        <w:rPr>
+          <w:lang w:val="en-US"/>
+        </w:rPr>
+        <w:t>78. I’m free</w:t>
+      </w:r>
+    </w:p>
+    <w:p>
+      <w:pPr>
+        <w:spacing w:before="20" w:line="276" w:lineRule="auto"/>
+      </w:pPr>
+      <w:r>
+        <w:rPr>
+          <w:lang w:val="en-US"/>
+        </w:rPr>
+        <w:t>79. All these lessons are free</w:t>
+      </w:r>
+    </w:p>
+    <w:p>
+      <w:pPr>
+        <w:spacing w:before="20" w:line="276" w:lineRule="auto"/>
+        <w:rPr>
+          <w:lang w:val="en-US"/>
+        </w:rPr>
+      </w:pPr>
+      <w:r>
+        <w:rPr>
+          <w:lang w:val="en-US"/>
+        </w:rPr>
+        <w:t xml:space="preserve">80. </w:t>
+      </w:r>
+      <w:r>
+        <w:rPr>
+          <w:lang w:val="en-US"/>
+        </w:rPr>
+        <w:t>She isn’t free. She very busy</w:t>
+      </w:r>
+    </w:p>
+    <w:p>
+      <w:pPr>
+        <w:spacing w:before="20" w:line="276" w:lineRule="auto"/>
+        <w:rPr>
+          <w:lang w:val="en-US"/>
+        </w:rPr>
+      </w:pPr>
+      <w:r>
+        <w:rPr>
+          <w:lang w:val="en-US"/>
+        </w:rPr>
+        <w:t>81. I’m not at home. I’m at work</w:t>
+      </w:r>
+    </w:p>
+    <w:p>
+      <w:pPr>
+        <w:spacing w:before="20" w:line="276" w:lineRule="auto"/>
+        <w:rPr>
+          <w:lang w:val="en-US"/>
+        </w:rPr>
+      </w:pPr>
+      <w:r>
+        <w:rPr>
+          <w:lang w:val="en-US"/>
+        </w:rPr>
+        <w:t xml:space="preserve">82. It isn’t the better dicision </w:t>
+      </w:r>
+    </w:p>
+    <w:p>
+      <w:pPr>
+        <w:spacing w:before="20" w:line="276" w:lineRule="auto"/>
+        <w:rPr>
+          <w:lang w:val="en-US"/>
+        </w:rPr>
+      </w:pPr>
+      <w:r>
+        <w:rPr>
+          <w:lang w:val="en-US"/>
+        </w:rPr>
+        <w:t xml:space="preserve">83. It isn’t </w:t>
+      </w:r>
+      <w:r>
+        <w:rPr>
+          <w:lang w:val="en-US"/>
+        </w:rPr>
+        <w:t>the best disicion for us</w:t>
+      </w:r>
       <w:bookmarkStart w:id="0" w:name="_GoBack"/>
       <w:bookmarkEnd w:id="0"/>
-    </w:p>
-    <w:p>
-      <w:pPr>
-        <w:spacing w:before="20" w:line="276" w:lineRule="auto"/>
-        <w:rPr>
-          <w:lang w:val="en-US"/>
-        </w:rPr>
-      </w:pPr>
-    </w:p>
-    <w:p>
-      <w:pPr>
-        <w:spacing w:before="20" w:line="276" w:lineRule="auto"/>
-        <w:rPr>
-          <w:lang w:val="en-US"/>
-        </w:rPr>
-      </w:pPr>
-    </w:p>
-    <w:p>
-      <w:pPr>
-        <w:spacing w:before="20" w:line="276" w:lineRule="auto"/>
-        <w:rPr>
-          <w:lang w:val="en-US"/>
-        </w:rPr>
-      </w:pPr>
     </w:p>
     <w:p>
       <w:pPr>
@@ -64849,7 +65489,7 @@
 </file>
 
 <file path=customXml/itemProps1.xml><?xml version="1.0" encoding="utf-8"?>
-<ds:datastoreItem xmlns:ds="http://schemas.openxmlformats.org/officeDocument/2006/customXml" ds:itemID="{626747FF-79A8-4745-AAD7-538740DC750E}">
+<ds:datastoreItem xmlns:ds="http://schemas.openxmlformats.org/officeDocument/2006/customXml" ds:itemID="{795BBA33-85D0-4A7A-96E3-61AA25705B20}">
   <ds:schemaRefs>
     <ds:schemaRef ds:uri="http://schemas.openxmlformats.org/officeDocument/2006/bibliography"/>
   </ds:schemaRefs>

</xml_diff>

<commit_message>
Add lesson 31 in file English Lessons and add new words in file English Words
</commit_message>
<xml_diff>
--- a/English Lessons.docx
+++ b/English Lessons.docx
@@ -64109,8 +64109,1078 @@
         </w:rPr>
         <w:t>the best disicion for us</w:t>
       </w:r>
+    </w:p>
+    <w:p>
+      <w:pPr>
+        <w:spacing w:before="20" w:line="276" w:lineRule="auto"/>
+        <w:rPr>
+          <w:lang w:val="en-US"/>
+        </w:rPr>
+      </w:pPr>
+    </w:p>
+    <w:p>
+      <w:pPr>
+        <w:spacing w:before="20" w:line="276" w:lineRule="auto"/>
+        <w:rPr>
+          <w:lang w:val="en-US"/>
+        </w:rPr>
+      </w:pPr>
+      <w:r>
+        <w:rPr>
+          <w:lang w:val="en-US"/>
+        </w:rPr>
+        <w:tab/>
+        <w:t>Lesson 31</w:t>
+      </w:r>
+    </w:p>
+    <w:p>
+      <w:pPr>
+        <w:spacing w:before="20" w:line="276" w:lineRule="auto"/>
+        <w:rPr>
+          <w:lang w:val="en-US"/>
+        </w:rPr>
+      </w:pPr>
+      <w:r>
+        <w:rPr>
+          <w:lang w:val="en-US"/>
+        </w:rPr>
+        <w:t>You’re happy</w:t>
+      </w:r>
+    </w:p>
+    <w:p>
+      <w:pPr>
+        <w:spacing w:before="20" w:line="276" w:lineRule="auto"/>
+        <w:rPr>
+          <w:lang w:val="en-US"/>
+        </w:rPr>
+      </w:pPr>
+      <w:r>
+        <w:rPr>
+          <w:lang w:val="en-US"/>
+        </w:rPr>
+        <w:t>Are you happy?</w:t>
+      </w:r>
+    </w:p>
+    <w:p>
+      <w:pPr>
+        <w:spacing w:before="20" w:line="276" w:lineRule="auto"/>
+        <w:rPr>
+          <w:lang w:val="en-US"/>
+        </w:rPr>
+      </w:pPr>
+      <w:r>
+        <w:rPr>
+          <w:lang w:val="en-US"/>
+        </w:rPr>
+        <w:t>You’re with her</w:t>
+      </w:r>
+    </w:p>
+    <w:p>
+      <w:pPr>
+        <w:spacing w:before="20" w:line="276" w:lineRule="auto"/>
+        <w:rPr>
+          <w:lang w:val="en-US"/>
+        </w:rPr>
+      </w:pPr>
+      <w:r>
+        <w:rPr>
+          <w:lang w:val="en-US"/>
+        </w:rPr>
+        <w:t>Are you with her?</w:t>
+      </w:r>
+    </w:p>
+    <w:p>
+      <w:pPr>
+        <w:spacing w:before="20" w:line="276" w:lineRule="auto"/>
+        <w:rPr>
+          <w:lang w:val="en-US"/>
+        </w:rPr>
+      </w:pPr>
+      <w:r>
+        <w:rPr>
+          <w:lang w:val="en-US"/>
+        </w:rPr>
+        <w:t>Am I right?</w:t>
+      </w:r>
+    </w:p>
+    <w:p>
+      <w:pPr>
+        <w:spacing w:before="20" w:line="276" w:lineRule="auto"/>
+        <w:rPr>
+          <w:lang w:val="en-US"/>
+        </w:rPr>
+      </w:pPr>
+      <w:r>
+        <w:rPr>
+          <w:lang w:val="en-US"/>
+        </w:rPr>
+        <w:t>Are we in the first place?</w:t>
+      </w:r>
+    </w:p>
+    <w:p>
+      <w:pPr>
+        <w:spacing w:before="20" w:line="276" w:lineRule="auto"/>
+        <w:rPr>
+          <w:lang w:val="en-US"/>
+        </w:rPr>
+      </w:pPr>
+      <w:r>
+        <w:rPr>
+          <w:lang w:val="en-US"/>
+        </w:rPr>
+        <w:t>Are we</w:t>
+      </w:r>
+      <w:r>
+        <w:rPr>
+          <w:lang w:val="en-US"/>
+        </w:rPr>
+        <w:t xml:space="preserve"> together?</w:t>
+      </w:r>
+    </w:p>
+    <w:p>
+      <w:pPr>
+        <w:spacing w:before="20" w:line="276" w:lineRule="auto"/>
+        <w:rPr>
+          <w:lang w:val="en-US"/>
+        </w:rPr>
+      </w:pPr>
+      <w:r>
+        <w:rPr>
+          <w:lang w:val="en-US"/>
+        </w:rPr>
+        <w:t>Are thery at work?</w:t>
+      </w:r>
+    </w:p>
+    <w:p>
+      <w:pPr>
+        <w:spacing w:before="20" w:line="276" w:lineRule="auto"/>
+        <w:rPr>
+          <w:lang w:val="en-US"/>
+        </w:rPr>
+      </w:pPr>
+      <w:r>
+        <w:rPr>
+          <w:lang w:val="en-US"/>
+        </w:rPr>
+        <w:t xml:space="preserve">Is he her boyfriend? </w:t>
+      </w:r>
+      <w:r>
+        <w:rPr>
+          <w:lang w:val="en-US"/>
+        </w:rPr>
+        <w:tab/>
+      </w:r>
+    </w:p>
+    <w:p>
+      <w:pPr>
+        <w:spacing w:before="20" w:line="276" w:lineRule="auto"/>
+        <w:rPr>
+          <w:lang w:val="en-US"/>
+        </w:rPr>
+      </w:pPr>
+      <w:r>
+        <w:rPr>
+          <w:lang w:val="en-US"/>
+        </w:rPr>
+        <w:t>It she his girlfriend?</w:t>
+      </w:r>
+    </w:p>
+    <w:p>
+      <w:pPr>
+        <w:spacing w:before="20" w:line="276" w:lineRule="auto"/>
+        <w:rPr>
+          <w:lang w:val="en-US"/>
+        </w:rPr>
+      </w:pPr>
+      <w:r>
+        <w:rPr>
+          <w:lang w:val="en-US"/>
+        </w:rPr>
+        <w:t>Is it a special offer?</w:t>
+      </w:r>
+    </w:p>
+    <w:p>
+      <w:pPr>
+        <w:spacing w:before="20" w:line="276" w:lineRule="auto"/>
+        <w:rPr>
+          <w:lang w:val="en-US"/>
+        </w:rPr>
+      </w:pPr>
+      <w:r>
+        <w:rPr>
+          <w:lang w:val="en-US"/>
+        </w:rPr>
+        <w:t xml:space="preserve">Am I </w:t>
+      </w:r>
+      <w:r>
+        <w:rPr>
+          <w:lang w:val="en-US"/>
+        </w:rPr>
+        <w:t>in the right place?</w:t>
+      </w:r>
+    </w:p>
+    <w:p>
+      <w:pPr>
+        <w:spacing w:before="20" w:line="276" w:lineRule="auto"/>
+        <w:rPr>
+          <w:lang w:val="en-US"/>
+        </w:rPr>
+      </w:pPr>
+      <w:r>
+        <w:rPr>
+          <w:lang w:val="en-US"/>
+        </w:rPr>
+        <w:t>Am I talented?</w:t>
+      </w:r>
+    </w:p>
+    <w:p>
+      <w:pPr>
+        <w:spacing w:before="20" w:line="276" w:lineRule="auto"/>
+        <w:rPr>
+          <w:lang w:val="en-US"/>
+        </w:rPr>
+      </w:pPr>
+      <w:r>
+        <w:rPr>
+          <w:lang w:val="en-US"/>
+        </w:rPr>
+        <w:t>Am I lucky</w:t>
+      </w:r>
+    </w:p>
+    <w:p>
+      <w:pPr>
+        <w:spacing w:before="20" w:line="276" w:lineRule="auto"/>
+        <w:rPr>
+          <w:lang w:val="en-US"/>
+        </w:rPr>
+      </w:pPr>
+      <w:r>
+        <w:rPr>
+          <w:lang w:val="en-US"/>
+        </w:rPr>
+        <w:t>Are we in the wrong place?</w:t>
+      </w:r>
+    </w:p>
+    <w:p>
+      <w:pPr>
+        <w:spacing w:before="20" w:line="276" w:lineRule="auto"/>
+        <w:rPr>
+          <w:lang w:val="en-US"/>
+        </w:rPr>
+      </w:pPr>
+      <w:r>
+        <w:rPr>
+          <w:lang w:val="en-US"/>
+        </w:rPr>
+        <w:t>Are we the best students?</w:t>
+      </w:r>
+    </w:p>
+    <w:p>
+      <w:pPr>
+        <w:spacing w:before="20" w:line="276" w:lineRule="auto"/>
+        <w:rPr>
+          <w:lang w:val="en-US"/>
+        </w:rPr>
+      </w:pPr>
+      <w:r>
+        <w:rPr>
+          <w:lang w:val="en-US"/>
+        </w:rPr>
+        <w:t>Are we hard-working?</w:t>
+      </w:r>
+    </w:p>
+    <w:p>
+      <w:pPr>
+        <w:spacing w:before="20" w:line="276" w:lineRule="auto"/>
+        <w:rPr>
+          <w:lang w:val="en-US"/>
+        </w:rPr>
+      </w:pPr>
+      <w:r>
+        <w:rPr>
+          <w:lang w:val="en-US"/>
+        </w:rPr>
+        <w:t>Are you from the United States?</w:t>
+      </w:r>
+    </w:p>
+    <w:p>
+      <w:pPr>
+        <w:spacing w:before="20" w:line="276" w:lineRule="auto"/>
+        <w:rPr>
+          <w:lang w:val="en-US"/>
+        </w:rPr>
+      </w:pPr>
+      <w:r>
+        <w:rPr>
+          <w:lang w:val="en-US"/>
+        </w:rPr>
+        <w:t>Are you here?</w:t>
+      </w:r>
+    </w:p>
+    <w:p>
+      <w:pPr>
+        <w:spacing w:before="20" w:line="276" w:lineRule="auto"/>
+        <w:rPr>
+          <w:lang w:val="en-US"/>
+        </w:rPr>
+      </w:pPr>
+      <w:r>
+        <w:rPr>
+          <w:lang w:val="en-US"/>
+        </w:rPr>
+        <w:t>Are you there?</w:t>
+      </w:r>
+    </w:p>
+    <w:p>
+      <w:pPr>
+        <w:spacing w:before="20" w:line="276" w:lineRule="auto"/>
+        <w:rPr>
+          <w:lang w:val="en-US"/>
+        </w:rPr>
+      </w:pPr>
+      <w:r>
+        <w:rPr>
+          <w:lang w:val="en-US"/>
+        </w:rPr>
+        <w:t>Are you sure?</w:t>
+      </w:r>
+    </w:p>
+    <w:p>
+      <w:pPr>
+        <w:spacing w:before="20" w:line="276" w:lineRule="auto"/>
+        <w:rPr>
+          <w:lang w:val="en-US"/>
+        </w:rPr>
+      </w:pPr>
+      <w:r>
+        <w:rPr>
+          <w:lang w:val="en-US"/>
+        </w:rPr>
+        <w:t>Are you really sure?</w:t>
+      </w:r>
+    </w:p>
+    <w:p>
+      <w:pPr>
+        <w:spacing w:before="20" w:line="276" w:lineRule="auto"/>
+        <w:rPr>
+          <w:lang w:val="en-US"/>
+        </w:rPr>
+      </w:pPr>
+      <w:r>
+        <w:rPr>
+          <w:lang w:val="en-US"/>
+        </w:rPr>
+        <w:t>Are they from Spain?</w:t>
+      </w:r>
+    </w:p>
+    <w:p>
+      <w:pPr>
+        <w:spacing w:before="20" w:line="276" w:lineRule="auto"/>
+        <w:rPr>
+          <w:lang w:val="en-US"/>
+        </w:rPr>
+      </w:pPr>
+      <w:r>
+        <w:rPr>
+          <w:lang w:val="en-US"/>
+        </w:rPr>
+        <w:t xml:space="preserve">Are </w:t>
+      </w:r>
+      <w:r>
+        <w:rPr>
+          <w:lang w:val="en-US"/>
+        </w:rPr>
+        <w:t>they far?</w:t>
+      </w:r>
+    </w:p>
+    <w:p>
+      <w:pPr>
+        <w:spacing w:before="20" w:line="276" w:lineRule="auto"/>
+        <w:rPr>
+          <w:lang w:val="en-US"/>
+        </w:rPr>
+      </w:pPr>
+      <w:r>
+        <w:rPr>
+          <w:lang w:val="en-US"/>
+        </w:rPr>
+        <w:t>Are they in another country?</w:t>
+      </w:r>
+    </w:p>
+    <w:p>
+      <w:pPr>
+        <w:spacing w:before="20" w:line="276" w:lineRule="auto"/>
+        <w:rPr>
+          <w:lang w:val="en-US"/>
+        </w:rPr>
+      </w:pPr>
+      <w:r>
+        <w:rPr>
+          <w:lang w:val="en-US"/>
+        </w:rPr>
+        <w:t>Is he from Russia?</w:t>
+      </w:r>
+    </w:p>
+    <w:p>
+      <w:pPr>
+        <w:spacing w:before="20" w:line="276" w:lineRule="auto"/>
+        <w:rPr>
+          <w:lang w:val="en-US"/>
+        </w:rPr>
+      </w:pPr>
+      <w:r>
+        <w:rPr>
+          <w:lang w:val="en-US"/>
+        </w:rPr>
+        <w:t>Is</w:t>
+      </w:r>
+      <w:r>
+        <w:rPr>
+          <w:lang w:val="en-US"/>
+        </w:rPr>
+        <w:t xml:space="preserve"> he their client?</w:t>
+      </w:r>
+    </w:p>
+    <w:p>
+      <w:pPr>
+        <w:spacing w:before="20" w:line="276" w:lineRule="auto"/>
+        <w:rPr>
+          <w:lang w:val="en-US"/>
+        </w:rPr>
+      </w:pPr>
+      <w:r>
+        <w:rPr>
+          <w:lang w:val="en-US"/>
+        </w:rPr>
+        <w:t>Is he her boss?</w:t>
+      </w:r>
+    </w:p>
+    <w:p>
+      <w:pPr>
+        <w:spacing w:before="20" w:line="276" w:lineRule="auto"/>
+        <w:rPr>
+          <w:lang w:val="en-US"/>
+        </w:rPr>
+      </w:pPr>
+      <w:r>
+        <w:rPr>
+          <w:lang w:val="en-US"/>
+        </w:rPr>
+        <w:t>Is he a successful businessman?</w:t>
+      </w:r>
+    </w:p>
+    <w:p>
+      <w:pPr>
+        <w:spacing w:before="20" w:line="276" w:lineRule="auto"/>
+        <w:rPr>
+          <w:lang w:val="en-US"/>
+        </w:rPr>
+      </w:pPr>
+      <w:r>
+        <w:rPr>
+          <w:lang w:val="en-US"/>
+        </w:rPr>
+        <w:t>Is he</w:t>
+      </w:r>
+      <w:r>
+        <w:rPr>
+          <w:lang w:val="en-US"/>
+        </w:rPr>
+        <w:t xml:space="preserve"> in</w:t>
+      </w:r>
       <w:bookmarkStart w:id="0" w:name="_GoBack"/>
       <w:bookmarkEnd w:id="0"/>
+      <w:r>
+        <w:rPr>
+          <w:lang w:val="en-US"/>
+        </w:rPr>
+        <w:t xml:space="preserve"> the building?</w:t>
+      </w:r>
+    </w:p>
+    <w:p>
+      <w:pPr>
+        <w:spacing w:before="20" w:line="276" w:lineRule="auto"/>
+        <w:rPr>
+          <w:lang w:val="en-US"/>
+        </w:rPr>
+      </w:pPr>
+      <w:r>
+        <w:rPr>
+          <w:lang w:val="en-US"/>
+        </w:rPr>
+        <w:t>Is she from Italy?</w:t>
+      </w:r>
+    </w:p>
+    <w:p>
+      <w:pPr>
+        <w:spacing w:before="20" w:line="276" w:lineRule="auto"/>
+        <w:rPr>
+          <w:lang w:val="en-US"/>
+        </w:rPr>
+      </w:pPr>
+      <w:r>
+        <w:rPr>
+          <w:lang w:val="en-US"/>
+        </w:rPr>
+        <w:t>It she in her room?</w:t>
+      </w:r>
+    </w:p>
+    <w:p>
+      <w:pPr>
+        <w:spacing w:before="20" w:line="276" w:lineRule="auto"/>
+        <w:rPr>
+          <w:lang w:val="en-US"/>
+        </w:rPr>
+      </w:pPr>
+      <w:r>
+        <w:rPr>
+          <w:lang w:val="en-US"/>
+        </w:rPr>
+        <w:t>It she abroad?</w:t>
+      </w:r>
+    </w:p>
+    <w:p>
+      <w:pPr>
+        <w:spacing w:before="20" w:line="276" w:lineRule="auto"/>
+        <w:rPr>
+          <w:lang w:val="en-US"/>
+        </w:rPr>
+      </w:pPr>
+      <w:r>
+        <w:rPr>
+          <w:lang w:val="en-US"/>
+        </w:rPr>
+        <w:t>Is he young?</w:t>
+      </w:r>
+    </w:p>
+    <w:p>
+      <w:pPr>
+        <w:spacing w:before="20" w:line="276" w:lineRule="auto"/>
+        <w:rPr>
+          <w:lang w:val="en-US"/>
+        </w:rPr>
+      </w:pPr>
+      <w:r>
+        <w:rPr>
+          <w:lang w:val="en-US"/>
+        </w:rPr>
+        <w:t>Is he a director?</w:t>
+      </w:r>
+    </w:p>
+    <w:p>
+      <w:pPr>
+        <w:spacing w:before="20" w:line="276" w:lineRule="auto"/>
+      </w:pPr>
+      <w:r>
+        <w:rPr>
+          <w:lang w:val="en-US"/>
+        </w:rPr>
+        <w:t>Is it effective?</w:t>
+      </w:r>
+    </w:p>
+    <w:p>
+      <w:pPr>
+        <w:spacing w:before="20" w:line="276" w:lineRule="auto"/>
+        <w:rPr>
+          <w:lang w:val="en-US"/>
+        </w:rPr>
+      </w:pPr>
+      <w:r>
+        <w:rPr>
+          <w:lang w:val="en-US"/>
+        </w:rPr>
+        <w:t xml:space="preserve">Is it </w:t>
+      </w:r>
+      <w:r>
+        <w:rPr>
+          <w:lang w:val="en-US"/>
+        </w:rPr>
+        <w:t>an effective method?</w:t>
+      </w:r>
+    </w:p>
+    <w:p>
+      <w:pPr>
+        <w:spacing w:before="20" w:line="276" w:lineRule="auto"/>
+        <w:rPr>
+          <w:lang w:val="en-US"/>
+        </w:rPr>
+      </w:pPr>
+      <w:r>
+        <w:rPr>
+          <w:lang w:val="en-US"/>
+        </w:rPr>
+        <w:t>Is it so effective?</w:t>
+      </w:r>
+    </w:p>
+    <w:p>
+      <w:pPr>
+        <w:spacing w:before="20" w:line="276" w:lineRule="auto"/>
+        <w:rPr>
+          <w:lang w:val="en-US"/>
+        </w:rPr>
+      </w:pPr>
+      <w:r>
+        <w:rPr>
+          <w:lang w:val="en-US"/>
+        </w:rPr>
+        <w:t>Is it such an effective method?</w:t>
+      </w:r>
+    </w:p>
+    <w:p>
+      <w:pPr>
+        <w:spacing w:before="20" w:line="276" w:lineRule="auto"/>
+        <w:rPr>
+          <w:lang w:val="en-US"/>
+        </w:rPr>
+      </w:pPr>
+      <w:r>
+        <w:rPr>
+          <w:lang w:val="en-US"/>
+        </w:rPr>
+        <w:t>Is it his version?</w:t>
+      </w:r>
+    </w:p>
+    <w:p>
+      <w:pPr>
+        <w:spacing w:before="20" w:line="276" w:lineRule="auto"/>
+        <w:rPr>
+          <w:lang w:val="en-US"/>
+        </w:rPr>
+      </w:pPr>
+      <w:r>
+        <w:rPr>
+          <w:lang w:val="en-US"/>
+        </w:rPr>
+        <w:t>Is it her opinion?</w:t>
+      </w:r>
+    </w:p>
+    <w:p>
+      <w:pPr>
+        <w:spacing w:before="20" w:line="276" w:lineRule="auto"/>
+        <w:rPr>
+          <w:lang w:val="en-US"/>
+        </w:rPr>
+      </w:pPr>
+      <w:r>
+        <w:rPr>
+          <w:lang w:val="en-US"/>
+        </w:rPr>
+        <w:t>Is it his point of view?</w:t>
+      </w:r>
+    </w:p>
+    <w:p>
+      <w:pPr>
+        <w:spacing w:before="20" w:line="276" w:lineRule="auto"/>
+        <w:rPr>
+          <w:lang w:val="en-US"/>
+        </w:rPr>
+      </w:pPr>
+      <w:r>
+        <w:rPr>
+          <w:lang w:val="en-US"/>
+        </w:rPr>
+        <w:t>Is it your decision?</w:t>
+      </w:r>
+    </w:p>
+    <w:p>
+      <w:pPr>
+        <w:spacing w:before="20" w:line="276" w:lineRule="auto"/>
+        <w:rPr>
+          <w:lang w:val="en-US"/>
+        </w:rPr>
+      </w:pPr>
+      <w:r>
+        <w:rPr>
+          <w:lang w:val="en-US"/>
+        </w:rPr>
+        <w:t>Is it his own flat?</w:t>
+      </w:r>
+    </w:p>
+    <w:p>
+      <w:pPr>
+        <w:spacing w:before="20" w:line="276" w:lineRule="auto"/>
+        <w:rPr>
+          <w:lang w:val="en-US"/>
+        </w:rPr>
+      </w:pPr>
+      <w:r>
+        <w:rPr>
+          <w:lang w:val="en-US"/>
+        </w:rPr>
+        <w:t>Is it her own house?</w:t>
+      </w:r>
+    </w:p>
+    <w:p>
+      <w:pPr>
+        <w:spacing w:before="20" w:line="276" w:lineRule="auto"/>
+        <w:rPr>
+          <w:lang w:val="en-US"/>
+        </w:rPr>
+      </w:pPr>
+      <w:r>
+        <w:rPr>
+          <w:lang w:val="en-US"/>
+        </w:rPr>
+        <w:t>Is it a global problem?</w:t>
+      </w:r>
+    </w:p>
+    <w:p>
+      <w:pPr>
+        <w:spacing w:before="20" w:line="276" w:lineRule="auto"/>
+        <w:rPr>
+          <w:lang w:val="en-US"/>
+        </w:rPr>
+      </w:pPr>
+      <w:r>
+        <w:rPr>
+          <w:lang w:val="en-US"/>
+        </w:rPr>
+        <w:t>Is it a funny video?</w:t>
+      </w:r>
+      <w:r>
+        <w:rPr>
+          <w:lang w:val="en-US"/>
+        </w:rPr>
+        <w:t xml:space="preserve"> </w:t>
+      </w:r>
+    </w:p>
+    <w:p>
+      <w:pPr>
+        <w:spacing w:before="20" w:line="276" w:lineRule="auto"/>
+        <w:rPr>
+          <w:lang w:val="en-US"/>
+        </w:rPr>
+      </w:pPr>
+      <w:r>
+        <w:rPr>
+          <w:lang w:val="en-US"/>
+        </w:rPr>
+        <w:t>Is it an interesting newspaper?</w:t>
+      </w:r>
+    </w:p>
+    <w:p>
+      <w:pPr>
+        <w:spacing w:before="20" w:line="276" w:lineRule="auto"/>
+        <w:rPr>
+          <w:lang w:val="en-US"/>
+        </w:rPr>
+      </w:pPr>
+      <w:r>
+        <w:rPr>
+          <w:lang w:val="en-US"/>
+        </w:rPr>
+        <w:t>Is it a boring magazine?</w:t>
+      </w:r>
+    </w:p>
+    <w:p>
+      <w:pPr>
+        <w:spacing w:before="20" w:line="276" w:lineRule="auto"/>
+        <w:rPr>
+          <w:lang w:val="en-US"/>
+        </w:rPr>
+      </w:pPr>
+      <w:r>
+        <w:rPr>
+          <w:lang w:val="en-US"/>
+        </w:rPr>
+        <w:t>Is it dangerous?</w:t>
+      </w:r>
+    </w:p>
+    <w:p>
+      <w:pPr>
+        <w:spacing w:before="20" w:line="276" w:lineRule="auto"/>
+        <w:rPr>
+          <w:lang w:val="en-US"/>
+        </w:rPr>
+      </w:pPr>
+      <w:r>
+        <w:rPr>
+          <w:lang w:val="en-US"/>
+        </w:rPr>
+        <w:t>Is it for children?</w:t>
+      </w:r>
+    </w:p>
+    <w:p>
+      <w:pPr>
+        <w:spacing w:before="20" w:line="276" w:lineRule="auto"/>
+        <w:rPr>
+          <w:lang w:val="en-US"/>
+        </w:rPr>
+      </w:pPr>
+      <w:r>
+        <w:rPr>
+          <w:lang w:val="en-US"/>
+        </w:rPr>
+        <w:t>Is it expensive?</w:t>
+      </w:r>
+    </w:p>
+    <w:p>
+      <w:pPr>
+        <w:spacing w:before="20" w:line="276" w:lineRule="auto"/>
+        <w:rPr>
+          <w:lang w:val="en-US"/>
+        </w:rPr>
+      </w:pPr>
+      <w:r>
+        <w:rPr>
+          <w:lang w:val="en-US"/>
+        </w:rPr>
+        <w:t>Is it cheap?</w:t>
+      </w:r>
+    </w:p>
+    <w:p>
+      <w:pPr>
+        <w:spacing w:before="20" w:line="276" w:lineRule="auto"/>
+        <w:rPr>
+          <w:lang w:val="en-US"/>
+        </w:rPr>
+      </w:pPr>
+      <w:r>
+        <w:rPr>
+          <w:lang w:val="en-US"/>
+        </w:rPr>
+        <w:t>Is he a student?</w:t>
+      </w:r>
+    </w:p>
+    <w:p>
+      <w:pPr>
+        <w:spacing w:before="20" w:line="276" w:lineRule="auto"/>
+        <w:rPr>
+          <w:lang w:val="en-US"/>
+        </w:rPr>
+      </w:pPr>
+      <w:r>
+        <w:rPr>
+          <w:lang w:val="en-US"/>
+        </w:rPr>
+        <w:t>Is she a student?</w:t>
+      </w:r>
+    </w:p>
+    <w:p>
+      <w:pPr>
+        <w:spacing w:before="20" w:line="276" w:lineRule="auto"/>
+        <w:rPr>
+          <w:lang w:val="en-US"/>
+        </w:rPr>
+      </w:pPr>
+      <w:r>
+        <w:rPr>
+          <w:lang w:val="en-US"/>
+        </w:rPr>
+        <w:t>Is it the same?</w:t>
+      </w:r>
+    </w:p>
+    <w:p>
+      <w:pPr>
+        <w:spacing w:before="20" w:line="276" w:lineRule="auto"/>
+        <w:rPr>
+          <w:lang w:val="en-US"/>
+        </w:rPr>
+      </w:pPr>
+      <w:r>
+        <w:rPr>
+          <w:lang w:val="en-US"/>
+        </w:rPr>
+        <w:t>Is it a problem?</w:t>
+      </w:r>
+    </w:p>
+    <w:p>
+      <w:pPr>
+        <w:spacing w:before="20" w:line="276" w:lineRule="auto"/>
+        <w:rPr>
+          <w:lang w:val="en-US"/>
+        </w:rPr>
+      </w:pPr>
+      <w:r>
+        <w:rPr>
+          <w:lang w:val="en-US"/>
+        </w:rPr>
+        <w:t>Is it a big problem?</w:t>
+      </w:r>
+    </w:p>
+    <w:p>
+      <w:pPr>
+        <w:spacing w:before="20" w:line="276" w:lineRule="auto"/>
+        <w:rPr>
+          <w:lang w:val="en-US"/>
+        </w:rPr>
+      </w:pPr>
+      <w:r>
+        <w:rPr>
+          <w:lang w:val="en-US"/>
+        </w:rPr>
+        <w:t>Is it such a big problem?</w:t>
+      </w:r>
+    </w:p>
+    <w:p>
+      <w:pPr>
+        <w:spacing w:before="20" w:line="276" w:lineRule="auto"/>
+        <w:rPr>
+          <w:lang w:val="en-US"/>
+        </w:rPr>
+      </w:pPr>
+      <w:r>
+        <w:rPr>
+          <w:lang w:val="en-US"/>
+        </w:rPr>
+        <w:t>Is it a very big problem?</w:t>
+      </w:r>
+    </w:p>
+    <w:p>
+      <w:pPr>
+        <w:spacing w:before="20" w:line="276" w:lineRule="auto"/>
+        <w:rPr>
+          <w:lang w:val="en-US"/>
+        </w:rPr>
+      </w:pPr>
+      <w:r>
+        <w:rPr>
+          <w:lang w:val="en-US"/>
+        </w:rPr>
+        <w:t>Is it a good answer?</w:t>
+      </w:r>
+    </w:p>
+    <w:p>
+      <w:pPr>
+        <w:spacing w:before="20" w:line="276" w:lineRule="auto"/>
+        <w:rPr>
+          <w:lang w:val="en-US"/>
+        </w:rPr>
+      </w:pPr>
+      <w:r>
+        <w:rPr>
+          <w:lang w:val="en-US"/>
+        </w:rPr>
+        <w:t>Is it only for children?</w:t>
+      </w:r>
+    </w:p>
+    <w:p>
+      <w:pPr>
+        <w:spacing w:before="20" w:line="276" w:lineRule="auto"/>
+        <w:rPr>
+          <w:lang w:val="en-US"/>
+        </w:rPr>
+      </w:pPr>
+      <w:r>
+        <w:rPr>
+          <w:lang w:val="en-US"/>
+        </w:rPr>
+        <w:t>Is it a good result?</w:t>
+      </w:r>
+    </w:p>
+    <w:p>
+      <w:pPr>
+        <w:spacing w:before="20" w:line="276" w:lineRule="auto"/>
+        <w:rPr>
+          <w:lang w:val="en-US"/>
+        </w:rPr>
+      </w:pPr>
+      <w:r>
+        <w:rPr>
+          <w:lang w:val="en-US"/>
+        </w:rPr>
+        <w:t>Is it an excellent result?</w:t>
+      </w:r>
+    </w:p>
+    <w:p>
+      <w:pPr>
+        <w:spacing w:before="20" w:line="276" w:lineRule="auto"/>
+        <w:rPr>
+          <w:lang w:val="en-US"/>
+        </w:rPr>
+      </w:pPr>
+      <w:r>
+        <w:rPr>
+          <w:lang w:val="en-US"/>
+        </w:rPr>
+        <w:t>Is it a brilliant result?</w:t>
+      </w:r>
+    </w:p>
+    <w:p>
+      <w:pPr>
+        <w:spacing w:before="20" w:line="276" w:lineRule="auto"/>
+        <w:rPr>
+          <w:lang w:val="en-US"/>
+        </w:rPr>
+      </w:pPr>
+      <w:r>
+        <w:rPr>
+          <w:lang w:val="en-US"/>
+        </w:rPr>
+        <w:t>Is it a very useful video?</w:t>
+      </w:r>
+    </w:p>
+    <w:p>
+      <w:pPr>
+        <w:spacing w:before="20" w:line="276" w:lineRule="auto"/>
+        <w:rPr>
+          <w:lang w:val="en-US"/>
+        </w:rPr>
+      </w:pPr>
+      <w:r>
+        <w:rPr>
+          <w:lang w:val="en-US"/>
+        </w:rPr>
+        <w:t>Is it hot here?</w:t>
+      </w:r>
+    </w:p>
+    <w:p>
+      <w:pPr>
+        <w:spacing w:before="20" w:line="276" w:lineRule="auto"/>
+        <w:rPr>
+          <w:lang w:val="en-US"/>
+        </w:rPr>
+      </w:pPr>
+      <w:r>
+        <w:rPr>
+          <w:lang w:val="en-US"/>
+        </w:rPr>
+        <w:t>Is it cold here?</w:t>
+      </w:r>
+    </w:p>
+    <w:p>
+      <w:pPr>
+        <w:spacing w:before="20" w:line="276" w:lineRule="auto"/>
+        <w:rPr>
+          <w:lang w:val="en-US"/>
+        </w:rPr>
+      </w:pPr>
+      <w:r>
+        <w:rPr>
+          <w:lang w:val="en-US"/>
+        </w:rPr>
+        <w:t>Is is warm here?</w:t>
+      </w:r>
+      <w:r>
+        <w:rPr>
+          <w:lang w:val="en-US"/>
+        </w:rPr>
+        <w:t xml:space="preserve"> </w:t>
+      </w:r>
+    </w:p>
+    <w:p>
+      <w:pPr>
+        <w:spacing w:before="20" w:line="276" w:lineRule="auto"/>
+        <w:rPr>
+          <w:lang w:val="en-US"/>
+        </w:rPr>
+      </w:pPr>
+    </w:p>
+    <w:p>
+      <w:pPr>
+        <w:spacing w:before="20" w:line="276" w:lineRule="auto"/>
+        <w:rPr>
+          <w:lang w:val="en-US"/>
+        </w:rPr>
+      </w:pPr>
+    </w:p>
+    <w:p>
+      <w:pPr>
+        <w:spacing w:before="20" w:line="276" w:lineRule="auto"/>
+        <w:rPr>
+          <w:lang w:val="en-US"/>
+        </w:rPr>
+      </w:pPr>
     </w:p>
     <w:p>
       <w:pPr>
@@ -65489,7 +66559,7 @@
 </file>
 
 <file path=customXml/itemProps1.xml><?xml version="1.0" encoding="utf-8"?>
-<ds:datastoreItem xmlns:ds="http://schemas.openxmlformats.org/officeDocument/2006/customXml" ds:itemID="{795BBA33-85D0-4A7A-96E3-61AA25705B20}">
+<ds:datastoreItem xmlns:ds="http://schemas.openxmlformats.org/officeDocument/2006/customXml" ds:itemID="{DE0CA7E4-8754-4DD5-8215-728550BE6747}">
   <ds:schemaRefs>
     <ds:schemaRef ds:uri="http://schemas.openxmlformats.org/officeDocument/2006/bibliography"/>
   </ds:schemaRefs>

</xml_diff>

<commit_message>
Add lesson 31'Practice' in file English Lesson
</commit_message>
<xml_diff>
--- a/English Lessons.docx
+++ b/English Lessons.docx
@@ -11047,7 +11047,6 @@
         </w:rPr>
         <w:t xml:space="preserve">I, We, You, </w:t>
       </w:r>
-      <w:proofErr w:type="gramStart"/>
       <w:r>
         <w:rPr>
           <w:lang w:val="en-US"/>
@@ -11060,7 +11059,6 @@
         </w:rPr>
         <w:t>hey</w:t>
       </w:r>
-      <w:proofErr w:type="gramEnd"/>
       <w:r>
         <w:rPr>
           <w:lang w:val="en-US"/>
@@ -11621,21 +11619,7 @@
         <w:rPr>
           <w:lang w:val="en-US"/>
         </w:rPr>
-        <w:t xml:space="preserve"> He, She, </w:t>
-      </w:r>
-      <w:proofErr w:type="gramStart"/>
-      <w:r>
-        <w:rPr>
-          <w:lang w:val="en-US"/>
-        </w:rPr>
-        <w:t>It</w:t>
-      </w:r>
-      <w:proofErr w:type="gramEnd"/>
-      <w:r>
-        <w:rPr>
-          <w:lang w:val="en-US"/>
-        </w:rPr>
-        <w:t xml:space="preserve"> + doesn't + verb</w:t>
+        <w:t xml:space="preserve"> He, She, It + doesn't + verb</w:t>
       </w:r>
     </w:p>
     <w:p>
@@ -26262,15 +26246,7 @@
         <w:spacing w:before="20" w:line="276" w:lineRule="auto"/>
       </w:pPr>
       <w:r>
-        <w:t xml:space="preserve">У нас нет </w:t>
-      </w:r>
-      <w:proofErr w:type="gramStart"/>
-      <w:r>
-        <w:t>каких либо</w:t>
-      </w:r>
-      <w:proofErr w:type="gramEnd"/>
-      <w:r>
-        <w:t xml:space="preserve"> вопросов / </w:t>
+        <w:t xml:space="preserve">У нас нет каких либо вопросов / </w:t>
       </w:r>
       <w:r>
         <w:rPr>
@@ -48103,21 +48079,7 @@
         <w:rPr>
           <w:lang w:val="en-US"/>
         </w:rPr>
-        <w:t xml:space="preserve">292. How often do </w:t>
-      </w:r>
-      <w:proofErr w:type="gramStart"/>
-      <w:r>
-        <w:rPr>
-          <w:lang w:val="en-US"/>
-        </w:rPr>
-        <w:t>you  go</w:t>
-      </w:r>
-      <w:proofErr w:type="gramEnd"/>
-      <w:r>
-        <w:rPr>
-          <w:lang w:val="en-US"/>
-        </w:rPr>
-        <w:t xml:space="preserve"> to the gym?</w:t>
+        <w:t>292. How often do you  go to the gym?</w:t>
       </w:r>
     </w:p>
     <w:p>
@@ -54379,19 +54341,11 @@
           <w:lang w:val="en-US"/>
         </w:rPr>
       </w:pPr>
-      <w:proofErr w:type="gramStart"/>
-      <w:r>
-        <w:rPr>
-          <w:lang w:val="en-US"/>
-        </w:rPr>
-        <w:t>You’re</w:t>
-      </w:r>
-      <w:proofErr w:type="gramEnd"/>
-      <w:r>
-        <w:rPr>
-          <w:lang w:val="en-US"/>
-        </w:rPr>
-        <w:t xml:space="preserve"> right</w:t>
+      <w:r>
+        <w:rPr>
+          <w:lang w:val="en-US"/>
+        </w:rPr>
+        <w:t>You’re right</w:t>
       </w:r>
     </w:p>
     <w:p>
@@ -54605,19 +54559,11 @@
           <w:lang w:val="en-US"/>
         </w:rPr>
       </w:pPr>
-      <w:proofErr w:type="gramStart"/>
-      <w:r>
-        <w:rPr>
-          <w:lang w:val="en-US"/>
-        </w:rPr>
-        <w:t>You’re</w:t>
-      </w:r>
-      <w:proofErr w:type="gramEnd"/>
-      <w:r>
-        <w:rPr>
-          <w:lang w:val="en-US"/>
-        </w:rPr>
-        <w:t xml:space="preserve"> right</w:t>
+      <w:r>
+        <w:rPr>
+          <w:lang w:val="en-US"/>
+        </w:rPr>
+        <w:t>You’re right</w:t>
       </w:r>
     </w:p>
     <w:p>
@@ -55290,21 +55236,7 @@
         <w:rPr>
           <w:lang w:val="en-US"/>
         </w:rPr>
-        <w:t xml:space="preserve">19. </w:t>
-      </w:r>
-      <w:proofErr w:type="gramStart"/>
-      <w:r>
-        <w:rPr>
-          <w:lang w:val="en-US"/>
-        </w:rPr>
-        <w:t>You’re</w:t>
-      </w:r>
-      <w:proofErr w:type="gramEnd"/>
-      <w:r>
-        <w:rPr>
-          <w:lang w:val="en-US"/>
-        </w:rPr>
-        <w:t xml:space="preserve"> right</w:t>
+        <w:t>19. You’re right</w:t>
       </w:r>
     </w:p>
     <w:p>
@@ -55528,21 +55460,7 @@
         <w:rPr>
           <w:lang w:val="en-US"/>
         </w:rPr>
-        <w:t xml:space="preserve">35. </w:t>
-      </w:r>
-      <w:proofErr w:type="gramStart"/>
-      <w:r>
-        <w:rPr>
-          <w:lang w:val="en-US"/>
-        </w:rPr>
-        <w:t>You’re</w:t>
-      </w:r>
-      <w:proofErr w:type="gramEnd"/>
-      <w:r>
-        <w:rPr>
-          <w:lang w:val="en-US"/>
-        </w:rPr>
-        <w:t xml:space="preserve"> right</w:t>
+        <w:t>35. You’re right</w:t>
       </w:r>
     </w:p>
     <w:p>
@@ -63367,13 +63285,7 @@
         <w:rPr>
           <w:lang w:val="en-US"/>
         </w:rPr>
-        <w:t xml:space="preserve">35. She isn’t with him. </w:t>
-      </w:r>
-      <w:r>
-        <w:rPr>
-          <w:lang w:val="en-US"/>
-        </w:rPr>
-        <w:t>She’s with her</w:t>
+        <w:t>35. She isn’t with him. She’s with her</w:t>
       </w:r>
     </w:p>
     <w:p>
@@ -64034,6 +63946,9 @@
     <w:p>
       <w:pPr>
         <w:spacing w:before="20" w:line="276" w:lineRule="auto"/>
+        <w:rPr>
+          <w:lang w:val="en-US"/>
+        </w:rPr>
       </w:pPr>
       <w:r>
         <w:rPr>
@@ -64588,574 +64503,1393 @@
         </w:rPr>
         <w:t xml:space="preserve"> in</w:t>
       </w:r>
+      <w:r>
+        <w:rPr>
+          <w:lang w:val="en-US"/>
+        </w:rPr>
+        <w:t xml:space="preserve"> the building?</w:t>
+      </w:r>
+    </w:p>
+    <w:p>
+      <w:pPr>
+        <w:spacing w:before="20" w:line="276" w:lineRule="auto"/>
+        <w:rPr>
+          <w:lang w:val="en-US"/>
+        </w:rPr>
+      </w:pPr>
+      <w:r>
+        <w:rPr>
+          <w:lang w:val="en-US"/>
+        </w:rPr>
+        <w:t>Is she from Italy?</w:t>
+      </w:r>
+    </w:p>
+    <w:p>
+      <w:pPr>
+        <w:spacing w:before="20" w:line="276" w:lineRule="auto"/>
+        <w:rPr>
+          <w:lang w:val="en-US"/>
+        </w:rPr>
+      </w:pPr>
+      <w:r>
+        <w:rPr>
+          <w:lang w:val="en-US"/>
+        </w:rPr>
+        <w:t>It she in her room?</w:t>
+      </w:r>
+    </w:p>
+    <w:p>
+      <w:pPr>
+        <w:spacing w:before="20" w:line="276" w:lineRule="auto"/>
+        <w:rPr>
+          <w:lang w:val="en-US"/>
+        </w:rPr>
+      </w:pPr>
+      <w:r>
+        <w:rPr>
+          <w:lang w:val="en-US"/>
+        </w:rPr>
+        <w:t>It she abroad?</w:t>
+      </w:r>
+    </w:p>
+    <w:p>
+      <w:pPr>
+        <w:spacing w:before="20" w:line="276" w:lineRule="auto"/>
+        <w:rPr>
+          <w:lang w:val="en-US"/>
+        </w:rPr>
+      </w:pPr>
+      <w:r>
+        <w:rPr>
+          <w:lang w:val="en-US"/>
+        </w:rPr>
+        <w:t>Is he young?</w:t>
+      </w:r>
+    </w:p>
+    <w:p>
+      <w:pPr>
+        <w:spacing w:before="20" w:line="276" w:lineRule="auto"/>
+        <w:rPr>
+          <w:lang w:val="en-US"/>
+        </w:rPr>
+      </w:pPr>
+      <w:r>
+        <w:rPr>
+          <w:lang w:val="en-US"/>
+        </w:rPr>
+        <w:t>Is he a director?</w:t>
+      </w:r>
+    </w:p>
+    <w:p>
+      <w:pPr>
+        <w:spacing w:before="20" w:line="276" w:lineRule="auto"/>
+        <w:rPr>
+          <w:lang w:val="en-US"/>
+        </w:rPr>
+      </w:pPr>
+      <w:r>
+        <w:rPr>
+          <w:lang w:val="en-US"/>
+        </w:rPr>
+        <w:t>Is it effective?</w:t>
+      </w:r>
+    </w:p>
+    <w:p>
+      <w:pPr>
+        <w:spacing w:before="20" w:line="276" w:lineRule="auto"/>
+        <w:rPr>
+          <w:lang w:val="en-US"/>
+        </w:rPr>
+      </w:pPr>
+      <w:r>
+        <w:rPr>
+          <w:lang w:val="en-US"/>
+        </w:rPr>
+        <w:t xml:space="preserve">Is it </w:t>
+      </w:r>
+      <w:r>
+        <w:rPr>
+          <w:lang w:val="en-US"/>
+        </w:rPr>
+        <w:t>an effective method?</w:t>
+      </w:r>
+    </w:p>
+    <w:p>
+      <w:pPr>
+        <w:spacing w:before="20" w:line="276" w:lineRule="auto"/>
+        <w:rPr>
+          <w:lang w:val="en-US"/>
+        </w:rPr>
+      </w:pPr>
+      <w:r>
+        <w:rPr>
+          <w:lang w:val="en-US"/>
+        </w:rPr>
+        <w:t>Is it so effective?</w:t>
+      </w:r>
+    </w:p>
+    <w:p>
+      <w:pPr>
+        <w:spacing w:before="20" w:line="276" w:lineRule="auto"/>
+        <w:rPr>
+          <w:lang w:val="en-US"/>
+        </w:rPr>
+      </w:pPr>
+      <w:r>
+        <w:rPr>
+          <w:lang w:val="en-US"/>
+        </w:rPr>
+        <w:t>Is it such an effective method?</w:t>
+      </w:r>
+    </w:p>
+    <w:p>
+      <w:pPr>
+        <w:spacing w:before="20" w:line="276" w:lineRule="auto"/>
+        <w:rPr>
+          <w:lang w:val="en-US"/>
+        </w:rPr>
+      </w:pPr>
+      <w:r>
+        <w:rPr>
+          <w:lang w:val="en-US"/>
+        </w:rPr>
+        <w:t>Is it his version?</w:t>
+      </w:r>
+    </w:p>
+    <w:p>
+      <w:pPr>
+        <w:spacing w:before="20" w:line="276" w:lineRule="auto"/>
+        <w:rPr>
+          <w:lang w:val="en-US"/>
+        </w:rPr>
+      </w:pPr>
+      <w:r>
+        <w:rPr>
+          <w:lang w:val="en-US"/>
+        </w:rPr>
+        <w:t>Is it her opinion?</w:t>
+      </w:r>
+    </w:p>
+    <w:p>
+      <w:pPr>
+        <w:spacing w:before="20" w:line="276" w:lineRule="auto"/>
+        <w:rPr>
+          <w:lang w:val="en-US"/>
+        </w:rPr>
+      </w:pPr>
+      <w:r>
+        <w:rPr>
+          <w:lang w:val="en-US"/>
+        </w:rPr>
+        <w:t>Is it his point of view?</w:t>
+      </w:r>
+    </w:p>
+    <w:p>
+      <w:pPr>
+        <w:spacing w:before="20" w:line="276" w:lineRule="auto"/>
+        <w:rPr>
+          <w:lang w:val="en-US"/>
+        </w:rPr>
+      </w:pPr>
+      <w:r>
+        <w:rPr>
+          <w:lang w:val="en-US"/>
+        </w:rPr>
+        <w:t>Is it your decision?</w:t>
+      </w:r>
+    </w:p>
+    <w:p>
+      <w:pPr>
+        <w:spacing w:before="20" w:line="276" w:lineRule="auto"/>
+        <w:rPr>
+          <w:lang w:val="en-US"/>
+        </w:rPr>
+      </w:pPr>
+      <w:r>
+        <w:rPr>
+          <w:lang w:val="en-US"/>
+        </w:rPr>
+        <w:t>Is it his own flat?</w:t>
+      </w:r>
+    </w:p>
+    <w:p>
+      <w:pPr>
+        <w:spacing w:before="20" w:line="276" w:lineRule="auto"/>
+        <w:rPr>
+          <w:lang w:val="en-US"/>
+        </w:rPr>
+      </w:pPr>
+      <w:r>
+        <w:rPr>
+          <w:lang w:val="en-US"/>
+        </w:rPr>
+        <w:t>Is it her own house?</w:t>
+      </w:r>
+    </w:p>
+    <w:p>
+      <w:pPr>
+        <w:spacing w:before="20" w:line="276" w:lineRule="auto"/>
+        <w:rPr>
+          <w:lang w:val="en-US"/>
+        </w:rPr>
+      </w:pPr>
+      <w:r>
+        <w:rPr>
+          <w:lang w:val="en-US"/>
+        </w:rPr>
+        <w:t>Is it a global problem?</w:t>
+      </w:r>
+    </w:p>
+    <w:p>
+      <w:pPr>
+        <w:spacing w:before="20" w:line="276" w:lineRule="auto"/>
+        <w:rPr>
+          <w:lang w:val="en-US"/>
+        </w:rPr>
+      </w:pPr>
+      <w:r>
+        <w:rPr>
+          <w:lang w:val="en-US"/>
+        </w:rPr>
+        <w:t>Is it a funny video?</w:t>
+      </w:r>
+      <w:r>
+        <w:rPr>
+          <w:lang w:val="en-US"/>
+        </w:rPr>
+        <w:t xml:space="preserve"> </w:t>
+      </w:r>
+    </w:p>
+    <w:p>
+      <w:pPr>
+        <w:spacing w:before="20" w:line="276" w:lineRule="auto"/>
+        <w:rPr>
+          <w:lang w:val="en-US"/>
+        </w:rPr>
+      </w:pPr>
+      <w:r>
+        <w:rPr>
+          <w:lang w:val="en-US"/>
+        </w:rPr>
+        <w:t>Is it an interesting newspaper?</w:t>
+      </w:r>
+    </w:p>
+    <w:p>
+      <w:pPr>
+        <w:spacing w:before="20" w:line="276" w:lineRule="auto"/>
+        <w:rPr>
+          <w:lang w:val="en-US"/>
+        </w:rPr>
+      </w:pPr>
+      <w:r>
+        <w:rPr>
+          <w:lang w:val="en-US"/>
+        </w:rPr>
+        <w:t>Is it a boring magazine?</w:t>
+      </w:r>
+    </w:p>
+    <w:p>
+      <w:pPr>
+        <w:spacing w:before="20" w:line="276" w:lineRule="auto"/>
+        <w:rPr>
+          <w:lang w:val="en-US"/>
+        </w:rPr>
+      </w:pPr>
+      <w:r>
+        <w:rPr>
+          <w:lang w:val="en-US"/>
+        </w:rPr>
+        <w:t>Is it dangerous?</w:t>
+      </w:r>
+    </w:p>
+    <w:p>
+      <w:pPr>
+        <w:spacing w:before="20" w:line="276" w:lineRule="auto"/>
+        <w:rPr>
+          <w:lang w:val="en-US"/>
+        </w:rPr>
+      </w:pPr>
+      <w:r>
+        <w:rPr>
+          <w:lang w:val="en-US"/>
+        </w:rPr>
+        <w:t>Is it for children?</w:t>
+      </w:r>
+    </w:p>
+    <w:p>
+      <w:pPr>
+        <w:spacing w:before="20" w:line="276" w:lineRule="auto"/>
+        <w:rPr>
+          <w:lang w:val="en-US"/>
+        </w:rPr>
+      </w:pPr>
+      <w:r>
+        <w:rPr>
+          <w:lang w:val="en-US"/>
+        </w:rPr>
+        <w:t>Is it expensive?</w:t>
+      </w:r>
+    </w:p>
+    <w:p>
+      <w:pPr>
+        <w:spacing w:before="20" w:line="276" w:lineRule="auto"/>
+        <w:rPr>
+          <w:lang w:val="en-US"/>
+        </w:rPr>
+      </w:pPr>
+      <w:r>
+        <w:rPr>
+          <w:lang w:val="en-US"/>
+        </w:rPr>
+        <w:t>Is it cheap?</w:t>
+      </w:r>
+    </w:p>
+    <w:p>
+      <w:pPr>
+        <w:spacing w:before="20" w:line="276" w:lineRule="auto"/>
+        <w:rPr>
+          <w:lang w:val="en-US"/>
+        </w:rPr>
+      </w:pPr>
+      <w:r>
+        <w:rPr>
+          <w:lang w:val="en-US"/>
+        </w:rPr>
+        <w:t>Is he a student?</w:t>
+      </w:r>
+    </w:p>
+    <w:p>
+      <w:pPr>
+        <w:spacing w:before="20" w:line="276" w:lineRule="auto"/>
+        <w:rPr>
+          <w:lang w:val="en-US"/>
+        </w:rPr>
+      </w:pPr>
+      <w:r>
+        <w:rPr>
+          <w:lang w:val="en-US"/>
+        </w:rPr>
+        <w:t>Is she a student?</w:t>
+      </w:r>
+    </w:p>
+    <w:p>
+      <w:pPr>
+        <w:spacing w:before="20" w:line="276" w:lineRule="auto"/>
+        <w:rPr>
+          <w:lang w:val="en-US"/>
+        </w:rPr>
+      </w:pPr>
+      <w:r>
+        <w:rPr>
+          <w:lang w:val="en-US"/>
+        </w:rPr>
+        <w:t>Is it the same?</w:t>
+      </w:r>
+    </w:p>
+    <w:p>
+      <w:pPr>
+        <w:spacing w:before="20" w:line="276" w:lineRule="auto"/>
+        <w:rPr>
+          <w:lang w:val="en-US"/>
+        </w:rPr>
+      </w:pPr>
+      <w:r>
+        <w:rPr>
+          <w:lang w:val="en-US"/>
+        </w:rPr>
+        <w:t>Is it a problem?</w:t>
+      </w:r>
+    </w:p>
+    <w:p>
+      <w:pPr>
+        <w:spacing w:before="20" w:line="276" w:lineRule="auto"/>
+        <w:rPr>
+          <w:lang w:val="en-US"/>
+        </w:rPr>
+      </w:pPr>
+      <w:r>
+        <w:rPr>
+          <w:lang w:val="en-US"/>
+        </w:rPr>
+        <w:t>Is it a big problem?</w:t>
+      </w:r>
+    </w:p>
+    <w:p>
+      <w:pPr>
+        <w:spacing w:before="20" w:line="276" w:lineRule="auto"/>
+        <w:rPr>
+          <w:lang w:val="en-US"/>
+        </w:rPr>
+      </w:pPr>
+      <w:r>
+        <w:rPr>
+          <w:lang w:val="en-US"/>
+        </w:rPr>
+        <w:t>Is it such a big problem?</w:t>
+      </w:r>
+    </w:p>
+    <w:p>
+      <w:pPr>
+        <w:spacing w:before="20" w:line="276" w:lineRule="auto"/>
+        <w:rPr>
+          <w:lang w:val="en-US"/>
+        </w:rPr>
+      </w:pPr>
+      <w:r>
+        <w:rPr>
+          <w:lang w:val="en-US"/>
+        </w:rPr>
+        <w:t>Is it a very big problem?</w:t>
+      </w:r>
+    </w:p>
+    <w:p>
+      <w:pPr>
+        <w:spacing w:before="20" w:line="276" w:lineRule="auto"/>
+        <w:rPr>
+          <w:lang w:val="en-US"/>
+        </w:rPr>
+      </w:pPr>
+      <w:r>
+        <w:rPr>
+          <w:lang w:val="en-US"/>
+        </w:rPr>
+        <w:t>Is it a good answer?</w:t>
+      </w:r>
+    </w:p>
+    <w:p>
+      <w:pPr>
+        <w:spacing w:before="20" w:line="276" w:lineRule="auto"/>
+        <w:rPr>
+          <w:lang w:val="en-US"/>
+        </w:rPr>
+      </w:pPr>
+      <w:r>
+        <w:rPr>
+          <w:lang w:val="en-US"/>
+        </w:rPr>
+        <w:t>Is it only for children?</w:t>
+      </w:r>
+    </w:p>
+    <w:p>
+      <w:pPr>
+        <w:spacing w:before="20" w:line="276" w:lineRule="auto"/>
+        <w:rPr>
+          <w:lang w:val="en-US"/>
+        </w:rPr>
+      </w:pPr>
+      <w:r>
+        <w:rPr>
+          <w:lang w:val="en-US"/>
+        </w:rPr>
+        <w:t>Is it a good result?</w:t>
+      </w:r>
+    </w:p>
+    <w:p>
+      <w:pPr>
+        <w:spacing w:before="20" w:line="276" w:lineRule="auto"/>
+        <w:rPr>
+          <w:lang w:val="en-US"/>
+        </w:rPr>
+      </w:pPr>
+      <w:r>
+        <w:rPr>
+          <w:lang w:val="en-US"/>
+        </w:rPr>
+        <w:t>Is it an excellent result?</w:t>
+      </w:r>
+    </w:p>
+    <w:p>
+      <w:pPr>
+        <w:spacing w:before="20" w:line="276" w:lineRule="auto"/>
+        <w:rPr>
+          <w:lang w:val="en-US"/>
+        </w:rPr>
+      </w:pPr>
+      <w:r>
+        <w:rPr>
+          <w:lang w:val="en-US"/>
+        </w:rPr>
+        <w:t>Is it a brilliant result?</w:t>
+      </w:r>
+    </w:p>
+    <w:p>
+      <w:pPr>
+        <w:spacing w:before="20" w:line="276" w:lineRule="auto"/>
+        <w:rPr>
+          <w:lang w:val="en-US"/>
+        </w:rPr>
+      </w:pPr>
+      <w:r>
+        <w:rPr>
+          <w:lang w:val="en-US"/>
+        </w:rPr>
+        <w:t>Is it a very useful video?</w:t>
+      </w:r>
+    </w:p>
+    <w:p>
+      <w:pPr>
+        <w:spacing w:before="20" w:line="276" w:lineRule="auto"/>
+        <w:rPr>
+          <w:lang w:val="en-US"/>
+        </w:rPr>
+      </w:pPr>
+      <w:r>
+        <w:rPr>
+          <w:lang w:val="en-US"/>
+        </w:rPr>
+        <w:t>Is it hot here?</w:t>
+      </w:r>
+    </w:p>
+    <w:p>
+      <w:pPr>
+        <w:spacing w:before="20" w:line="276" w:lineRule="auto"/>
+        <w:rPr>
+          <w:lang w:val="en-US"/>
+        </w:rPr>
+      </w:pPr>
+      <w:r>
+        <w:rPr>
+          <w:lang w:val="en-US"/>
+        </w:rPr>
+        <w:t>Is it cold here?</w:t>
+      </w:r>
+    </w:p>
+    <w:p>
+      <w:pPr>
+        <w:spacing w:before="20" w:line="276" w:lineRule="auto"/>
+        <w:rPr>
+          <w:lang w:val="en-US"/>
+        </w:rPr>
+      </w:pPr>
+      <w:r>
+        <w:rPr>
+          <w:lang w:val="en-US"/>
+        </w:rPr>
+        <w:t>Is is warm here?</w:t>
+      </w:r>
+      <w:r>
+        <w:rPr>
+          <w:lang w:val="en-US"/>
+        </w:rPr>
+        <w:t xml:space="preserve"> </w:t>
+      </w:r>
+    </w:p>
+    <w:p>
+      <w:pPr>
+        <w:spacing w:before="20" w:line="276" w:lineRule="auto"/>
+        <w:rPr>
+          <w:lang w:val="en-US"/>
+        </w:rPr>
+      </w:pPr>
+    </w:p>
+    <w:p>
+      <w:pPr>
+        <w:spacing w:before="20" w:line="276" w:lineRule="auto"/>
+        <w:rPr>
+          <w:lang w:val="en-US"/>
+        </w:rPr>
+      </w:pPr>
+      <w:r>
+        <w:tab/>
+      </w:r>
+      <w:r>
+        <w:rPr>
+          <w:lang w:val="en-US"/>
+        </w:rPr>
+        <w:t>Lesson 31.1</w:t>
+      </w:r>
+    </w:p>
+    <w:p>
+      <w:pPr>
+        <w:spacing w:before="20" w:line="276" w:lineRule="auto"/>
+        <w:rPr>
+          <w:lang w:val="en-US"/>
+        </w:rPr>
+      </w:pPr>
+      <w:r>
+        <w:rPr>
+          <w:lang w:val="en-US"/>
+        </w:rPr>
+        <w:t>1. Is he the best student?</w:t>
+      </w:r>
+    </w:p>
+    <w:p>
+      <w:pPr>
+        <w:spacing w:before="20" w:line="276" w:lineRule="auto"/>
+        <w:rPr>
+          <w:lang w:val="en-US"/>
+        </w:rPr>
+      </w:pPr>
+      <w:r>
+        <w:rPr>
+          <w:lang w:val="en-US"/>
+        </w:rPr>
+        <w:t>2. Is it such a big problem?</w:t>
+      </w:r>
+    </w:p>
+    <w:p>
+      <w:pPr>
+        <w:spacing w:before="20" w:line="276" w:lineRule="auto"/>
+        <w:rPr>
+          <w:lang w:val="en-US"/>
+        </w:rPr>
+      </w:pPr>
+      <w:r>
+        <w:rPr>
+          <w:lang w:val="en-US"/>
+        </w:rPr>
+        <w:t>3. Are you really sure?</w:t>
+      </w:r>
+    </w:p>
+    <w:p>
+      <w:pPr>
+        <w:spacing w:before="20" w:line="276" w:lineRule="auto"/>
+        <w:rPr>
+          <w:lang w:val="en-US"/>
+        </w:rPr>
+      </w:pPr>
+      <w:r>
+        <w:rPr>
+          <w:lang w:val="en-US"/>
+        </w:rPr>
+        <w:t>4. Is he rich?</w:t>
+      </w:r>
+    </w:p>
+    <w:p>
+      <w:pPr>
+        <w:spacing w:before="20" w:line="276" w:lineRule="auto"/>
+        <w:rPr>
+          <w:lang w:val="en-US"/>
+        </w:rPr>
+      </w:pPr>
+      <w:r>
+        <w:rPr>
+          <w:lang w:val="en-US"/>
+        </w:rPr>
+        <w:t>5. Is he her boyfriend?</w:t>
+      </w:r>
+    </w:p>
+    <w:p>
+      <w:pPr>
+        <w:spacing w:before="20" w:line="276" w:lineRule="auto"/>
+        <w:rPr>
+          <w:lang w:val="en-US"/>
+        </w:rPr>
+      </w:pPr>
+      <w:r>
+        <w:rPr>
+          <w:lang w:val="en-US"/>
+        </w:rPr>
+        <w:t>6. Is he talented?</w:t>
+      </w:r>
+    </w:p>
+    <w:p>
+      <w:pPr>
+        <w:spacing w:before="20" w:line="276" w:lineRule="auto"/>
+        <w:rPr>
+          <w:lang w:val="en-US"/>
+        </w:rPr>
+      </w:pPr>
+      <w:r>
+        <w:rPr>
+          <w:lang w:val="en-US"/>
+        </w:rPr>
+        <w:t xml:space="preserve">7. Is it </w:t>
+      </w:r>
+      <w:r>
+        <w:rPr>
+          <w:lang w:val="en-US"/>
+        </w:rPr>
+        <w:t>your decision?</w:t>
+      </w:r>
+    </w:p>
+    <w:p>
+      <w:pPr>
+        <w:spacing w:before="20" w:line="276" w:lineRule="auto"/>
+        <w:rPr>
+          <w:lang w:val="en-US"/>
+        </w:rPr>
+      </w:pPr>
+      <w:r>
+        <w:rPr>
+          <w:lang w:val="en-US"/>
+        </w:rPr>
+        <w:t>8. Is it so bad?</w:t>
+      </w:r>
+    </w:p>
+    <w:p>
+      <w:pPr>
+        <w:spacing w:before="20" w:line="276" w:lineRule="auto"/>
+        <w:rPr>
+          <w:lang w:val="en-US"/>
+        </w:rPr>
+      </w:pPr>
+      <w:r>
+        <w:rPr>
+          <w:lang w:val="en-US"/>
+        </w:rPr>
+        <w:t>9. Are they from Spain?</w:t>
+      </w:r>
+    </w:p>
+    <w:p>
+      <w:pPr>
+        <w:spacing w:before="20" w:line="276" w:lineRule="auto"/>
+        <w:rPr>
+          <w:lang w:val="en-US"/>
+        </w:rPr>
+      </w:pPr>
+      <w:r>
+        <w:rPr>
+          <w:lang w:val="en-US"/>
+        </w:rPr>
+        <w:t>10. Am I lucky?</w:t>
+      </w:r>
+    </w:p>
+    <w:p>
+      <w:pPr>
+        <w:spacing w:before="20" w:line="276" w:lineRule="auto"/>
+        <w:rPr>
+          <w:lang w:val="en-US"/>
+        </w:rPr>
+      </w:pPr>
+      <w:r>
+        <w:rPr>
+          <w:lang w:val="en-US"/>
+        </w:rPr>
+        <w:t>11. Is it an important detail?</w:t>
+      </w:r>
+    </w:p>
+    <w:p>
+      <w:pPr>
+        <w:spacing w:before="20" w:line="276" w:lineRule="auto"/>
+        <w:rPr>
+          <w:lang w:val="en-US"/>
+        </w:rPr>
+      </w:pPr>
+      <w:r>
+        <w:rPr>
+          <w:lang w:val="en-US"/>
+        </w:rPr>
+        <w:t xml:space="preserve">12. </w:t>
+      </w:r>
+      <w:r>
+        <w:rPr>
+          <w:lang w:val="en-US"/>
+        </w:rPr>
+        <w:t>Are you from the United States?</w:t>
+      </w:r>
+    </w:p>
+    <w:p>
+      <w:pPr>
+        <w:spacing w:before="20" w:line="276" w:lineRule="auto"/>
+        <w:rPr>
+          <w:lang w:val="en-US"/>
+        </w:rPr>
+      </w:pPr>
+      <w:r>
+        <w:rPr>
+          <w:lang w:val="en-US"/>
+        </w:rPr>
+        <w:t>13. Is she tired?</w:t>
+      </w:r>
+    </w:p>
+    <w:p>
+      <w:pPr>
+        <w:spacing w:before="20" w:line="276" w:lineRule="auto"/>
+        <w:rPr>
+          <w:lang w:val="en-US"/>
+        </w:rPr>
+      </w:pPr>
+      <w:r>
+        <w:rPr>
+          <w:lang w:val="en-US"/>
+        </w:rPr>
+        <w:t>14. Is it dangerous?</w:t>
+      </w:r>
+    </w:p>
+    <w:p>
+      <w:pPr>
+        <w:spacing w:before="20" w:line="276" w:lineRule="auto"/>
+        <w:rPr>
+          <w:lang w:val="en-US"/>
+        </w:rPr>
+      </w:pPr>
+      <w:r>
+        <w:rPr>
+          <w:lang w:val="en-US"/>
+        </w:rPr>
+        <w:t>15. Am I talented?</w:t>
+      </w:r>
+    </w:p>
+    <w:p>
+      <w:pPr>
+        <w:spacing w:before="20" w:line="276" w:lineRule="auto"/>
+        <w:rPr>
+          <w:lang w:val="en-US"/>
+        </w:rPr>
+      </w:pPr>
+      <w:r>
+        <w:rPr>
+          <w:lang w:val="en-US"/>
+        </w:rPr>
+        <w:t>16. Is it a big problem?</w:t>
+      </w:r>
+    </w:p>
+    <w:p>
+      <w:pPr>
+        <w:spacing w:before="20" w:line="276" w:lineRule="auto"/>
+        <w:rPr>
+          <w:lang w:val="en-US"/>
+        </w:rPr>
+      </w:pPr>
+      <w:r>
+        <w:rPr>
+          <w:lang w:val="en-US"/>
+        </w:rPr>
+        <w:t>17. Is it expensive?</w:t>
+      </w:r>
+    </w:p>
+    <w:p>
+      <w:pPr>
+        <w:spacing w:before="20" w:line="276" w:lineRule="auto"/>
+        <w:rPr>
+          <w:lang w:val="en-US"/>
+        </w:rPr>
+      </w:pPr>
+      <w:r>
+        <w:rPr>
+          <w:lang w:val="en-US"/>
+        </w:rPr>
+        <w:t>18. Is it such an important detail?</w:t>
+      </w:r>
+    </w:p>
+    <w:p>
+      <w:pPr>
+        <w:spacing w:before="20" w:line="276" w:lineRule="auto"/>
+        <w:rPr>
+          <w:lang w:val="en-US"/>
+        </w:rPr>
+      </w:pPr>
+      <w:r>
+        <w:rPr>
+          <w:lang w:val="en-US"/>
+        </w:rPr>
+        <w:t xml:space="preserve">19. </w:t>
+      </w:r>
+      <w:r>
+        <w:rPr>
+          <w:lang w:val="en-US"/>
+        </w:rPr>
+        <w:t>Is it a very useful video?</w:t>
+      </w:r>
+    </w:p>
+    <w:p>
+      <w:pPr>
+        <w:spacing w:before="20" w:line="276" w:lineRule="auto"/>
+        <w:rPr>
+          <w:lang w:val="en-US"/>
+        </w:rPr>
+      </w:pPr>
+      <w:r>
+        <w:rPr>
+          <w:lang w:val="en-US"/>
+        </w:rPr>
+        <w:t>20. Is it an excellent result?</w:t>
+      </w:r>
+    </w:p>
+    <w:p>
+      <w:pPr>
+        <w:spacing w:before="20" w:line="276" w:lineRule="auto"/>
+        <w:rPr>
+          <w:lang w:val="en-US"/>
+        </w:rPr>
+      </w:pPr>
+      <w:r>
+        <w:rPr>
+          <w:lang w:val="en-US"/>
+        </w:rPr>
+        <w:t>21. Are they far?</w:t>
+      </w:r>
+    </w:p>
+    <w:p>
+      <w:pPr>
+        <w:spacing w:before="20" w:line="276" w:lineRule="auto"/>
+        <w:rPr>
+          <w:lang w:val="en-US"/>
+        </w:rPr>
+      </w:pPr>
+      <w:r>
+        <w:rPr>
+          <w:lang w:val="en-US"/>
+        </w:rPr>
+        <w:t>22. Is it effective?</w:t>
+      </w:r>
+    </w:p>
+    <w:p>
+      <w:pPr>
+        <w:spacing w:before="20" w:line="276" w:lineRule="auto"/>
+        <w:rPr>
+          <w:lang w:val="en-US"/>
+        </w:rPr>
+      </w:pPr>
+      <w:r>
+        <w:rPr>
+          <w:lang w:val="en-US"/>
+        </w:rPr>
+        <w:t>23. Is it on the right?</w:t>
+      </w:r>
+    </w:p>
+    <w:p>
+      <w:pPr>
+        <w:spacing w:before="20" w:line="276" w:lineRule="auto"/>
+        <w:rPr>
+          <w:lang w:val="en-US"/>
+        </w:rPr>
+      </w:pPr>
+      <w:r>
+        <w:rPr>
+          <w:lang w:val="en-US"/>
+        </w:rPr>
+        <w:t>24. Is it better?</w:t>
+      </w:r>
+    </w:p>
+    <w:p>
+      <w:pPr>
+        <w:spacing w:before="20" w:line="276" w:lineRule="auto"/>
+        <w:rPr>
+          <w:lang w:val="en-US"/>
+        </w:rPr>
+      </w:pPr>
+      <w:r>
+        <w:rPr>
+          <w:lang w:val="en-US"/>
+        </w:rPr>
+        <w:t>25. Is it an effective method?</w:t>
+      </w:r>
+    </w:p>
+    <w:p>
+      <w:pPr>
+        <w:spacing w:before="20" w:line="276" w:lineRule="auto"/>
+        <w:rPr>
+          <w:lang w:val="en-US"/>
+        </w:rPr>
+      </w:pPr>
+      <w:r>
+        <w:rPr>
+          <w:lang w:val="en-US"/>
+        </w:rPr>
+        <w:t>26. Is he a successful businessman?</w:t>
+      </w:r>
+    </w:p>
+    <w:p>
+      <w:pPr>
+        <w:spacing w:before="20" w:line="276" w:lineRule="auto"/>
+        <w:rPr>
+          <w:lang w:val="en-US"/>
+        </w:rPr>
+      </w:pPr>
+      <w:r>
+        <w:rPr>
+          <w:lang w:val="en-US"/>
+        </w:rPr>
+        <w:t>27. Is he from Russia?</w:t>
+      </w:r>
+    </w:p>
+    <w:p>
+      <w:pPr>
+        <w:spacing w:before="20" w:line="276" w:lineRule="auto"/>
+        <w:rPr>
+          <w:lang w:val="en-US"/>
+        </w:rPr>
+      </w:pPr>
+      <w:r>
+        <w:rPr>
+          <w:lang w:val="en-US"/>
+        </w:rPr>
+        <w:t>28. Is it his point of view?</w:t>
+      </w:r>
+    </w:p>
+    <w:p>
+      <w:pPr>
+        <w:spacing w:before="20" w:line="276" w:lineRule="auto"/>
+        <w:rPr>
+          <w:lang w:val="en-US"/>
+        </w:rPr>
+      </w:pPr>
+      <w:r>
+        <w:rPr>
+          <w:lang w:val="en-US"/>
+        </w:rPr>
+        <w:t xml:space="preserve">29. </w:t>
+      </w:r>
+      <w:r>
+        <w:rPr>
+          <w:lang w:val="en-US"/>
+        </w:rPr>
+        <w:t>Are you in United States?</w:t>
+      </w:r>
+    </w:p>
+    <w:p>
+      <w:pPr>
+        <w:spacing w:before="20" w:line="276" w:lineRule="auto"/>
+        <w:rPr>
+          <w:lang w:val="en-US"/>
+        </w:rPr>
+      </w:pPr>
+      <w:r>
+        <w:rPr>
+          <w:lang w:val="en-US"/>
+        </w:rPr>
+        <w:t>30. Is she the best student?</w:t>
+      </w:r>
+    </w:p>
+    <w:p>
+      <w:pPr>
+        <w:spacing w:before="20" w:line="276" w:lineRule="auto"/>
+        <w:rPr>
+          <w:lang w:val="en-US"/>
+        </w:rPr>
+      </w:pPr>
+      <w:r>
+        <w:rPr>
+          <w:lang w:val="en-US"/>
+        </w:rPr>
+        <w:t xml:space="preserve">31. </w:t>
+      </w:r>
+      <w:r>
+        <w:rPr>
+          <w:lang w:val="en-US"/>
+        </w:rPr>
+        <w:t>Is it the best channel?</w:t>
+      </w:r>
+    </w:p>
+    <w:p>
+      <w:pPr>
+        <w:spacing w:before="20" w:line="276" w:lineRule="auto"/>
+        <w:rPr>
+          <w:lang w:val="en-US"/>
+        </w:rPr>
+      </w:pPr>
+      <w:r>
+        <w:rPr>
+          <w:lang w:val="en-US"/>
+        </w:rPr>
+        <w:t>32. Is it the best decision?</w:t>
+      </w:r>
+    </w:p>
+    <w:p>
+      <w:pPr>
+        <w:spacing w:before="20" w:line="276" w:lineRule="auto"/>
+        <w:rPr>
+          <w:lang w:val="en-US"/>
+        </w:rPr>
+      </w:pPr>
+      <w:r>
+        <w:rPr>
+          <w:lang w:val="en-US"/>
+        </w:rPr>
+        <w:t>33. Are you tired?</w:t>
+      </w:r>
+    </w:p>
+    <w:p>
+      <w:pPr>
+        <w:spacing w:before="20" w:line="276" w:lineRule="auto"/>
+        <w:rPr>
+          <w:lang w:val="en-US"/>
+        </w:rPr>
+      </w:pPr>
+      <w:r>
+        <w:rPr>
+          <w:lang w:val="en-US"/>
+        </w:rPr>
+        <w:t>34. Are we the best students?</w:t>
+      </w:r>
+    </w:p>
+    <w:p>
+      <w:pPr>
+        <w:spacing w:before="20" w:line="276" w:lineRule="auto"/>
+        <w:rPr>
+          <w:lang w:val="en-US"/>
+        </w:rPr>
+      </w:pPr>
+      <w:r>
+        <w:rPr>
+          <w:lang w:val="en-US"/>
+        </w:rPr>
+        <w:t>35. Is it a good result?</w:t>
+      </w:r>
+    </w:p>
+    <w:p>
+      <w:pPr>
+        <w:spacing w:before="20" w:line="276" w:lineRule="auto"/>
+        <w:rPr>
+          <w:lang w:val="en-US"/>
+        </w:rPr>
+      </w:pPr>
+      <w:r>
+        <w:rPr>
+          <w:lang w:val="en-US"/>
+        </w:rPr>
+        <w:t>36. Are we hard-working?</w:t>
+      </w:r>
+    </w:p>
+    <w:p>
+      <w:pPr>
+        <w:spacing w:before="20" w:line="276" w:lineRule="auto"/>
+        <w:rPr>
+          <w:lang w:val="en-US"/>
+        </w:rPr>
+      </w:pPr>
+      <w:r>
+        <w:rPr>
+          <w:lang w:val="en-US"/>
+        </w:rPr>
+        <w:t>37. Are we in the wrong place?</w:t>
+      </w:r>
+    </w:p>
+    <w:p>
+      <w:pPr>
+        <w:spacing w:before="20" w:line="276" w:lineRule="auto"/>
+        <w:rPr>
+          <w:lang w:val="en-US"/>
+        </w:rPr>
+      </w:pPr>
+      <w:r>
+        <w:rPr>
+          <w:lang w:val="en-US"/>
+        </w:rPr>
+        <w:t>38. Is she in her room?</w:t>
+      </w:r>
+    </w:p>
+    <w:p>
+      <w:pPr>
+        <w:spacing w:before="20" w:line="276" w:lineRule="auto"/>
+        <w:rPr>
+          <w:lang w:val="en-US"/>
+        </w:rPr>
+      </w:pPr>
+      <w:r>
+        <w:rPr>
+          <w:lang w:val="en-US"/>
+        </w:rPr>
+        <w:t>39. Am I in the right place?</w:t>
+      </w:r>
+    </w:p>
+    <w:p>
+      <w:pPr>
+        <w:spacing w:before="20" w:line="276" w:lineRule="auto"/>
+        <w:rPr>
+          <w:lang w:val="en-US"/>
+        </w:rPr>
+      </w:pPr>
+      <w:r>
+        <w:rPr>
+          <w:lang w:val="en-US"/>
+        </w:rPr>
+        <w:t>40. Am I right?</w:t>
+      </w:r>
+    </w:p>
+    <w:p>
+      <w:pPr>
+        <w:spacing w:before="20" w:line="276" w:lineRule="auto"/>
+        <w:rPr>
+          <w:lang w:val="en-US"/>
+        </w:rPr>
+      </w:pPr>
+      <w:r>
+        <w:rPr>
+          <w:lang w:val="en-US"/>
+        </w:rPr>
+        <w:t>41. Is it an interesting newspape</w:t>
+      </w:r>
+      <w:r>
+        <w:rPr>
+          <w:lang w:val="en-US"/>
+        </w:rPr>
+        <w:t>r?</w:t>
+      </w:r>
+    </w:p>
+    <w:p>
+      <w:pPr>
+        <w:spacing w:before="20" w:line="276" w:lineRule="auto"/>
+        <w:rPr>
+          <w:lang w:val="en-US"/>
+        </w:rPr>
+      </w:pPr>
+      <w:r>
+        <w:t>42.</w:t>
+      </w:r>
+      <w:r>
+        <w:rPr>
+          <w:lang w:val="en-US"/>
+        </w:rPr>
+        <w:t xml:space="preserve"> Are you really tired?</w:t>
+      </w:r>
+    </w:p>
+    <w:p>
+      <w:pPr>
+        <w:spacing w:before="20" w:line="276" w:lineRule="auto"/>
+        <w:rPr>
+          <w:lang w:val="en-US"/>
+        </w:rPr>
+      </w:pPr>
+      <w:r>
+        <w:rPr>
+          <w:lang w:val="en-US"/>
+        </w:rPr>
+        <w:t xml:space="preserve">43. </w:t>
+      </w:r>
+      <w:r>
+        <w:rPr>
+          <w:lang w:val="en-US"/>
+        </w:rPr>
+        <w:t>Are we in the first place?</w:t>
+      </w:r>
+    </w:p>
+    <w:p>
+      <w:pPr>
+        <w:spacing w:before="20" w:line="276" w:lineRule="auto"/>
+        <w:rPr>
+          <w:lang w:val="en-US"/>
+        </w:rPr>
+      </w:pPr>
+      <w:r>
+        <w:rPr>
+          <w:lang w:val="en-US"/>
+        </w:rPr>
+        <w:t xml:space="preserve">44. </w:t>
+      </w:r>
+      <w:r>
+        <w:rPr>
+          <w:lang w:val="en-US"/>
+        </w:rPr>
+        <w:t>Is it im</w:t>
+      </w:r>
       <w:bookmarkStart w:id="0" w:name="_GoBack"/>
       <w:bookmarkEnd w:id="0"/>
       <w:r>
         <w:rPr>
           <w:lang w:val="en-US"/>
         </w:rPr>
-        <w:t xml:space="preserve"> the building?</w:t>
-      </w:r>
-    </w:p>
-    <w:p>
-      <w:pPr>
-        <w:spacing w:before="20" w:line="276" w:lineRule="auto"/>
-        <w:rPr>
-          <w:lang w:val="en-US"/>
-        </w:rPr>
-      </w:pPr>
-      <w:r>
-        <w:rPr>
-          <w:lang w:val="en-US"/>
-        </w:rPr>
-        <w:t>Is she from Italy?</w:t>
-      </w:r>
-    </w:p>
-    <w:p>
-      <w:pPr>
-        <w:spacing w:before="20" w:line="276" w:lineRule="auto"/>
-        <w:rPr>
-          <w:lang w:val="en-US"/>
-        </w:rPr>
-      </w:pPr>
-      <w:r>
-        <w:rPr>
-          <w:lang w:val="en-US"/>
-        </w:rPr>
-        <w:t>It she in her room?</w:t>
-      </w:r>
-    </w:p>
-    <w:p>
-      <w:pPr>
-        <w:spacing w:before="20" w:line="276" w:lineRule="auto"/>
-        <w:rPr>
-          <w:lang w:val="en-US"/>
-        </w:rPr>
-      </w:pPr>
-      <w:r>
-        <w:rPr>
-          <w:lang w:val="en-US"/>
-        </w:rPr>
-        <w:t>It she abroad?</w:t>
-      </w:r>
-    </w:p>
-    <w:p>
-      <w:pPr>
-        <w:spacing w:before="20" w:line="276" w:lineRule="auto"/>
-        <w:rPr>
-          <w:lang w:val="en-US"/>
-        </w:rPr>
-      </w:pPr>
-      <w:r>
-        <w:rPr>
-          <w:lang w:val="en-US"/>
-        </w:rPr>
-        <w:t>Is he young?</w:t>
-      </w:r>
-    </w:p>
-    <w:p>
-      <w:pPr>
-        <w:spacing w:before="20" w:line="276" w:lineRule="auto"/>
-        <w:rPr>
-          <w:lang w:val="en-US"/>
-        </w:rPr>
-      </w:pPr>
-      <w:r>
-        <w:rPr>
-          <w:lang w:val="en-US"/>
-        </w:rPr>
-        <w:t>Is he a director?</w:t>
-      </w:r>
-    </w:p>
-    <w:p>
-      <w:pPr>
-        <w:spacing w:before="20" w:line="276" w:lineRule="auto"/>
-      </w:pPr>
-      <w:r>
-        <w:rPr>
-          <w:lang w:val="en-US"/>
-        </w:rPr>
-        <w:t>Is it effective?</w:t>
-      </w:r>
-    </w:p>
-    <w:p>
-      <w:pPr>
-        <w:spacing w:before="20" w:line="276" w:lineRule="auto"/>
-        <w:rPr>
-          <w:lang w:val="en-US"/>
-        </w:rPr>
-      </w:pPr>
-      <w:r>
-        <w:rPr>
-          <w:lang w:val="en-US"/>
-        </w:rPr>
-        <w:t xml:space="preserve">Is it </w:t>
-      </w:r>
-      <w:r>
-        <w:rPr>
-          <w:lang w:val="en-US"/>
-        </w:rPr>
-        <w:t>an effective method?</w:t>
-      </w:r>
-    </w:p>
-    <w:p>
-      <w:pPr>
-        <w:spacing w:before="20" w:line="276" w:lineRule="auto"/>
-        <w:rPr>
-          <w:lang w:val="en-US"/>
-        </w:rPr>
-      </w:pPr>
-      <w:r>
-        <w:rPr>
-          <w:lang w:val="en-US"/>
-        </w:rPr>
-        <w:t>Is it so effective?</w:t>
-      </w:r>
-    </w:p>
-    <w:p>
-      <w:pPr>
-        <w:spacing w:before="20" w:line="276" w:lineRule="auto"/>
-        <w:rPr>
-          <w:lang w:val="en-US"/>
-        </w:rPr>
-      </w:pPr>
-      <w:r>
-        <w:rPr>
-          <w:lang w:val="en-US"/>
-        </w:rPr>
-        <w:t>Is it such an effective method?</w:t>
-      </w:r>
-    </w:p>
-    <w:p>
-      <w:pPr>
-        <w:spacing w:before="20" w:line="276" w:lineRule="auto"/>
-        <w:rPr>
-          <w:lang w:val="en-US"/>
-        </w:rPr>
-      </w:pPr>
-      <w:r>
-        <w:rPr>
-          <w:lang w:val="en-US"/>
-        </w:rPr>
-        <w:t>Is it his version?</w:t>
-      </w:r>
-    </w:p>
-    <w:p>
-      <w:pPr>
-        <w:spacing w:before="20" w:line="276" w:lineRule="auto"/>
-        <w:rPr>
-          <w:lang w:val="en-US"/>
-        </w:rPr>
-      </w:pPr>
-      <w:r>
-        <w:rPr>
-          <w:lang w:val="en-US"/>
-        </w:rPr>
-        <w:t>Is it her opinion?</w:t>
-      </w:r>
-    </w:p>
-    <w:p>
-      <w:pPr>
-        <w:spacing w:before="20" w:line="276" w:lineRule="auto"/>
-        <w:rPr>
-          <w:lang w:val="en-US"/>
-        </w:rPr>
-      </w:pPr>
-      <w:r>
-        <w:rPr>
-          <w:lang w:val="en-US"/>
-        </w:rPr>
-        <w:t>Is it his point of view?</w:t>
-      </w:r>
-    </w:p>
-    <w:p>
-      <w:pPr>
-        <w:spacing w:before="20" w:line="276" w:lineRule="auto"/>
-        <w:rPr>
-          <w:lang w:val="en-US"/>
-        </w:rPr>
-      </w:pPr>
-      <w:r>
-        <w:rPr>
-          <w:lang w:val="en-US"/>
-        </w:rPr>
-        <w:t>Is it your decision?</w:t>
-      </w:r>
-    </w:p>
-    <w:p>
-      <w:pPr>
-        <w:spacing w:before="20" w:line="276" w:lineRule="auto"/>
-        <w:rPr>
-          <w:lang w:val="en-US"/>
-        </w:rPr>
-      </w:pPr>
-      <w:r>
-        <w:rPr>
-          <w:lang w:val="en-US"/>
-        </w:rPr>
-        <w:t>Is it his own flat?</w:t>
-      </w:r>
-    </w:p>
-    <w:p>
-      <w:pPr>
-        <w:spacing w:before="20" w:line="276" w:lineRule="auto"/>
-        <w:rPr>
-          <w:lang w:val="en-US"/>
-        </w:rPr>
-      </w:pPr>
-      <w:r>
-        <w:rPr>
-          <w:lang w:val="en-US"/>
-        </w:rPr>
-        <w:t>Is it her own house?</w:t>
-      </w:r>
-    </w:p>
-    <w:p>
-      <w:pPr>
-        <w:spacing w:before="20" w:line="276" w:lineRule="auto"/>
-        <w:rPr>
-          <w:lang w:val="en-US"/>
-        </w:rPr>
-      </w:pPr>
-      <w:r>
-        <w:rPr>
-          <w:lang w:val="en-US"/>
-        </w:rPr>
-        <w:t>Is it a global problem?</w:t>
-      </w:r>
-    </w:p>
-    <w:p>
-      <w:pPr>
-        <w:spacing w:before="20" w:line="276" w:lineRule="auto"/>
-        <w:rPr>
-          <w:lang w:val="en-US"/>
-        </w:rPr>
-      </w:pPr>
-      <w:r>
-        <w:rPr>
-          <w:lang w:val="en-US"/>
-        </w:rPr>
-        <w:t>Is it a funny video?</w:t>
-      </w:r>
-      <w:r>
-        <w:rPr>
-          <w:lang w:val="en-US"/>
-        </w:rPr>
-        <w:t xml:space="preserve"> </w:t>
-      </w:r>
-    </w:p>
-    <w:p>
-      <w:pPr>
-        <w:spacing w:before="20" w:line="276" w:lineRule="auto"/>
-        <w:rPr>
-          <w:lang w:val="en-US"/>
-        </w:rPr>
-      </w:pPr>
-      <w:r>
-        <w:rPr>
-          <w:lang w:val="en-US"/>
-        </w:rPr>
-        <w:t>Is it an interesting newspaper?</w:t>
-      </w:r>
-    </w:p>
-    <w:p>
-      <w:pPr>
-        <w:spacing w:before="20" w:line="276" w:lineRule="auto"/>
-        <w:rPr>
-          <w:lang w:val="en-US"/>
-        </w:rPr>
-      </w:pPr>
-      <w:r>
-        <w:rPr>
-          <w:lang w:val="en-US"/>
-        </w:rPr>
-        <w:t>Is it a boring magazine?</w:t>
-      </w:r>
-    </w:p>
-    <w:p>
-      <w:pPr>
-        <w:spacing w:before="20" w:line="276" w:lineRule="auto"/>
-        <w:rPr>
-          <w:lang w:val="en-US"/>
-        </w:rPr>
-      </w:pPr>
-      <w:r>
-        <w:rPr>
-          <w:lang w:val="en-US"/>
-        </w:rPr>
-        <w:t>Is it dangerous?</w:t>
-      </w:r>
-    </w:p>
-    <w:p>
-      <w:pPr>
-        <w:spacing w:before="20" w:line="276" w:lineRule="auto"/>
-        <w:rPr>
-          <w:lang w:val="en-US"/>
-        </w:rPr>
-      </w:pPr>
-      <w:r>
-        <w:rPr>
-          <w:lang w:val="en-US"/>
-        </w:rPr>
-        <w:t>Is it for children?</w:t>
-      </w:r>
-    </w:p>
-    <w:p>
-      <w:pPr>
-        <w:spacing w:before="20" w:line="276" w:lineRule="auto"/>
-        <w:rPr>
-          <w:lang w:val="en-US"/>
-        </w:rPr>
-      </w:pPr>
-      <w:r>
-        <w:rPr>
-          <w:lang w:val="en-US"/>
-        </w:rPr>
-        <w:t>Is it expensive?</w:t>
-      </w:r>
-    </w:p>
-    <w:p>
-      <w:pPr>
-        <w:spacing w:before="20" w:line="276" w:lineRule="auto"/>
-        <w:rPr>
-          <w:lang w:val="en-US"/>
-        </w:rPr>
-      </w:pPr>
-      <w:r>
-        <w:rPr>
-          <w:lang w:val="en-US"/>
-        </w:rPr>
-        <w:t>Is it cheap?</w:t>
-      </w:r>
-    </w:p>
-    <w:p>
-      <w:pPr>
-        <w:spacing w:before="20" w:line="276" w:lineRule="auto"/>
-        <w:rPr>
-          <w:lang w:val="en-US"/>
-        </w:rPr>
-      </w:pPr>
-      <w:r>
-        <w:rPr>
-          <w:lang w:val="en-US"/>
-        </w:rPr>
-        <w:t>Is he a student?</w:t>
-      </w:r>
-    </w:p>
-    <w:p>
-      <w:pPr>
-        <w:spacing w:before="20" w:line="276" w:lineRule="auto"/>
-        <w:rPr>
-          <w:lang w:val="en-US"/>
-        </w:rPr>
-      </w:pPr>
-      <w:r>
-        <w:rPr>
-          <w:lang w:val="en-US"/>
-        </w:rPr>
-        <w:t>Is she a student?</w:t>
-      </w:r>
-    </w:p>
-    <w:p>
-      <w:pPr>
-        <w:spacing w:before="20" w:line="276" w:lineRule="auto"/>
-        <w:rPr>
-          <w:lang w:val="en-US"/>
-        </w:rPr>
-      </w:pPr>
-      <w:r>
-        <w:rPr>
-          <w:lang w:val="en-US"/>
-        </w:rPr>
-        <w:t>Is it the same?</w:t>
-      </w:r>
-    </w:p>
-    <w:p>
-      <w:pPr>
-        <w:spacing w:before="20" w:line="276" w:lineRule="auto"/>
-        <w:rPr>
-          <w:lang w:val="en-US"/>
-        </w:rPr>
-      </w:pPr>
-      <w:r>
-        <w:rPr>
-          <w:lang w:val="en-US"/>
-        </w:rPr>
-        <w:t>Is it a problem?</w:t>
-      </w:r>
-    </w:p>
-    <w:p>
-      <w:pPr>
-        <w:spacing w:before="20" w:line="276" w:lineRule="auto"/>
-        <w:rPr>
-          <w:lang w:val="en-US"/>
-        </w:rPr>
-      </w:pPr>
-      <w:r>
-        <w:rPr>
-          <w:lang w:val="en-US"/>
-        </w:rPr>
-        <w:t>Is it a big problem?</w:t>
-      </w:r>
-    </w:p>
-    <w:p>
-      <w:pPr>
-        <w:spacing w:before="20" w:line="276" w:lineRule="auto"/>
-        <w:rPr>
-          <w:lang w:val="en-US"/>
-        </w:rPr>
-      </w:pPr>
-      <w:r>
-        <w:rPr>
-          <w:lang w:val="en-US"/>
-        </w:rPr>
-        <w:t>Is it such a big problem?</w:t>
-      </w:r>
-    </w:p>
-    <w:p>
-      <w:pPr>
-        <w:spacing w:before="20" w:line="276" w:lineRule="auto"/>
-        <w:rPr>
-          <w:lang w:val="en-US"/>
-        </w:rPr>
-      </w:pPr>
-      <w:r>
-        <w:rPr>
-          <w:lang w:val="en-US"/>
-        </w:rPr>
-        <w:t>Is it a very big problem?</w:t>
-      </w:r>
-    </w:p>
-    <w:p>
-      <w:pPr>
-        <w:spacing w:before="20" w:line="276" w:lineRule="auto"/>
-        <w:rPr>
-          <w:lang w:val="en-US"/>
-        </w:rPr>
-      </w:pPr>
-      <w:r>
-        <w:rPr>
-          <w:lang w:val="en-US"/>
-        </w:rPr>
-        <w:t>Is it a good answer?</w:t>
-      </w:r>
-    </w:p>
-    <w:p>
-      <w:pPr>
-        <w:spacing w:before="20" w:line="276" w:lineRule="auto"/>
-        <w:rPr>
-          <w:lang w:val="en-US"/>
-        </w:rPr>
-      </w:pPr>
-      <w:r>
-        <w:rPr>
-          <w:lang w:val="en-US"/>
-        </w:rPr>
-        <w:t>Is it only for children?</w:t>
-      </w:r>
-    </w:p>
-    <w:p>
-      <w:pPr>
-        <w:spacing w:before="20" w:line="276" w:lineRule="auto"/>
-        <w:rPr>
-          <w:lang w:val="en-US"/>
-        </w:rPr>
-      </w:pPr>
-      <w:r>
-        <w:rPr>
-          <w:lang w:val="en-US"/>
-        </w:rPr>
-        <w:t>Is it a good result?</w:t>
-      </w:r>
-    </w:p>
-    <w:p>
-      <w:pPr>
-        <w:spacing w:before="20" w:line="276" w:lineRule="auto"/>
-        <w:rPr>
-          <w:lang w:val="en-US"/>
-        </w:rPr>
-      </w:pPr>
-      <w:r>
-        <w:rPr>
-          <w:lang w:val="en-US"/>
-        </w:rPr>
-        <w:t>Is it an excellent result?</w:t>
-      </w:r>
-    </w:p>
-    <w:p>
-      <w:pPr>
-        <w:spacing w:before="20" w:line="276" w:lineRule="auto"/>
-        <w:rPr>
-          <w:lang w:val="en-US"/>
-        </w:rPr>
-      </w:pPr>
-      <w:r>
-        <w:rPr>
-          <w:lang w:val="en-US"/>
-        </w:rPr>
-        <w:t>Is it a brilliant result?</w:t>
-      </w:r>
-    </w:p>
-    <w:p>
-      <w:pPr>
-        <w:spacing w:before="20" w:line="276" w:lineRule="auto"/>
-        <w:rPr>
-          <w:lang w:val="en-US"/>
-        </w:rPr>
-      </w:pPr>
-      <w:r>
-        <w:rPr>
-          <w:lang w:val="en-US"/>
-        </w:rPr>
-        <w:t>Is it a very useful video?</w:t>
-      </w:r>
-    </w:p>
-    <w:p>
-      <w:pPr>
-        <w:spacing w:before="20" w:line="276" w:lineRule="auto"/>
-        <w:rPr>
-          <w:lang w:val="en-US"/>
-        </w:rPr>
-      </w:pPr>
-      <w:r>
-        <w:rPr>
-          <w:lang w:val="en-US"/>
-        </w:rPr>
-        <w:t>Is it hot here?</w:t>
-      </w:r>
-    </w:p>
-    <w:p>
-      <w:pPr>
-        <w:spacing w:before="20" w:line="276" w:lineRule="auto"/>
-        <w:rPr>
-          <w:lang w:val="en-US"/>
-        </w:rPr>
-      </w:pPr>
-      <w:r>
-        <w:rPr>
-          <w:lang w:val="en-US"/>
-        </w:rPr>
-        <w:t>Is it cold here?</w:t>
-      </w:r>
-    </w:p>
-    <w:p>
-      <w:pPr>
-        <w:spacing w:before="20" w:line="276" w:lineRule="auto"/>
-        <w:rPr>
-          <w:lang w:val="en-US"/>
-        </w:rPr>
-      </w:pPr>
-      <w:r>
-        <w:rPr>
-          <w:lang w:val="en-US"/>
-        </w:rPr>
-        <w:t>Is is warm here?</w:t>
-      </w:r>
-      <w:r>
-        <w:rPr>
-          <w:lang w:val="en-US"/>
-        </w:rPr>
-        <w:t xml:space="preserve"> </w:t>
+        <w:t>possible?</w:t>
+      </w:r>
+    </w:p>
+    <w:p>
+      <w:pPr>
+        <w:spacing w:before="20" w:line="276" w:lineRule="auto"/>
+        <w:rPr>
+          <w:lang w:val="en-US"/>
+        </w:rPr>
+      </w:pPr>
+      <w:r>
+        <w:rPr>
+          <w:lang w:val="en-US"/>
+        </w:rPr>
+        <w:t>4</w:t>
+      </w:r>
+      <w:r>
+        <w:rPr>
+          <w:lang w:val="en-US"/>
+        </w:rPr>
+        <w:t>5. Is it a good answer?</w:t>
+      </w:r>
+    </w:p>
+    <w:p>
+      <w:pPr>
+        <w:spacing w:before="20" w:line="276" w:lineRule="auto"/>
+        <w:rPr>
+          <w:lang w:val="en-US"/>
+        </w:rPr>
+      </w:pPr>
+      <w:r>
+        <w:rPr>
+          <w:lang w:val="en-US"/>
+        </w:rPr>
+        <w:t>46. Is it for children?</w:t>
+      </w:r>
+    </w:p>
+    <w:p>
+      <w:pPr>
+        <w:spacing w:before="20" w:line="276" w:lineRule="auto"/>
+        <w:rPr>
+          <w:lang w:val="en-US"/>
+        </w:rPr>
+      </w:pPr>
+      <w:r>
+        <w:rPr>
+          <w:lang w:val="en-US"/>
+        </w:rPr>
+        <w:t>47. Is he abroad?</w:t>
+      </w:r>
+    </w:p>
+    <w:p>
+      <w:pPr>
+        <w:spacing w:before="20" w:line="276" w:lineRule="auto"/>
+        <w:rPr>
+          <w:lang w:val="en-US"/>
+        </w:rPr>
+      </w:pPr>
+      <w:r>
+        <w:rPr>
+          <w:lang w:val="en-US"/>
+        </w:rPr>
+        <w:t>48. Is it worse?</w:t>
+      </w:r>
+    </w:p>
+    <w:p>
+      <w:pPr>
+        <w:spacing w:before="20" w:line="276" w:lineRule="auto"/>
+        <w:rPr>
+          <w:lang w:val="en-US"/>
+        </w:rPr>
+      </w:pPr>
+      <w:r>
+        <w:rPr>
+          <w:lang w:val="en-US"/>
+        </w:rPr>
+        <w:t>49. Is it his version?</w:t>
+      </w:r>
+    </w:p>
+    <w:p>
+      <w:pPr>
+        <w:spacing w:before="20" w:line="276" w:lineRule="auto"/>
+        <w:rPr>
+          <w:lang w:val="en-US"/>
+        </w:rPr>
+      </w:pPr>
+      <w:r>
+        <w:rPr>
+          <w:lang w:val="en-US"/>
+        </w:rPr>
+        <w:t>50. Is it a very important detail?</w:t>
+      </w:r>
+    </w:p>
+    <w:p>
+      <w:pPr>
+        <w:spacing w:before="20" w:line="276" w:lineRule="auto"/>
+        <w:rPr>
+          <w:lang w:val="en-US"/>
+        </w:rPr>
+      </w:pPr>
+      <w:r>
+        <w:rPr>
+          <w:lang w:val="en-US"/>
+        </w:rPr>
+        <w:t>51. Is he their client?</w:t>
+      </w:r>
+    </w:p>
+    <w:p>
+      <w:pPr>
+        <w:spacing w:before="20" w:line="276" w:lineRule="auto"/>
+        <w:rPr>
+          <w:lang w:val="en-US"/>
+        </w:rPr>
+      </w:pPr>
+      <w:r>
+        <w:rPr>
+          <w:lang w:val="en-US"/>
+        </w:rPr>
+        <w:t>52. Is she lucky?</w:t>
       </w:r>
     </w:p>
     <w:p>
@@ -66559,7 +67293,7 @@
 </file>
 
 <file path=customXml/itemProps1.xml><?xml version="1.0" encoding="utf-8"?>
-<ds:datastoreItem xmlns:ds="http://schemas.openxmlformats.org/officeDocument/2006/customXml" ds:itemID="{DE0CA7E4-8754-4DD5-8215-728550BE6747}">
+<ds:datastoreItem xmlns:ds="http://schemas.openxmlformats.org/officeDocument/2006/customXml" ds:itemID="{DC87524A-8AC4-449C-9555-E8581C9CD8E3}">
   <ds:schemaRefs>
     <ds:schemaRef ds:uri="http://schemas.openxmlformats.org/officeDocument/2006/bibliography"/>
   </ds:schemaRefs>

</xml_diff>

<commit_message>
Add lesson 32 in file English Lessons
</commit_message>
<xml_diff>
--- a/English Lessons.docx
+++ b/English Lessons.docx
@@ -66744,6 +66744,870 @@
         </w:rPr>
         <w:t>103. Is he tired?</w:t>
       </w:r>
+    </w:p>
+    <w:p>
+      <w:pPr>
+        <w:spacing w:before="20" w:line="276" w:lineRule="auto"/>
+        <w:rPr>
+          <w:lang w:val="en-US"/>
+        </w:rPr>
+      </w:pPr>
+    </w:p>
+    <w:p>
+      <w:pPr>
+        <w:spacing w:before="20" w:line="276" w:lineRule="auto"/>
+        <w:rPr>
+          <w:lang w:val="en-US"/>
+        </w:rPr>
+      </w:pPr>
+      <w:r>
+        <w:rPr>
+          <w:lang w:val="en-US"/>
+        </w:rPr>
+        <w:tab/>
+        <w:t>Lesson 32</w:t>
+      </w:r>
+    </w:p>
+    <w:p>
+      <w:pPr>
+        <w:spacing w:before="20" w:line="276" w:lineRule="auto"/>
+        <w:rPr>
+          <w:lang w:val="en-US"/>
+        </w:rPr>
+      </w:pPr>
+      <w:r>
+        <w:rPr>
+          <w:lang w:val="en-US"/>
+        </w:rPr>
+        <w:t xml:space="preserve">  Pressent Simple – To Be (question – more difficult things)</w:t>
+      </w:r>
+    </w:p>
+    <w:p>
+      <w:pPr>
+        <w:spacing w:before="20" w:line="276" w:lineRule="auto"/>
+        <w:rPr>
+          <w:lang w:val="en-US"/>
+        </w:rPr>
+      </w:pPr>
+      <w:r>
+        <w:rPr>
+          <w:lang w:val="en-US"/>
+        </w:rPr>
+        <w:t>Am I ….?</w:t>
+      </w:r>
+    </w:p>
+    <w:p>
+      <w:pPr>
+        <w:spacing w:before="20" w:line="276" w:lineRule="auto"/>
+        <w:rPr>
+          <w:lang w:val="en-US"/>
+        </w:rPr>
+      </w:pPr>
+      <w:r>
+        <w:rPr>
+          <w:lang w:val="en-US"/>
+        </w:rPr>
+        <w:t>Are You/We/They …?</w:t>
+      </w:r>
+    </w:p>
+    <w:p>
+      <w:pPr>
+        <w:spacing w:before="20" w:line="276" w:lineRule="auto"/>
+        <w:rPr>
+          <w:lang w:val="en-US"/>
+        </w:rPr>
+      </w:pPr>
+      <w:r>
+        <w:rPr>
+          <w:lang w:val="en-US"/>
+        </w:rPr>
+        <w:t>Is he/she/it …?</w:t>
+      </w:r>
+    </w:p>
+    <w:p>
+      <w:pPr>
+        <w:spacing w:before="20" w:line="276" w:lineRule="auto"/>
+        <w:rPr>
+          <w:lang w:val="en-US"/>
+        </w:rPr>
+      </w:pPr>
+    </w:p>
+    <w:p>
+      <w:pPr>
+        <w:spacing w:before="20" w:line="276" w:lineRule="auto"/>
+        <w:rPr>
+          <w:lang w:val="en-US"/>
+        </w:rPr>
+      </w:pPr>
+      <w:r>
+        <w:rPr>
+          <w:lang w:val="en-US"/>
+        </w:rPr>
+        <w:t>Is his video funny?</w:t>
+      </w:r>
+    </w:p>
+    <w:p>
+      <w:pPr>
+        <w:spacing w:before="20" w:line="276" w:lineRule="auto"/>
+        <w:rPr>
+          <w:lang w:val="en-US"/>
+        </w:rPr>
+      </w:pPr>
+      <w:r>
+        <w:rPr>
+          <w:lang w:val="en-US"/>
+        </w:rPr>
+        <w:t>Is this project so interesting?</w:t>
+      </w:r>
+    </w:p>
+    <w:p>
+      <w:pPr>
+        <w:spacing w:before="20" w:line="276" w:lineRule="auto"/>
+        <w:rPr>
+          <w:lang w:val="en-US"/>
+        </w:rPr>
+      </w:pPr>
+      <w:r>
+        <w:rPr>
+          <w:lang w:val="en-US"/>
+        </w:rPr>
+        <w:t>Is this information really useful?</w:t>
+      </w:r>
+    </w:p>
+    <w:p>
+      <w:pPr>
+        <w:spacing w:before="20" w:line="276" w:lineRule="auto"/>
+        <w:rPr>
+          <w:lang w:val="en-US"/>
+        </w:rPr>
+      </w:pPr>
+      <w:r>
+        <w:rPr>
+          <w:lang w:val="en-US"/>
+        </w:rPr>
+        <w:t>Is his computer new?</w:t>
+      </w:r>
+    </w:p>
+    <w:p>
+      <w:pPr>
+        <w:spacing w:before="20" w:line="276" w:lineRule="auto"/>
+        <w:rPr>
+          <w:lang w:val="en-US"/>
+        </w:rPr>
+      </w:pPr>
+      <w:r>
+        <w:rPr>
+          <w:lang w:val="en-US"/>
+        </w:rPr>
+        <w:t>Is it a powerful computer?</w:t>
+      </w:r>
+    </w:p>
+    <w:p>
+      <w:pPr>
+        <w:spacing w:before="20" w:line="276" w:lineRule="auto"/>
+        <w:rPr>
+          <w:lang w:val="en-US"/>
+        </w:rPr>
+      </w:pPr>
+      <w:r>
+        <w:rPr>
+          <w:lang w:val="en-US"/>
+        </w:rPr>
+        <w:t>Is this knowledge enough</w:t>
+      </w:r>
+    </w:p>
+    <w:p>
+      <w:pPr>
+        <w:spacing w:before="20" w:line="276" w:lineRule="auto"/>
+      </w:pPr>
+      <w:r>
+        <w:rPr>
+          <w:lang w:val="en-US"/>
+        </w:rPr>
+        <w:t>Is this story so funny?</w:t>
+      </w:r>
+    </w:p>
+    <w:p>
+      <w:pPr>
+        <w:spacing w:before="20" w:line="276" w:lineRule="auto"/>
+        <w:rPr>
+          <w:lang w:val="en-US"/>
+        </w:rPr>
+      </w:pPr>
+      <w:r>
+        <w:rPr>
+          <w:lang w:val="en-US"/>
+        </w:rPr>
+        <w:t>Is his father a businessman?</w:t>
+      </w:r>
+    </w:p>
+    <w:p>
+      <w:pPr>
+        <w:spacing w:before="20" w:line="276" w:lineRule="auto"/>
+        <w:rPr>
+          <w:lang w:val="en-US"/>
+        </w:rPr>
+      </w:pPr>
+      <w:r>
+        <w:rPr>
+          <w:lang w:val="en-US"/>
+        </w:rPr>
+        <w:t>Is his mother a doctor?</w:t>
+      </w:r>
+    </w:p>
+    <w:p>
+      <w:pPr>
+        <w:spacing w:before="20" w:line="276" w:lineRule="auto"/>
+        <w:rPr>
+          <w:lang w:val="en-US"/>
+        </w:rPr>
+      </w:pPr>
+      <w:r>
+        <w:rPr>
+          <w:lang w:val="en-US"/>
+        </w:rPr>
+        <w:t>Are his parents abroad?</w:t>
+      </w:r>
+    </w:p>
+    <w:p>
+      <w:pPr>
+        <w:spacing w:before="20" w:line="276" w:lineRule="auto"/>
+        <w:rPr>
+          <w:lang w:val="en-US"/>
+        </w:rPr>
+      </w:pPr>
+      <w:r>
+        <w:rPr>
+          <w:lang w:val="en-US"/>
+        </w:rPr>
+        <w:t>Is your girlfriend nineteen?</w:t>
+      </w:r>
+    </w:p>
+    <w:p>
+      <w:pPr>
+        <w:spacing w:before="20" w:line="276" w:lineRule="auto"/>
+        <w:rPr>
+          <w:lang w:val="en-US"/>
+        </w:rPr>
+      </w:pPr>
+      <w:r>
+        <w:rPr>
+          <w:lang w:val="en-US"/>
+        </w:rPr>
+        <w:t>Is your boyfriend twenty-two?</w:t>
+      </w:r>
+    </w:p>
+    <w:p>
+      <w:pPr>
+        <w:spacing w:before="20" w:line="276" w:lineRule="auto"/>
+        <w:rPr>
+          <w:lang w:val="en-US"/>
+        </w:rPr>
+      </w:pPr>
+      <w:r>
+        <w:rPr>
+          <w:lang w:val="en-US"/>
+        </w:rPr>
+        <w:t>Is this thing so important?</w:t>
+      </w:r>
+    </w:p>
+    <w:p>
+      <w:pPr>
+        <w:spacing w:before="20" w:line="276" w:lineRule="auto"/>
+        <w:rPr>
+          <w:lang w:val="en-US"/>
+        </w:rPr>
+      </w:pPr>
+      <w:r>
+        <w:rPr>
+          <w:lang w:val="en-US"/>
+        </w:rPr>
+        <w:t>Are these things so important?</w:t>
+      </w:r>
+    </w:p>
+    <w:p>
+      <w:pPr>
+        <w:spacing w:before="20" w:line="276" w:lineRule="auto"/>
+        <w:rPr>
+          <w:lang w:val="en-US"/>
+        </w:rPr>
+      </w:pPr>
+      <w:r>
+        <w:rPr>
+          <w:lang w:val="en-US"/>
+        </w:rPr>
+        <w:t>Is this business profitable?</w:t>
+      </w:r>
+    </w:p>
+    <w:p>
+      <w:pPr>
+        <w:spacing w:before="20" w:line="276" w:lineRule="auto"/>
+        <w:rPr>
+          <w:lang w:val="en-US"/>
+        </w:rPr>
+      </w:pPr>
+      <w:r>
+        <w:rPr>
+          <w:lang w:val="en-US"/>
+        </w:rPr>
+        <w:t>Is your father at work?</w:t>
+      </w:r>
+    </w:p>
+    <w:p>
+      <w:pPr>
+        <w:spacing w:before="20" w:line="276" w:lineRule="auto"/>
+        <w:rPr>
+          <w:lang w:val="en-US"/>
+        </w:rPr>
+      </w:pPr>
+      <w:r>
+        <w:rPr>
+          <w:lang w:val="en-US"/>
+        </w:rPr>
+        <w:t>Is your mother at school?</w:t>
+      </w:r>
+    </w:p>
+    <w:p>
+      <w:pPr>
+        <w:spacing w:before="20" w:line="276" w:lineRule="auto"/>
+        <w:rPr>
+          <w:lang w:val="en-US"/>
+        </w:rPr>
+      </w:pPr>
+      <w:r>
+        <w:rPr>
+          <w:lang w:val="en-US"/>
+        </w:rPr>
+        <w:t>Are your friends online?</w:t>
+      </w:r>
+    </w:p>
+    <w:p>
+      <w:pPr>
+        <w:spacing w:before="20" w:line="276" w:lineRule="auto"/>
+        <w:rPr>
+          <w:lang w:val="en-US"/>
+        </w:rPr>
+      </w:pPr>
+      <w:r>
+        <w:rPr>
+          <w:lang w:val="en-US"/>
+        </w:rPr>
+        <w:t>Is this practice really important?</w:t>
+      </w:r>
+    </w:p>
+    <w:p>
+      <w:pPr>
+        <w:spacing w:before="20" w:line="276" w:lineRule="auto"/>
+        <w:rPr>
+          <w:lang w:val="en-US"/>
+        </w:rPr>
+      </w:pPr>
+      <w:r>
+        <w:rPr>
+          <w:lang w:val="en-US"/>
+        </w:rPr>
+        <w:t>Is this language difficult?</w:t>
+      </w:r>
+    </w:p>
+    <w:p>
+      <w:pPr>
+        <w:spacing w:before="20" w:line="276" w:lineRule="auto"/>
+        <w:rPr>
+          <w:lang w:val="en-US"/>
+        </w:rPr>
+      </w:pPr>
+      <w:r>
+        <w:rPr>
+          <w:lang w:val="en-US"/>
+        </w:rPr>
+        <w:t>Is this test too easy?</w:t>
+      </w:r>
+    </w:p>
+    <w:p>
+      <w:pPr>
+        <w:spacing w:before="20" w:line="276" w:lineRule="auto"/>
+        <w:rPr>
+          <w:lang w:val="en-US"/>
+        </w:rPr>
+      </w:pPr>
+      <w:r>
+        <w:rPr>
+          <w:lang w:val="en-US"/>
+        </w:rPr>
+        <w:t>Is this test too difficult?</w:t>
+      </w:r>
+    </w:p>
+    <w:p>
+      <w:pPr>
+        <w:spacing w:before="20" w:line="276" w:lineRule="auto"/>
+        <w:rPr>
+          <w:lang w:val="en-US"/>
+        </w:rPr>
+      </w:pPr>
+      <w:r>
+        <w:rPr>
+          <w:lang w:val="en-US"/>
+        </w:rPr>
+        <w:t>Are these exercises so useful?</w:t>
+      </w:r>
+    </w:p>
+    <w:p>
+      <w:pPr>
+        <w:spacing w:before="20" w:line="276" w:lineRule="auto"/>
+        <w:rPr>
+          <w:lang w:val="en-US"/>
+        </w:rPr>
+      </w:pPr>
+      <w:r>
+        <w:rPr>
+          <w:lang w:val="en-US"/>
+        </w:rPr>
+        <w:t>Are those exercises useless?</w:t>
+      </w:r>
+    </w:p>
+    <w:p>
+      <w:pPr>
+        <w:spacing w:before="20" w:line="276" w:lineRule="auto"/>
+        <w:rPr>
+          <w:lang w:val="en-US"/>
+        </w:rPr>
+      </w:pPr>
+      <w:r>
+        <w:rPr>
+          <w:lang w:val="en-US"/>
+        </w:rPr>
+        <w:t>Is this word new for you?</w:t>
+      </w:r>
+    </w:p>
+    <w:p>
+      <w:pPr>
+        <w:spacing w:before="20" w:line="276" w:lineRule="auto"/>
+        <w:rPr>
+          <w:lang w:val="en-US"/>
+        </w:rPr>
+      </w:pPr>
+      <w:r>
+        <w:rPr>
+          <w:lang w:val="en-US"/>
+        </w:rPr>
+        <w:t>Are these words new for you?</w:t>
+      </w:r>
+    </w:p>
+    <w:p>
+      <w:pPr>
+        <w:spacing w:before="20" w:line="276" w:lineRule="auto"/>
+        <w:rPr>
+          <w:lang w:val="en-US"/>
+        </w:rPr>
+      </w:pPr>
+      <w:r>
+        <w:rPr>
+          <w:lang w:val="en-US"/>
+        </w:rPr>
+        <w:t>Is this text simple?</w:t>
+      </w:r>
+    </w:p>
+    <w:p>
+      <w:pPr>
+        <w:spacing w:before="20" w:line="276" w:lineRule="auto"/>
+        <w:rPr>
+          <w:lang w:val="en-US"/>
+        </w:rPr>
+      </w:pPr>
+      <w:r>
+        <w:rPr>
+          <w:lang w:val="en-US"/>
+        </w:rPr>
+        <w:t xml:space="preserve">Are these texts </w:t>
+      </w:r>
+      <w:r>
+        <w:rPr>
+          <w:lang w:val="en-US"/>
+        </w:rPr>
+        <w:t>too difficult?</w:t>
+      </w:r>
+    </w:p>
+    <w:p>
+      <w:pPr>
+        <w:spacing w:before="20" w:line="276" w:lineRule="auto"/>
+        <w:rPr>
+          <w:lang w:val="en-US"/>
+        </w:rPr>
+      </w:pPr>
+      <w:r>
+        <w:rPr>
+          <w:lang w:val="en-US"/>
+        </w:rPr>
+        <w:t xml:space="preserve">Is the boy at home? (this boy) </w:t>
+      </w:r>
+    </w:p>
+    <w:p>
+      <w:pPr>
+        <w:spacing w:before="20" w:line="276" w:lineRule="auto"/>
+        <w:rPr>
+          <w:lang w:val="en-US"/>
+        </w:rPr>
+      </w:pPr>
+      <w:r>
+        <w:rPr>
+          <w:lang w:val="en-US"/>
+        </w:rPr>
+        <w:t>Are the boys at school?</w:t>
+      </w:r>
+      <w:r>
+        <w:rPr>
+          <w:lang w:val="en-US"/>
+        </w:rPr>
+        <w:t xml:space="preserve"> </w:t>
+      </w:r>
+      <w:r>
+        <w:rPr>
+          <w:lang w:val="en-US"/>
+        </w:rPr>
+        <w:t>(these boys)</w:t>
+      </w:r>
+    </w:p>
+    <w:p>
+      <w:pPr>
+        <w:spacing w:before="20" w:line="276" w:lineRule="auto"/>
+        <w:rPr>
+          <w:lang w:val="en-US"/>
+        </w:rPr>
+      </w:pPr>
+      <w:r>
+        <w:rPr>
+          <w:lang w:val="en-US"/>
+        </w:rPr>
+        <w:t>Is the book so interesting?</w:t>
+      </w:r>
+    </w:p>
+    <w:p>
+      <w:pPr>
+        <w:spacing w:before="20" w:line="276" w:lineRule="auto"/>
+        <w:rPr>
+          <w:lang w:val="en-US"/>
+        </w:rPr>
+      </w:pPr>
+      <w:r>
+        <w:rPr>
+          <w:lang w:val="en-US"/>
+        </w:rPr>
+        <w:t>Is the book boring?</w:t>
+      </w:r>
+    </w:p>
+    <w:p>
+      <w:pPr>
+        <w:spacing w:before="20" w:line="276" w:lineRule="auto"/>
+        <w:rPr>
+          <w:lang w:val="en-US"/>
+        </w:rPr>
+      </w:pPr>
+      <w:r>
+        <w:rPr>
+          <w:lang w:val="en-US"/>
+        </w:rPr>
+        <w:t>Is the lesson useful?</w:t>
+      </w:r>
+    </w:p>
+    <w:p>
+      <w:pPr>
+        <w:spacing w:before="20" w:line="276" w:lineRule="auto"/>
+        <w:rPr>
+          <w:lang w:val="en-US"/>
+        </w:rPr>
+      </w:pPr>
+      <w:r>
+        <w:rPr>
+          <w:lang w:val="en-US"/>
+        </w:rPr>
+        <w:t>Are the lessons really useful?</w:t>
+      </w:r>
+    </w:p>
+    <w:p>
+      <w:pPr>
+        <w:spacing w:before="20" w:line="276" w:lineRule="auto"/>
+        <w:rPr>
+          <w:lang w:val="en-US"/>
+        </w:rPr>
+      </w:pPr>
+      <w:r>
+        <w:rPr>
+          <w:lang w:val="en-US"/>
+        </w:rPr>
+        <w:t>Is the channel very popular?</w:t>
+      </w:r>
+    </w:p>
+    <w:p>
+      <w:pPr>
+        <w:spacing w:before="20" w:line="276" w:lineRule="auto"/>
+        <w:rPr>
+          <w:lang w:val="en-US"/>
+        </w:rPr>
+      </w:pPr>
+      <w:r>
+        <w:rPr>
+          <w:lang w:val="en-US"/>
+        </w:rPr>
+        <w:t>Is the university famous?</w:t>
+      </w:r>
+    </w:p>
+    <w:p>
+      <w:pPr>
+        <w:spacing w:before="20" w:line="276" w:lineRule="auto"/>
+        <w:rPr>
+          <w:lang w:val="en-US"/>
+        </w:rPr>
+      </w:pPr>
+      <w:r>
+        <w:rPr>
+          <w:lang w:val="en-US"/>
+        </w:rPr>
+        <w:t>Is the teacher right?</w:t>
+      </w:r>
+    </w:p>
+    <w:p>
+      <w:pPr>
+        <w:spacing w:before="20" w:line="276" w:lineRule="auto"/>
+        <w:rPr>
+          <w:lang w:val="en-US"/>
+        </w:rPr>
+      </w:pPr>
+      <w:r>
+        <w:rPr>
+          <w:lang w:val="en-US"/>
+        </w:rPr>
+        <w:t>Is his dicision right?</w:t>
+      </w:r>
+    </w:p>
+    <w:p>
+      <w:pPr>
+        <w:spacing w:before="20" w:line="276" w:lineRule="auto"/>
+        <w:rPr>
+          <w:lang w:val="en-US"/>
+        </w:rPr>
+      </w:pPr>
+      <w:r>
+        <w:rPr>
+          <w:lang w:val="en-US"/>
+        </w:rPr>
+        <w:t>Is the article in English?</w:t>
+      </w:r>
+    </w:p>
+    <w:p>
+      <w:pPr>
+        <w:spacing w:before="20" w:line="276" w:lineRule="auto"/>
+        <w:rPr>
+          <w:lang w:val="en-US"/>
+        </w:rPr>
+      </w:pPr>
+      <w:r>
+        <w:rPr>
+          <w:lang w:val="en-US"/>
+        </w:rPr>
+        <w:t>Are the articles in Russian?</w:t>
+      </w:r>
+    </w:p>
+    <w:p>
+      <w:pPr>
+        <w:spacing w:before="20" w:line="276" w:lineRule="auto"/>
+        <w:rPr>
+          <w:lang w:val="en-US"/>
+        </w:rPr>
+      </w:pPr>
+      <w:r>
+        <w:rPr>
+          <w:lang w:val="en-US"/>
+        </w:rPr>
+        <w:t>Is the article about politics?</w:t>
+      </w:r>
+    </w:p>
+    <w:p>
+      <w:pPr>
+        <w:spacing w:before="20" w:line="276" w:lineRule="auto"/>
+        <w:rPr>
+          <w:lang w:val="en-US"/>
+        </w:rPr>
+      </w:pPr>
+      <w:r>
+        <w:rPr>
+          <w:lang w:val="en-US"/>
+        </w:rPr>
+        <w:t>Is the game interesting?</w:t>
+      </w:r>
+    </w:p>
+    <w:p>
+      <w:pPr>
+        <w:spacing w:before="20" w:line="276" w:lineRule="auto"/>
+        <w:rPr>
+          <w:lang w:val="en-US"/>
+        </w:rPr>
+      </w:pPr>
+      <w:r>
+        <w:rPr>
+          <w:lang w:val="en-US"/>
+        </w:rPr>
+        <w:t>Is the food good?</w:t>
+      </w:r>
+    </w:p>
+    <w:p>
+      <w:pPr>
+        <w:spacing w:before="20" w:line="276" w:lineRule="auto"/>
+        <w:rPr>
+          <w:lang w:val="en-US"/>
+        </w:rPr>
+      </w:pPr>
+      <w:r>
+        <w:rPr>
+          <w:lang w:val="en-US"/>
+        </w:rPr>
+        <w:t xml:space="preserve">Is the </w:t>
+      </w:r>
+      <w:r>
+        <w:rPr>
+          <w:lang w:val="en-US"/>
+        </w:rPr>
+        <w:t>airport near?</w:t>
+      </w:r>
+    </w:p>
+    <w:p>
+      <w:pPr>
+        <w:spacing w:before="20" w:line="276" w:lineRule="auto"/>
+        <w:rPr>
+          <w:lang w:val="en-US"/>
+        </w:rPr>
+      </w:pPr>
+      <w:r>
+        <w:rPr>
+          <w:lang w:val="en-US"/>
+        </w:rPr>
+        <w:t>Is time money?</w:t>
+      </w:r>
+    </w:p>
+    <w:p>
+      <w:pPr>
+        <w:spacing w:before="20" w:line="276" w:lineRule="auto"/>
+        <w:rPr>
+          <w:lang w:val="en-US"/>
+        </w:rPr>
+      </w:pPr>
+      <w:r>
+        <w:rPr>
+          <w:lang w:val="en-US"/>
+        </w:rPr>
+        <w:t>Is money important?</w:t>
+      </w:r>
+    </w:p>
+    <w:p>
+      <w:pPr>
+        <w:spacing w:before="20" w:line="276" w:lineRule="auto"/>
+        <w:rPr>
+          <w:lang w:val="en-US"/>
+        </w:rPr>
+      </w:pPr>
+      <w:r>
+        <w:rPr>
+          <w:lang w:val="en-US"/>
+        </w:rPr>
+        <w:t>Is knowledge power?</w:t>
+      </w:r>
+    </w:p>
+    <w:p>
+      <w:pPr>
+        <w:spacing w:before="20" w:line="276" w:lineRule="auto"/>
+        <w:rPr>
+          <w:lang w:val="en-US"/>
+        </w:rPr>
+      </w:pPr>
+      <w:r>
+        <w:rPr>
+          <w:lang w:val="en-US"/>
+        </w:rPr>
+        <w:t>Is this information enough?</w:t>
+      </w:r>
+    </w:p>
+    <w:p>
+      <w:pPr>
+        <w:spacing w:before="20" w:line="276" w:lineRule="auto"/>
+        <w:rPr>
+          <w:lang w:val="en-US"/>
+        </w:rPr>
+      </w:pPr>
+      <w:r>
+        <w:rPr>
+          <w:lang w:val="en-US"/>
+        </w:rPr>
+        <w:t>Is this level enough?</w:t>
+      </w:r>
+    </w:p>
+    <w:p>
+      <w:pPr>
+        <w:spacing w:before="20" w:line="276" w:lineRule="auto"/>
+        <w:rPr>
+          <w:lang w:val="en-US"/>
+        </w:rPr>
+      </w:pPr>
+      <w:r>
+        <w:rPr>
+          <w:lang w:val="en-US"/>
+        </w:rPr>
+        <w:t>Is this money enough?</w:t>
+      </w:r>
+    </w:p>
+    <w:p>
+      <w:pPr>
+        <w:spacing w:before="20" w:line="276" w:lineRule="auto"/>
+        <w:rPr>
+          <w:lang w:val="en-US"/>
+        </w:rPr>
+      </w:pPr>
+      <w:r>
+        <w:rPr>
+          <w:lang w:val="en-US"/>
+        </w:rPr>
+        <w:t>Is the news interesting?</w:t>
+      </w:r>
+    </w:p>
+    <w:p>
+      <w:pPr>
+        <w:spacing w:before="20" w:line="276" w:lineRule="auto"/>
+        <w:rPr>
+          <w:lang w:val="en-US"/>
+        </w:rPr>
+      </w:pPr>
+      <w:r>
+        <w:rPr>
+          <w:lang w:val="en-US"/>
+        </w:rPr>
+        <w:t>Is the news important?</w:t>
+      </w:r>
+    </w:p>
+    <w:p>
+      <w:pPr>
+        <w:spacing w:before="20" w:line="276" w:lineRule="auto"/>
+        <w:rPr>
+          <w:lang w:val="en-US"/>
+        </w:rPr>
+      </w:pPr>
+      <w:r>
+        <w:rPr>
+          <w:lang w:val="en-US"/>
+        </w:rPr>
+        <w:t>Is this news interesting?</w:t>
+      </w:r>
+    </w:p>
+    <w:p>
+      <w:pPr>
+        <w:spacing w:before="20" w:line="276" w:lineRule="auto"/>
+        <w:rPr>
+          <w:lang w:val="en-US"/>
+        </w:rPr>
+      </w:pPr>
+      <w:r>
+        <w:rPr>
+          <w:lang w:val="en-US"/>
+        </w:rPr>
+        <w:t>Is this news important?</w:t>
+      </w:r>
       <w:bookmarkStart w:id="0" w:name="_GoBack"/>
       <w:bookmarkEnd w:id="0"/>
     </w:p>
@@ -66778,11 +67642,27 @@
           <w:lang w:val="en-US"/>
         </w:rPr>
       </w:pPr>
-      <w:r>
-        <w:rPr>
-          <w:lang w:val="en-US"/>
-        </w:rPr>
-        <w:t>32</w:t>
+    </w:p>
+    <w:p>
+      <w:pPr>
+        <w:spacing w:before="20" w:line="276" w:lineRule="auto"/>
+        <w:rPr>
+          <w:lang w:val="en-US"/>
+        </w:rPr>
+      </w:pPr>
+    </w:p>
+    <w:p>
+      <w:pPr>
+        <w:spacing w:before="20" w:line="276" w:lineRule="auto"/>
+        <w:rPr>
+          <w:lang w:val="en-US"/>
+        </w:rPr>
+      </w:pPr>
+      <w:r>
+        <w:rPr>
+          <w:lang w:val="en-US"/>
+        </w:rPr>
+        <w:t>34</w:t>
       </w:r>
     </w:p>
     <w:p>
@@ -68148,7 +69028,7 @@
 </file>
 
 <file path=customXml/itemProps1.xml><?xml version="1.0" encoding="utf-8"?>
-<ds:datastoreItem xmlns:ds="http://schemas.openxmlformats.org/officeDocument/2006/customXml" ds:itemID="{0000958F-19D2-4DDF-9515-52B4E3A2AE7A}">
+<ds:datastoreItem xmlns:ds="http://schemas.openxmlformats.org/officeDocument/2006/customXml" ds:itemID="{8CD0C6D3-919F-4349-8F43-DADBAB7FDA27}">
   <ds:schemaRefs>
     <ds:schemaRef ds:uri="http://schemas.openxmlformats.org/officeDocument/2006/bibliography"/>
   </ds:schemaRefs>

</xml_diff>

<commit_message>
Add lessin 32'Practice I' in file English Lessons
</commit_message>
<xml_diff>
--- a/English Lessons.docx
+++ b/English Lessons.docx
@@ -67608,16 +67608,711 @@
         </w:rPr>
         <w:t>Is this news important?</w:t>
       </w:r>
+    </w:p>
+    <w:p>
+      <w:pPr>
+        <w:spacing w:before="20" w:line="276" w:lineRule="auto"/>
+        <w:rPr>
+          <w:lang w:val="en-US"/>
+        </w:rPr>
+      </w:pPr>
+    </w:p>
+    <w:p>
+      <w:pPr>
+        <w:spacing w:before="20" w:line="276" w:lineRule="auto"/>
+        <w:rPr>
+          <w:lang w:val="en-US"/>
+        </w:rPr>
+      </w:pPr>
+      <w:r>
+        <w:rPr>
+          <w:lang w:val="en-US"/>
+        </w:rPr>
+        <w:tab/>
+        <w:t>Lesson 32.1</w:t>
+      </w:r>
+    </w:p>
+    <w:p>
+      <w:pPr>
+        <w:spacing w:before="20" w:line="276" w:lineRule="auto"/>
+        <w:rPr>
+          <w:lang w:val="en-US"/>
+        </w:rPr>
+      </w:pPr>
+      <w:r>
+        <w:rPr>
+          <w:lang w:val="en-US"/>
+        </w:rPr>
+        <w:t>1</w:t>
+      </w:r>
+      <w:r>
+        <w:rPr>
+          <w:lang w:val="en-US"/>
+        </w:rPr>
+        <w:t>.</w:t>
+      </w:r>
+      <w:r>
+        <w:rPr>
+          <w:lang w:val="en-US"/>
+        </w:rPr>
+        <w:t>Is the game interesting?</w:t>
+      </w:r>
+      <w:r>
+        <w:rPr>
+          <w:lang w:val="en-US"/>
+        </w:rPr>
+        <w:t xml:space="preserve"> </w:t>
+      </w:r>
+    </w:p>
+    <w:p>
+      <w:pPr>
+        <w:spacing w:before="20" w:line="276" w:lineRule="auto"/>
+        <w:rPr>
+          <w:lang w:val="en-US"/>
+        </w:rPr>
+      </w:pPr>
+      <w:r>
+        <w:rPr>
+          <w:lang w:val="en-US"/>
+        </w:rPr>
+        <w:t>2. Is the news important?</w:t>
+      </w:r>
+    </w:p>
+    <w:p>
+      <w:pPr>
+        <w:spacing w:before="20" w:line="276" w:lineRule="auto"/>
+        <w:rPr>
+          <w:lang w:val="en-US"/>
+        </w:rPr>
+      </w:pPr>
+      <w:r>
+        <w:rPr>
+          <w:lang w:val="en-US"/>
+        </w:rPr>
+        <w:t>3. Is this business profitable?</w:t>
+      </w:r>
+    </w:p>
+    <w:p>
+      <w:pPr>
+        <w:spacing w:before="20" w:line="276" w:lineRule="auto"/>
+        <w:rPr>
+          <w:lang w:val="en-US"/>
+        </w:rPr>
+      </w:pPr>
+      <w:r>
+        <w:rPr>
+          <w:lang w:val="en-US"/>
+        </w:rPr>
+        <w:t>4. Are the computer old?</w:t>
+      </w:r>
+    </w:p>
+    <w:p>
+      <w:pPr>
+        <w:spacing w:before="20" w:line="276" w:lineRule="auto"/>
+        <w:rPr>
+          <w:lang w:val="en-US"/>
+        </w:rPr>
+      </w:pPr>
+      <w:r>
+        <w:rPr>
+          <w:lang w:val="en-US"/>
+        </w:rPr>
+        <w:t>5. Is the hotel expensive?</w:t>
+      </w:r>
+    </w:p>
+    <w:p>
+      <w:pPr>
+        <w:spacing w:before="20" w:line="276" w:lineRule="auto"/>
+        <w:rPr>
+          <w:lang w:val="en-US"/>
+        </w:rPr>
+      </w:pPr>
+      <w:r>
+        <w:rPr>
+          <w:lang w:val="en-US"/>
+        </w:rPr>
+        <w:t>6. Is the boy at home?</w:t>
+      </w:r>
+    </w:p>
+    <w:p>
+      <w:pPr>
+        <w:spacing w:before="20" w:line="276" w:lineRule="auto"/>
+        <w:rPr>
+          <w:lang w:val="en-US"/>
+        </w:rPr>
+      </w:pPr>
+      <w:r>
+        <w:rPr>
+          <w:lang w:val="en-US"/>
+        </w:rPr>
+        <w:t>7. Is the language difficult?</w:t>
+      </w:r>
+    </w:p>
+    <w:p>
+      <w:pPr>
+        <w:spacing w:before="20" w:line="276" w:lineRule="auto"/>
+        <w:rPr>
+          <w:lang w:val="en-US"/>
+        </w:rPr>
+      </w:pPr>
+      <w:r>
+        <w:rPr>
+          <w:lang w:val="en-US"/>
+        </w:rPr>
+        <w:t>8. Is this story so funny?</w:t>
+      </w:r>
+    </w:p>
+    <w:p>
+      <w:pPr>
+        <w:spacing w:before="20" w:line="276" w:lineRule="auto"/>
+        <w:rPr>
+          <w:lang w:val="en-US"/>
+        </w:rPr>
+      </w:pPr>
+      <w:r>
+        <w:rPr>
+          <w:lang w:val="en-US"/>
+        </w:rPr>
+        <w:t xml:space="preserve">9. Is </w:t>
+      </w:r>
+      <w:r>
+        <w:rPr>
+          <w:lang w:val="en-US"/>
+        </w:rPr>
+        <w:t>the book so interesting?</w:t>
+      </w:r>
+    </w:p>
+    <w:p>
+      <w:pPr>
+        <w:spacing w:before="20" w:line="276" w:lineRule="auto"/>
+        <w:rPr>
+          <w:lang w:val="en-US"/>
+        </w:rPr>
+      </w:pPr>
+      <w:r>
+        <w:rPr>
+          <w:lang w:val="en-US"/>
+        </w:rPr>
+        <w:t>10. Is this thing so important?</w:t>
+      </w:r>
+    </w:p>
+    <w:p>
+      <w:pPr>
+        <w:spacing w:before="20" w:line="276" w:lineRule="auto"/>
+        <w:rPr>
+          <w:lang w:val="en-US"/>
+        </w:rPr>
+      </w:pPr>
+      <w:r>
+        <w:rPr>
+          <w:lang w:val="en-US"/>
+        </w:rPr>
+        <w:t>11. Is your father at work?</w:t>
+      </w:r>
+    </w:p>
+    <w:p>
+      <w:pPr>
+        <w:spacing w:before="20" w:line="276" w:lineRule="auto"/>
+        <w:rPr>
+          <w:lang w:val="en-US"/>
+        </w:rPr>
+      </w:pPr>
+      <w:r>
+        <w:rPr>
+          <w:lang w:val="en-US"/>
+        </w:rPr>
+        <w:t>12. Are his parents abroad?</w:t>
+      </w:r>
+    </w:p>
+    <w:p>
+      <w:pPr>
+        <w:spacing w:before="20" w:line="276" w:lineRule="auto"/>
+        <w:rPr>
+          <w:lang w:val="en-US"/>
+        </w:rPr>
+      </w:pPr>
+      <w:r>
+        <w:rPr>
+          <w:lang w:val="en-US"/>
+        </w:rPr>
+        <w:t>13. Is this news important?</w:t>
+      </w:r>
+    </w:p>
+    <w:p>
+      <w:pPr>
+        <w:spacing w:before="20" w:line="276" w:lineRule="auto"/>
+        <w:rPr>
+          <w:lang w:val="en-US"/>
+        </w:rPr>
+      </w:pPr>
+      <w:r>
+        <w:rPr>
+          <w:lang w:val="en-US"/>
+        </w:rPr>
+        <w:t>14. Is your boyfriend nineteen?</w:t>
+      </w:r>
+    </w:p>
+    <w:p>
+      <w:pPr>
+        <w:spacing w:before="20" w:line="276" w:lineRule="auto"/>
+        <w:rPr>
+          <w:lang w:val="en-US"/>
+        </w:rPr>
+      </w:pPr>
+      <w:r>
+        <w:rPr>
+          <w:lang w:val="en-US"/>
+        </w:rPr>
+        <w:t>15. Is this test too difficult?</w:t>
+      </w:r>
+    </w:p>
+    <w:p>
+      <w:pPr>
+        <w:spacing w:before="20" w:line="276" w:lineRule="auto"/>
+        <w:rPr>
+          <w:lang w:val="en-US"/>
+        </w:rPr>
+      </w:pPr>
+      <w:r>
+        <w:rPr>
+          <w:lang w:val="en-US"/>
+        </w:rPr>
+        <w:t xml:space="preserve">16. Is this practice really </w:t>
+      </w:r>
+      <w:r>
+        <w:rPr>
+          <w:lang w:val="en-US"/>
+        </w:rPr>
+        <w:t>useful?</w:t>
+      </w:r>
+    </w:p>
+    <w:p>
+      <w:pPr>
+        <w:spacing w:before="20" w:line="276" w:lineRule="auto"/>
+        <w:rPr>
+          <w:lang w:val="en-US"/>
+        </w:rPr>
+      </w:pPr>
+      <w:r>
+        <w:rPr>
+          <w:lang w:val="en-US"/>
+        </w:rPr>
+        <w:t xml:space="preserve">17. </w:t>
+      </w:r>
+      <w:r>
+        <w:rPr>
+          <w:lang w:val="en-US"/>
+        </w:rPr>
+        <w:t>Is his computer new?</w:t>
+      </w:r>
+    </w:p>
+    <w:p>
+      <w:pPr>
+        <w:spacing w:before="20" w:line="276" w:lineRule="auto"/>
+        <w:rPr>
+          <w:lang w:val="en-US"/>
+        </w:rPr>
+      </w:pPr>
+      <w:r>
+        <w:rPr>
+          <w:lang w:val="en-US"/>
+        </w:rPr>
+        <w:t>18. Is this woman very wise?</w:t>
+      </w:r>
+    </w:p>
+    <w:p>
+      <w:pPr>
+        <w:spacing w:before="20" w:line="276" w:lineRule="auto"/>
+        <w:rPr>
+          <w:lang w:val="en-US"/>
+        </w:rPr>
+      </w:pPr>
+      <w:r>
+        <w:rPr>
+          <w:lang w:val="en-US"/>
+        </w:rPr>
+        <w:t>19. Is the result excellent?</w:t>
+      </w:r>
+    </w:p>
+    <w:p>
+      <w:pPr>
+        <w:spacing w:before="20" w:line="276" w:lineRule="auto"/>
+        <w:rPr>
+          <w:lang w:val="en-US"/>
+        </w:rPr>
+      </w:pPr>
+      <w:r>
+        <w:rPr>
+          <w:lang w:val="en-US"/>
+        </w:rPr>
+        <w:t>20. Is the problem big?</w:t>
+      </w:r>
+    </w:p>
+    <w:p>
+      <w:pPr>
+        <w:spacing w:before="20" w:line="276" w:lineRule="auto"/>
+        <w:rPr>
+          <w:lang w:val="en-US"/>
+        </w:rPr>
+      </w:pPr>
+      <w:r>
+        <w:rPr>
+          <w:lang w:val="en-US"/>
+        </w:rPr>
+        <w:t>21. Are the problems big?</w:t>
+      </w:r>
+    </w:p>
+    <w:p>
+      <w:pPr>
+        <w:spacing w:before="20" w:line="276" w:lineRule="auto"/>
+        <w:rPr>
+          <w:lang w:val="en-US"/>
+        </w:rPr>
+      </w:pPr>
+      <w:r>
+        <w:rPr>
+          <w:lang w:val="en-US"/>
+        </w:rPr>
+        <w:t>22. Is the dog in this room?</w:t>
+      </w:r>
+    </w:p>
+    <w:p>
+      <w:pPr>
+        <w:spacing w:before="20" w:line="276" w:lineRule="auto"/>
+        <w:rPr>
+          <w:lang w:val="en-US"/>
+        </w:rPr>
+      </w:pPr>
+      <w:r>
+        <w:rPr>
+          <w:lang w:val="en-US"/>
+        </w:rPr>
+        <w:t>23. Is your mother at school?</w:t>
+      </w:r>
+    </w:p>
+    <w:p>
+      <w:pPr>
+        <w:spacing w:before="20" w:line="276" w:lineRule="auto"/>
+        <w:rPr>
+          <w:lang w:val="en-US"/>
+        </w:rPr>
+      </w:pPr>
+      <w:r>
+        <w:rPr>
+          <w:lang w:val="en-US"/>
+        </w:rPr>
+        <w:t>24. Is the teacher right?</w:t>
+      </w:r>
+    </w:p>
+    <w:p>
+      <w:pPr>
+        <w:spacing w:before="20" w:line="276" w:lineRule="auto"/>
+        <w:rPr>
+          <w:lang w:val="en-US"/>
+        </w:rPr>
+      </w:pPr>
+      <w:r>
+        <w:rPr>
+          <w:lang w:val="en-US"/>
+        </w:rPr>
+        <w:t>25. Are those exercises useless</w:t>
+      </w:r>
+    </w:p>
+    <w:p>
+      <w:pPr>
+        <w:spacing w:before="20" w:line="276" w:lineRule="auto"/>
+        <w:rPr>
+          <w:lang w:val="en-US"/>
+        </w:rPr>
+      </w:pPr>
+      <w:r>
+        <w:rPr>
+          <w:lang w:val="en-US"/>
+        </w:rPr>
+        <w:t>26. Is this text simple?</w:t>
+      </w:r>
+    </w:p>
+    <w:p>
+      <w:pPr>
+        <w:spacing w:before="20" w:line="276" w:lineRule="auto"/>
+        <w:rPr>
+          <w:lang w:val="en-US"/>
+        </w:rPr>
+      </w:pPr>
+      <w:r>
+        <w:rPr>
+          <w:lang w:val="en-US"/>
+        </w:rPr>
+        <w:t>27. Is the meeting important?</w:t>
+      </w:r>
+    </w:p>
+    <w:p>
+      <w:pPr>
+        <w:spacing w:before="20" w:line="276" w:lineRule="auto"/>
+        <w:rPr>
+          <w:lang w:val="en-US"/>
+        </w:rPr>
+      </w:pPr>
+      <w:r>
+        <w:rPr>
+          <w:lang w:val="en-US"/>
+        </w:rPr>
+        <w:t>28. Is his father a businessman?</w:t>
+      </w:r>
+    </w:p>
+    <w:p>
+      <w:pPr>
+        <w:spacing w:before="20" w:line="276" w:lineRule="auto"/>
+        <w:rPr>
+          <w:lang w:val="en-US"/>
+        </w:rPr>
+      </w:pPr>
+      <w:r>
+        <w:rPr>
+          <w:lang w:val="en-US"/>
+        </w:rPr>
+        <w:t>29. Is his mother a doctor?</w:t>
+      </w:r>
+    </w:p>
+    <w:p>
+      <w:pPr>
+        <w:spacing w:before="20" w:line="276" w:lineRule="auto"/>
+        <w:rPr>
+          <w:lang w:val="en-US"/>
+        </w:rPr>
+      </w:pPr>
+      <w:r>
+        <w:rPr>
+          <w:lang w:val="en-US"/>
+        </w:rPr>
+        <w:t>30. Is the university famous?</w:t>
+      </w:r>
+    </w:p>
+    <w:p>
+      <w:pPr>
+        <w:spacing w:before="20" w:line="276" w:lineRule="auto"/>
+        <w:rPr>
+          <w:lang w:val="en-US"/>
+        </w:rPr>
+      </w:pPr>
+      <w:r>
+        <w:rPr>
+          <w:lang w:val="en-US"/>
+        </w:rPr>
+        <w:t>31. Is the computer new?</w:t>
+      </w:r>
+    </w:p>
+    <w:p>
+      <w:pPr>
+        <w:spacing w:before="20" w:line="276" w:lineRule="auto"/>
+        <w:rPr>
+          <w:lang w:val="en-US"/>
+        </w:rPr>
+      </w:pPr>
+      <w:r>
+        <w:rPr>
+          <w:lang w:val="en-US"/>
+        </w:rPr>
+        <w:t>32. Is the article in English?</w:t>
+      </w:r>
+    </w:p>
+    <w:p>
+      <w:pPr>
+        <w:spacing w:before="20" w:line="276" w:lineRule="auto"/>
+        <w:rPr>
+          <w:lang w:val="en-US"/>
+        </w:rPr>
+      </w:pPr>
+      <w:r>
+        <w:rPr>
+          <w:lang w:val="en-US"/>
+        </w:rPr>
+        <w:t>33. Are words new for you?</w:t>
+      </w:r>
+    </w:p>
+    <w:p>
+      <w:pPr>
+        <w:spacing w:before="20" w:line="276" w:lineRule="auto"/>
+        <w:rPr>
+          <w:lang w:val="en-US"/>
+        </w:rPr>
+      </w:pPr>
+      <w:r>
+        <w:rPr>
+          <w:lang w:val="en-US"/>
+        </w:rPr>
+        <w:t>34. Are the lessons really useful?</w:t>
+      </w:r>
+    </w:p>
+    <w:p>
+      <w:pPr>
+        <w:spacing w:before="20" w:line="276" w:lineRule="auto"/>
+        <w:rPr>
+          <w:lang w:val="en-US"/>
+        </w:rPr>
+      </w:pPr>
+      <w:r>
+        <w:rPr>
+          <w:lang w:val="en-US"/>
+        </w:rPr>
+        <w:t>35. Is the cat in that room?</w:t>
+      </w:r>
+    </w:p>
+    <w:p>
+      <w:pPr>
+        <w:spacing w:before="20" w:line="276" w:lineRule="auto"/>
+        <w:rPr>
+          <w:lang w:val="en-US"/>
+        </w:rPr>
+      </w:pPr>
+      <w:r>
+        <w:rPr>
+          <w:lang w:val="en-US"/>
+        </w:rPr>
+        <w:t>36. Is the food good?</w:t>
+      </w:r>
+    </w:p>
+    <w:p>
+      <w:pPr>
+        <w:spacing w:before="20" w:line="276" w:lineRule="auto"/>
+        <w:rPr>
+          <w:lang w:val="en-US"/>
+        </w:rPr>
+      </w:pPr>
+      <w:r>
+        <w:rPr>
+          <w:lang w:val="en-US"/>
+        </w:rPr>
+        <w:t>37. Is that thing really important?</w:t>
+      </w:r>
+    </w:p>
+    <w:p>
+      <w:pPr>
+        <w:spacing w:before="20" w:line="276" w:lineRule="auto"/>
+        <w:rPr>
+          <w:lang w:val="en-US"/>
+        </w:rPr>
+      </w:pPr>
+      <w:r>
+        <w:rPr>
+          <w:lang w:val="en-US"/>
+        </w:rPr>
+        <w:t>38. Is the hotel so expensive?</w:t>
+      </w:r>
+    </w:p>
+    <w:p>
+      <w:pPr>
+        <w:spacing w:before="20" w:line="276" w:lineRule="auto"/>
+        <w:rPr>
+          <w:lang w:val="en-US"/>
+        </w:rPr>
+      </w:pPr>
+      <w:r>
+        <w:rPr>
+          <w:lang w:val="en-US"/>
+        </w:rPr>
+        <w:t xml:space="preserve">39. Is the idea so interesting? </w:t>
+      </w:r>
+    </w:p>
+    <w:p>
+      <w:pPr>
+        <w:spacing w:before="20" w:line="276" w:lineRule="auto"/>
+        <w:rPr>
+          <w:lang w:val="en-US"/>
+        </w:rPr>
+      </w:pPr>
+      <w:r>
+        <w:rPr>
+          <w:lang w:val="en-US"/>
+        </w:rPr>
+        <w:t>40. Are the computers new?</w:t>
+      </w:r>
+    </w:p>
+    <w:p>
+      <w:pPr>
+        <w:spacing w:before="20" w:line="276" w:lineRule="auto"/>
+        <w:rPr>
+          <w:lang w:val="en-US"/>
+        </w:rPr>
+      </w:pPr>
+      <w:r>
+        <w:rPr>
+          <w:lang w:val="en-US"/>
+        </w:rPr>
+        <w:t>41. Are the women at home?</w:t>
+      </w:r>
+    </w:p>
+    <w:p>
+      <w:pPr>
+        <w:spacing w:before="20" w:line="276" w:lineRule="auto"/>
+        <w:rPr>
+          <w:lang w:val="en-US"/>
+        </w:rPr>
+      </w:pPr>
+      <w:r>
+        <w:rPr>
+          <w:lang w:val="en-US"/>
+        </w:rPr>
+        <w:t>42. Is the article about politics?</w:t>
+      </w:r>
+    </w:p>
+    <w:p>
+      <w:pPr>
+        <w:spacing w:before="20" w:line="276" w:lineRule="auto"/>
+        <w:rPr>
+          <w:lang w:val="en-US"/>
+        </w:rPr>
+      </w:pPr>
+      <w:r>
+        <w:rPr>
+          <w:lang w:val="en-US"/>
+        </w:rPr>
+        <w:t xml:space="preserve">43. </w:t>
+      </w:r>
+      <w:r>
+        <w:rPr>
+          <w:lang w:val="en-US"/>
+        </w:rPr>
+        <w:t>Are the problems so big?</w:t>
+      </w:r>
+    </w:p>
+    <w:p>
+      <w:pPr>
+        <w:spacing w:before="20" w:line="276" w:lineRule="auto"/>
+        <w:rPr>
+          <w:lang w:val="en-US"/>
+        </w:rPr>
+      </w:pPr>
+      <w:r>
+        <w:rPr>
+          <w:lang w:val="en-US"/>
+        </w:rPr>
+        <w:t>44. Is the book boring?</w:t>
+      </w:r>
+    </w:p>
+    <w:p>
+      <w:pPr>
+        <w:spacing w:before="20" w:line="276" w:lineRule="auto"/>
+        <w:rPr>
+          <w:lang w:val="en-US"/>
+        </w:rPr>
+      </w:pPr>
+      <w:r>
+        <w:rPr>
+          <w:lang w:val="en-US"/>
+        </w:rPr>
+        <w:t>45. Is the project so interesting?</w:t>
+      </w:r>
+    </w:p>
+    <w:p>
+      <w:pPr>
+        <w:spacing w:before="20" w:line="276" w:lineRule="auto"/>
+        <w:rPr>
+          <w:lang w:val="en-US"/>
+        </w:rPr>
+      </w:pPr>
       <w:bookmarkStart w:id="0" w:name="_GoBack"/>
       <w:bookmarkEnd w:id="0"/>
-    </w:p>
-    <w:p>
-      <w:pPr>
-        <w:spacing w:before="20" w:line="276" w:lineRule="auto"/>
-        <w:rPr>
-          <w:lang w:val="en-US"/>
-        </w:rPr>
-      </w:pPr>
     </w:p>
     <w:p>
       <w:pPr>
@@ -69028,7 +69723,7 @@
 </file>
 
 <file path=customXml/itemProps1.xml><?xml version="1.0" encoding="utf-8"?>
-<ds:datastoreItem xmlns:ds="http://schemas.openxmlformats.org/officeDocument/2006/customXml" ds:itemID="{8CD0C6D3-919F-4349-8F43-DADBAB7FDA27}">
+<ds:datastoreItem xmlns:ds="http://schemas.openxmlformats.org/officeDocument/2006/customXml" ds:itemID="{BD87CBCA-2488-40C8-B540-E62C2E370EF8}">
   <ds:schemaRefs>
     <ds:schemaRef ds:uri="http://schemas.openxmlformats.org/officeDocument/2006/bibliography"/>
   </ds:schemaRefs>

</xml_diff>

<commit_message>
Add lesson 32'Practice II' in file English Lessons
</commit_message>
<xml_diff>
--- a/English Lessons.docx
+++ b/English Lessons.docx
@@ -68311,6 +68311,669 @@
           <w:lang w:val="en-US"/>
         </w:rPr>
       </w:pPr>
+      <w:r>
+        <w:rPr>
+          <w:lang w:val="en-US"/>
+        </w:rPr>
+        <w:tab/>
+      </w:r>
+    </w:p>
+    <w:p>
+      <w:pPr>
+        <w:spacing w:before="20" w:line="276" w:lineRule="auto"/>
+        <w:rPr>
+          <w:lang w:val="en-US"/>
+        </w:rPr>
+      </w:pPr>
+      <w:r>
+        <w:rPr>
+          <w:lang w:val="en-US"/>
+        </w:rPr>
+        <w:tab/>
+        <w:t>Lesson 32.2</w:t>
+      </w:r>
+    </w:p>
+    <w:p>
+      <w:pPr>
+        <w:spacing w:before="20" w:line="276" w:lineRule="auto"/>
+        <w:rPr>
+          <w:lang w:val="en-US"/>
+        </w:rPr>
+      </w:pPr>
+      <w:r>
+        <w:rPr>
+          <w:lang w:val="en-US"/>
+        </w:rPr>
+        <w:t>46. Is money important?</w:t>
+      </w:r>
+    </w:p>
+    <w:p>
+      <w:pPr>
+        <w:spacing w:before="20" w:line="276" w:lineRule="auto"/>
+        <w:rPr>
+          <w:lang w:val="en-US"/>
+        </w:rPr>
+      </w:pPr>
+      <w:r>
+        <w:rPr>
+          <w:lang w:val="en-US"/>
+        </w:rPr>
+        <w:t>47. Is the computer old?</w:t>
+      </w:r>
+    </w:p>
+    <w:p>
+      <w:pPr>
+        <w:spacing w:before="20" w:line="276" w:lineRule="auto"/>
+        <w:rPr>
+          <w:lang w:val="en-US"/>
+        </w:rPr>
+      </w:pPr>
+      <w:r>
+        <w:rPr>
+          <w:lang w:val="en-US"/>
+        </w:rPr>
+        <w:t>48. Are the men at work?</w:t>
+      </w:r>
+    </w:p>
+    <w:p>
+      <w:pPr>
+        <w:spacing w:before="20" w:line="276" w:lineRule="auto"/>
+        <w:rPr>
+          <w:lang w:val="en-US"/>
+        </w:rPr>
+      </w:pPr>
+      <w:r>
+        <w:rPr>
+          <w:lang w:val="en-US"/>
+        </w:rPr>
+        <w:t>49. Is the idea brilliant?</w:t>
+      </w:r>
+    </w:p>
+    <w:p>
+      <w:pPr>
+        <w:spacing w:before="20" w:line="276" w:lineRule="auto"/>
+        <w:rPr>
+          <w:lang w:val="en-US"/>
+        </w:rPr>
+      </w:pPr>
+      <w:r>
+        <w:rPr>
+          <w:lang w:val="en-US"/>
+        </w:rPr>
+        <w:t>50. Is time money?</w:t>
+      </w:r>
+    </w:p>
+    <w:p>
+      <w:pPr>
+        <w:spacing w:before="20" w:line="276" w:lineRule="auto"/>
+        <w:rPr>
+          <w:lang w:val="en-US"/>
+        </w:rPr>
+      </w:pPr>
+      <w:r>
+        <w:rPr>
+          <w:lang w:val="en-US"/>
+        </w:rPr>
+        <w:t>51. Is the lesson useful?</w:t>
+      </w:r>
+    </w:p>
+    <w:p>
+      <w:pPr>
+        <w:spacing w:before="20" w:line="276" w:lineRule="auto"/>
+        <w:rPr>
+          <w:lang w:val="en-US"/>
+        </w:rPr>
+      </w:pPr>
+      <w:r>
+        <w:rPr>
+          <w:lang w:val="en-US"/>
+        </w:rPr>
+        <w:t>52. Is this test so simple?</w:t>
+      </w:r>
+    </w:p>
+    <w:p>
+      <w:pPr>
+        <w:spacing w:before="20" w:line="276" w:lineRule="auto"/>
+        <w:rPr>
+          <w:lang w:val="en-US"/>
+        </w:rPr>
+      </w:pPr>
+      <w:r>
+        <w:rPr>
+          <w:lang w:val="en-US"/>
+        </w:rPr>
+        <w:t>53. Is knowledge power?</w:t>
+      </w:r>
+    </w:p>
+    <w:p>
+      <w:pPr>
+        <w:spacing w:before="20" w:line="276" w:lineRule="auto"/>
+        <w:rPr>
+          <w:lang w:val="en-US"/>
+        </w:rPr>
+      </w:pPr>
+      <w:r>
+        <w:rPr>
+          <w:lang w:val="en-US"/>
+        </w:rPr>
+        <w:t>54. Is the result very good?</w:t>
+      </w:r>
+    </w:p>
+    <w:p>
+      <w:pPr>
+        <w:spacing w:before="20" w:line="276" w:lineRule="auto"/>
+        <w:rPr>
+          <w:lang w:val="en-US"/>
+        </w:rPr>
+      </w:pPr>
+      <w:r>
+        <w:rPr>
+          <w:lang w:val="en-US"/>
+        </w:rPr>
+        <w:t>55. Are all these exercises very difficult?</w:t>
+      </w:r>
+    </w:p>
+    <w:p>
+      <w:pPr>
+        <w:spacing w:before="20" w:line="276" w:lineRule="auto"/>
+        <w:rPr>
+          <w:lang w:val="en-US"/>
+        </w:rPr>
+      </w:pPr>
+      <w:r>
+        <w:rPr>
+          <w:lang w:val="en-US"/>
+        </w:rPr>
+        <w:t>56. Is this decision better?</w:t>
+      </w:r>
+    </w:p>
+    <w:p>
+      <w:pPr>
+        <w:spacing w:before="20" w:line="276" w:lineRule="auto"/>
+        <w:rPr>
+          <w:lang w:val="en-US"/>
+        </w:rPr>
+      </w:pPr>
+      <w:r>
+        <w:rPr>
+          <w:lang w:val="en-US"/>
+        </w:rPr>
+        <w:t>57. Are your friends online?</w:t>
+      </w:r>
+    </w:p>
+    <w:p>
+      <w:pPr>
+        <w:spacing w:before="20" w:line="276" w:lineRule="auto"/>
+        <w:rPr>
+          <w:lang w:val="en-US"/>
+        </w:rPr>
+      </w:pPr>
+      <w:r>
+        <w:rPr>
+          <w:lang w:val="en-US"/>
+        </w:rPr>
+        <w:t>58. Is this information enough?</w:t>
+      </w:r>
+    </w:p>
+    <w:p>
+      <w:pPr>
+        <w:spacing w:before="20" w:line="276" w:lineRule="auto"/>
+        <w:rPr>
+          <w:lang w:val="en-US"/>
+        </w:rPr>
+      </w:pPr>
+      <w:r>
+        <w:rPr>
+          <w:lang w:val="en-US"/>
+        </w:rPr>
+        <w:t>59. Is this knowledge enough?</w:t>
+      </w:r>
+    </w:p>
+    <w:p>
+      <w:pPr>
+        <w:spacing w:before="20" w:line="276" w:lineRule="auto"/>
+        <w:rPr>
+          <w:lang w:val="en-US"/>
+        </w:rPr>
+      </w:pPr>
+      <w:r>
+        <w:rPr>
+          <w:lang w:val="en-US"/>
+        </w:rPr>
+        <w:t>60. Is this method really ineffective?</w:t>
+      </w:r>
+    </w:p>
+    <w:p>
+      <w:pPr>
+        <w:spacing w:before="20" w:line="276" w:lineRule="auto"/>
+        <w:rPr>
+          <w:lang w:val="en-US"/>
+        </w:rPr>
+      </w:pPr>
+      <w:r>
+        <w:rPr>
+          <w:lang w:val="en-US"/>
+        </w:rPr>
+        <w:t>61. Is this information really useful?</w:t>
+      </w:r>
+    </w:p>
+    <w:p>
+      <w:pPr>
+        <w:spacing w:before="20" w:line="276" w:lineRule="auto"/>
+        <w:rPr>
+          <w:lang w:val="en-US"/>
+        </w:rPr>
+      </w:pPr>
+      <w:r>
+        <w:rPr>
+          <w:lang w:val="en-US"/>
+        </w:rPr>
+        <w:t>62. Is the airport near?</w:t>
+      </w:r>
+    </w:p>
+    <w:p>
+      <w:pPr>
+        <w:spacing w:before="20" w:line="276" w:lineRule="auto"/>
+        <w:rPr>
+          <w:lang w:val="en-US"/>
+        </w:rPr>
+      </w:pPr>
+      <w:r>
+        <w:rPr>
+          <w:lang w:val="en-US"/>
+        </w:rPr>
+        <w:t>63. Is the information useful?</w:t>
+      </w:r>
+    </w:p>
+    <w:p>
+      <w:pPr>
+        <w:spacing w:before="20" w:line="276" w:lineRule="auto"/>
+        <w:rPr>
+          <w:lang w:val="en-US"/>
+        </w:rPr>
+      </w:pPr>
+      <w:r>
+        <w:rPr>
+          <w:lang w:val="en-US"/>
+        </w:rPr>
+        <w:t>64. Is this money enough?</w:t>
+      </w:r>
+    </w:p>
+    <w:p>
+      <w:pPr>
+        <w:spacing w:before="20" w:line="276" w:lineRule="auto"/>
+        <w:rPr>
+          <w:lang w:val="en-US"/>
+        </w:rPr>
+      </w:pPr>
+      <w:r>
+        <w:rPr>
+          <w:lang w:val="en-US"/>
+        </w:rPr>
+        <w:t>65. Is this rule important?</w:t>
+      </w:r>
+    </w:p>
+    <w:p>
+      <w:pPr>
+        <w:spacing w:before="20" w:line="276" w:lineRule="auto"/>
+        <w:rPr>
+          <w:lang w:val="en-US"/>
+        </w:rPr>
+      </w:pPr>
+      <w:r>
+        <w:rPr>
+          <w:lang w:val="en-US"/>
+        </w:rPr>
+        <w:t>66. Are these exercises so useful?</w:t>
+      </w:r>
+    </w:p>
+    <w:p>
+      <w:pPr>
+        <w:spacing w:before="20" w:line="276" w:lineRule="auto"/>
+        <w:rPr>
+          <w:lang w:val="en-US"/>
+        </w:rPr>
+      </w:pPr>
+      <w:r>
+        <w:rPr>
+          <w:lang w:val="en-US"/>
+        </w:rPr>
+        <w:t>67. Is the channel very popular?</w:t>
+      </w:r>
+    </w:p>
+    <w:p>
+      <w:pPr>
+        <w:spacing w:before="20" w:line="276" w:lineRule="auto"/>
+        <w:rPr>
+          <w:lang w:val="en-US"/>
+        </w:rPr>
+      </w:pPr>
+      <w:r>
+        <w:rPr>
+          <w:lang w:val="en-US"/>
+        </w:rPr>
+        <w:t xml:space="preserve">68. </w:t>
+      </w:r>
+      <w:r>
+        <w:rPr>
+          <w:lang w:val="en-US"/>
+        </w:rPr>
+        <w:t>Are the videos funny?</w:t>
+      </w:r>
+    </w:p>
+    <w:p>
+      <w:pPr>
+        <w:spacing w:before="20" w:line="276" w:lineRule="auto"/>
+        <w:rPr>
+          <w:lang w:val="en-US"/>
+        </w:rPr>
+      </w:pPr>
+      <w:r>
+        <w:rPr>
+          <w:lang w:val="en-US"/>
+        </w:rPr>
+        <w:t>69. Is the news interesting?</w:t>
+      </w:r>
+    </w:p>
+    <w:p>
+      <w:pPr>
+        <w:spacing w:before="20" w:line="276" w:lineRule="auto"/>
+        <w:rPr>
+          <w:lang w:val="en-US"/>
+        </w:rPr>
+      </w:pPr>
+      <w:r>
+        <w:rPr>
+          <w:lang w:val="en-US"/>
+        </w:rPr>
+        <w:t>70. Is that decision worse?</w:t>
+      </w:r>
+    </w:p>
+    <w:p>
+      <w:pPr>
+        <w:spacing w:before="20" w:line="276" w:lineRule="auto"/>
+        <w:rPr>
+          <w:lang w:val="en-US"/>
+        </w:rPr>
+      </w:pPr>
+      <w:r>
+        <w:rPr>
+          <w:lang w:val="en-US"/>
+        </w:rPr>
+        <w:t>71. Is the channel really good?</w:t>
+      </w:r>
+    </w:p>
+    <w:p>
+      <w:pPr>
+        <w:spacing w:before="20" w:line="276" w:lineRule="auto"/>
+        <w:rPr>
+          <w:lang w:val="en-US"/>
+        </w:rPr>
+      </w:pPr>
+      <w:r>
+        <w:rPr>
+          <w:lang w:val="en-US"/>
+        </w:rPr>
+        <w:t>72. Is his video so funny?</w:t>
+      </w:r>
+    </w:p>
+    <w:p>
+      <w:pPr>
+        <w:spacing w:before="20" w:line="276" w:lineRule="auto"/>
+        <w:rPr>
+          <w:lang w:val="en-US"/>
+        </w:rPr>
+      </w:pPr>
+      <w:r>
+        <w:rPr>
+          <w:lang w:val="en-US"/>
+        </w:rPr>
+        <w:t>73. Is this word new for you?</w:t>
+      </w:r>
+    </w:p>
+    <w:p>
+      <w:pPr>
+        <w:spacing w:before="20" w:line="276" w:lineRule="auto"/>
+        <w:rPr>
+          <w:lang w:val="en-US"/>
+        </w:rPr>
+      </w:pPr>
+      <w:r>
+        <w:rPr>
+          <w:lang w:val="en-US"/>
+        </w:rPr>
+        <w:t>74. Are the articles in Russian?</w:t>
+      </w:r>
+    </w:p>
+    <w:p>
+      <w:pPr>
+        <w:spacing w:before="20" w:line="276" w:lineRule="auto"/>
+        <w:rPr>
+          <w:lang w:val="en-US"/>
+        </w:rPr>
+      </w:pPr>
+      <w:r>
+        <w:rPr>
+          <w:lang w:val="en-US"/>
+        </w:rPr>
+        <w:t>75. Is this test too easy?</w:t>
+      </w:r>
+    </w:p>
+    <w:p>
+      <w:pPr>
+        <w:spacing w:before="20" w:line="276" w:lineRule="auto"/>
+        <w:rPr>
+          <w:lang w:val="en-US"/>
+        </w:rPr>
+      </w:pPr>
+      <w:r>
+        <w:rPr>
+          <w:lang w:val="en-US"/>
+        </w:rPr>
+        <w:t>76. Is this lever enough?</w:t>
+      </w:r>
+    </w:p>
+    <w:p>
+      <w:pPr>
+        <w:spacing w:before="20" w:line="276" w:lineRule="auto"/>
+        <w:rPr>
+          <w:lang w:val="en-US"/>
+        </w:rPr>
+      </w:pPr>
+      <w:r>
+        <w:rPr>
+          <w:lang w:val="en-US"/>
+        </w:rPr>
+        <w:t xml:space="preserve">77. </w:t>
+      </w:r>
+      <w:r>
+        <w:rPr>
+          <w:lang w:val="en-US"/>
+        </w:rPr>
+        <w:t>Is this song very popular?</w:t>
+      </w:r>
+    </w:p>
+    <w:p>
+      <w:pPr>
+        <w:spacing w:before="20" w:line="276" w:lineRule="auto"/>
+        <w:rPr>
+          <w:lang w:val="en-US"/>
+        </w:rPr>
+      </w:pPr>
+      <w:r>
+        <w:rPr>
+          <w:lang w:val="en-US"/>
+        </w:rPr>
+        <w:t>78. Is it a powerful computer?</w:t>
+      </w:r>
+    </w:p>
+    <w:p>
+      <w:pPr>
+        <w:spacing w:before="20" w:line="276" w:lineRule="auto"/>
+        <w:rPr>
+          <w:lang w:val="en-US"/>
+        </w:rPr>
+      </w:pPr>
+      <w:r>
+        <w:rPr>
+          <w:lang w:val="en-US"/>
+        </w:rPr>
+        <w:t>79. Is this computer powerful?</w:t>
+      </w:r>
+    </w:p>
+    <w:p>
+      <w:pPr>
+        <w:spacing w:before="20" w:line="276" w:lineRule="auto"/>
+        <w:rPr>
+          <w:lang w:val="en-US"/>
+        </w:rPr>
+      </w:pPr>
+      <w:r>
+        <w:rPr>
+          <w:lang w:val="en-US"/>
+        </w:rPr>
+        <w:t>80. Is your boyfriend twenty-two?</w:t>
+      </w:r>
+    </w:p>
+    <w:p>
+      <w:pPr>
+        <w:spacing w:before="20" w:line="276" w:lineRule="auto"/>
+        <w:rPr>
+          <w:lang w:val="en-US"/>
+        </w:rPr>
+      </w:pPr>
+      <w:r>
+        <w:rPr>
+          <w:lang w:val="en-US"/>
+        </w:rPr>
+        <w:t>81. Are the boys at school?</w:t>
+      </w:r>
+    </w:p>
+    <w:p>
+      <w:pPr>
+        <w:spacing w:before="20" w:line="276" w:lineRule="auto"/>
+        <w:rPr>
+          <w:lang w:val="en-US"/>
+        </w:rPr>
+      </w:pPr>
+      <w:r>
+        <w:rPr>
+          <w:lang w:val="en-US"/>
+        </w:rPr>
+        <w:t>82. Is the meeting so important?</w:t>
+      </w:r>
+    </w:p>
+    <w:p>
+      <w:pPr>
+        <w:spacing w:before="20" w:line="276" w:lineRule="auto"/>
+        <w:rPr>
+          <w:lang w:val="en-US"/>
+        </w:rPr>
+      </w:pPr>
+      <w:r>
+        <w:rPr>
+          <w:lang w:val="en-US"/>
+        </w:rPr>
+        <w:t>83. Is his decision right?</w:t>
+      </w:r>
+    </w:p>
+    <w:p>
+      <w:pPr>
+        <w:spacing w:before="20" w:line="276" w:lineRule="auto"/>
+        <w:rPr>
+          <w:lang w:val="en-US"/>
+        </w:rPr>
+      </w:pPr>
+      <w:r>
+        <w:rPr>
+          <w:lang w:val="en-US"/>
+        </w:rPr>
+        <w:t>84. Are these things so important?</w:t>
+      </w:r>
+    </w:p>
+    <w:p>
+      <w:pPr>
+        <w:spacing w:before="20" w:line="276" w:lineRule="auto"/>
+        <w:rPr>
+          <w:lang w:val="en-US"/>
+        </w:rPr>
+      </w:pPr>
+      <w:r>
+        <w:rPr>
+          <w:lang w:val="en-US"/>
+        </w:rPr>
+        <w:t>85. Is the article very informative?</w:t>
+      </w:r>
+    </w:p>
+    <w:p>
+      <w:pPr>
+        <w:spacing w:before="20" w:line="276" w:lineRule="auto"/>
+        <w:rPr>
+          <w:lang w:val="en-US"/>
+        </w:rPr>
+      </w:pPr>
+      <w:r>
+        <w:rPr>
+          <w:lang w:val="en-US"/>
+        </w:rPr>
+        <w:t>86. Is this singer popular?</w:t>
+      </w:r>
+    </w:p>
+    <w:p>
+      <w:pPr>
+        <w:spacing w:before="20" w:line="276" w:lineRule="auto"/>
+        <w:rPr>
+          <w:lang w:val="en-US"/>
+        </w:rPr>
+      </w:pPr>
+      <w:r>
+        <w:rPr>
+          <w:lang w:val="en-US"/>
+        </w:rPr>
+        <w:t>87. Is the game boring?</w:t>
+      </w:r>
+    </w:p>
+    <w:p>
+      <w:pPr>
+        <w:spacing w:before="20" w:line="276" w:lineRule="auto"/>
+        <w:rPr>
+          <w:lang w:val="en-US"/>
+        </w:rPr>
+      </w:pPr>
+      <w:r>
+        <w:rPr>
+          <w:lang w:val="en-US"/>
+        </w:rPr>
+        <w:t>88. Is your mother a designer?</w:t>
+      </w:r>
+    </w:p>
+    <w:p>
+      <w:pPr>
+        <w:spacing w:before="20" w:line="276" w:lineRule="auto"/>
+        <w:rPr>
+          <w:lang w:val="en-US"/>
+        </w:rPr>
+      </w:pPr>
+      <w:r>
+        <w:rPr>
+          <w:lang w:val="en-US"/>
+        </w:rPr>
+        <w:t>89. Is their father a businessman?</w:t>
+      </w:r>
+    </w:p>
+    <w:p>
+      <w:pPr>
+        <w:spacing w:before="20" w:line="276" w:lineRule="auto"/>
+        <w:rPr>
+          <w:lang w:val="en-US"/>
+        </w:rPr>
+      </w:pPr>
+      <w:r>
+        <w:rPr>
+          <w:lang w:val="en-US"/>
+        </w:rPr>
+        <w:t>90. Is your brother at home?</w:t>
+      </w:r>
       <w:bookmarkStart w:id="0" w:name="_GoBack"/>
       <w:bookmarkEnd w:id="0"/>
     </w:p>
@@ -69723,7 +70386,7 @@
 </file>
 
 <file path=customXml/itemProps1.xml><?xml version="1.0" encoding="utf-8"?>
-<ds:datastoreItem xmlns:ds="http://schemas.openxmlformats.org/officeDocument/2006/customXml" ds:itemID="{BD87CBCA-2488-40C8-B540-E62C2E370EF8}">
+<ds:datastoreItem xmlns:ds="http://schemas.openxmlformats.org/officeDocument/2006/customXml" ds:itemID="{7941F7D3-8EDA-49E8-BE9A-805A61C5B521}">
   <ds:schemaRefs>
     <ds:schemaRef ds:uri="http://schemas.openxmlformats.org/officeDocument/2006/bibliography"/>
   </ds:schemaRefs>

</xml_diff>

<commit_message>
Add lesson 33 in file English Lessons
</commit_message>
<xml_diff>
--- a/English Lessons.docx
+++ b/English Lessons.docx
@@ -68974,8 +68974,862 @@
         </w:rPr>
         <w:t>90. Is your brother at home?</w:t>
       </w:r>
+    </w:p>
+    <w:p>
+      <w:pPr>
+        <w:spacing w:before="20" w:line="276" w:lineRule="auto"/>
+        <w:rPr>
+          <w:lang w:val="en-US"/>
+        </w:rPr>
+      </w:pPr>
+    </w:p>
+    <w:p>
+      <w:pPr>
+        <w:spacing w:before="20" w:line="276" w:lineRule="auto"/>
+        <w:rPr>
+          <w:lang w:val="en-US"/>
+        </w:rPr>
+      </w:pPr>
+      <w:r>
+        <w:rPr>
+          <w:lang w:val="en-US"/>
+        </w:rPr>
+        <w:tab/>
+        <w:t>Lesson 33</w:t>
+      </w:r>
+    </w:p>
+    <w:p>
+      <w:pPr>
+        <w:spacing w:before="20" w:line="276" w:lineRule="auto"/>
+        <w:rPr>
+          <w:lang w:val="en-US"/>
+        </w:rPr>
+      </w:pPr>
+      <w:r>
+        <w:rPr>
+          <w:lang w:val="en-US"/>
+        </w:rPr>
+        <w:t xml:space="preserve">  to be - special </w:t>
+      </w:r>
+      <w:r>
+        <w:rPr>
+          <w:lang w:val="en-US"/>
+        </w:rPr>
+        <w:t>question</w:t>
+      </w:r>
+    </w:p>
+    <w:p>
+      <w:pPr>
+        <w:spacing w:before="20" w:line="276" w:lineRule="auto"/>
+        <w:rPr>
+          <w:lang w:val="en-US"/>
+        </w:rPr>
+      </w:pPr>
+      <w:r>
+        <w:rPr>
+          <w:lang w:val="en-US"/>
+        </w:rPr>
+        <w:t>Where is it?</w:t>
+      </w:r>
+    </w:p>
+    <w:p>
+      <w:pPr>
+        <w:spacing w:before="20" w:line="276" w:lineRule="auto"/>
+        <w:rPr>
+          <w:lang w:val="en-US"/>
+        </w:rPr>
+      </w:pPr>
+      <w:r>
+        <w:rPr>
+          <w:lang w:val="en-US"/>
+        </w:rPr>
+        <w:t>Where are you?</w:t>
+      </w:r>
+    </w:p>
+    <w:p>
+      <w:pPr>
+        <w:spacing w:before="20" w:line="276" w:lineRule="auto"/>
+        <w:rPr>
+          <w:lang w:val="en-US"/>
+        </w:rPr>
+      </w:pPr>
+      <w:r>
+        <w:rPr>
+          <w:lang w:val="en-US"/>
+        </w:rPr>
+        <w:t>Where is she?</w:t>
+      </w:r>
+    </w:p>
+    <w:p>
+      <w:pPr>
+        <w:spacing w:before="20" w:line="276" w:lineRule="auto"/>
+        <w:rPr>
+          <w:lang w:val="en-US"/>
+        </w:rPr>
+      </w:pPr>
+      <w:r>
+        <w:rPr>
+          <w:lang w:val="en-US"/>
+        </w:rPr>
+        <w:t>Where is he?</w:t>
+      </w:r>
+    </w:p>
+    <w:p>
+      <w:pPr>
+        <w:spacing w:before="20" w:line="276" w:lineRule="auto"/>
+        <w:rPr>
+          <w:lang w:val="en-US"/>
+        </w:rPr>
+      </w:pPr>
+      <w:r>
+        <w:rPr>
+          <w:lang w:val="en-US"/>
+        </w:rPr>
+        <w:t>What is it?</w:t>
+      </w:r>
+    </w:p>
+    <w:p>
+      <w:pPr>
+        <w:spacing w:before="20" w:line="276" w:lineRule="auto"/>
+        <w:rPr>
+          <w:lang w:val="en-US"/>
+        </w:rPr>
+      </w:pPr>
+      <w:r>
+        <w:rPr>
+          <w:lang w:val="en-US"/>
+        </w:rPr>
+        <w:t>What is there?</w:t>
+      </w:r>
+      <w:r>
+        <w:rPr>
+          <w:lang w:val="en-US"/>
+        </w:rPr>
+        <w:tab/>
+        <w:t>What’s there?</w:t>
+      </w:r>
+    </w:p>
+    <w:p>
+      <w:pPr>
+        <w:spacing w:before="20" w:line="276" w:lineRule="auto"/>
+        <w:rPr>
+          <w:lang w:val="en-US"/>
+        </w:rPr>
+      </w:pPr>
+      <w:r>
+        <w:rPr>
+          <w:lang w:val="en-US"/>
+        </w:rPr>
+        <w:t>What is here?  What’s here</w:t>
+      </w:r>
+    </w:p>
+    <w:p>
+      <w:pPr>
+        <w:spacing w:before="20" w:line="276" w:lineRule="auto"/>
+        <w:rPr>
+          <w:lang w:val="en-US"/>
+        </w:rPr>
+      </w:pPr>
+      <w:r>
+        <w:rPr>
+          <w:lang w:val="en-US"/>
+        </w:rPr>
+        <w:t>What is in this box?</w:t>
+      </w:r>
+    </w:p>
+    <w:p>
+      <w:pPr>
+        <w:spacing w:before="20" w:line="276" w:lineRule="auto"/>
+        <w:rPr>
+          <w:lang w:val="en-US"/>
+        </w:rPr>
+      </w:pPr>
+      <w:r>
+        <w:rPr>
+          <w:lang w:val="en-US"/>
+        </w:rPr>
+        <w:t>What is in your bag?</w:t>
+      </w:r>
+    </w:p>
+    <w:p>
+      <w:pPr>
+        <w:spacing w:before="20" w:line="276" w:lineRule="auto"/>
+        <w:rPr>
+          <w:lang w:val="en-US"/>
+        </w:rPr>
+      </w:pPr>
+      <w:r>
+        <w:rPr>
+          <w:lang w:val="en-US"/>
+        </w:rPr>
+        <w:t>What’s in your pocket?</w:t>
+      </w:r>
+    </w:p>
+    <w:p>
+      <w:pPr>
+        <w:spacing w:before="20" w:line="276" w:lineRule="auto"/>
+        <w:rPr>
+          <w:lang w:val="en-US"/>
+        </w:rPr>
+      </w:pPr>
+      <w:r>
+        <w:rPr>
+          <w:lang w:val="en-US"/>
+        </w:rPr>
+        <w:t>What’s interesting?</w:t>
+      </w:r>
+    </w:p>
+    <w:p>
+      <w:pPr>
+        <w:spacing w:before="20" w:line="276" w:lineRule="auto"/>
+        <w:rPr>
+          <w:lang w:val="en-US"/>
+        </w:rPr>
+      </w:pPr>
+      <w:r>
+        <w:rPr>
+          <w:lang w:val="en-US"/>
+        </w:rPr>
+        <w:t xml:space="preserve">What’s strange? </w:t>
+      </w:r>
+    </w:p>
+    <w:p>
+      <w:pPr>
+        <w:spacing w:before="20" w:line="276" w:lineRule="auto"/>
+        <w:rPr>
+          <w:lang w:val="en-US"/>
+        </w:rPr>
+      </w:pPr>
+      <w:r>
+        <w:rPr>
+          <w:lang w:val="en-US"/>
+        </w:rPr>
+        <w:t>What’s important?</w:t>
+      </w:r>
+    </w:p>
+    <w:p>
+      <w:pPr>
+        <w:spacing w:before="20" w:line="276" w:lineRule="auto"/>
+        <w:rPr>
+          <w:lang w:val="en-US"/>
+        </w:rPr>
+      </w:pPr>
+      <w:r>
+        <w:rPr>
+          <w:lang w:val="en-US"/>
+        </w:rPr>
+        <w:t>What’s really important?</w:t>
+      </w:r>
+    </w:p>
+    <w:p>
+      <w:pPr>
+        <w:spacing w:before="20" w:line="276" w:lineRule="auto"/>
+        <w:rPr>
+          <w:lang w:val="en-US"/>
+        </w:rPr>
+      </w:pPr>
+      <w:r>
+        <w:rPr>
+          <w:lang w:val="en-US"/>
+        </w:rPr>
+        <w:t xml:space="preserve">What’s </w:t>
+      </w:r>
+      <w:r>
+        <w:rPr>
+          <w:lang w:val="en-US"/>
+        </w:rPr>
+        <w:t>really useful?</w:t>
+      </w:r>
+    </w:p>
+    <w:p>
+      <w:pPr>
+        <w:spacing w:before="20" w:line="276" w:lineRule="auto"/>
+        <w:rPr>
+          <w:lang w:val="en-US"/>
+        </w:rPr>
+      </w:pPr>
+      <w:r>
+        <w:rPr>
+          <w:lang w:val="en-US"/>
+        </w:rPr>
+        <w:t>What’s normal?</w:t>
+      </w:r>
+    </w:p>
+    <w:p>
+      <w:pPr>
+        <w:spacing w:before="20" w:line="276" w:lineRule="auto"/>
+        <w:rPr>
+          <w:lang w:val="en-US"/>
+        </w:rPr>
+      </w:pPr>
+      <w:r>
+        <w:rPr>
+          <w:lang w:val="en-US"/>
+        </w:rPr>
+        <w:t>What’s next?</w:t>
+      </w:r>
+    </w:p>
+    <w:p>
+      <w:pPr>
+        <w:spacing w:before="20" w:line="276" w:lineRule="auto"/>
+        <w:rPr>
+          <w:lang w:val="en-US"/>
+        </w:rPr>
+      </w:pPr>
+      <w:r>
+        <w:rPr>
+          <w:lang w:val="en-US"/>
+        </w:rPr>
+        <w:t>Why are you here?</w:t>
+      </w:r>
+    </w:p>
+    <w:p>
+      <w:pPr>
+        <w:spacing w:before="20" w:line="276" w:lineRule="auto"/>
+        <w:rPr>
+          <w:lang w:val="en-US"/>
+        </w:rPr>
+      </w:pPr>
+      <w:r>
+        <w:rPr>
+          <w:lang w:val="en-US"/>
+        </w:rPr>
+        <w:t>Why is he at work now?</w:t>
+      </w:r>
+    </w:p>
+    <w:p>
+      <w:pPr>
+        <w:spacing w:before="20" w:line="276" w:lineRule="auto"/>
+        <w:rPr>
+          <w:lang w:val="en-US"/>
+        </w:rPr>
+      </w:pPr>
+      <w:r>
+        <w:rPr>
+          <w:lang w:val="en-US"/>
+        </w:rPr>
+        <w:t>Why are you so happy?</w:t>
+      </w:r>
+    </w:p>
+    <w:p>
+      <w:pPr>
+        <w:spacing w:before="20" w:line="276" w:lineRule="auto"/>
+        <w:rPr>
+          <w:lang w:val="en-US"/>
+        </w:rPr>
+      </w:pPr>
+      <w:r>
+        <w:rPr>
+          <w:lang w:val="en-US"/>
+        </w:rPr>
+        <w:t>Why is he angry</w:t>
+      </w:r>
+    </w:p>
+    <w:p>
+      <w:pPr>
+        <w:spacing w:before="20" w:line="276" w:lineRule="auto"/>
+        <w:rPr>
+          <w:lang w:val="en-US"/>
+        </w:rPr>
+      </w:pPr>
+      <w:r>
+        <w:rPr>
+          <w:lang w:val="en-US"/>
+        </w:rPr>
+        <w:t>Why are you against it?</w:t>
+      </w:r>
+    </w:p>
+    <w:p>
+      <w:pPr>
+        <w:spacing w:before="20" w:line="276" w:lineRule="auto"/>
+        <w:rPr>
+          <w:lang w:val="en-US"/>
+        </w:rPr>
+      </w:pPr>
+      <w:r>
+        <w:rPr>
+          <w:lang w:val="en-US"/>
+        </w:rPr>
+        <w:t>How are you? I’m fine, thanks</w:t>
+      </w:r>
+    </w:p>
+    <w:p>
+      <w:pPr>
+        <w:spacing w:before="20" w:line="276" w:lineRule="auto"/>
+        <w:rPr>
+          <w:lang w:val="en-US"/>
+        </w:rPr>
+      </w:pPr>
+      <w:r>
+        <w:rPr>
+          <w:lang w:val="en-US"/>
+        </w:rPr>
+        <w:t>How is he?</w:t>
+      </w:r>
+    </w:p>
+    <w:p>
+      <w:pPr>
+        <w:spacing w:before="20" w:line="276" w:lineRule="auto"/>
+        <w:rPr>
+          <w:lang w:val="en-US"/>
+        </w:rPr>
+      </w:pPr>
+      <w:r>
+        <w:rPr>
+          <w:lang w:val="en-US"/>
+        </w:rPr>
+        <w:t>How is she?</w:t>
+      </w:r>
+    </w:p>
+    <w:p>
+      <w:pPr>
+        <w:spacing w:before="20" w:line="276" w:lineRule="auto"/>
+        <w:rPr>
+          <w:lang w:val="en-US"/>
+        </w:rPr>
+      </w:pPr>
+      <w:r>
+        <w:rPr>
+          <w:lang w:val="en-US"/>
+        </w:rPr>
+        <w:t>How is it?</w:t>
+      </w:r>
+    </w:p>
+    <w:p>
+      <w:pPr>
+        <w:spacing w:before="20" w:line="276" w:lineRule="auto"/>
+        <w:rPr>
+          <w:lang w:val="en-US"/>
+        </w:rPr>
+      </w:pPr>
+      <w:r>
+        <w:rPr>
+          <w:lang w:val="en-US"/>
+        </w:rPr>
+        <w:t>When are you free?</w:t>
+      </w:r>
+    </w:p>
+    <w:p>
+      <w:pPr>
+        <w:spacing w:before="20" w:line="276" w:lineRule="auto"/>
+        <w:rPr>
+          <w:lang w:val="en-US"/>
+        </w:rPr>
+      </w:pPr>
+      <w:r>
+        <w:rPr>
+          <w:lang w:val="en-US"/>
+        </w:rPr>
+        <w:t>When are you busy?</w:t>
+      </w:r>
+    </w:p>
+    <w:p>
+      <w:pPr>
+        <w:spacing w:before="20" w:line="276" w:lineRule="auto"/>
+        <w:rPr>
+          <w:lang w:val="en-US"/>
+        </w:rPr>
+      </w:pPr>
+      <w:r>
+        <w:rPr>
+          <w:lang w:val="en-US"/>
+        </w:rPr>
+        <w:t>When is he at work?</w:t>
+      </w:r>
+    </w:p>
+    <w:p>
+      <w:pPr>
+        <w:spacing w:before="20" w:line="276" w:lineRule="auto"/>
+        <w:rPr>
+          <w:lang w:val="en-US"/>
+        </w:rPr>
+      </w:pPr>
+      <w:r>
+        <w:rPr>
+          <w:lang w:val="en-US"/>
+        </w:rPr>
+        <w:t>When is she at home?</w:t>
+      </w:r>
+    </w:p>
+    <w:p>
+      <w:pPr>
+        <w:spacing w:before="20" w:line="276" w:lineRule="auto"/>
+        <w:rPr>
+          <w:lang w:val="en-US"/>
+        </w:rPr>
+      </w:pPr>
+      <w:r>
+        <w:rPr>
+          <w:lang w:val="en-US"/>
+        </w:rPr>
+        <w:t>Who is there?</w:t>
+      </w:r>
+    </w:p>
+    <w:p>
+      <w:pPr>
+        <w:spacing w:before="20" w:line="276" w:lineRule="auto"/>
+        <w:rPr>
+          <w:lang w:val="en-US"/>
+        </w:rPr>
+      </w:pPr>
+      <w:r>
+        <w:rPr>
+          <w:lang w:val="en-US"/>
+        </w:rPr>
+        <w:t>Who is here?</w:t>
+      </w:r>
+    </w:p>
+    <w:p>
+      <w:pPr>
+        <w:spacing w:before="20" w:line="276" w:lineRule="auto"/>
+        <w:rPr>
+          <w:lang w:val="en-US"/>
+        </w:rPr>
+      </w:pPr>
+      <w:r>
+        <w:rPr>
+          <w:lang w:val="en-US"/>
+        </w:rPr>
+        <w:t>Who is in the room?</w:t>
+      </w:r>
+    </w:p>
+    <w:p>
+      <w:pPr>
+        <w:spacing w:before="20" w:line="276" w:lineRule="auto"/>
+        <w:rPr>
+          <w:lang w:val="en-US"/>
+        </w:rPr>
+      </w:pPr>
+      <w:r>
+        <w:rPr>
+          <w:lang w:val="en-US"/>
+        </w:rPr>
+        <w:t>Who is at home?</w:t>
+      </w:r>
+    </w:p>
+    <w:p>
+      <w:pPr>
+        <w:spacing w:before="20" w:line="276" w:lineRule="auto"/>
+        <w:rPr>
+          <w:lang w:val="en-US"/>
+        </w:rPr>
+      </w:pPr>
+      <w:r>
+        <w:rPr>
+          <w:lang w:val="en-US"/>
+        </w:rPr>
+        <w:t>Who is at work?</w:t>
+      </w:r>
+    </w:p>
+    <w:p>
+      <w:pPr>
+        <w:spacing w:before="20" w:line="276" w:lineRule="auto"/>
+        <w:rPr>
+          <w:lang w:val="en-US"/>
+        </w:rPr>
+      </w:pPr>
+      <w:r>
+        <w:rPr>
+          <w:lang w:val="en-US"/>
+        </w:rPr>
+        <w:t>Who’s in the park?</w:t>
+      </w:r>
+    </w:p>
+    <w:p>
+      <w:pPr>
+        <w:spacing w:before="20" w:line="276" w:lineRule="auto"/>
+        <w:rPr>
+          <w:lang w:val="en-US"/>
+        </w:rPr>
+      </w:pPr>
+      <w:r>
+        <w:rPr>
+          <w:lang w:val="en-US"/>
+        </w:rPr>
+        <w:t>Who is right?</w:t>
+      </w:r>
+    </w:p>
+    <w:p>
+      <w:pPr>
+        <w:spacing w:before="20" w:line="276" w:lineRule="auto"/>
+        <w:rPr>
+          <w:lang w:val="en-US"/>
+        </w:rPr>
+      </w:pPr>
+      <w:r>
+        <w:rPr>
+          <w:lang w:val="en-US"/>
+        </w:rPr>
+        <w:t>Who is wrong?</w:t>
+      </w:r>
+    </w:p>
+    <w:p>
+      <w:pPr>
+        <w:spacing w:before="20" w:line="276" w:lineRule="auto"/>
+        <w:rPr>
+          <w:lang w:val="en-US"/>
+        </w:rPr>
+      </w:pPr>
+      <w:r>
+        <w:rPr>
+          <w:lang w:val="en-US"/>
+        </w:rPr>
+        <w:t>Who is in the first place?</w:t>
+      </w:r>
+    </w:p>
+    <w:p>
+      <w:pPr>
+        <w:spacing w:before="20" w:line="276" w:lineRule="auto"/>
+        <w:rPr>
+          <w:lang w:val="en-US"/>
+        </w:rPr>
+      </w:pPr>
+      <w:r>
+        <w:rPr>
+          <w:lang w:val="en-US"/>
+        </w:rPr>
+        <w:t>Who is in the second place?</w:t>
+      </w:r>
+    </w:p>
+    <w:p>
+      <w:pPr>
+        <w:spacing w:before="20" w:line="276" w:lineRule="auto"/>
+        <w:rPr>
+          <w:lang w:val="en-US"/>
+        </w:rPr>
+      </w:pPr>
+      <w:r>
+        <w:rPr>
+          <w:lang w:val="en-US"/>
+        </w:rPr>
+        <w:t>Who’s he?</w:t>
+      </w:r>
+    </w:p>
+    <w:p>
+      <w:pPr>
+        <w:spacing w:before="20" w:line="276" w:lineRule="auto"/>
+        <w:rPr>
+          <w:lang w:val="en-US"/>
+        </w:rPr>
+      </w:pPr>
+      <w:r>
+        <w:rPr>
+          <w:lang w:val="en-US"/>
+        </w:rPr>
+        <w:t>Who’s she?</w:t>
+      </w:r>
+    </w:p>
+    <w:p>
+      <w:pPr>
+        <w:spacing w:before="20" w:line="276" w:lineRule="auto"/>
+        <w:rPr>
+          <w:lang w:val="en-US"/>
+        </w:rPr>
+      </w:pPr>
+      <w:r>
+        <w:rPr>
+          <w:lang w:val="en-US"/>
+        </w:rPr>
+        <w:t>Who’s next?</w:t>
+      </w:r>
+    </w:p>
+    <w:p>
+      <w:pPr>
+        <w:spacing w:before="20" w:line="276" w:lineRule="auto"/>
+        <w:rPr>
+          <w:lang w:val="en-US"/>
+        </w:rPr>
+      </w:pPr>
+      <w:r>
+        <w:rPr>
+          <w:lang w:val="en-US"/>
+        </w:rPr>
+        <w:t>How fat is it?</w:t>
+      </w:r>
+    </w:p>
+    <w:p>
+      <w:pPr>
+        <w:spacing w:before="20" w:line="276" w:lineRule="auto"/>
+        <w:rPr>
+          <w:lang w:val="en-US"/>
+        </w:rPr>
+      </w:pPr>
+      <w:r>
+        <w:rPr>
+          <w:lang w:val="en-US"/>
+        </w:rPr>
+        <w:t>How expensive is it?</w:t>
+      </w:r>
+    </w:p>
+    <w:p>
+      <w:pPr>
+        <w:spacing w:before="20" w:line="276" w:lineRule="auto"/>
+        <w:rPr>
+          <w:lang w:val="en-US"/>
+        </w:rPr>
+      </w:pPr>
+      <w:r>
+        <w:rPr>
+          <w:lang w:val="en-US"/>
+        </w:rPr>
+        <w:t>How interesting is it?</w:t>
+      </w:r>
+    </w:p>
+    <w:p>
+      <w:pPr>
+        <w:spacing w:before="20" w:line="276" w:lineRule="auto"/>
+        <w:rPr>
+          <w:lang w:val="en-US"/>
+        </w:rPr>
+      </w:pPr>
+      <w:r>
+        <w:rPr>
+          <w:lang w:val="en-US"/>
+        </w:rPr>
+        <w:t>How useful is it?</w:t>
+      </w:r>
+    </w:p>
+    <w:p>
+      <w:pPr>
+        <w:spacing w:before="20" w:line="276" w:lineRule="auto"/>
+        <w:rPr>
+          <w:lang w:val="en-US"/>
+        </w:rPr>
+      </w:pPr>
+      <w:r>
+        <w:rPr>
+          <w:lang w:val="en-US"/>
+        </w:rPr>
+        <w:t>How difficult is it?</w:t>
+      </w:r>
+    </w:p>
+    <w:p>
+      <w:pPr>
+        <w:spacing w:before="20" w:line="276" w:lineRule="auto"/>
+        <w:rPr>
+          <w:lang w:val="en-US"/>
+        </w:rPr>
+      </w:pPr>
+      <w:r>
+        <w:rPr>
+          <w:lang w:val="en-US"/>
+        </w:rPr>
+        <w:t>How good is it?</w:t>
+      </w:r>
+    </w:p>
+    <w:p>
+      <w:pPr>
+        <w:spacing w:before="20" w:line="276" w:lineRule="auto"/>
+        <w:rPr>
+          <w:lang w:val="en-US"/>
+        </w:rPr>
+      </w:pPr>
+      <w:r>
+        <w:rPr>
+          <w:lang w:val="en-US"/>
+        </w:rPr>
+        <w:t>How old are you?</w:t>
+      </w:r>
+    </w:p>
+    <w:p>
+      <w:pPr>
+        <w:spacing w:before="20" w:line="276" w:lineRule="auto"/>
+        <w:rPr>
+          <w:lang w:val="en-US"/>
+        </w:rPr>
+      </w:pPr>
+      <w:r>
+        <w:rPr>
+          <w:lang w:val="en-US"/>
+        </w:rPr>
+        <w:t>How old is he?</w:t>
+      </w:r>
+    </w:p>
+    <w:p>
+      <w:pPr>
+        <w:spacing w:before="20" w:line="276" w:lineRule="auto"/>
+        <w:rPr>
+          <w:lang w:val="en-US"/>
+        </w:rPr>
+      </w:pPr>
+      <w:r>
+        <w:rPr>
+          <w:lang w:val="en-US"/>
+        </w:rPr>
+        <w:t>How old is she?</w:t>
+      </w:r>
+    </w:p>
+    <w:p>
+      <w:pPr>
+        <w:spacing w:before="20" w:line="276" w:lineRule="auto"/>
+        <w:rPr>
+          <w:lang w:val="en-US"/>
+        </w:rPr>
+      </w:pPr>
+      <w:r>
+        <w:rPr>
+          <w:lang w:val="en-US"/>
+        </w:rPr>
+        <w:t>What time is it?</w:t>
+      </w:r>
+    </w:p>
+    <w:p>
+      <w:pPr>
+        <w:spacing w:before="20" w:line="276" w:lineRule="auto"/>
+        <w:rPr>
+          <w:lang w:val="en-US"/>
+        </w:rPr>
+      </w:pPr>
+      <w:r>
+        <w:rPr>
+          <w:lang w:val="en-US"/>
+        </w:rPr>
+        <w:t>What’s the time?</w:t>
+      </w:r>
+    </w:p>
+    <w:p>
+      <w:pPr>
+        <w:spacing w:before="20" w:line="276" w:lineRule="auto"/>
+        <w:rPr>
+          <w:lang w:val="en-US"/>
+        </w:rPr>
+      </w:pPr>
+      <w:r>
+        <w:rPr>
+          <w:lang w:val="en-US"/>
+        </w:rPr>
+        <w:t>How much? How much is it?</w:t>
+      </w:r>
+    </w:p>
+    <w:p>
+      <w:pPr>
+        <w:spacing w:before="20" w:line="276" w:lineRule="auto"/>
+        <w:rPr>
+          <w:lang w:val="en-US"/>
+        </w:rPr>
+      </w:pPr>
+      <w:r>
+        <w:rPr>
+          <w:lang w:val="en-US"/>
+        </w:rPr>
+        <w:t xml:space="preserve">How much does it </w:t>
+      </w:r>
       <w:bookmarkStart w:id="0" w:name="_GoBack"/>
       <w:bookmarkEnd w:id="0"/>
+      <w:r>
+        <w:rPr>
+          <w:lang w:val="en-US"/>
+        </w:rPr>
+        <w:t>coat?</w:t>
+      </w:r>
+    </w:p>
+    <w:p>
+      <w:pPr>
+        <w:spacing w:before="20" w:line="276" w:lineRule="auto"/>
+        <w:rPr>
+          <w:lang w:val="en-US"/>
+        </w:rPr>
+      </w:pPr>
     </w:p>
     <w:p>
       <w:pPr>
@@ -70386,7 +71240,7 @@
 </file>
 
 <file path=customXml/itemProps1.xml><?xml version="1.0" encoding="utf-8"?>
-<ds:datastoreItem xmlns:ds="http://schemas.openxmlformats.org/officeDocument/2006/customXml" ds:itemID="{7941F7D3-8EDA-49E8-BE9A-805A61C5B521}">
+<ds:datastoreItem xmlns:ds="http://schemas.openxmlformats.org/officeDocument/2006/customXml" ds:itemID="{D703252F-422B-4995-86AB-5014F915E224}">
   <ds:schemaRefs>
     <ds:schemaRef ds:uri="http://schemas.openxmlformats.org/officeDocument/2006/bibliography"/>
   </ds:schemaRefs>

</xml_diff>

<commit_message>
Add lesson 33'Practice' in file English Lessons
</commit_message>
<xml_diff>
--- a/English Lessons.docx
+++ b/English Lessons.docx
@@ -69812,16 +69812,855 @@
         <w:rPr>
           <w:lang w:val="en-US"/>
         </w:rPr>
-        <w:t xml:space="preserve">How much does it </w:t>
+        <w:t>How much does it coat?</w:t>
+      </w:r>
+    </w:p>
+    <w:p>
+      <w:pPr>
+        <w:spacing w:before="20" w:line="276" w:lineRule="auto"/>
+        <w:rPr>
+          <w:lang w:val="en-US"/>
+        </w:rPr>
+      </w:pPr>
+    </w:p>
+    <w:p>
+      <w:pPr>
+        <w:spacing w:before="20" w:line="276" w:lineRule="auto"/>
+        <w:rPr>
+          <w:lang w:val="en-US"/>
+        </w:rPr>
+      </w:pPr>
+      <w:r>
+        <w:rPr>
+          <w:lang w:val="en-US"/>
+        </w:rPr>
+        <w:tab/>
+        <w:t>Lesson 33.1</w:t>
+      </w:r>
+    </w:p>
+    <w:p>
+      <w:pPr>
+        <w:spacing w:before="20" w:line="276" w:lineRule="auto"/>
+        <w:rPr>
+          <w:lang w:val="en-US"/>
+        </w:rPr>
+      </w:pPr>
+      <w:r>
+        <w:rPr>
+          <w:lang w:val="en-US"/>
+        </w:rPr>
+        <w:t>1. How expensive is it?</w:t>
+      </w:r>
+    </w:p>
+    <w:p>
+      <w:pPr>
+        <w:spacing w:before="20" w:line="276" w:lineRule="auto"/>
+        <w:rPr>
+          <w:lang w:val="en-US"/>
+        </w:rPr>
+      </w:pPr>
+      <w:r>
+        <w:rPr>
+          <w:lang w:val="en-US"/>
+        </w:rPr>
+        <w:t>2. Where is she?</w:t>
+      </w:r>
+    </w:p>
+    <w:p>
+      <w:pPr>
+        <w:spacing w:before="20" w:line="276" w:lineRule="auto"/>
+        <w:rPr>
+          <w:lang w:val="en-US"/>
+        </w:rPr>
+      </w:pPr>
+      <w:r>
+        <w:rPr>
+          <w:lang w:val="en-US"/>
+        </w:rPr>
+        <w:t>3. How are you?</w:t>
+      </w:r>
+    </w:p>
+    <w:p>
+      <w:pPr>
+        <w:spacing w:before="20" w:line="276" w:lineRule="auto"/>
+        <w:rPr>
+          <w:lang w:val="en-US"/>
+        </w:rPr>
+      </w:pPr>
+      <w:r>
+        <w:rPr>
+          <w:lang w:val="en-US"/>
+        </w:rPr>
+        <w:t>4. What’s really important?</w:t>
+      </w:r>
+    </w:p>
+    <w:p>
+      <w:pPr>
+        <w:spacing w:before="20" w:line="276" w:lineRule="auto"/>
+        <w:rPr>
+          <w:lang w:val="en-US"/>
+        </w:rPr>
+      </w:pPr>
+      <w:r>
+        <w:rPr>
+          <w:lang w:val="en-US"/>
+        </w:rPr>
+        <w:t>5. How easy is it?</w:t>
+      </w:r>
+    </w:p>
+    <w:p>
+      <w:pPr>
+        <w:spacing w:before="20" w:line="276" w:lineRule="auto"/>
+        <w:rPr>
+          <w:lang w:val="en-US"/>
+        </w:rPr>
+      </w:pPr>
+      <w:r>
+        <w:rPr>
+          <w:lang w:val="en-US"/>
+        </w:rPr>
+        <w:t>6. Where areyou?</w:t>
+      </w:r>
+    </w:p>
+    <w:p>
+      <w:pPr>
+        <w:spacing w:before="20" w:line="276" w:lineRule="auto"/>
+        <w:rPr>
+          <w:lang w:val="en-US"/>
+        </w:rPr>
+      </w:pPr>
+      <w:r>
+        <w:rPr>
+          <w:lang w:val="en-US"/>
+        </w:rPr>
+        <w:t>7. Why is he at work now?</w:t>
+      </w:r>
+    </w:p>
+    <w:p>
+      <w:pPr>
+        <w:spacing w:before="20" w:line="276" w:lineRule="auto"/>
+        <w:rPr>
+          <w:lang w:val="en-US"/>
+        </w:rPr>
+      </w:pPr>
+      <w:r>
+        <w:rPr>
+          <w:lang w:val="en-US"/>
+        </w:rPr>
+        <w:t>8. How old is he?</w:t>
+      </w:r>
+    </w:p>
+    <w:p>
+      <w:pPr>
+        <w:spacing w:before="20" w:line="276" w:lineRule="auto"/>
+        <w:rPr>
+          <w:lang w:val="en-US"/>
+        </w:rPr>
+      </w:pPr>
+      <w:r>
+        <w:rPr>
+          <w:lang w:val="en-US"/>
+        </w:rPr>
+        <w:t>9. How good is it?</w:t>
+      </w:r>
+    </w:p>
+    <w:p>
+      <w:pPr>
+        <w:spacing w:before="20" w:line="276" w:lineRule="auto"/>
+        <w:rPr>
+          <w:lang w:val="en-US"/>
+        </w:rPr>
+      </w:pPr>
+      <w:r>
+        <w:rPr>
+          <w:lang w:val="en-US"/>
+        </w:rPr>
+        <w:t>10. How old is she?</w:t>
+      </w:r>
+    </w:p>
+    <w:p>
+      <w:pPr>
+        <w:spacing w:before="20" w:line="276" w:lineRule="auto"/>
+        <w:rPr>
+          <w:lang w:val="en-US"/>
+        </w:rPr>
+      </w:pPr>
+      <w:r>
+        <w:rPr>
+          <w:lang w:val="en-US"/>
+        </w:rPr>
+        <w:t>11. What’s interesting?</w:t>
+      </w:r>
+    </w:p>
+    <w:p>
+      <w:pPr>
+        <w:spacing w:before="20" w:line="276" w:lineRule="auto"/>
+        <w:rPr>
+          <w:lang w:val="en-US"/>
+        </w:rPr>
+      </w:pPr>
+      <w:r>
+        <w:rPr>
+          <w:lang w:val="en-US"/>
+        </w:rPr>
+        <w:t xml:space="preserve">12. </w:t>
+      </w:r>
+      <w:r>
+        <w:rPr>
+          <w:lang w:val="en-US"/>
+        </w:rPr>
+        <w:t>How useful is it?</w:t>
+      </w:r>
+    </w:p>
+    <w:p>
+      <w:pPr>
+        <w:spacing w:before="20" w:line="276" w:lineRule="auto"/>
+        <w:rPr>
+          <w:lang w:val="en-US"/>
+        </w:rPr>
+      </w:pPr>
+      <w:r>
+        <w:rPr>
+          <w:lang w:val="en-US"/>
+        </w:rPr>
+        <w:t>13. What’s strange?</w:t>
+      </w:r>
+    </w:p>
+    <w:p>
+      <w:pPr>
+        <w:spacing w:before="20" w:line="276" w:lineRule="auto"/>
+        <w:rPr>
+          <w:lang w:val="en-US"/>
+        </w:rPr>
+      </w:pPr>
+      <w:r>
+        <w:rPr>
+          <w:lang w:val="en-US"/>
+        </w:rPr>
+        <w:t>14. Who’s next?</w:t>
+      </w:r>
+    </w:p>
+    <w:p>
+      <w:pPr>
+        <w:spacing w:before="20" w:line="276" w:lineRule="auto"/>
+        <w:rPr>
+          <w:lang w:val="en-US"/>
+        </w:rPr>
+      </w:pPr>
+      <w:r>
+        <w:rPr>
+          <w:lang w:val="en-US"/>
+        </w:rPr>
+        <w:t>15. Why is he angry?</w:t>
+      </w:r>
+    </w:p>
+    <w:p>
+      <w:pPr>
+        <w:spacing w:before="20" w:line="276" w:lineRule="auto"/>
+        <w:rPr>
+          <w:lang w:val="en-US"/>
+        </w:rPr>
+      </w:pPr>
+      <w:r>
+        <w:rPr>
+          <w:lang w:val="en-US"/>
+        </w:rPr>
+        <w:t>16. How old are you?</w:t>
+      </w:r>
+    </w:p>
+    <w:p>
+      <w:pPr>
+        <w:spacing w:before="20" w:line="276" w:lineRule="auto"/>
+        <w:rPr>
+          <w:lang w:val="en-US"/>
+        </w:rPr>
+      </w:pPr>
+      <w:r>
+        <w:rPr>
+          <w:lang w:val="en-US"/>
+        </w:rPr>
+        <w:t>17. What’s in your pocket?</w:t>
+      </w:r>
+    </w:p>
+    <w:p>
+      <w:pPr>
+        <w:spacing w:before="20" w:line="276" w:lineRule="auto"/>
+        <w:rPr>
+          <w:lang w:val="en-US"/>
+        </w:rPr>
+      </w:pPr>
+      <w:r>
+        <w:rPr>
+          <w:lang w:val="en-US"/>
+        </w:rPr>
+        <w:t xml:space="preserve">18. </w:t>
+      </w:r>
+      <w:r>
+        <w:rPr>
+          <w:lang w:val="en-US"/>
+        </w:rPr>
+        <w:t>Who’s in the park?</w:t>
+      </w:r>
+    </w:p>
+    <w:p>
+      <w:pPr>
+        <w:spacing w:before="20" w:line="276" w:lineRule="auto"/>
+        <w:rPr>
+          <w:lang w:val="en-US"/>
+        </w:rPr>
+      </w:pPr>
+      <w:r>
+        <w:rPr>
+          <w:lang w:val="en-US"/>
+        </w:rPr>
+        <w:t xml:space="preserve">19. </w:t>
+      </w:r>
+      <w:r>
+        <w:rPr>
+          <w:lang w:val="en-US"/>
+        </w:rPr>
+        <w:t>Who’s with you?</w:t>
+      </w:r>
+    </w:p>
+    <w:p>
+      <w:pPr>
+        <w:spacing w:before="20" w:line="276" w:lineRule="auto"/>
+        <w:rPr>
+          <w:lang w:val="en-US"/>
+        </w:rPr>
+      </w:pPr>
+      <w:r>
+        <w:rPr>
+          <w:lang w:val="en-US"/>
+        </w:rPr>
+        <w:t>20. What’s really useful?</w:t>
+      </w:r>
+    </w:p>
+    <w:p>
+      <w:pPr>
+        <w:spacing w:before="20" w:line="276" w:lineRule="auto"/>
+        <w:rPr>
+          <w:lang w:val="en-US"/>
+        </w:rPr>
+      </w:pPr>
+      <w:r>
+        <w:rPr>
+          <w:lang w:val="en-US"/>
+        </w:rPr>
+        <w:t>21. Who’s here?</w:t>
+      </w:r>
+    </w:p>
+    <w:p>
+      <w:pPr>
+        <w:spacing w:before="20" w:line="276" w:lineRule="auto"/>
+        <w:rPr>
+          <w:lang w:val="en-US"/>
+        </w:rPr>
+      </w:pPr>
+      <w:r>
+        <w:rPr>
+          <w:lang w:val="en-US"/>
+        </w:rPr>
+        <w:t>22. How is it?</w:t>
+      </w:r>
+    </w:p>
+    <w:p>
+      <w:pPr>
+        <w:spacing w:before="20" w:line="276" w:lineRule="auto"/>
+      </w:pPr>
+      <w:r>
+        <w:rPr>
+          <w:lang w:val="en-US"/>
+        </w:rPr>
+        <w:t>23. How interesting is it?</w:t>
+      </w:r>
+    </w:p>
+    <w:p>
+      <w:pPr>
+        <w:spacing w:before="20" w:line="276" w:lineRule="auto"/>
+        <w:rPr>
+          <w:lang w:val="en-US"/>
+        </w:rPr>
+      </w:pPr>
+      <w:r>
+        <w:t>24</w:t>
+      </w:r>
+      <w:r>
+        <w:rPr>
+          <w:lang w:val="en-US"/>
+        </w:rPr>
+        <w:t>. What’s here?</w:t>
+      </w:r>
+    </w:p>
+    <w:p>
+      <w:pPr>
+        <w:spacing w:before="20" w:line="276" w:lineRule="auto"/>
+        <w:rPr>
+          <w:lang w:val="en-US"/>
+        </w:rPr>
+      </w:pPr>
+      <w:r>
+        <w:rPr>
+          <w:lang w:val="en-US"/>
+        </w:rPr>
+        <w:t>25. When are you free?</w:t>
+      </w:r>
+    </w:p>
+    <w:p>
+      <w:pPr>
+        <w:spacing w:before="20" w:line="276" w:lineRule="auto"/>
+        <w:rPr>
+          <w:lang w:val="en-US"/>
+        </w:rPr>
+      </w:pPr>
+      <w:r>
+        <w:rPr>
+          <w:lang w:val="en-US"/>
+        </w:rPr>
+        <w:t>26. How much is it?</w:t>
+      </w:r>
+    </w:p>
+    <w:p>
+      <w:pPr>
+        <w:spacing w:before="20" w:line="276" w:lineRule="auto"/>
+        <w:rPr>
+          <w:lang w:val="en-US"/>
+        </w:rPr>
+      </w:pPr>
+      <w:r>
+        <w:rPr>
+          <w:lang w:val="en-US"/>
+        </w:rPr>
+        <w:t>27. When are you busy?</w:t>
+      </w:r>
+    </w:p>
+    <w:p>
+      <w:pPr>
+        <w:spacing w:before="20" w:line="276" w:lineRule="auto"/>
+        <w:rPr>
+          <w:lang w:val="en-US"/>
+        </w:rPr>
+      </w:pPr>
+      <w:r>
+        <w:rPr>
+          <w:lang w:val="en-US"/>
+        </w:rPr>
+        <w:t>28. What’s it?</w:t>
+      </w:r>
+    </w:p>
+    <w:p>
+      <w:pPr>
+        <w:spacing w:before="20" w:line="276" w:lineRule="auto"/>
+        <w:rPr>
+          <w:lang w:val="en-US"/>
+        </w:rPr>
+      </w:pPr>
+      <w:r>
+        <w:rPr>
+          <w:lang w:val="en-US"/>
+        </w:rPr>
+        <w:t>29. When is he at work?</w:t>
+      </w:r>
+    </w:p>
+    <w:p>
+      <w:pPr>
+        <w:spacing w:before="20" w:line="276" w:lineRule="auto"/>
+        <w:rPr>
+          <w:lang w:val="en-US"/>
+        </w:rPr>
+      </w:pPr>
+      <w:r>
+        <w:rPr>
+          <w:lang w:val="en-US"/>
+        </w:rPr>
+        <w:t xml:space="preserve">30. </w:t>
+      </w:r>
+      <w:r>
+        <w:rPr>
+          <w:lang w:val="en-US"/>
+        </w:rPr>
+        <w:t>Who’s at work?</w:t>
+      </w:r>
+    </w:p>
+    <w:p>
+      <w:pPr>
+        <w:spacing w:before="20" w:line="276" w:lineRule="auto"/>
+        <w:rPr>
+          <w:lang w:val="en-US"/>
+        </w:rPr>
+      </w:pPr>
+      <w:r>
+        <w:rPr>
+          <w:lang w:val="en-US"/>
+        </w:rPr>
+        <w:t>31. When is she at home?</w:t>
+      </w:r>
+    </w:p>
+    <w:p>
+      <w:pPr>
+        <w:spacing w:before="20" w:line="276" w:lineRule="auto"/>
+        <w:rPr>
+          <w:lang w:val="en-US"/>
+        </w:rPr>
+      </w:pPr>
+      <w:r>
+        <w:rPr>
+          <w:lang w:val="en-US"/>
+        </w:rPr>
+        <w:t>32. Who’s she?</w:t>
+      </w:r>
+    </w:p>
+    <w:p>
+      <w:pPr>
+        <w:spacing w:before="20" w:line="276" w:lineRule="auto"/>
+        <w:rPr>
+          <w:lang w:val="en-US"/>
+        </w:rPr>
+      </w:pPr>
+      <w:r>
+        <w:rPr>
+          <w:lang w:val="en-US"/>
+        </w:rPr>
+        <w:t>33. Who’s at home?</w:t>
+      </w:r>
+    </w:p>
+    <w:p>
+      <w:pPr>
+        <w:spacing w:before="20" w:line="276" w:lineRule="auto"/>
+        <w:rPr>
+          <w:lang w:val="en-US"/>
+        </w:rPr>
+      </w:pPr>
+      <w:r>
+        <w:rPr>
+          <w:lang w:val="en-US"/>
+        </w:rPr>
+        <w:t>34. What’s there?</w:t>
+      </w:r>
+    </w:p>
+    <w:p>
+      <w:pPr>
+        <w:spacing w:before="20" w:line="276" w:lineRule="auto"/>
+        <w:rPr>
+          <w:lang w:val="en-US"/>
+        </w:rPr>
+      </w:pPr>
+      <w:r>
+        <w:rPr>
+          <w:lang w:val="en-US"/>
+        </w:rPr>
+        <w:t>35. What’s in your bag?</w:t>
+      </w:r>
+    </w:p>
+    <w:p>
+      <w:pPr>
+        <w:spacing w:before="20" w:line="276" w:lineRule="auto"/>
+        <w:rPr>
+          <w:lang w:val="en-US"/>
+        </w:rPr>
+      </w:pPr>
+      <w:r>
+        <w:rPr>
+          <w:lang w:val="en-US"/>
+        </w:rPr>
+        <w:t>36. How fat is it?</w:t>
+      </w:r>
+    </w:p>
+    <w:p>
+      <w:pPr>
+        <w:spacing w:before="20" w:line="276" w:lineRule="auto"/>
+        <w:rPr>
+          <w:lang w:val="en-US"/>
+        </w:rPr>
+      </w:pPr>
+      <w:r>
+        <w:rPr>
+          <w:lang w:val="en-US"/>
+        </w:rPr>
+        <w:t>37. Why are you here?</w:t>
+      </w:r>
+    </w:p>
+    <w:p>
+      <w:pPr>
+        <w:spacing w:before="20" w:line="276" w:lineRule="auto"/>
+        <w:rPr>
+          <w:lang w:val="en-US"/>
+        </w:rPr>
+      </w:pPr>
+      <w:r>
+        <w:rPr>
+          <w:lang w:val="en-US"/>
+        </w:rPr>
+        <w:t>38. Who’s there?</w:t>
+      </w:r>
+    </w:p>
+    <w:p>
+      <w:pPr>
+        <w:spacing w:before="20" w:line="276" w:lineRule="auto"/>
+        <w:rPr>
+          <w:lang w:val="en-US"/>
+        </w:rPr>
+      </w:pPr>
+      <w:r>
+        <w:rPr>
+          <w:lang w:val="en-US"/>
+        </w:rPr>
+        <w:t>39. Who’s in the first place?</w:t>
+      </w:r>
+    </w:p>
+    <w:p>
+      <w:pPr>
+        <w:spacing w:before="20" w:line="276" w:lineRule="auto"/>
+        <w:rPr>
+          <w:lang w:val="en-US"/>
+        </w:rPr>
+      </w:pPr>
+      <w:r>
+        <w:rPr>
+          <w:lang w:val="en-US"/>
+        </w:rPr>
+        <w:t>40. Who’s in the room?</w:t>
+      </w:r>
+    </w:p>
+    <w:p>
+      <w:pPr>
+        <w:spacing w:before="20" w:line="276" w:lineRule="auto"/>
+        <w:rPr>
+          <w:lang w:val="en-US"/>
+        </w:rPr>
+      </w:pPr>
+      <w:r>
+        <w:rPr>
+          <w:lang w:val="en-US"/>
+        </w:rPr>
+        <w:t>41. How difficult is it?</w:t>
+      </w:r>
+    </w:p>
+    <w:p>
+      <w:pPr>
+        <w:spacing w:before="20" w:line="276" w:lineRule="auto"/>
+        <w:rPr>
+          <w:lang w:val="en-US"/>
+        </w:rPr>
+      </w:pPr>
+      <w:r>
+        <w:rPr>
+          <w:lang w:val="en-US"/>
+        </w:rPr>
+        <w:t>42. Why are you against it?</w:t>
+      </w:r>
+    </w:p>
+    <w:p>
+      <w:pPr>
+        <w:spacing w:before="20" w:line="276" w:lineRule="auto"/>
+        <w:rPr>
+          <w:lang w:val="en-US"/>
+        </w:rPr>
+      </w:pPr>
+      <w:r>
+        <w:rPr>
+          <w:lang w:val="en-US"/>
+        </w:rPr>
+        <w:t>43. Where is it?</w:t>
+      </w:r>
+    </w:p>
+    <w:p>
+      <w:pPr>
+        <w:spacing w:before="20" w:line="276" w:lineRule="auto"/>
+        <w:rPr>
+          <w:lang w:val="en-US"/>
+        </w:rPr>
+      </w:pPr>
+      <w:r>
+        <w:rPr>
+          <w:lang w:val="en-US"/>
+        </w:rPr>
+        <w:t>44. Who’s wrong?</w:t>
+      </w:r>
+    </w:p>
+    <w:p>
+      <w:pPr>
+        <w:spacing w:before="20" w:line="276" w:lineRule="auto"/>
+        <w:rPr>
+          <w:lang w:val="en-US"/>
+        </w:rPr>
+      </w:pPr>
+      <w:r>
+        <w:rPr>
+          <w:lang w:val="en-US"/>
+        </w:rPr>
+        <w:t>45. Who’s right?</w:t>
+      </w:r>
+    </w:p>
+    <w:p>
+      <w:pPr>
+        <w:spacing w:before="20" w:line="276" w:lineRule="auto"/>
+        <w:rPr>
+          <w:lang w:val="en-US"/>
+        </w:rPr>
+      </w:pPr>
+      <w:r>
+        <w:rPr>
+          <w:lang w:val="en-US"/>
+        </w:rPr>
+        <w:t>46. There is he?</w:t>
+      </w:r>
+    </w:p>
+    <w:p>
+      <w:pPr>
+        <w:spacing w:before="20" w:line="276" w:lineRule="auto"/>
+        <w:rPr>
+          <w:lang w:val="en-US"/>
+        </w:rPr>
+      </w:pPr>
+      <w:r>
+        <w:rPr>
+          <w:lang w:val="en-US"/>
+        </w:rPr>
+        <w:t>47. How is he?</w:t>
+      </w:r>
+    </w:p>
+    <w:p>
+      <w:pPr>
+        <w:spacing w:before="20" w:line="276" w:lineRule="auto"/>
+        <w:rPr>
+          <w:lang w:val="en-US"/>
+        </w:rPr>
+      </w:pPr>
+      <w:r>
+        <w:rPr>
+          <w:lang w:val="en-US"/>
+        </w:rPr>
+        <w:t>48. What’s next?</w:t>
+      </w:r>
+    </w:p>
+    <w:p>
+      <w:pPr>
+        <w:spacing w:before="20" w:line="276" w:lineRule="auto"/>
+        <w:rPr>
+          <w:lang w:val="en-US"/>
+        </w:rPr>
+      </w:pPr>
+      <w:r>
+        <w:rPr>
+          <w:lang w:val="en-US"/>
+        </w:rPr>
+        <w:t>49. What’s in the box?</w:t>
+      </w:r>
+    </w:p>
+    <w:p>
+      <w:pPr>
+        <w:spacing w:before="20" w:line="276" w:lineRule="auto"/>
+        <w:rPr>
+          <w:lang w:val="en-US"/>
+        </w:rPr>
+      </w:pPr>
+      <w:r>
+        <w:rPr>
+          <w:lang w:val="en-US"/>
+        </w:rPr>
+        <w:t>50. Why are you so happy?</w:t>
+      </w:r>
+    </w:p>
+    <w:p>
+      <w:pPr>
+        <w:spacing w:before="20" w:line="276" w:lineRule="auto"/>
+        <w:rPr>
+          <w:lang w:val="en-US"/>
+        </w:rPr>
+      </w:pPr>
+      <w:r>
+        <w:rPr>
+          <w:lang w:val="en-US"/>
+        </w:rPr>
+        <w:t>51. How is she?</w:t>
+      </w:r>
+    </w:p>
+    <w:p>
+      <w:pPr>
+        <w:spacing w:before="20" w:line="276" w:lineRule="auto"/>
+        <w:rPr>
+          <w:lang w:val="en-US"/>
+        </w:rPr>
+      </w:pPr>
+      <w:r>
+        <w:rPr>
+          <w:lang w:val="en-US"/>
+        </w:rPr>
+        <w:t>52. Who is he?</w:t>
+      </w:r>
+    </w:p>
+    <w:p>
+      <w:pPr>
+        <w:spacing w:before="20" w:line="276" w:lineRule="auto"/>
+        <w:rPr>
+          <w:lang w:val="en-US"/>
+        </w:rPr>
+      </w:pPr>
+      <w:r>
+        <w:rPr>
+          <w:lang w:val="en-US"/>
+        </w:rPr>
+        <w:t>53. What’s important?</w:t>
+      </w:r>
+    </w:p>
+    <w:p>
+      <w:pPr>
+        <w:spacing w:before="20" w:line="276" w:lineRule="auto"/>
+        <w:rPr>
+          <w:lang w:val="en-US"/>
+        </w:rPr>
+      </w:pPr>
+      <w:r>
+        <w:rPr>
+          <w:lang w:val="en-US"/>
+        </w:rPr>
+        <w:t>54. How important is it for you?</w:t>
+      </w:r>
+    </w:p>
+    <w:p>
+      <w:pPr>
+        <w:spacing w:before="20" w:line="276" w:lineRule="auto"/>
+        <w:rPr>
+          <w:lang w:val="en-US"/>
+        </w:rPr>
+      </w:pPr>
+      <w:r>
+        <w:rPr>
+          <w:lang w:val="en-US"/>
+        </w:rPr>
+        <w:t>55. What’s in the box?</w:t>
+      </w:r>
+    </w:p>
+    <w:p>
+      <w:pPr>
+        <w:spacing w:before="20" w:line="276" w:lineRule="auto"/>
+        <w:rPr>
+          <w:lang w:val="en-US"/>
+        </w:rPr>
+      </w:pPr>
+      <w:r>
+        <w:rPr>
+          <w:lang w:val="en-US"/>
+        </w:rPr>
+        <w:t>56. Who’s in the second place?</w:t>
+      </w:r>
+    </w:p>
+    <w:p>
+      <w:pPr>
+        <w:spacing w:before="20" w:line="276" w:lineRule="auto"/>
+        <w:rPr>
+          <w:lang w:val="en-US"/>
+        </w:rPr>
+      </w:pPr>
+      <w:r>
+        <w:rPr>
+          <w:lang w:val="en-US"/>
+        </w:rPr>
+        <w:t>57. What time is it / What’s the time?</w:t>
       </w:r>
       <w:bookmarkStart w:id="0" w:name="_GoBack"/>
       <w:bookmarkEnd w:id="0"/>
-      <w:r>
-        <w:rPr>
-          <w:lang w:val="en-US"/>
-        </w:rPr>
-        <w:t>coat?</w:t>
-      </w:r>
     </w:p>
     <w:p>
       <w:pPr>
@@ -71240,7 +72079,7 @@
 </file>
 
 <file path=customXml/itemProps1.xml><?xml version="1.0" encoding="utf-8"?>
-<ds:datastoreItem xmlns:ds="http://schemas.openxmlformats.org/officeDocument/2006/customXml" ds:itemID="{D703252F-422B-4995-86AB-5014F915E224}">
+<ds:datastoreItem xmlns:ds="http://schemas.openxmlformats.org/officeDocument/2006/customXml" ds:itemID="{7FF43889-4319-4B03-898B-6AA015BF5F14}">
   <ds:schemaRefs>
     <ds:schemaRef ds:uri="http://schemas.openxmlformats.org/officeDocument/2006/bibliography"/>
   </ds:schemaRefs>

</xml_diff>

<commit_message>
Add lesson 34 in file English Lessons
</commit_message>
<xml_diff>
--- a/English Lessons.docx
+++ b/English Lessons.docx
@@ -65802,6 +65802,9 @@
         </w:rPr>
       </w:pPr>
       <w:r>
+        <w:rPr>
+          <w:lang w:val="en-US"/>
+        </w:rPr>
         <w:t>42.</w:t>
       </w:r>
       <w:r>
@@ -66419,6 +66422,9 @@
     <w:p>
       <w:pPr>
         <w:spacing w:before="20" w:line="276" w:lineRule="auto"/>
+        <w:rPr>
+          <w:lang w:val="en-US"/>
+        </w:rPr>
       </w:pPr>
       <w:r>
         <w:rPr>
@@ -66919,6 +66925,9 @@
     <w:p>
       <w:pPr>
         <w:spacing w:before="20" w:line="276" w:lineRule="auto"/>
+        <w:rPr>
+          <w:lang w:val="en-US"/>
+        </w:rPr>
       </w:pPr>
       <w:r>
         <w:rPr>
@@ -70167,6 +70176,9 @@
     <w:p>
       <w:pPr>
         <w:spacing w:before="20" w:line="276" w:lineRule="auto"/>
+        <w:rPr>
+          <w:lang w:val="en-US"/>
+        </w:rPr>
       </w:pPr>
       <w:r>
         <w:rPr>
@@ -70183,6 +70195,9 @@
         </w:rPr>
       </w:pPr>
       <w:r>
+        <w:rPr>
+          <w:lang w:val="en-US"/>
+        </w:rPr>
         <w:t>24</w:t>
       </w:r>
       <w:r>
@@ -70658,25 +70673,904 @@
           <w:lang w:val="en-US"/>
         </w:rPr>
         <w:t>57. What time is it / What’s the time?</w:t>
+      </w:r>
+    </w:p>
+    <w:p>
+      <w:pPr>
+        <w:spacing w:before="20" w:line="276" w:lineRule="auto"/>
+        <w:rPr>
+          <w:lang w:val="en-US"/>
+        </w:rPr>
+      </w:pPr>
+    </w:p>
+    <w:p>
+      <w:pPr>
+        <w:spacing w:before="20" w:line="276" w:lineRule="auto"/>
+        <w:rPr>
+          <w:lang w:val="en-US"/>
+        </w:rPr>
+      </w:pPr>
+      <w:r>
+        <w:rPr>
+          <w:lang w:val="en-US"/>
+        </w:rPr>
+        <w:tab/>
+        <w:t>Lesson 34</w:t>
+      </w:r>
+    </w:p>
+    <w:p>
+      <w:pPr>
+        <w:spacing w:before="20" w:line="276" w:lineRule="auto"/>
+        <w:rPr>
+          <w:lang w:val="en-US"/>
+        </w:rPr>
+      </w:pPr>
+      <w:r>
+        <w:rPr>
+          <w:lang w:val="en-US"/>
+        </w:rPr>
+        <w:t xml:space="preserve">  to be – special question – more difficult</w:t>
+      </w:r>
+    </w:p>
+    <w:p>
+      <w:pPr>
+        <w:spacing w:before="20" w:line="276" w:lineRule="auto"/>
+        <w:rPr>
+          <w:lang w:val="en-US"/>
+        </w:rPr>
+      </w:pPr>
+      <w:r>
+        <w:rPr>
+          <w:lang w:val="en-US"/>
+        </w:rPr>
+        <w:t>My name is Alex</w:t>
+      </w:r>
+      <w:r>
+        <w:rPr>
+          <w:lang w:val="en-US"/>
+        </w:rPr>
+        <w:t xml:space="preserve"> = My name’s Alex</w:t>
+      </w:r>
+    </w:p>
+    <w:p>
+      <w:pPr>
+        <w:spacing w:before="20" w:line="276" w:lineRule="auto"/>
+        <w:rPr>
+          <w:lang w:val="en-US"/>
+        </w:rPr>
+      </w:pPr>
+      <w:r>
+        <w:rPr>
+          <w:lang w:val="en-US"/>
+        </w:rPr>
+        <w:t>What is your name?</w:t>
+      </w:r>
+    </w:p>
+    <w:p>
+      <w:pPr>
+        <w:spacing w:before="20" w:line="276" w:lineRule="auto"/>
+        <w:rPr>
+          <w:lang w:val="en-US"/>
+        </w:rPr>
+      </w:pPr>
+      <w:r>
+        <w:rPr>
+          <w:lang w:val="en-US"/>
+        </w:rPr>
+        <w:t>What’s her name?</w:t>
+      </w:r>
+    </w:p>
+    <w:p>
+      <w:pPr>
+        <w:spacing w:before="20" w:line="276" w:lineRule="auto"/>
+        <w:rPr>
+          <w:lang w:val="en-US"/>
+        </w:rPr>
+      </w:pPr>
+      <w:r>
+        <w:rPr>
+          <w:lang w:val="en-US"/>
+        </w:rPr>
+        <w:t>What’s his name?</w:t>
+      </w:r>
+    </w:p>
+    <w:p>
+      <w:pPr>
+        <w:spacing w:before="20" w:line="276" w:lineRule="auto"/>
+        <w:rPr>
+          <w:lang w:val="en-US"/>
+        </w:rPr>
+      </w:pPr>
+      <w:r>
+        <w:rPr>
+          <w:lang w:val="en-US"/>
+        </w:rPr>
+        <w:t>What’s your girlfriend’s name?</w:t>
+      </w:r>
+    </w:p>
+    <w:p>
+      <w:pPr>
+        <w:spacing w:before="20" w:line="276" w:lineRule="auto"/>
+        <w:rPr>
+          <w:lang w:val="en-US"/>
+        </w:rPr>
+      </w:pPr>
+      <w:r>
+        <w:rPr>
+          <w:lang w:val="en-US"/>
+        </w:rPr>
+        <w:t>What’s your boyfriend’s name?</w:t>
+      </w:r>
+    </w:p>
+    <w:p>
+      <w:pPr>
+        <w:spacing w:before="20" w:line="276" w:lineRule="auto"/>
+        <w:rPr>
+          <w:lang w:val="en-US"/>
+        </w:rPr>
+      </w:pPr>
+      <w:r>
+        <w:rPr>
+          <w:lang w:val="en-US"/>
+        </w:rPr>
+        <w:t>What’s your friend’s name?</w:t>
+      </w:r>
+    </w:p>
+    <w:p>
+      <w:pPr>
+        <w:spacing w:before="20" w:line="276" w:lineRule="auto"/>
+        <w:rPr>
+          <w:lang w:val="en-US"/>
+        </w:rPr>
+      </w:pPr>
+      <w:r>
+        <w:rPr>
+          <w:lang w:val="en-US"/>
+        </w:rPr>
+        <w:t>What’s your best friend’s name?</w:t>
+      </w:r>
+    </w:p>
+    <w:p>
+      <w:pPr>
+        <w:spacing w:before="20" w:line="276" w:lineRule="auto"/>
+        <w:rPr>
+          <w:lang w:val="en-US"/>
+        </w:rPr>
+      </w:pPr>
+      <w:r>
+        <w:rPr>
+          <w:lang w:val="en-US"/>
+        </w:rPr>
+        <w:t>How is this playlist?</w:t>
+      </w:r>
+    </w:p>
+    <w:p>
+      <w:pPr>
+        <w:spacing w:before="20" w:line="276" w:lineRule="auto"/>
+        <w:rPr>
+          <w:lang w:val="en-US"/>
+        </w:rPr>
+      </w:pPr>
+      <w:r>
+        <w:rPr>
+          <w:lang w:val="en-US"/>
+        </w:rPr>
+        <w:t>How is the channel?</w:t>
+      </w:r>
+    </w:p>
+    <w:p>
+      <w:pPr>
+        <w:spacing w:before="20" w:line="276" w:lineRule="auto"/>
+        <w:rPr>
+          <w:lang w:val="en-US"/>
+        </w:rPr>
+      </w:pPr>
+      <w:r>
+        <w:rPr>
+          <w:lang w:val="en-US"/>
+        </w:rPr>
+        <w:t>How is the party?</w:t>
+      </w:r>
+    </w:p>
+    <w:p>
+      <w:pPr>
+        <w:spacing w:before="20" w:line="276" w:lineRule="auto"/>
+        <w:rPr>
+          <w:lang w:val="en-US"/>
+        </w:rPr>
+      </w:pPr>
+      <w:r>
+        <w:rPr>
+          <w:lang w:val="en-US"/>
+        </w:rPr>
+        <w:t>How is the movie?</w:t>
+      </w:r>
+    </w:p>
+    <w:p>
+      <w:pPr>
+        <w:spacing w:before="20" w:line="276" w:lineRule="auto"/>
+        <w:rPr>
+          <w:lang w:val="en-US"/>
+        </w:rPr>
+      </w:pPr>
+      <w:r>
+        <w:rPr>
+          <w:lang w:val="en-US"/>
+        </w:rPr>
+        <w:t>How is this test?</w:t>
+      </w:r>
+    </w:p>
+    <w:p>
+      <w:pPr>
+        <w:spacing w:before="20" w:line="276" w:lineRule="auto"/>
+        <w:rPr>
+          <w:lang w:val="en-US"/>
+        </w:rPr>
+      </w:pPr>
+      <w:r>
+        <w:rPr>
+          <w:lang w:val="en-US"/>
+        </w:rPr>
+        <w:t>How is this exercise?</w:t>
+      </w:r>
+    </w:p>
+    <w:p>
+      <w:pPr>
+        <w:spacing w:before="20" w:line="276" w:lineRule="auto"/>
+        <w:rPr>
+          <w:lang w:val="en-US"/>
+        </w:rPr>
+      </w:pPr>
+      <w:r>
+        <w:rPr>
+          <w:lang w:val="en-US"/>
+        </w:rPr>
+        <w:t>How are these exercises?</w:t>
+      </w:r>
+    </w:p>
+    <w:p>
+      <w:pPr>
+        <w:spacing w:before="20" w:line="276" w:lineRule="auto"/>
+        <w:rPr>
+          <w:lang w:val="en-US"/>
+        </w:rPr>
+      </w:pPr>
+      <w:r>
+        <w:rPr>
+          <w:lang w:val="en-US"/>
+        </w:rPr>
+        <w:t xml:space="preserve">Where </w:t>
+      </w:r>
+      <w:r>
+        <w:rPr>
+          <w:lang w:val="en-US"/>
+        </w:rPr>
+        <w:t>is this place?</w:t>
+      </w:r>
+    </w:p>
+    <w:p>
+      <w:pPr>
+        <w:spacing w:before="20" w:line="276" w:lineRule="auto"/>
+        <w:rPr>
+          <w:lang w:val="en-US"/>
+        </w:rPr>
+      </w:pPr>
+      <w:r>
+        <w:rPr>
+          <w:lang w:val="en-US"/>
+        </w:rPr>
+        <w:t>Where is the nearest supermarket?</w:t>
+      </w:r>
+    </w:p>
+    <w:p>
+      <w:pPr>
+        <w:spacing w:before="20" w:line="276" w:lineRule="auto"/>
+        <w:rPr>
+          <w:lang w:val="en-US"/>
+        </w:rPr>
+      </w:pPr>
+      <w:r>
+        <w:rPr>
+          <w:lang w:val="en-US"/>
+        </w:rPr>
+        <w:t>Where is your room?</w:t>
+      </w:r>
+    </w:p>
+    <w:p>
+      <w:pPr>
+        <w:spacing w:before="20" w:line="276" w:lineRule="auto"/>
+        <w:rPr>
+          <w:lang w:val="en-US"/>
+        </w:rPr>
+      </w:pPr>
+      <w:r>
+        <w:rPr>
+          <w:lang w:val="en-US"/>
+        </w:rPr>
+        <w:t xml:space="preserve"> Where is your husband?</w:t>
+      </w:r>
+    </w:p>
+    <w:p>
+      <w:pPr>
+        <w:spacing w:before="20" w:line="276" w:lineRule="auto"/>
+        <w:rPr>
+          <w:lang w:val="en-US"/>
+        </w:rPr>
+      </w:pPr>
+      <w:r>
+        <w:rPr>
+          <w:lang w:val="en-US"/>
+        </w:rPr>
+        <w:t>Where is your wife?</w:t>
+      </w:r>
+    </w:p>
+    <w:p>
+      <w:pPr>
+        <w:spacing w:before="20" w:line="276" w:lineRule="auto"/>
+        <w:rPr>
+          <w:lang w:val="en-US"/>
+        </w:rPr>
+      </w:pPr>
+      <w:r>
+        <w:rPr>
+          <w:lang w:val="en-US"/>
+        </w:rPr>
+        <w:t>Who is that woman?</w:t>
+      </w:r>
+    </w:p>
+    <w:p>
+      <w:pPr>
+        <w:spacing w:before="20" w:line="276" w:lineRule="auto"/>
+        <w:rPr>
+          <w:lang w:val="en-US"/>
+        </w:rPr>
+      </w:pPr>
+      <w:r>
+        <w:rPr>
+          <w:lang w:val="en-US"/>
+        </w:rPr>
+        <w:t>Who is that man?</w:t>
+      </w:r>
+    </w:p>
+    <w:p>
+      <w:pPr>
+        <w:spacing w:before="20" w:line="276" w:lineRule="auto"/>
+        <w:rPr>
+          <w:lang w:val="en-US"/>
+        </w:rPr>
+      </w:pPr>
+      <w:r>
+        <w:rPr>
+          <w:lang w:val="en-US"/>
+        </w:rPr>
+        <w:t>Who are these people?</w:t>
+      </w:r>
+    </w:p>
+    <w:p>
+      <w:pPr>
+        <w:spacing w:before="20" w:line="276" w:lineRule="auto"/>
+        <w:rPr>
+          <w:lang w:val="en-US"/>
+        </w:rPr>
+      </w:pPr>
+      <w:r>
+        <w:rPr>
+          <w:lang w:val="en-US"/>
+        </w:rPr>
+        <w:t>Who are those people?</w:t>
+      </w:r>
+    </w:p>
+    <w:p>
+      <w:pPr>
+        <w:spacing w:before="20" w:line="276" w:lineRule="auto"/>
+        <w:rPr>
+          <w:lang w:val="en-US"/>
+        </w:rPr>
+      </w:pPr>
+      <w:r>
+        <w:rPr>
+          <w:lang w:val="en-US"/>
+        </w:rPr>
+        <w:t>Why is this video so interesting?</w:t>
+      </w:r>
+    </w:p>
+    <w:p>
+      <w:pPr>
+        <w:spacing w:before="20" w:line="276" w:lineRule="auto"/>
+        <w:rPr>
+          <w:lang w:val="en-US"/>
+        </w:rPr>
+      </w:pPr>
+      <w:r>
+        <w:rPr>
+          <w:lang w:val="en-US"/>
+        </w:rPr>
+        <w:t>Why is this channel so popular?</w:t>
+      </w:r>
+    </w:p>
+    <w:p>
+      <w:pPr>
+        <w:spacing w:before="20" w:line="276" w:lineRule="auto"/>
+        <w:rPr>
+          <w:lang w:val="en-US"/>
+        </w:rPr>
+      </w:pPr>
+      <w:r>
+        <w:rPr>
+          <w:lang w:val="en-US"/>
+        </w:rPr>
+        <w:t>Why is this rule so important?</w:t>
+      </w:r>
+    </w:p>
+    <w:p>
+      <w:pPr>
+        <w:spacing w:before="20" w:line="276" w:lineRule="auto"/>
+        <w:rPr>
+          <w:lang w:val="en-US"/>
+        </w:rPr>
+      </w:pPr>
+      <w:r>
+        <w:rPr>
+          <w:lang w:val="en-US"/>
+        </w:rPr>
+        <w:t>Why are these rules so important?</w:t>
+      </w:r>
+    </w:p>
+    <w:p>
+      <w:pPr>
+        <w:spacing w:before="20" w:line="276" w:lineRule="auto"/>
+        <w:rPr>
+          <w:lang w:val="en-US"/>
+        </w:rPr>
+      </w:pPr>
+      <w:r>
+        <w:rPr>
+          <w:lang w:val="en-US"/>
+        </w:rPr>
+        <w:t>Why is that lesson so ineffective?</w:t>
+      </w:r>
+    </w:p>
+    <w:p>
+      <w:pPr>
+        <w:spacing w:before="20" w:line="276" w:lineRule="auto"/>
+        <w:rPr>
+          <w:lang w:val="en-US"/>
+        </w:rPr>
+      </w:pPr>
+      <w:r>
+        <w:rPr>
+          <w:lang w:val="en-US"/>
+        </w:rPr>
+        <w:t>Why are those lessons so ineffective?</w:t>
+      </w:r>
+    </w:p>
+    <w:p>
+      <w:pPr>
+        <w:spacing w:before="20" w:line="276" w:lineRule="auto"/>
+        <w:rPr>
+          <w:lang w:val="en-US"/>
+        </w:rPr>
+      </w:pPr>
+      <w:r>
+        <w:rPr>
+          <w:lang w:val="en-US"/>
+        </w:rPr>
+        <w:t>How old is your mother?</w:t>
+      </w:r>
+    </w:p>
+    <w:p>
+      <w:pPr>
+        <w:spacing w:before="20" w:line="276" w:lineRule="auto"/>
+        <w:rPr>
+          <w:lang w:val="en-US"/>
+        </w:rPr>
+      </w:pPr>
+      <w:r>
+        <w:rPr>
+          <w:lang w:val="en-US"/>
+        </w:rPr>
+        <w:t>How old is your father?</w:t>
+      </w:r>
+    </w:p>
+    <w:p>
+      <w:pPr>
+        <w:spacing w:before="20" w:line="276" w:lineRule="auto"/>
+        <w:rPr>
+          <w:lang w:val="en-US"/>
+        </w:rPr>
+      </w:pPr>
+      <w:r>
+        <w:rPr>
+          <w:lang w:val="en-US"/>
+        </w:rPr>
+        <w:t>How old is your brother?</w:t>
+      </w:r>
+    </w:p>
+    <w:p>
+      <w:pPr>
+        <w:spacing w:before="20" w:line="276" w:lineRule="auto"/>
+        <w:rPr>
+          <w:lang w:val="en-US"/>
+        </w:rPr>
+      </w:pPr>
+      <w:r>
+        <w:rPr>
+          <w:lang w:val="en-US"/>
+        </w:rPr>
+        <w:t>How old is your sister?</w:t>
+      </w:r>
+    </w:p>
+    <w:p>
+      <w:pPr>
+        <w:spacing w:before="20" w:line="276" w:lineRule="auto"/>
+        <w:rPr>
+          <w:lang w:val="en-US"/>
+        </w:rPr>
+      </w:pPr>
+      <w:r>
+        <w:rPr>
+          <w:lang w:val="en-US"/>
+        </w:rPr>
+        <w:t xml:space="preserve">What’s your </w:t>
+      </w:r>
+      <w:r>
+        <w:rPr>
+          <w:lang w:val="en-US"/>
+        </w:rPr>
+        <w:t>job? I’m a manager?</w:t>
+      </w:r>
+    </w:p>
+    <w:p>
+      <w:pPr>
+        <w:spacing w:before="20" w:line="276" w:lineRule="auto"/>
+        <w:rPr>
+          <w:lang w:val="en-US"/>
+        </w:rPr>
+      </w:pPr>
+      <w:r>
+        <w:rPr>
+          <w:lang w:val="en-US"/>
+        </w:rPr>
+        <w:t>I’m an English teacher?</w:t>
+      </w:r>
+    </w:p>
+    <w:p>
+      <w:pPr>
+        <w:spacing w:before="20" w:line="276" w:lineRule="auto"/>
+        <w:rPr>
+          <w:lang w:val="en-US"/>
+        </w:rPr>
+      </w:pPr>
+      <w:r>
+        <w:rPr>
+          <w:lang w:val="en-US"/>
+        </w:rPr>
+        <w:t>What’s his job?</w:t>
+      </w:r>
+    </w:p>
+    <w:p>
+      <w:pPr>
+        <w:spacing w:before="20" w:line="276" w:lineRule="auto"/>
+        <w:rPr>
+          <w:lang w:val="en-US"/>
+        </w:rPr>
+      </w:pPr>
+      <w:r>
+        <w:rPr>
+          <w:lang w:val="en-US"/>
+        </w:rPr>
+        <w:t>What’s her job?</w:t>
+      </w:r>
+    </w:p>
+    <w:p>
+      <w:pPr>
+        <w:spacing w:before="20" w:line="276" w:lineRule="auto"/>
+        <w:rPr>
+          <w:lang w:val="en-US"/>
+        </w:rPr>
+      </w:pPr>
+      <w:r>
+        <w:rPr>
+          <w:lang w:val="en-US"/>
+        </w:rPr>
+        <w:t>What’s your mother’s job?</w:t>
+      </w:r>
+    </w:p>
+    <w:p>
+      <w:pPr>
+        <w:spacing w:before="20" w:line="276" w:lineRule="auto"/>
+        <w:rPr>
+          <w:lang w:val="en-US"/>
+        </w:rPr>
+      </w:pPr>
+      <w:r>
+        <w:rPr>
+          <w:lang w:val="en-US"/>
+        </w:rPr>
+        <w:t>What’s your father’s job?</w:t>
+      </w:r>
+    </w:p>
+    <w:p>
+      <w:pPr>
+        <w:spacing w:before="20" w:line="276" w:lineRule="auto"/>
+        <w:rPr>
+          <w:lang w:val="en-US"/>
+        </w:rPr>
+      </w:pPr>
+      <w:r>
+        <w:rPr>
+          <w:lang w:val="en-US"/>
+        </w:rPr>
+        <w:t>What’s your wife’s job?</w:t>
+      </w:r>
+    </w:p>
+    <w:p>
+      <w:pPr>
+        <w:spacing w:before="20" w:line="276" w:lineRule="auto"/>
+        <w:rPr>
+          <w:lang w:val="en-US"/>
+        </w:rPr>
+      </w:pPr>
+      <w:r>
+        <w:rPr>
+          <w:lang w:val="en-US"/>
+        </w:rPr>
+        <w:t>What’s your husband’s job?</w:t>
+      </w:r>
+    </w:p>
+    <w:p>
+      <w:pPr>
+        <w:spacing w:before="20" w:line="276" w:lineRule="auto"/>
+        <w:rPr>
+          <w:lang w:val="en-US"/>
+        </w:rPr>
+      </w:pPr>
+      <w:r>
+        <w:rPr>
+          <w:lang w:val="en-US"/>
+        </w:rPr>
+        <w:t>How interesting is this magazine?</w:t>
+      </w:r>
+    </w:p>
+    <w:p>
+      <w:pPr>
+        <w:spacing w:before="20" w:line="276" w:lineRule="auto"/>
+        <w:rPr>
+          <w:lang w:val="en-US"/>
+        </w:rPr>
+      </w:pPr>
+      <w:r>
+        <w:rPr>
+          <w:lang w:val="en-US"/>
+        </w:rPr>
+        <w:t>How good is this lesson?</w:t>
+      </w:r>
+    </w:p>
+    <w:p>
+      <w:pPr>
+        <w:spacing w:before="20" w:line="276" w:lineRule="auto"/>
+        <w:rPr>
+          <w:lang w:val="en-US"/>
+        </w:rPr>
+      </w:pPr>
+      <w:r>
+        <w:rPr>
+          <w:lang w:val="en-US"/>
+        </w:rPr>
+        <w:t>How good is the lesson?</w:t>
+      </w:r>
+    </w:p>
+    <w:p>
+      <w:pPr>
+        <w:spacing w:before="20" w:line="276" w:lineRule="auto"/>
+        <w:rPr>
+          <w:lang w:val="en-US"/>
+        </w:rPr>
+      </w:pPr>
+      <w:r>
+        <w:rPr>
+          <w:lang w:val="en-US"/>
+        </w:rPr>
+        <w:t>How useful is this lesson?</w:t>
+      </w:r>
+    </w:p>
+    <w:p>
+      <w:pPr>
+        <w:spacing w:before="20" w:line="276" w:lineRule="auto"/>
+        <w:rPr>
+          <w:lang w:val="en-US"/>
+        </w:rPr>
+      </w:pPr>
+      <w:r>
+        <w:rPr>
+          <w:lang w:val="en-US"/>
+        </w:rPr>
+        <w:t>How difficult is the test?</w:t>
+      </w:r>
+    </w:p>
+    <w:p>
+      <w:pPr>
+        <w:spacing w:before="20" w:line="276" w:lineRule="auto"/>
+        <w:rPr>
+          <w:lang w:val="en-US"/>
+        </w:rPr>
+      </w:pPr>
+      <w:r>
+        <w:rPr>
+          <w:lang w:val="en-US"/>
+        </w:rPr>
+        <w:t>How difficult is this exercise?</w:t>
+      </w:r>
+    </w:p>
+    <w:p>
+      <w:pPr>
+        <w:spacing w:before="20" w:line="276" w:lineRule="auto"/>
+        <w:rPr>
+          <w:lang w:val="en-US"/>
+        </w:rPr>
+      </w:pPr>
+      <w:r>
+        <w:rPr>
+          <w:lang w:val="en-US"/>
+        </w:rPr>
+        <w:t>How difficult are these exercises?</w:t>
+      </w:r>
+    </w:p>
+    <w:p>
+      <w:pPr>
+        <w:spacing w:before="20" w:line="276" w:lineRule="auto"/>
+        <w:rPr>
+          <w:lang w:val="en-US"/>
+        </w:rPr>
+      </w:pPr>
+      <w:r>
+        <w:rPr>
+          <w:lang w:val="en-US"/>
+        </w:rPr>
+        <w:t>How much is it?</w:t>
+      </w:r>
+    </w:p>
+    <w:p>
+      <w:pPr>
+        <w:spacing w:before="20" w:line="276" w:lineRule="auto"/>
+        <w:rPr>
+          <w:lang w:val="en-US"/>
+        </w:rPr>
+      </w:pPr>
+      <w:r>
+        <w:rPr>
+          <w:lang w:val="en-US"/>
+        </w:rPr>
+        <w:t>How much is this dress?</w:t>
+      </w:r>
+    </w:p>
+    <w:p>
+      <w:pPr>
+        <w:spacing w:before="20" w:line="276" w:lineRule="auto"/>
+        <w:rPr>
+          <w:lang w:val="en-US"/>
+        </w:rPr>
+      </w:pPr>
+      <w:r>
+        <w:rPr>
+          <w:lang w:val="en-US"/>
+        </w:rPr>
+        <w:t>How much is the dress?</w:t>
+      </w:r>
+    </w:p>
+    <w:p>
+      <w:pPr>
+        <w:spacing w:before="20" w:line="276" w:lineRule="auto"/>
+        <w:rPr>
+          <w:lang w:val="en-US"/>
+        </w:rPr>
+      </w:pPr>
+      <w:r>
+        <w:rPr>
+          <w:lang w:val="en-US"/>
+        </w:rPr>
+        <w:t>How much is this computer?</w:t>
+      </w:r>
+    </w:p>
+    <w:p>
+      <w:pPr>
+        <w:spacing w:before="20" w:line="276" w:lineRule="auto"/>
+        <w:rPr>
+          <w:lang w:val="en-US"/>
+        </w:rPr>
+      </w:pPr>
+      <w:r>
+        <w:rPr>
+          <w:lang w:val="en-US"/>
+        </w:rPr>
+        <w:t>How much is the computer?</w:t>
+      </w:r>
+    </w:p>
+    <w:p>
+      <w:pPr>
+        <w:spacing w:before="20" w:line="276" w:lineRule="auto"/>
+        <w:rPr>
+          <w:lang w:val="en-US"/>
+        </w:rPr>
+      </w:pPr>
+      <w:r>
+        <w:rPr>
+          <w:lang w:val="en-US"/>
+        </w:rPr>
+        <w:t>How much does the computer cost?</w:t>
+      </w:r>
+    </w:p>
+    <w:p>
+      <w:pPr>
+        <w:spacing w:before="20" w:line="276" w:lineRule="auto"/>
+        <w:rPr>
+          <w:lang w:val="en-US"/>
+        </w:rPr>
+      </w:pPr>
+      <w:r>
+        <w:rPr>
+          <w:lang w:val="en-US"/>
+        </w:rPr>
+        <w:t>How much are these trousers?</w:t>
+      </w:r>
+    </w:p>
+    <w:p>
+      <w:pPr>
+        <w:spacing w:before="20" w:line="276" w:lineRule="auto"/>
+        <w:rPr>
+          <w:lang w:val="en-US"/>
+        </w:rPr>
+      </w:pPr>
+      <w:r>
+        <w:rPr>
+          <w:lang w:val="en-US"/>
+        </w:rPr>
+        <w:t>How much is this pair of trousers?</w:t>
+      </w:r>
+    </w:p>
+    <w:p>
+      <w:pPr>
+        <w:spacing w:before="20" w:line="276" w:lineRule="auto"/>
+        <w:rPr>
+          <w:lang w:val="en-US"/>
+        </w:rPr>
+      </w:pPr>
+      <w:r>
+        <w:rPr>
+          <w:lang w:val="en-US"/>
+        </w:rPr>
+        <w:t>How much are these jeans?</w:t>
+      </w:r>
+    </w:p>
+    <w:p>
+      <w:pPr>
+        <w:spacing w:before="20" w:line="276" w:lineRule="auto"/>
+        <w:rPr>
+          <w:lang w:val="en-US"/>
+        </w:rPr>
+      </w:pPr>
+      <w:r>
+        <w:rPr>
+          <w:lang w:val="en-US"/>
+        </w:rPr>
+        <w:t>How much is this pair of jeans?</w:t>
+      </w:r>
+    </w:p>
+    <w:p>
+      <w:pPr>
+        <w:spacing w:before="20" w:line="276" w:lineRule="auto"/>
+        <w:rPr>
+          <w:lang w:val="en-US"/>
+        </w:rPr>
+      </w:pPr>
+      <w:r>
+        <w:rPr>
+          <w:lang w:val="en-US"/>
+        </w:rPr>
+        <w:t>How much is one English lesson?</w:t>
       </w:r>
       <w:bookmarkStart w:id="0" w:name="_GoBack"/>
       <w:bookmarkEnd w:id="0"/>
-    </w:p>
-    <w:p>
-      <w:pPr>
-        <w:spacing w:before="20" w:line="276" w:lineRule="auto"/>
-        <w:rPr>
-          <w:lang w:val="en-US"/>
-        </w:rPr>
-      </w:pPr>
-    </w:p>
-    <w:p>
-      <w:pPr>
-        <w:spacing w:before="20" w:line="276" w:lineRule="auto"/>
-        <w:rPr>
-          <w:lang w:val="en-US"/>
-        </w:rPr>
-      </w:pPr>
     </w:p>
     <w:p>
       <w:pPr>
@@ -72079,7 +72973,7 @@
 </file>
 
 <file path=customXml/itemProps1.xml><?xml version="1.0" encoding="utf-8"?>
-<ds:datastoreItem xmlns:ds="http://schemas.openxmlformats.org/officeDocument/2006/customXml" ds:itemID="{7FF43889-4319-4B03-898B-6AA015BF5F14}">
+<ds:datastoreItem xmlns:ds="http://schemas.openxmlformats.org/officeDocument/2006/customXml" ds:itemID="{2E629D26-D24E-44FD-84DE-1344D2BCC2BD}">
   <ds:schemaRefs>
     <ds:schemaRef ds:uri="http://schemas.openxmlformats.org/officeDocument/2006/bibliography"/>
   </ds:schemaRefs>

</xml_diff>

<commit_message>
Add lesson 34'Practice I' in file English Lessons and add new words in file English Works
</commit_message>
<xml_diff>
--- a/English Lessons.docx
+++ b/English Lessons.docx
@@ -71569,16 +71569,691 @@
         </w:rPr>
         <w:t>How much is one English lesson?</w:t>
       </w:r>
+      <w:r>
+        <w:rPr>
+          <w:lang w:val="en-US"/>
+        </w:rPr>
+        <w:tab/>
+      </w:r>
+    </w:p>
+    <w:p>
+      <w:pPr>
+        <w:spacing w:before="20" w:line="276" w:lineRule="auto"/>
+        <w:rPr>
+          <w:lang w:val="en-US"/>
+        </w:rPr>
+      </w:pPr>
+    </w:p>
+    <w:p>
+      <w:pPr>
+        <w:spacing w:before="20" w:line="276" w:lineRule="auto"/>
+        <w:rPr>
+          <w:lang w:val="en-US"/>
+        </w:rPr>
+      </w:pPr>
+      <w:r>
+        <w:rPr>
+          <w:lang w:val="en-US"/>
+        </w:rPr>
+        <w:tab/>
+        <w:t>Lesson 34.1</w:t>
+      </w:r>
+    </w:p>
+    <w:p>
+      <w:pPr>
+        <w:spacing w:before="20" w:line="276" w:lineRule="auto"/>
+        <w:rPr>
+          <w:lang w:val="en-US"/>
+        </w:rPr>
+      </w:pPr>
+      <w:r>
+        <w:rPr>
+          <w:lang w:val="en-US"/>
+        </w:rPr>
+        <w:t>1. How old is sister?</w:t>
+      </w:r>
+    </w:p>
+    <w:p>
+      <w:pPr>
+        <w:spacing w:before="20" w:line="276" w:lineRule="auto"/>
+        <w:rPr>
+          <w:lang w:val="en-US"/>
+        </w:rPr>
+      </w:pPr>
+      <w:r>
+        <w:rPr>
+          <w:lang w:val="en-US"/>
+        </w:rPr>
+        <w:t>2. Where is your car?</w:t>
+      </w:r>
+    </w:p>
+    <w:p>
+      <w:pPr>
+        <w:spacing w:before="20" w:line="276" w:lineRule="auto"/>
+        <w:rPr>
+          <w:lang w:val="en-US"/>
+        </w:rPr>
+      </w:pPr>
+      <w:r>
+        <w:rPr>
+          <w:lang w:val="en-US"/>
+        </w:rPr>
+        <w:t>3. How is the party?</w:t>
+      </w:r>
+    </w:p>
+    <w:p>
+      <w:pPr>
+        <w:spacing w:before="20" w:line="276" w:lineRule="auto"/>
+        <w:rPr>
+          <w:lang w:val="en-US"/>
+        </w:rPr>
+      </w:pPr>
+      <w:r>
+        <w:rPr>
+          <w:lang w:val="en-US"/>
+        </w:rPr>
+        <w:t>4. Why is your boss right?</w:t>
+      </w:r>
+    </w:p>
+    <w:p>
+      <w:pPr>
+        <w:spacing w:before="20" w:line="276" w:lineRule="auto"/>
+        <w:rPr>
+          <w:lang w:val="en-US"/>
+        </w:rPr>
+      </w:pPr>
+      <w:r>
+        <w:rPr>
+          <w:lang w:val="en-US"/>
+        </w:rPr>
+        <w:t>5. Why is the student there?</w:t>
+      </w:r>
+    </w:p>
+    <w:p>
+      <w:pPr>
+        <w:spacing w:before="20" w:line="276" w:lineRule="auto"/>
+        <w:rPr>
+          <w:lang w:val="en-US"/>
+        </w:rPr>
+      </w:pPr>
+      <w:r>
+        <w:rPr>
+          <w:lang w:val="en-US"/>
+        </w:rPr>
+        <w:t>6. How much is this car?</w:t>
+      </w:r>
+    </w:p>
+    <w:p>
+      <w:pPr>
+        <w:spacing w:before="20" w:line="276" w:lineRule="auto"/>
+        <w:rPr>
+          <w:lang w:val="en-US"/>
+        </w:rPr>
+      </w:pPr>
+      <w:r>
+        <w:rPr>
+          <w:lang w:val="en-US"/>
+        </w:rPr>
+        <w:t>7. How much is this dress?</w:t>
+      </w:r>
+    </w:p>
+    <w:p>
+      <w:pPr>
+        <w:spacing w:before="20" w:line="276" w:lineRule="auto"/>
+        <w:rPr>
+          <w:lang w:val="en-US"/>
+        </w:rPr>
+      </w:pPr>
+      <w:r>
+        <w:rPr>
+          <w:lang w:val="en-US"/>
+        </w:rPr>
+        <w:t>8. Why is this problem so big?</w:t>
+      </w:r>
+    </w:p>
+    <w:p>
+      <w:pPr>
+        <w:spacing w:before="20" w:line="276" w:lineRule="auto"/>
+        <w:rPr>
+          <w:lang w:val="en-US"/>
+        </w:rPr>
+      </w:pPr>
+      <w:r>
+        <w:rPr>
+          <w:lang w:val="en-US"/>
+        </w:rPr>
+        <w:t>9. How old is your father?</w:t>
+      </w:r>
+    </w:p>
+    <w:p>
+      <w:pPr>
+        <w:spacing w:before="20" w:line="276" w:lineRule="auto"/>
+        <w:rPr>
+          <w:lang w:val="en-US"/>
+        </w:rPr>
+      </w:pPr>
+      <w:r>
+        <w:rPr>
+          <w:lang w:val="en-US"/>
+        </w:rPr>
+        <w:t xml:space="preserve">10. How interesting is the magazine? </w:t>
+      </w:r>
+    </w:p>
+    <w:p>
+      <w:pPr>
+        <w:spacing w:before="20" w:line="276" w:lineRule="auto"/>
+        <w:rPr>
+          <w:lang w:val="en-US"/>
+        </w:rPr>
+      </w:pPr>
+      <w:r>
+        <w:rPr>
+          <w:lang w:val="en-US"/>
+        </w:rPr>
+        <w:t>11. How effective is the lesson?</w:t>
+      </w:r>
+    </w:p>
+    <w:p>
+      <w:pPr>
+        <w:spacing w:before="20" w:line="276" w:lineRule="auto"/>
+        <w:rPr>
+          <w:lang w:val="en-US"/>
+        </w:rPr>
+      </w:pPr>
+      <w:r>
+        <w:rPr>
+          <w:lang w:val="en-US"/>
+        </w:rPr>
+        <w:t>12. How much is this dress?</w:t>
+      </w:r>
+    </w:p>
+    <w:p>
+      <w:pPr>
+        <w:spacing w:before="20" w:line="276" w:lineRule="auto"/>
+        <w:rPr>
+          <w:lang w:val="en-US"/>
+        </w:rPr>
+      </w:pPr>
+      <w:r>
+        <w:rPr>
+          <w:lang w:val="en-US"/>
+        </w:rPr>
+        <w:t>13.</w:t>
+      </w:r>
+      <w:r>
+        <w:rPr>
+          <w:lang w:val="en-US"/>
+        </w:rPr>
+        <w:t xml:space="preserve"> Why are these rules so important?</w:t>
+      </w:r>
+    </w:p>
+    <w:p>
+      <w:pPr>
+        <w:spacing w:before="20" w:line="276" w:lineRule="auto"/>
+        <w:rPr>
+          <w:lang w:val="en-US"/>
+        </w:rPr>
+      </w:pPr>
+      <w:r>
+        <w:rPr>
+          <w:lang w:val="en-US"/>
+        </w:rPr>
+        <w:t>14. How much is this pair of trousers?</w:t>
+      </w:r>
+    </w:p>
+    <w:p>
+      <w:pPr>
+        <w:spacing w:before="20" w:line="276" w:lineRule="auto"/>
+        <w:rPr>
+          <w:lang w:val="en-US"/>
+        </w:rPr>
+      </w:pPr>
+      <w:r>
+        <w:rPr>
+          <w:lang w:val="en-US"/>
+        </w:rPr>
+        <w:t>15. Where is the boy?</w:t>
+      </w:r>
+    </w:p>
+    <w:p>
+      <w:pPr>
+        <w:spacing w:before="20" w:line="276" w:lineRule="auto"/>
+        <w:rPr>
+          <w:lang w:val="en-US"/>
+        </w:rPr>
+      </w:pPr>
+      <w:r>
+        <w:rPr>
+          <w:lang w:val="en-US"/>
+        </w:rPr>
+        <w:t>16. Who is that man?</w:t>
+      </w:r>
+    </w:p>
+    <w:p>
+      <w:pPr>
+        <w:spacing w:before="20" w:line="276" w:lineRule="auto"/>
+        <w:rPr>
+          <w:lang w:val="en-US"/>
+        </w:rPr>
+      </w:pPr>
+      <w:r>
+        <w:rPr>
+          <w:lang w:val="en-US"/>
+        </w:rPr>
+        <w:t>17. How good is his offer?</w:t>
+      </w:r>
+    </w:p>
+    <w:p>
+      <w:pPr>
+        <w:spacing w:before="20" w:line="276" w:lineRule="auto"/>
+        <w:rPr>
+          <w:lang w:val="en-US"/>
+        </w:rPr>
+      </w:pPr>
+      <w:r>
+        <w:rPr>
+          <w:lang w:val="en-US"/>
+        </w:rPr>
+        <w:t>18. Where is your room?</w:t>
+      </w:r>
+    </w:p>
+    <w:p>
+      <w:pPr>
+        <w:spacing w:before="20" w:line="276" w:lineRule="auto"/>
+        <w:rPr>
+          <w:lang w:val="en-US"/>
+        </w:rPr>
+      </w:pPr>
+      <w:r>
+        <w:rPr>
+          <w:lang w:val="en-US"/>
+        </w:rPr>
+        <w:t>19. Where is the girl?</w:t>
+      </w:r>
+    </w:p>
+    <w:p>
+      <w:pPr>
+        <w:spacing w:before="20" w:line="276" w:lineRule="auto"/>
+        <w:rPr>
+          <w:lang w:val="en-US"/>
+        </w:rPr>
+      </w:pPr>
+      <w:r>
+        <w:rPr>
+          <w:lang w:val="en-US"/>
+        </w:rPr>
+        <w:t>20. How much is this pair of jeans?</w:t>
+      </w:r>
+    </w:p>
+    <w:p>
+      <w:pPr>
+        <w:spacing w:before="20" w:line="276" w:lineRule="auto"/>
+        <w:rPr>
+          <w:lang w:val="en-US"/>
+        </w:rPr>
+      </w:pPr>
+      <w:r>
+        <w:rPr>
+          <w:lang w:val="en-US"/>
+        </w:rPr>
+        <w:t>21. Who are those people?</w:t>
+      </w:r>
+    </w:p>
+    <w:p>
+      <w:pPr>
+        <w:spacing w:before="20" w:line="276" w:lineRule="auto"/>
+        <w:rPr>
+          <w:lang w:val="en-US"/>
+        </w:rPr>
+      </w:pPr>
+      <w:r>
+        <w:rPr>
+          <w:lang w:val="en-US"/>
+        </w:rPr>
+        <w:t>22. What’s his name?</w:t>
+      </w:r>
+    </w:p>
+    <w:p>
+      <w:pPr>
+        <w:spacing w:before="20" w:line="276" w:lineRule="auto"/>
+        <w:rPr>
+          <w:lang w:val="en-US"/>
+        </w:rPr>
+      </w:pPr>
+      <w:r>
+        <w:rPr>
+          <w:lang w:val="en-US"/>
+        </w:rPr>
+        <w:t>23. How are these exercises?</w:t>
+      </w:r>
+    </w:p>
+    <w:p>
+      <w:pPr>
+        <w:spacing w:before="20" w:line="276" w:lineRule="auto"/>
+        <w:rPr>
+          <w:lang w:val="en-US"/>
+        </w:rPr>
+      </w:pPr>
+      <w:r>
+        <w:rPr>
+          <w:lang w:val="en-US"/>
+        </w:rPr>
+        <w:t>24. What’s your name?</w:t>
+      </w:r>
+    </w:p>
+    <w:p>
+      <w:pPr>
+        <w:spacing w:before="20" w:line="276" w:lineRule="auto"/>
+        <w:rPr>
+          <w:lang w:val="en-US"/>
+        </w:rPr>
+      </w:pPr>
+      <w:r>
+        <w:rPr>
+          <w:lang w:val="en-US"/>
+        </w:rPr>
+        <w:t>25. What’s your friend’s name?</w:t>
+      </w:r>
+    </w:p>
+    <w:p>
+      <w:pPr>
+        <w:spacing w:before="20" w:line="276" w:lineRule="auto"/>
+        <w:rPr>
+          <w:lang w:val="en-US"/>
+        </w:rPr>
+      </w:pPr>
+      <w:r>
+        <w:rPr>
+          <w:lang w:val="en-US"/>
+        </w:rPr>
+        <w:t>26. Where is your wife?</w:t>
+      </w:r>
+    </w:p>
+    <w:p>
+      <w:pPr>
+        <w:spacing w:before="20" w:line="276" w:lineRule="auto"/>
+        <w:rPr>
+          <w:lang w:val="en-US"/>
+        </w:rPr>
+      </w:pPr>
+      <w:r>
+        <w:rPr>
+          <w:lang w:val="en-US"/>
+        </w:rPr>
+        <w:t xml:space="preserve">27. Why </w:t>
+      </w:r>
+      <w:r>
+        <w:rPr>
+          <w:lang w:val="en-US"/>
+        </w:rPr>
+        <w:t>is this video so interesting?</w:t>
+      </w:r>
+    </w:p>
+    <w:p>
+      <w:pPr>
+        <w:spacing w:before="20" w:line="276" w:lineRule="auto"/>
+        <w:rPr>
+          <w:lang w:val="en-US"/>
+        </w:rPr>
+      </w:pPr>
+      <w:r>
+        <w:rPr>
+          <w:lang w:val="en-US"/>
+        </w:rPr>
+        <w:t>28. What’s her name?</w:t>
+      </w:r>
+    </w:p>
+    <w:p>
+      <w:pPr>
+        <w:spacing w:before="20" w:line="276" w:lineRule="auto"/>
+        <w:rPr>
+          <w:lang w:val="en-US"/>
+        </w:rPr>
+      </w:pPr>
+      <w:r>
+        <w:rPr>
+          <w:lang w:val="en-US"/>
+        </w:rPr>
+        <w:t>29. Who are these people?</w:t>
+      </w:r>
+    </w:p>
+    <w:p>
+      <w:pPr>
+        <w:spacing w:before="20" w:line="276" w:lineRule="auto"/>
+        <w:rPr>
+          <w:lang w:val="en-US"/>
+        </w:rPr>
+      </w:pPr>
+      <w:r>
+        <w:rPr>
+          <w:lang w:val="en-US"/>
+        </w:rPr>
+        <w:t>30. Where is our teacher?</w:t>
+      </w:r>
+    </w:p>
+    <w:p>
+      <w:pPr>
+        <w:spacing w:before="20" w:line="276" w:lineRule="auto"/>
+        <w:rPr>
+          <w:lang w:val="en-US"/>
+        </w:rPr>
+      </w:pPr>
+      <w:r>
+        <w:rPr>
+          <w:lang w:val="en-US"/>
+        </w:rPr>
+        <w:t xml:space="preserve">31. </w:t>
+      </w:r>
+      <w:r>
+        <w:rPr>
+          <w:lang w:val="en-US"/>
+        </w:rPr>
+        <w:t>How effective are the lessons?</w:t>
+      </w:r>
+    </w:p>
+    <w:p>
+      <w:pPr>
+        <w:spacing w:before="20" w:line="276" w:lineRule="auto"/>
+        <w:rPr>
+          <w:lang w:val="en-US"/>
+        </w:rPr>
+      </w:pPr>
+      <w:r>
+        <w:rPr>
+          <w:lang w:val="en-US"/>
+        </w:rPr>
+        <w:t>32. How is this test?</w:t>
+      </w:r>
+    </w:p>
+    <w:p>
+      <w:pPr>
+        <w:spacing w:before="20" w:line="276" w:lineRule="auto"/>
+        <w:rPr>
+          <w:lang w:val="en-US"/>
+        </w:rPr>
+      </w:pPr>
+      <w:r>
+        <w:rPr>
+          <w:lang w:val="en-US"/>
+        </w:rPr>
+        <w:t>33. Where is this place?</w:t>
+      </w:r>
+    </w:p>
+    <w:p>
+      <w:pPr>
+        <w:spacing w:before="20" w:line="276" w:lineRule="auto"/>
+        <w:rPr>
+          <w:lang w:val="en-US"/>
+        </w:rPr>
+      </w:pPr>
+      <w:r>
+        <w:rPr>
+          <w:lang w:val="en-US"/>
+        </w:rPr>
+        <w:t>34. How much is the computer?</w:t>
+      </w:r>
+    </w:p>
+    <w:p>
+      <w:pPr>
+        <w:spacing w:before="20" w:line="276" w:lineRule="auto"/>
+        <w:rPr>
+          <w:lang w:val="en-US"/>
+        </w:rPr>
+      </w:pPr>
+      <w:r>
+        <w:rPr>
+          <w:lang w:val="en-US"/>
+        </w:rPr>
+        <w:t>35. What’s your boyfriend’s name?</w:t>
+      </w:r>
+    </w:p>
+    <w:p>
+      <w:pPr>
+        <w:spacing w:before="20" w:line="276" w:lineRule="auto"/>
+        <w:rPr>
+          <w:lang w:val="en-US"/>
+        </w:rPr>
+      </w:pPr>
+      <w:r>
+        <w:rPr>
+          <w:lang w:val="en-US"/>
+        </w:rPr>
+        <w:t>36. How much is this book?</w:t>
+      </w:r>
+    </w:p>
+    <w:p>
+      <w:pPr>
+        <w:spacing w:before="20" w:line="276" w:lineRule="auto"/>
+        <w:rPr>
+          <w:lang w:val="en-US"/>
+        </w:rPr>
+      </w:pPr>
+      <w:r>
+        <w:rPr>
+          <w:lang w:val="en-US"/>
+        </w:rPr>
+        <w:t xml:space="preserve">37. How much are these trousers? </w:t>
+      </w:r>
+    </w:p>
+    <w:p>
+      <w:pPr>
+        <w:spacing w:before="20" w:line="276" w:lineRule="auto"/>
+        <w:rPr>
+          <w:lang w:val="en-US"/>
+        </w:rPr>
+      </w:pPr>
+      <w:r>
+        <w:rPr>
+          <w:lang w:val="en-US"/>
+        </w:rPr>
+        <w:t>38. What’s your best friend’s name?</w:t>
+      </w:r>
+    </w:p>
+    <w:p>
+      <w:pPr>
+        <w:spacing w:before="20" w:line="276" w:lineRule="auto"/>
+        <w:rPr>
+          <w:lang w:val="en-US"/>
+        </w:rPr>
+      </w:pPr>
+      <w:r>
+        <w:rPr>
+          <w:lang w:val="en-US"/>
+        </w:rPr>
+        <w:t>39. What’s your sister’s name?</w:t>
+      </w:r>
+    </w:p>
+    <w:p>
+      <w:pPr>
+        <w:spacing w:before="20" w:line="276" w:lineRule="auto"/>
+        <w:rPr>
+          <w:lang w:val="en-US"/>
+        </w:rPr>
+      </w:pPr>
+      <w:r>
+        <w:rPr>
+          <w:lang w:val="en-US"/>
+        </w:rPr>
+        <w:t xml:space="preserve">40. </w:t>
+      </w:r>
+      <w:r>
+        <w:rPr>
+          <w:lang w:val="en-US"/>
+        </w:rPr>
+        <w:t>Why is that method so ineffective?</w:t>
+      </w:r>
+    </w:p>
+    <w:p>
+      <w:pPr>
+        <w:spacing w:before="20" w:line="276" w:lineRule="auto"/>
+        <w:rPr>
+          <w:lang w:val="en-US"/>
+        </w:rPr>
+      </w:pPr>
+      <w:r>
+        <w:rPr>
+          <w:lang w:val="en-US"/>
+        </w:rPr>
+        <w:t>41. How is the movie?</w:t>
+      </w:r>
+    </w:p>
+    <w:p>
+      <w:pPr>
+        <w:spacing w:before="20" w:line="276" w:lineRule="auto"/>
+        <w:rPr>
+          <w:lang w:val="en-US"/>
+        </w:rPr>
+      </w:pPr>
+      <w:r>
+        <w:rPr>
+          <w:lang w:val="en-US"/>
+        </w:rPr>
+        <w:t>42. What’s your brother’s name?</w:t>
+      </w:r>
+    </w:p>
+    <w:p>
+      <w:pPr>
+        <w:spacing w:before="20" w:line="276" w:lineRule="auto"/>
+        <w:rPr>
+          <w:lang w:val="en-US"/>
+        </w:rPr>
+      </w:pPr>
+      <w:r>
+        <w:rPr>
+          <w:lang w:val="en-US"/>
+        </w:rPr>
+        <w:t>43. What’s your girlfriend’s name?</w:t>
+      </w:r>
+    </w:p>
+    <w:p>
+      <w:pPr>
+        <w:spacing w:before="20" w:line="276" w:lineRule="auto"/>
+        <w:rPr>
+          <w:lang w:val="en-US"/>
+        </w:rPr>
+      </w:pPr>
+      <w:r>
+        <w:rPr>
+          <w:lang w:val="en-US"/>
+        </w:rPr>
+        <w:t>44. What’s your mother’s job?</w:t>
+      </w:r>
+    </w:p>
+    <w:p>
+      <w:pPr>
+        <w:spacing w:before="20" w:line="276" w:lineRule="auto"/>
+        <w:rPr>
+          <w:lang w:val="en-US"/>
+        </w:rPr>
+      </w:pPr>
+      <w:r>
+        <w:rPr>
+          <w:lang w:val="en-US"/>
+        </w:rPr>
+        <w:t>45. How old is your brother?</w:t>
+      </w:r>
       <w:bookmarkStart w:id="0" w:name="_GoBack"/>
       <w:bookmarkEnd w:id="0"/>
-    </w:p>
-    <w:p>
-      <w:pPr>
-        <w:spacing w:before="20" w:line="276" w:lineRule="auto"/>
-        <w:rPr>
-          <w:lang w:val="en-US"/>
-        </w:rPr>
-      </w:pPr>
     </w:p>
     <w:p>
       <w:pPr>
@@ -72973,7 +73648,7 @@
 </file>
 
 <file path=customXml/itemProps1.xml><?xml version="1.0" encoding="utf-8"?>
-<ds:datastoreItem xmlns:ds="http://schemas.openxmlformats.org/officeDocument/2006/customXml" ds:itemID="{2E629D26-D24E-44FD-84DE-1344D2BCC2BD}">
+<ds:datastoreItem xmlns:ds="http://schemas.openxmlformats.org/officeDocument/2006/customXml" ds:itemID="{C71D69C8-55DE-40D2-A1FD-51C96F0122B9}">
   <ds:schemaRefs>
     <ds:schemaRef ds:uri="http://schemas.openxmlformats.org/officeDocument/2006/bibliography"/>
   </ds:schemaRefs>

</xml_diff>

<commit_message>
Add lesson 34'Practice II' in file English Lessons
</commit_message>
<xml_diff>
--- a/English Lessons.docx
+++ b/English Lessons.docx
@@ -72252,16 +72252,1021 @@
         </w:rPr>
         <w:t>45. How old is your brother?</w:t>
       </w:r>
+    </w:p>
+    <w:p>
+      <w:pPr>
+        <w:spacing w:before="20" w:line="276" w:lineRule="auto"/>
+        <w:rPr>
+          <w:lang w:val="en-US"/>
+        </w:rPr>
+      </w:pPr>
+    </w:p>
+    <w:p>
+      <w:pPr>
+        <w:spacing w:before="20" w:line="276" w:lineRule="auto"/>
+        <w:rPr>
+          <w:lang w:val="en-US"/>
+        </w:rPr>
+      </w:pPr>
+      <w:r>
+        <w:rPr>
+          <w:lang w:val="en-US"/>
+        </w:rPr>
+        <w:tab/>
+        <w:t>Lesson 34.2</w:t>
+      </w:r>
+    </w:p>
+    <w:p>
+      <w:pPr>
+        <w:spacing w:before="20" w:line="276" w:lineRule="auto"/>
+        <w:rPr>
+          <w:lang w:val="en-US"/>
+        </w:rPr>
+      </w:pPr>
+      <w:r>
+        <w:rPr>
+          <w:lang w:val="en-US"/>
+        </w:rPr>
+        <w:t>46. Where is your husband?</w:t>
+      </w:r>
+    </w:p>
+    <w:p>
+      <w:pPr>
+        <w:spacing w:before="20" w:line="276" w:lineRule="auto"/>
+        <w:rPr>
+          <w:lang w:val="en-US"/>
+        </w:rPr>
+      </w:pPr>
+      <w:r>
+        <w:rPr>
+          <w:lang w:val="en-US"/>
+        </w:rPr>
+        <w:t>47. What’s her job?</w:t>
+      </w:r>
+    </w:p>
+    <w:p>
+      <w:pPr>
+        <w:spacing w:before="20" w:line="276" w:lineRule="auto"/>
+        <w:rPr>
+          <w:lang w:val="en-US"/>
+        </w:rPr>
+      </w:pPr>
+      <w:r>
+        <w:rPr>
+          <w:lang w:val="en-US"/>
+        </w:rPr>
+        <w:t>48. Why is this channel so popular?</w:t>
+      </w:r>
+    </w:p>
+    <w:p>
+      <w:pPr>
+        <w:spacing w:before="20" w:line="276" w:lineRule="auto"/>
+        <w:rPr>
+          <w:lang w:val="en-US"/>
+        </w:rPr>
+      </w:pPr>
+      <w:r>
+        <w:rPr>
+          <w:lang w:val="en-US"/>
+        </w:rPr>
+        <w:t>49. Who is that woman?</w:t>
+      </w:r>
+    </w:p>
+    <w:p>
+      <w:pPr>
+        <w:spacing w:before="20" w:line="276" w:lineRule="auto"/>
+        <w:rPr>
+          <w:lang w:val="en-US"/>
+        </w:rPr>
+      </w:pPr>
+      <w:r>
+        <w:rPr>
+          <w:lang w:val="en-US"/>
+        </w:rPr>
+        <w:t xml:space="preserve">50. </w:t>
+      </w:r>
+      <w:r>
+        <w:rPr>
+          <w:lang w:val="en-US"/>
+        </w:rPr>
+        <w:t>Why is this rule so important?</w:t>
+      </w:r>
+    </w:p>
+    <w:p>
+      <w:pPr>
+        <w:spacing w:before="20" w:line="276" w:lineRule="auto"/>
+      </w:pPr>
+      <w:r>
+        <w:rPr>
+          <w:lang w:val="en-US"/>
+        </w:rPr>
+        <w:t xml:space="preserve">51. How is this exercise? / </w:t>
+      </w:r>
+      <w:r>
+        <w:t>Как тебе этот пример?</w:t>
+      </w:r>
+    </w:p>
+    <w:p>
+      <w:pPr>
+        <w:spacing w:before="20" w:line="276" w:lineRule="auto"/>
+        <w:rPr>
+          <w:lang w:val="en-US"/>
+        </w:rPr>
+      </w:pPr>
+      <w:r>
+        <w:rPr>
+          <w:lang w:val="en-US"/>
+        </w:rPr>
+        <w:t xml:space="preserve">52. </w:t>
+      </w:r>
+      <w:r>
+        <w:rPr>
+          <w:lang w:val="en-US"/>
+        </w:rPr>
+        <w:t xml:space="preserve">How old is your mother? / </w:t>
+      </w:r>
+      <w:r>
+        <w:t>Сколько</w:t>
+      </w:r>
+      <w:r>
+        <w:rPr>
+          <w:lang w:val="en-US"/>
+        </w:rPr>
+        <w:t xml:space="preserve"> </w:t>
+      </w:r>
+      <w:r>
+        <w:t>лет</w:t>
+      </w:r>
+      <w:r>
+        <w:rPr>
+          <w:lang w:val="en-US"/>
+        </w:rPr>
+        <w:t xml:space="preserve"> </w:t>
+      </w:r>
+      <w:r>
+        <w:t>твоей</w:t>
+      </w:r>
+      <w:r>
+        <w:rPr>
+          <w:lang w:val="en-US"/>
+        </w:rPr>
+        <w:t xml:space="preserve"> </w:t>
+      </w:r>
+      <w:r>
+        <w:t>маме</w:t>
+      </w:r>
+      <w:r>
+        <w:rPr>
+          <w:lang w:val="en-US"/>
+        </w:rPr>
+        <w:t>?</w:t>
+      </w:r>
+    </w:p>
+    <w:p>
+      <w:pPr>
+        <w:spacing w:before="20" w:line="276" w:lineRule="auto"/>
+        <w:rPr>
+          <w:lang w:val="en-US"/>
+        </w:rPr>
+      </w:pPr>
+      <w:r>
+        <w:rPr>
+          <w:lang w:val="en-US"/>
+        </w:rPr>
+        <w:t>53. How old is his son?</w:t>
+      </w:r>
+    </w:p>
+    <w:p>
+      <w:pPr>
+        <w:spacing w:before="20" w:line="276" w:lineRule="auto"/>
+        <w:rPr>
+          <w:lang w:val="en-US"/>
+        </w:rPr>
+      </w:pPr>
+      <w:r>
+        <w:rPr>
+          <w:lang w:val="en-US"/>
+        </w:rPr>
+        <w:t xml:space="preserve">54. </w:t>
+      </w:r>
+      <w:r>
+        <w:rPr>
+          <w:lang w:val="en-US"/>
+        </w:rPr>
+        <w:t>What’s your brother’s name</w:t>
+      </w:r>
+      <w:r>
+        <w:rPr>
+          <w:lang w:val="en-US"/>
+        </w:rPr>
+        <w:t xml:space="preserve"> / </w:t>
+      </w:r>
+      <w:r>
+        <w:t>Как</w:t>
+      </w:r>
+      <w:r>
+        <w:rPr>
+          <w:lang w:val="en-US"/>
+        </w:rPr>
+        <w:t xml:space="preserve"> </w:t>
+      </w:r>
+      <w:r>
+        <w:t>зовут</w:t>
+      </w:r>
+      <w:r>
+        <w:rPr>
+          <w:lang w:val="en-US"/>
+        </w:rPr>
+        <w:t xml:space="preserve"> </w:t>
+      </w:r>
+      <w:r>
+        <w:t>твоего</w:t>
+      </w:r>
+      <w:r>
+        <w:rPr>
+          <w:lang w:val="en-US"/>
+        </w:rPr>
+        <w:t xml:space="preserve"> </w:t>
+      </w:r>
+      <w:r>
+        <w:t>брата</w:t>
+      </w:r>
+      <w:r>
+        <w:rPr>
+          <w:lang w:val="en-US"/>
+        </w:rPr>
+        <w:t>?</w:t>
+      </w:r>
+    </w:p>
+    <w:p>
+      <w:pPr>
+        <w:spacing w:before="20" w:line="276" w:lineRule="auto"/>
+      </w:pPr>
+      <w:r>
+        <w:t xml:space="preserve">55. </w:t>
+      </w:r>
+      <w:r>
+        <w:rPr>
+          <w:lang w:val="en-US"/>
+        </w:rPr>
+        <w:t>What</w:t>
+      </w:r>
+      <w:r>
+        <w:t>’</w:t>
+      </w:r>
+      <w:r>
+        <w:rPr>
+          <w:lang w:val="en-US"/>
+        </w:rPr>
+        <w:t>s</w:t>
+      </w:r>
+      <w:r>
+        <w:t xml:space="preserve"> </w:t>
+      </w:r>
+      <w:r>
+        <w:rPr>
+          <w:lang w:val="en-US"/>
+        </w:rPr>
+        <w:t>wrong</w:t>
+      </w:r>
+      <w:r>
+        <w:t xml:space="preserve"> / </w:t>
+      </w:r>
+      <w:r>
+        <w:t>Что неправильно?</w:t>
+      </w:r>
+    </w:p>
+    <w:p>
+      <w:pPr>
+        <w:spacing w:before="20" w:line="276" w:lineRule="auto"/>
+        <w:rPr>
+          <w:lang w:val="en-US"/>
+        </w:rPr>
+      </w:pPr>
+      <w:r>
+        <w:rPr>
+          <w:lang w:val="en-US"/>
+        </w:rPr>
+        <w:t>56. What’s her name?</w:t>
+      </w:r>
+    </w:p>
+    <w:p>
+      <w:pPr>
+        <w:spacing w:before="20" w:line="276" w:lineRule="auto"/>
+        <w:rPr>
+          <w:lang w:val="en-US"/>
+        </w:rPr>
+      </w:pPr>
+      <w:r>
+        <w:rPr>
+          <w:lang w:val="en-US"/>
+        </w:rPr>
+        <w:t>57. What’s her father’s job? /</w:t>
+      </w:r>
+      <w:r>
+        <w:rPr>
+          <w:lang w:val="en-US"/>
+        </w:rPr>
+        <w:t xml:space="preserve"> </w:t>
+      </w:r>
+      <w:r>
+        <w:t>Кем</w:t>
+      </w:r>
+      <w:r>
+        <w:rPr>
+          <w:lang w:val="en-US"/>
+        </w:rPr>
+        <w:t xml:space="preserve"> </w:t>
+      </w:r>
+      <w:r>
+        <w:t>работает</w:t>
+      </w:r>
+      <w:r>
+        <w:rPr>
+          <w:lang w:val="en-US"/>
+        </w:rPr>
+        <w:t xml:space="preserve"> </w:t>
+      </w:r>
+      <w:r>
+        <w:t>ее</w:t>
+      </w:r>
+      <w:r>
+        <w:rPr>
+          <w:lang w:val="en-US"/>
+        </w:rPr>
+        <w:t xml:space="preserve"> </w:t>
+      </w:r>
+      <w:r>
+        <w:t>отец</w:t>
+      </w:r>
+      <w:r>
+        <w:rPr>
+          <w:lang w:val="en-US"/>
+        </w:rPr>
+        <w:t>?</w:t>
+      </w:r>
+    </w:p>
+    <w:p>
+      <w:pPr>
+        <w:spacing w:before="20" w:line="276" w:lineRule="auto"/>
+        <w:rPr>
+          <w:lang w:val="en-US"/>
+        </w:rPr>
+      </w:pPr>
+      <w:r>
+        <w:rPr>
+          <w:lang w:val="en-US"/>
+        </w:rPr>
+        <w:t>58. How expensive is this house?</w:t>
+      </w:r>
+    </w:p>
+    <w:p>
+      <w:pPr>
+        <w:spacing w:before="20" w:line="276" w:lineRule="auto"/>
+        <w:rPr>
+          <w:lang w:val="en-US"/>
+        </w:rPr>
+      </w:pPr>
+      <w:r>
+        <w:rPr>
+          <w:lang w:val="en-US"/>
+        </w:rPr>
+        <w:t xml:space="preserve">59. </w:t>
+      </w:r>
+      <w:r>
+        <w:rPr>
+          <w:lang w:val="en-US"/>
+        </w:rPr>
+        <w:t xml:space="preserve">How is this playlist? / </w:t>
+      </w:r>
+      <w:r>
+        <w:t>Как</w:t>
+      </w:r>
+      <w:r>
+        <w:rPr>
+          <w:lang w:val="en-US"/>
+        </w:rPr>
+        <w:t xml:space="preserve"> </w:t>
+      </w:r>
+      <w:r>
+        <w:t>тебе</w:t>
+      </w:r>
+      <w:r>
+        <w:rPr>
+          <w:lang w:val="en-US"/>
+        </w:rPr>
+        <w:t xml:space="preserve"> </w:t>
+      </w:r>
+      <w:r>
+        <w:t>этот</w:t>
+      </w:r>
+      <w:r>
+        <w:rPr>
+          <w:lang w:val="en-US"/>
+        </w:rPr>
+        <w:t xml:space="preserve"> </w:t>
+      </w:r>
+      <w:r>
+        <w:t>плейлист</w:t>
+      </w:r>
+      <w:r>
+        <w:rPr>
+          <w:lang w:val="en-US"/>
+        </w:rPr>
+        <w:t>?</w:t>
+      </w:r>
+    </w:p>
+    <w:p>
+      <w:pPr>
+        <w:spacing w:before="20" w:line="276" w:lineRule="auto"/>
+        <w:rPr>
+          <w:lang w:val="en-US"/>
+        </w:rPr>
+      </w:pPr>
+      <w:r>
+        <w:t>60</w:t>
+      </w:r>
+      <w:r>
+        <w:rPr>
+          <w:lang w:val="en-US"/>
+        </w:rPr>
+        <w:t>. What’s your wife’s job?</w:t>
+      </w:r>
+    </w:p>
+    <w:p>
+      <w:pPr>
+        <w:spacing w:before="20" w:line="276" w:lineRule="auto"/>
+        <w:rPr>
+          <w:lang w:val="en-US"/>
+        </w:rPr>
+      </w:pPr>
+      <w:r>
+        <w:rPr>
+          <w:lang w:val="en-US"/>
+        </w:rPr>
+        <w:t>61. How is this result?</w:t>
+      </w:r>
+    </w:p>
+    <w:p>
+      <w:pPr>
+        <w:spacing w:before="20" w:line="276" w:lineRule="auto"/>
+      </w:pPr>
+      <w:r>
+        <w:rPr>
+          <w:lang w:val="en-US"/>
+        </w:rPr>
+        <w:t xml:space="preserve">62. How much is one English lesson?  </w:t>
+      </w:r>
+      <w:r>
+        <w:t xml:space="preserve">/ </w:t>
+      </w:r>
+      <w:r>
+        <w:t>Сколько стоит один урок Анлиского?</w:t>
+      </w:r>
+    </w:p>
+    <w:p>
+      <w:pPr>
+        <w:spacing w:before="20" w:line="276" w:lineRule="auto"/>
+        <w:rPr>
+          <w:lang w:val="en-US"/>
+        </w:rPr>
+      </w:pPr>
+      <w:r>
+        <w:rPr>
+          <w:lang w:val="en-US"/>
+        </w:rPr>
+        <w:t xml:space="preserve">63. How good is the lesson? / </w:t>
+      </w:r>
+      <w:r>
+        <w:t>Насколько</w:t>
+      </w:r>
+      <w:r>
+        <w:rPr>
+          <w:lang w:val="en-US"/>
+        </w:rPr>
+        <w:t xml:space="preserve"> </w:t>
+      </w:r>
+      <w:r>
+        <w:t>хорош</w:t>
+      </w:r>
+      <w:r>
+        <w:rPr>
+          <w:lang w:val="en-US"/>
+        </w:rPr>
+        <w:t xml:space="preserve"> </w:t>
+      </w:r>
+      <w:r>
+        <w:t>урок</w:t>
+      </w:r>
+      <w:r>
+        <w:rPr>
+          <w:lang w:val="en-US"/>
+        </w:rPr>
+        <w:t>?</w:t>
+      </w:r>
+    </w:p>
+    <w:p>
+      <w:pPr>
+        <w:spacing w:before="20" w:line="276" w:lineRule="auto"/>
+      </w:pPr>
+      <w:r>
+        <w:rPr>
+          <w:lang w:val="en-US"/>
+        </w:rPr>
+        <w:t xml:space="preserve">64. How difficul are these exercises? / </w:t>
+      </w:r>
+      <w:r>
+        <w:t>Насколько сложные эти упражнения?</w:t>
+      </w:r>
+    </w:p>
+    <w:p>
+      <w:pPr>
+        <w:spacing w:before="20" w:line="276" w:lineRule="auto"/>
+        <w:rPr>
+          <w:lang w:val="en-US"/>
+        </w:rPr>
+      </w:pPr>
+      <w:r>
+        <w:rPr>
+          <w:lang w:val="en-US"/>
+        </w:rPr>
+        <w:t xml:space="preserve">65. </w:t>
+      </w:r>
+      <w:r>
+        <w:rPr>
+          <w:lang w:val="en-US"/>
+        </w:rPr>
+        <w:t>How interesting is this magazine?</w:t>
+      </w:r>
+    </w:p>
+    <w:p>
+      <w:pPr>
+        <w:spacing w:before="20" w:line="276" w:lineRule="auto"/>
+        <w:rPr>
+          <w:lang w:val="en-US"/>
+        </w:rPr>
+      </w:pPr>
+      <w:r>
+        <w:rPr>
+          <w:lang w:val="en-US"/>
+        </w:rPr>
+        <w:t>66. Where is the nearest supermarket?</w:t>
+      </w:r>
+    </w:p>
+    <w:p>
+      <w:pPr>
+        <w:spacing w:before="20" w:line="276" w:lineRule="auto"/>
+        <w:rPr>
+          <w:lang w:val="en-US"/>
+        </w:rPr>
+      </w:pPr>
+      <w:r>
+        <w:rPr>
+          <w:lang w:val="en-US"/>
+        </w:rPr>
+        <w:t>67. Why are those lessons so ineffective?</w:t>
+      </w:r>
+    </w:p>
+    <w:p>
+      <w:pPr>
+        <w:spacing w:before="20" w:line="276" w:lineRule="auto"/>
+        <w:rPr>
+          <w:lang w:val="en-US"/>
+        </w:rPr>
+      </w:pPr>
+      <w:r>
+        <w:rPr>
+          <w:lang w:val="en-US"/>
+        </w:rPr>
+        <w:t xml:space="preserve"> 68. What’s his name?</w:t>
+      </w:r>
+    </w:p>
+    <w:p>
+      <w:pPr>
+        <w:spacing w:before="20" w:line="276" w:lineRule="auto"/>
+        <w:rPr>
+          <w:lang w:val="en-US"/>
+        </w:rPr>
+      </w:pPr>
+      <w:r>
+        <w:rPr>
+          <w:lang w:val="en-US"/>
+        </w:rPr>
+        <w:t>69. Where are our teachers?</w:t>
+      </w:r>
+    </w:p>
+    <w:p>
+      <w:pPr>
+        <w:spacing w:before="20" w:line="276" w:lineRule="auto"/>
+        <w:rPr>
+          <w:lang w:val="en-US"/>
+        </w:rPr>
+      </w:pPr>
+      <w:r>
+        <w:rPr>
+          <w:lang w:val="en-US"/>
+        </w:rPr>
+        <w:t>70. How much is the dress?</w:t>
+      </w:r>
+    </w:p>
+    <w:p>
+      <w:pPr>
+        <w:spacing w:before="20" w:line="276" w:lineRule="auto"/>
+        <w:rPr>
+          <w:lang w:val="en-US"/>
+        </w:rPr>
+      </w:pPr>
+      <w:r>
+        <w:rPr>
+          <w:lang w:val="en-US"/>
+        </w:rPr>
+        <w:t xml:space="preserve">71. What’s your husband’s job / </w:t>
+      </w:r>
+      <w:r>
+        <w:t>Кем</w:t>
+      </w:r>
+      <w:r>
+        <w:rPr>
+          <w:lang w:val="en-US"/>
+        </w:rPr>
+        <w:t xml:space="preserve"> </w:t>
+      </w:r>
+      <w:r>
+        <w:t>работает</w:t>
+      </w:r>
+      <w:r>
+        <w:rPr>
+          <w:lang w:val="en-US"/>
+        </w:rPr>
+        <w:t xml:space="preserve"> </w:t>
+      </w:r>
+      <w:r>
+        <w:t>твой</w:t>
+      </w:r>
+      <w:r>
+        <w:rPr>
+          <w:lang w:val="en-US"/>
+        </w:rPr>
+        <w:t xml:space="preserve"> </w:t>
+      </w:r>
+      <w:r>
+        <w:t>муж</w:t>
+      </w:r>
+      <w:r>
+        <w:rPr>
+          <w:lang w:val="en-US"/>
+        </w:rPr>
+        <w:t>?</w:t>
+      </w:r>
+    </w:p>
+    <w:p>
+      <w:pPr>
+        <w:spacing w:before="20" w:line="276" w:lineRule="auto"/>
+        <w:rPr>
+          <w:lang w:val="en-US"/>
+        </w:rPr>
+      </w:pPr>
+      <w:r>
+        <w:rPr>
+          <w:lang w:val="en-US"/>
+        </w:rPr>
+        <w:t xml:space="preserve">72. How effective is the lesson? / </w:t>
+      </w:r>
+      <w:r>
+        <w:t>Насколько</w:t>
+      </w:r>
+      <w:r>
+        <w:rPr>
+          <w:lang w:val="en-US"/>
+        </w:rPr>
+        <w:t xml:space="preserve"> </w:t>
+      </w:r>
+      <w:r>
+        <w:t>эфестивный</w:t>
+      </w:r>
+      <w:r>
+        <w:rPr>
+          <w:lang w:val="en-US"/>
+        </w:rPr>
+        <w:t xml:space="preserve"> </w:t>
+      </w:r>
+      <w:r>
+        <w:t>урок</w:t>
+      </w:r>
+      <w:r>
+        <w:rPr>
+          <w:lang w:val="en-US"/>
+        </w:rPr>
+        <w:t>?</w:t>
+      </w:r>
+    </w:p>
+    <w:p>
+      <w:pPr>
+        <w:spacing w:before="20" w:line="276" w:lineRule="auto"/>
+        <w:rPr>
+          <w:lang w:val="en-US"/>
+        </w:rPr>
+      </w:pPr>
+      <w:r>
+        <w:rPr>
+          <w:lang w:val="en-US"/>
+        </w:rPr>
+        <w:t>73</w:t>
+      </w:r>
+      <w:r>
+        <w:rPr>
+          <w:lang w:val="en-US"/>
+        </w:rPr>
+        <w:t>. Why are these exercises so difficult?</w:t>
+      </w:r>
+    </w:p>
+    <w:p>
+      <w:pPr>
+        <w:spacing w:before="20" w:line="276" w:lineRule="auto"/>
+        <w:rPr>
+          <w:lang w:val="en-US"/>
+        </w:rPr>
+      </w:pPr>
+      <w:r>
+        <w:rPr>
+          <w:lang w:val="en-US"/>
+        </w:rPr>
+        <w:t xml:space="preserve">74. How useful is the lesson? / </w:t>
+      </w:r>
+      <w:r>
+        <w:t>Насколько</w:t>
+      </w:r>
+      <w:r>
+        <w:rPr>
+          <w:lang w:val="en-US"/>
+        </w:rPr>
+        <w:t xml:space="preserve"> </w:t>
+      </w:r>
+      <w:r>
+        <w:t>полезен</w:t>
+      </w:r>
+      <w:r>
+        <w:rPr>
+          <w:lang w:val="en-US"/>
+        </w:rPr>
+        <w:t xml:space="preserve"> </w:t>
+      </w:r>
+      <w:r>
+        <w:t>этот</w:t>
+      </w:r>
+      <w:r>
+        <w:rPr>
+          <w:lang w:val="en-US"/>
+        </w:rPr>
+        <w:t xml:space="preserve"> </w:t>
+      </w:r>
+      <w:r>
+        <w:t>урок</w:t>
+      </w:r>
+      <w:r>
+        <w:rPr>
+          <w:lang w:val="en-US"/>
+        </w:rPr>
+        <w:t>?</w:t>
+      </w:r>
+    </w:p>
+    <w:p>
+      <w:pPr>
+        <w:spacing w:before="20" w:line="276" w:lineRule="auto"/>
+        <w:rPr>
+          <w:lang w:val="en-US"/>
+        </w:rPr>
+      </w:pPr>
+      <w:r>
+        <w:rPr>
+          <w:lang w:val="en-US"/>
+        </w:rPr>
+        <w:t xml:space="preserve">75. </w:t>
+      </w:r>
+      <w:r>
+        <w:rPr>
+          <w:lang w:val="en-US"/>
+        </w:rPr>
+        <w:t>How much is the book?</w:t>
+      </w:r>
+    </w:p>
+    <w:p>
+      <w:pPr>
+        <w:spacing w:before="20" w:line="276" w:lineRule="auto"/>
+        <w:rPr>
+          <w:lang w:val="en-US"/>
+        </w:rPr>
+      </w:pPr>
+      <w:r>
+        <w:rPr>
+          <w:lang w:val="en-US"/>
+        </w:rPr>
+        <w:t>76.  How much is this computer?</w:t>
+      </w:r>
+    </w:p>
+    <w:p>
+      <w:pPr>
+        <w:spacing w:before="20" w:line="276" w:lineRule="auto"/>
+        <w:rPr>
+          <w:lang w:val="en-US"/>
+        </w:rPr>
+      </w:pPr>
+      <w:r>
+        <w:rPr>
+          <w:lang w:val="en-US"/>
+        </w:rPr>
+        <w:t>77. Who is that person?</w:t>
+      </w:r>
+    </w:p>
+    <w:p>
+      <w:pPr>
+        <w:spacing w:before="20" w:line="276" w:lineRule="auto"/>
+        <w:rPr>
+          <w:lang w:val="en-US"/>
+        </w:rPr>
+      </w:pPr>
+      <w:r>
+        <w:rPr>
+          <w:lang w:val="en-US"/>
+        </w:rPr>
+        <w:t>78. How much are these jeans?</w:t>
+      </w:r>
+    </w:p>
+    <w:p>
+      <w:pPr>
+        <w:spacing w:before="20" w:line="276" w:lineRule="auto"/>
+        <w:rPr>
+          <w:lang w:val="en-US"/>
+        </w:rPr>
+      </w:pPr>
+      <w:r>
+        <w:rPr>
+          <w:lang w:val="en-US"/>
+        </w:rPr>
+        <w:t>79. What’s his job?</w:t>
+      </w:r>
+    </w:p>
+    <w:p>
+      <w:pPr>
+        <w:spacing w:before="20" w:line="276" w:lineRule="auto"/>
+        <w:rPr>
+          <w:lang w:val="en-US"/>
+        </w:rPr>
+      </w:pPr>
+      <w:r>
+        <w:rPr>
+          <w:lang w:val="en-US"/>
+        </w:rPr>
+        <w:t>80. How difficult is this exercise?</w:t>
+      </w:r>
+    </w:p>
+    <w:p>
+      <w:pPr>
+        <w:spacing w:before="20" w:line="276" w:lineRule="auto"/>
+        <w:rPr>
+          <w:lang w:val="en-US"/>
+        </w:rPr>
+      </w:pPr>
+      <w:r>
+        <w:rPr>
+          <w:lang w:val="en-US"/>
+        </w:rPr>
+        <w:t>81. How interesting is the offer?</w:t>
+      </w:r>
+    </w:p>
+    <w:p>
+      <w:pPr>
+        <w:spacing w:before="20" w:line="276" w:lineRule="auto"/>
+        <w:rPr>
+          <w:lang w:val="en-US"/>
+        </w:rPr>
+      </w:pPr>
+      <w:r>
+        <w:rPr>
+          <w:lang w:val="en-US"/>
+        </w:rPr>
+        <w:t>82. Where are the children?</w:t>
+      </w:r>
+    </w:p>
+    <w:p>
+      <w:pPr>
+        <w:spacing w:before="20" w:line="276" w:lineRule="auto"/>
+        <w:rPr>
+          <w:lang w:val="en-US"/>
+        </w:rPr>
+      </w:pPr>
+      <w:r>
+        <w:rPr>
+          <w:lang w:val="en-US"/>
+        </w:rPr>
+        <w:t>83. Why are her lessons so ineffective?</w:t>
+      </w:r>
+    </w:p>
+    <w:p>
+      <w:pPr>
+        <w:spacing w:before="20" w:line="276" w:lineRule="auto"/>
+        <w:rPr>
+          <w:lang w:val="en-US"/>
+        </w:rPr>
+      </w:pPr>
+      <w:r>
+        <w:rPr>
+          <w:lang w:val="en-US"/>
+        </w:rPr>
+        <w:t>84. What’s your job?</w:t>
+      </w:r>
+    </w:p>
+    <w:p>
+      <w:pPr>
+        <w:spacing w:before="20" w:line="276" w:lineRule="auto"/>
+        <w:rPr>
+          <w:lang w:val="en-US"/>
+        </w:rPr>
+      </w:pPr>
+      <w:r>
+        <w:rPr>
+          <w:lang w:val="en-US"/>
+        </w:rPr>
+        <w:t>85. How difficult is the test?</w:t>
+      </w:r>
+    </w:p>
+    <w:p>
+      <w:pPr>
+        <w:spacing w:before="20" w:line="276" w:lineRule="auto"/>
+        <w:rPr>
+          <w:lang w:val="en-US"/>
+        </w:rPr>
+      </w:pPr>
+      <w:r>
+        <w:rPr>
+          <w:lang w:val="en-US"/>
+        </w:rPr>
+        <w:t>86. What’s your sister’s name?</w:t>
+      </w:r>
+    </w:p>
+    <w:p>
+      <w:pPr>
+        <w:spacing w:before="20" w:line="276" w:lineRule="auto"/>
+        <w:rPr>
+          <w:lang w:val="en-US"/>
+        </w:rPr>
+      </w:pPr>
+      <w:r>
+        <w:rPr>
+          <w:lang w:val="en-US"/>
+        </w:rPr>
+        <w:t>87. What’s your friend’s name?</w:t>
+      </w:r>
+    </w:p>
+    <w:p>
+      <w:pPr>
+        <w:spacing w:before="20" w:line="276" w:lineRule="auto"/>
+        <w:rPr>
+          <w:lang w:val="en-US"/>
+        </w:rPr>
+      </w:pPr>
+      <w:r>
+        <w:rPr>
+          <w:lang w:val="en-US"/>
+        </w:rPr>
+        <w:t>88. Why are these exercises so difficult?</w:t>
+      </w:r>
+    </w:p>
+    <w:p>
+      <w:pPr>
+        <w:spacing w:before="20" w:line="276" w:lineRule="auto"/>
+        <w:rPr>
+          <w:lang w:val="en-US"/>
+        </w:rPr>
+      </w:pPr>
+      <w:r>
+        <w:rPr>
+          <w:lang w:val="en-US"/>
+        </w:rPr>
+        <w:t>89. Why are the studens there?</w:t>
+      </w:r>
+    </w:p>
+    <w:p>
+      <w:pPr>
+        <w:spacing w:before="20" w:line="276" w:lineRule="auto"/>
+        <w:rPr>
+          <w:lang w:val="en-US"/>
+        </w:rPr>
+      </w:pPr>
+      <w:r>
+        <w:rPr>
+          <w:lang w:val="en-US"/>
+        </w:rPr>
+        <w:t xml:space="preserve">90. How is the channel? </w:t>
+      </w:r>
       <w:bookmarkStart w:id="0" w:name="_GoBack"/>
       <w:bookmarkEnd w:id="0"/>
-    </w:p>
-    <w:p>
-      <w:pPr>
-        <w:spacing w:before="20" w:line="276" w:lineRule="auto"/>
-        <w:rPr>
-          <w:lang w:val="en-US"/>
-        </w:rPr>
-      </w:pPr>
+      <w:r>
+        <w:rPr>
+          <w:lang w:val="en-US"/>
+        </w:rPr>
+        <w:t xml:space="preserve"> </w:t>
+      </w:r>
     </w:p>
     <w:p>
       <w:pPr>
@@ -73648,7 +74653,7 @@
 </file>
 
 <file path=customXml/itemProps1.xml><?xml version="1.0" encoding="utf-8"?>
-<ds:datastoreItem xmlns:ds="http://schemas.openxmlformats.org/officeDocument/2006/customXml" ds:itemID="{C71D69C8-55DE-40D2-A1FD-51C96F0122B9}">
+<ds:datastoreItem xmlns:ds="http://schemas.openxmlformats.org/officeDocument/2006/customXml" ds:itemID="{6DD26FC2-B949-4D30-B12F-C385E9855CD6}">
   <ds:schemaRefs>
     <ds:schemaRef ds:uri="http://schemas.openxmlformats.org/officeDocument/2006/bibliography"/>
   </ds:schemaRefs>

</xml_diff>

<commit_message>
Add lesson 35 in file English Lessons and add new words in file English words
</commit_message>
<xml_diff>
--- a/English Lessons.docx
+++ b/English Lessons.docx
@@ -73259,22 +73259,738 @@
         </w:rPr>
         <w:t xml:space="preserve">90. How is the channel? </w:t>
       </w:r>
-      <w:bookmarkStart w:id="0" w:name="_GoBack"/>
-      <w:bookmarkEnd w:id="0"/>
-      <w:r>
-        <w:rPr>
-          <w:lang w:val="en-US"/>
-        </w:rPr>
-        <w:t xml:space="preserve"> </w:t>
-      </w:r>
-    </w:p>
-    <w:p>
-      <w:pPr>
-        <w:spacing w:before="20" w:line="276" w:lineRule="auto"/>
-        <w:rPr>
-          <w:lang w:val="en-US"/>
-        </w:rPr>
-      </w:pPr>
+    </w:p>
+    <w:p>
+      <w:pPr>
+        <w:spacing w:before="20" w:line="276" w:lineRule="auto"/>
+        <w:rPr>
+          <w:lang w:val="en-US"/>
+        </w:rPr>
+      </w:pPr>
+      <w:r>
+        <w:rPr>
+          <w:lang w:val="en-US"/>
+        </w:rPr>
+        <w:tab/>
+      </w:r>
+    </w:p>
+    <w:p>
+      <w:pPr>
+        <w:spacing w:before="20" w:line="276" w:lineRule="auto"/>
+        <w:rPr>
+          <w:lang w:val="en-US"/>
+        </w:rPr>
+      </w:pPr>
+      <w:r>
+        <w:rPr>
+          <w:lang w:val="en-US"/>
+        </w:rPr>
+        <w:tab/>
+        <w:t>Lesson 35</w:t>
+      </w:r>
+    </w:p>
+    <w:p>
+      <w:pPr>
+        <w:spacing w:before="20" w:line="276" w:lineRule="auto"/>
+        <w:rPr>
+          <w:lang w:val="en-US"/>
+        </w:rPr>
+      </w:pPr>
+      <w:bookmarkStart w:id="0" w:name="OLE_LINK1"/>
+      <w:bookmarkStart w:id="1" w:name="OLE_LINK2"/>
+      <w:r>
+        <w:rPr>
+          <w:lang w:val="en-US"/>
+        </w:rPr>
+        <w:t xml:space="preserve">  Present Simple – </w:t>
+      </w:r>
+      <w:r>
+        <w:rPr>
+          <w:lang w:val="en-US"/>
+        </w:rPr>
+        <w:t xml:space="preserve"> verb </w:t>
+      </w:r>
+      <w:r>
+        <w:rPr>
+          <w:lang w:val="en-US"/>
+        </w:rPr>
+        <w:t>(глагол) to be</w:t>
+      </w:r>
+    </w:p>
+    <w:p>
+      <w:pPr>
+        <w:spacing w:before="20" w:line="276" w:lineRule="auto"/>
+        <w:rPr>
+          <w:lang w:val="en-US"/>
+        </w:rPr>
+      </w:pPr>
+      <w:r>
+        <w:rPr>
+          <w:lang w:val="en-US"/>
+        </w:rPr>
+        <w:t xml:space="preserve"> </w:t>
+      </w:r>
+      <w:r>
+        <w:rPr>
+          <w:lang w:val="en-US"/>
+        </w:rPr>
+        <w:t>I am = I’m</w:t>
+      </w:r>
+    </w:p>
+    <w:p>
+      <w:pPr>
+        <w:spacing w:before="20" w:line="276" w:lineRule="auto"/>
+        <w:rPr>
+          <w:lang w:val="en-US"/>
+        </w:rPr>
+      </w:pPr>
+      <w:r>
+        <w:rPr>
+          <w:lang w:val="en-US"/>
+        </w:rPr>
+        <w:t>We /You / They are = We’re / You’re / They’re</w:t>
+      </w:r>
+    </w:p>
+    <w:p>
+      <w:pPr>
+        <w:spacing w:before="20" w:line="276" w:lineRule="auto"/>
+        <w:rPr>
+          <w:lang w:val="en-US"/>
+        </w:rPr>
+      </w:pPr>
+      <w:r>
+        <w:rPr>
+          <w:lang w:val="en-US"/>
+        </w:rPr>
+        <w:t xml:space="preserve">He/She/It is = He’s / She’s / It’s </w:t>
+      </w:r>
+    </w:p>
+    <w:bookmarkEnd w:id="0"/>
+    <w:bookmarkEnd w:id="1"/>
+    <w:p>
+      <w:pPr>
+        <w:spacing w:before="20" w:line="276" w:lineRule="auto"/>
+        <w:rPr>
+          <w:lang w:val="en-US"/>
+        </w:rPr>
+      </w:pPr>
+    </w:p>
+    <w:p>
+      <w:pPr>
+        <w:spacing w:before="20" w:line="276" w:lineRule="auto"/>
+        <w:rPr>
+          <w:lang w:val="en-US"/>
+        </w:rPr>
+      </w:pPr>
+      <w:r>
+        <w:rPr>
+          <w:lang w:val="en-US"/>
+        </w:rPr>
+        <w:t>I’m so happy</w:t>
+      </w:r>
+    </w:p>
+    <w:p>
+      <w:pPr>
+        <w:spacing w:before="20" w:line="276" w:lineRule="auto"/>
+        <w:rPr>
+          <w:lang w:val="en-US"/>
+        </w:rPr>
+      </w:pPr>
+      <w:r>
+        <w:rPr>
+          <w:lang w:val="en-US"/>
+        </w:rPr>
+        <w:t>We’re fulle of optimism</w:t>
+      </w:r>
+    </w:p>
+    <w:p>
+      <w:pPr>
+        <w:spacing w:before="20" w:line="276" w:lineRule="auto"/>
+        <w:rPr>
+          <w:lang w:val="en-US"/>
+        </w:rPr>
+      </w:pPr>
+      <w:r>
+        <w:rPr>
+          <w:lang w:val="en-US"/>
+        </w:rPr>
+        <w:t xml:space="preserve">You’re a great teacher </w:t>
+      </w:r>
+    </w:p>
+    <w:p>
+      <w:pPr>
+        <w:spacing w:before="20" w:line="276" w:lineRule="auto"/>
+        <w:rPr>
+          <w:lang w:val="en-US"/>
+        </w:rPr>
+      </w:pPr>
+      <w:r>
+        <w:rPr>
+          <w:lang w:val="en-US"/>
+        </w:rPr>
+        <w:t xml:space="preserve">They’re really </w:t>
+      </w:r>
+      <w:r>
+        <w:rPr>
+          <w:lang w:val="en-US"/>
+        </w:rPr>
+        <w:t>t</w:t>
+      </w:r>
+      <w:r>
+        <w:rPr>
+          <w:lang w:val="en-US"/>
+        </w:rPr>
+        <w:t>ired (прилагательное)</w:t>
+      </w:r>
+    </w:p>
+    <w:p>
+      <w:pPr>
+        <w:spacing w:before="20" w:line="276" w:lineRule="auto"/>
+        <w:rPr>
+          <w:lang w:val="en-US"/>
+        </w:rPr>
+      </w:pPr>
+      <w:r>
+        <w:rPr>
+          <w:lang w:val="en-US"/>
+        </w:rPr>
+        <w:t>He’</w:t>
+      </w:r>
+      <w:r>
+        <w:rPr>
+          <w:lang w:val="en-US"/>
+        </w:rPr>
+        <w:t>s on a business trip</w:t>
+      </w:r>
+    </w:p>
+    <w:p>
+      <w:pPr>
+        <w:spacing w:before="20" w:line="276" w:lineRule="auto"/>
+        <w:rPr>
+          <w:lang w:val="en-US"/>
+        </w:rPr>
+      </w:pPr>
+      <w:r>
+        <w:rPr>
+          <w:lang w:val="en-US"/>
+        </w:rPr>
+        <w:t>She’s on holiday</w:t>
+      </w:r>
+    </w:p>
+    <w:p>
+      <w:pPr>
+        <w:spacing w:before="20" w:line="276" w:lineRule="auto"/>
+        <w:rPr>
+          <w:lang w:val="en-US"/>
+        </w:rPr>
+      </w:pPr>
+      <w:r>
+        <w:rPr>
+          <w:lang w:val="en-US"/>
+        </w:rPr>
+        <w:t>It’s a good manner</w:t>
+      </w:r>
+    </w:p>
+    <w:p>
+      <w:pPr>
+        <w:spacing w:before="20" w:line="276" w:lineRule="auto"/>
+        <w:rPr>
+          <w:lang w:val="en-US"/>
+        </w:rPr>
+      </w:pPr>
+      <w:r>
+        <w:rPr>
+          <w:lang w:val="en-US"/>
+        </w:rPr>
+        <w:t>This lesson is really good.</w:t>
+      </w:r>
+    </w:p>
+    <w:p>
+      <w:pPr>
+        <w:spacing w:before="20" w:line="276" w:lineRule="auto"/>
+        <w:rPr>
+          <w:lang w:val="en-US"/>
+        </w:rPr>
+      </w:pPr>
+      <w:r>
+        <w:rPr>
+          <w:lang w:val="en-US"/>
+        </w:rPr>
+        <w:t>That lesson is boring</w:t>
+      </w:r>
+    </w:p>
+    <w:p>
+      <w:pPr>
+        <w:spacing w:before="20" w:line="276" w:lineRule="auto"/>
+        <w:rPr>
+          <w:lang w:val="en-US"/>
+        </w:rPr>
+      </w:pPr>
+      <w:r>
+        <w:rPr>
+          <w:lang w:val="en-US"/>
+        </w:rPr>
+        <w:t>These lessons are so informative</w:t>
+      </w:r>
+    </w:p>
+    <w:p>
+      <w:pPr>
+        <w:spacing w:before="20" w:line="276" w:lineRule="auto"/>
+        <w:rPr>
+          <w:lang w:val="en-US"/>
+        </w:rPr>
+      </w:pPr>
+      <w:r>
+        <w:rPr>
+          <w:lang w:val="en-US"/>
+        </w:rPr>
+        <w:t>Those lessons are ineffective</w:t>
+      </w:r>
+    </w:p>
+    <w:p>
+      <w:pPr>
+        <w:spacing w:before="20" w:line="276" w:lineRule="auto"/>
+        <w:rPr>
+          <w:lang w:val="en-US"/>
+        </w:rPr>
+      </w:pPr>
+      <w:r>
+        <w:rPr>
+          <w:lang w:val="en-US"/>
+        </w:rPr>
+        <w:t>The boy is tired</w:t>
+      </w:r>
+    </w:p>
+    <w:p>
+      <w:pPr>
+        <w:spacing w:before="20" w:line="276" w:lineRule="auto"/>
+        <w:rPr>
+          <w:lang w:val="en-US"/>
+        </w:rPr>
+      </w:pPr>
+      <w:r>
+        <w:rPr>
+          <w:lang w:val="en-US"/>
+        </w:rPr>
+        <w:t>The teacher is very professional</w:t>
+      </w:r>
+    </w:p>
+    <w:p>
+      <w:pPr>
+        <w:spacing w:before="20" w:line="276" w:lineRule="auto"/>
+        <w:rPr>
+          <w:lang w:val="en-US"/>
+        </w:rPr>
+      </w:pPr>
+      <w:r>
+        <w:rPr>
+          <w:lang w:val="en-US"/>
+        </w:rPr>
+        <w:t xml:space="preserve">The video is so funny </w:t>
+      </w:r>
+    </w:p>
+    <w:p>
+      <w:pPr>
+        <w:spacing w:before="20" w:line="276" w:lineRule="auto"/>
+        <w:rPr>
+          <w:lang w:val="en-US"/>
+        </w:rPr>
+      </w:pPr>
+      <w:r>
+        <w:rPr>
+          <w:lang w:val="en-US"/>
+        </w:rPr>
+        <w:t>The videos are for children</w:t>
+      </w:r>
+    </w:p>
+    <w:p>
+      <w:pPr>
+        <w:spacing w:before="20" w:line="276" w:lineRule="auto"/>
+        <w:rPr>
+          <w:lang w:val="en-US"/>
+        </w:rPr>
+      </w:pPr>
+      <w:r>
+        <w:rPr>
+          <w:lang w:val="en-US"/>
+        </w:rPr>
+        <w:t>It’s sunny</w:t>
+      </w:r>
+    </w:p>
+    <w:p>
+      <w:pPr>
+        <w:spacing w:before="20" w:line="276" w:lineRule="auto"/>
+        <w:rPr>
+          <w:lang w:val="en-US"/>
+        </w:rPr>
+      </w:pPr>
+      <w:r>
+        <w:rPr>
+          <w:lang w:val="en-US"/>
+        </w:rPr>
+        <w:t>It’s warm</w:t>
+      </w:r>
+    </w:p>
+    <w:p>
+      <w:pPr>
+        <w:spacing w:before="20" w:line="276" w:lineRule="auto"/>
+        <w:rPr>
+          <w:lang w:val="en-US"/>
+        </w:rPr>
+      </w:pPr>
+      <w:r>
+        <w:rPr>
+          <w:lang w:val="en-US"/>
+        </w:rPr>
+        <w:t>It’s hot</w:t>
+      </w:r>
+    </w:p>
+    <w:p>
+      <w:pPr>
+        <w:spacing w:before="20" w:line="276" w:lineRule="auto"/>
+        <w:rPr>
+          <w:lang w:val="en-US"/>
+        </w:rPr>
+      </w:pPr>
+      <w:r>
+        <w:rPr>
+          <w:lang w:val="en-US"/>
+        </w:rPr>
+        <w:t>It’s so hot</w:t>
+      </w:r>
+    </w:p>
+    <w:p>
+      <w:pPr>
+        <w:spacing w:before="20" w:line="276" w:lineRule="auto"/>
+        <w:rPr>
+          <w:lang w:val="en-US"/>
+        </w:rPr>
+      </w:pPr>
+      <w:r>
+        <w:rPr>
+          <w:lang w:val="en-US"/>
+        </w:rPr>
+        <w:t>It’s too hot</w:t>
+      </w:r>
+    </w:p>
+    <w:p>
+      <w:pPr>
+        <w:spacing w:before="20" w:line="276" w:lineRule="auto"/>
+        <w:rPr>
+          <w:lang w:val="en-US"/>
+        </w:rPr>
+      </w:pPr>
+      <w:r>
+        <w:rPr>
+          <w:lang w:val="en-US"/>
+        </w:rPr>
+        <w:t>It’s rainy</w:t>
+      </w:r>
+    </w:p>
+    <w:p>
+      <w:pPr>
+        <w:spacing w:before="20" w:line="276" w:lineRule="auto"/>
+        <w:rPr>
+          <w:lang w:val="en-US"/>
+        </w:rPr>
+      </w:pPr>
+      <w:r>
+        <w:rPr>
+          <w:lang w:val="en-US"/>
+        </w:rPr>
+        <w:t>It’s windy</w:t>
+      </w:r>
+    </w:p>
+    <w:p>
+      <w:pPr>
+        <w:spacing w:before="20" w:line="276" w:lineRule="auto"/>
+        <w:rPr>
+          <w:lang w:val="en-US"/>
+        </w:rPr>
+      </w:pPr>
+      <w:r>
+        <w:rPr>
+          <w:lang w:val="en-US"/>
+        </w:rPr>
+        <w:t>The day is sunny</w:t>
+      </w:r>
+    </w:p>
+    <w:p>
+      <w:pPr>
+        <w:spacing w:before="20" w:line="276" w:lineRule="auto"/>
+        <w:rPr>
+          <w:lang w:val="en-US"/>
+        </w:rPr>
+      </w:pPr>
+      <w:r>
+        <w:rPr>
+          <w:lang w:val="en-US"/>
+        </w:rPr>
+        <w:t>The day is hot</w:t>
+      </w:r>
+    </w:p>
+    <w:p>
+      <w:pPr>
+        <w:spacing w:before="20" w:line="276" w:lineRule="auto"/>
+        <w:rPr>
+          <w:lang w:val="en-US"/>
+        </w:rPr>
+      </w:pPr>
+    </w:p>
+    <w:p>
+      <w:pPr>
+        <w:spacing w:before="20" w:line="276" w:lineRule="auto"/>
+        <w:rPr>
+          <w:lang w:val="en-US"/>
+        </w:rPr>
+      </w:pPr>
+      <w:bookmarkStart w:id="2" w:name="OLE_LINK3"/>
+      <w:bookmarkStart w:id="3" w:name="OLE_LINK4"/>
+      <w:r>
+        <w:rPr>
+          <w:lang w:val="en-US"/>
+        </w:rPr>
+        <w:t>a / a very / so / such</w:t>
+      </w:r>
+    </w:p>
+    <w:p>
+      <w:pPr>
+        <w:spacing w:before="20" w:line="276" w:lineRule="auto"/>
+        <w:rPr>
+          <w:lang w:val="en-US"/>
+        </w:rPr>
+      </w:pPr>
+      <w:r>
+        <w:rPr>
+          <w:lang w:val="en-US"/>
+        </w:rPr>
+        <w:t xml:space="preserve">a/an + </w:t>
+      </w:r>
+      <w:r>
+        <w:rPr>
+          <w:lang w:val="en-US"/>
+        </w:rPr>
+        <w:t>adjective</w:t>
+      </w:r>
+      <w:r>
+        <w:rPr>
+          <w:lang w:val="en-US"/>
+        </w:rPr>
+        <w:t xml:space="preserve"> (</w:t>
+      </w:r>
+      <w:r>
+        <w:t>прилогательное</w:t>
+      </w:r>
+      <w:r>
+        <w:rPr>
+          <w:lang w:val="en-US"/>
+        </w:rPr>
+        <w:t>)</w:t>
+      </w:r>
+      <w:r>
+        <w:rPr>
+          <w:lang w:val="en-US"/>
+        </w:rPr>
+        <w:t xml:space="preserve"> + noun(сущ.) (one)</w:t>
+      </w:r>
+    </w:p>
+    <w:p>
+      <w:pPr>
+        <w:spacing w:before="20" w:line="276" w:lineRule="auto"/>
+        <w:rPr>
+          <w:lang w:val="en-US"/>
+        </w:rPr>
+      </w:pPr>
+      <w:bookmarkStart w:id="4" w:name="OLE_LINK5"/>
+      <w:r>
+        <w:rPr>
+          <w:lang w:val="en-US"/>
+        </w:rPr>
+        <w:t>It’s a good idea</w:t>
+      </w:r>
+      <w:r>
+        <w:rPr>
+          <w:lang w:val="en-US"/>
+        </w:rPr>
+        <w:t xml:space="preserve"> </w:t>
+      </w:r>
+    </w:p>
+    <w:p>
+      <w:pPr>
+        <w:spacing w:before="20" w:line="276" w:lineRule="auto"/>
+        <w:rPr>
+          <w:lang w:val="en-US"/>
+        </w:rPr>
+      </w:pPr>
+      <w:r>
+        <w:rPr>
+          <w:lang w:val="en-US"/>
+        </w:rPr>
+        <w:t xml:space="preserve"> a/an +</w:t>
+      </w:r>
+      <w:r>
+        <w:rPr>
+          <w:lang w:val="en-US"/>
+        </w:rPr>
+        <w:t xml:space="preserve"> very +</w:t>
+      </w:r>
+      <w:r>
+        <w:rPr>
+          <w:lang w:val="en-US"/>
+        </w:rPr>
+        <w:t xml:space="preserve"> adjective + noun (one)</w:t>
+      </w:r>
+    </w:p>
+    <w:p>
+      <w:pPr>
+        <w:spacing w:before="20" w:line="276" w:lineRule="auto"/>
+        <w:rPr>
+          <w:lang w:val="en-US"/>
+        </w:rPr>
+      </w:pPr>
+      <w:r>
+        <w:rPr>
+          <w:lang w:val="en-US"/>
+        </w:rPr>
+        <w:t>It’s a very good idea</w:t>
+      </w:r>
+    </w:p>
+    <w:p>
+      <w:pPr>
+        <w:spacing w:before="20" w:line="276" w:lineRule="auto"/>
+        <w:rPr>
+          <w:lang w:val="en-US"/>
+        </w:rPr>
+      </w:pPr>
+      <w:r>
+        <w:rPr>
+          <w:lang w:val="en-US"/>
+        </w:rPr>
+        <w:t xml:space="preserve">*This idea is very good </w:t>
+      </w:r>
+    </w:p>
+    <w:p>
+      <w:pPr>
+        <w:spacing w:before="20" w:line="276" w:lineRule="auto"/>
+        <w:rPr>
+          <w:lang w:val="en-US"/>
+        </w:rPr>
+      </w:pPr>
+      <w:r>
+        <w:rPr>
+          <w:lang w:val="en-US"/>
+        </w:rPr>
+        <w:t xml:space="preserve"> so + adjective</w:t>
+      </w:r>
+    </w:p>
+    <w:p>
+      <w:pPr>
+        <w:spacing w:before="20" w:line="276" w:lineRule="auto"/>
+        <w:rPr>
+          <w:lang w:val="en-US"/>
+        </w:rPr>
+      </w:pPr>
+      <w:r>
+        <w:rPr>
+          <w:lang w:val="en-US"/>
+        </w:rPr>
+        <w:t>This idea is so good</w:t>
+      </w:r>
+    </w:p>
+    <w:p>
+      <w:pPr>
+        <w:spacing w:before="20" w:line="276" w:lineRule="auto"/>
+        <w:rPr>
+          <w:lang w:val="en-US"/>
+        </w:rPr>
+      </w:pPr>
+      <w:r>
+        <w:rPr>
+          <w:lang w:val="en-US"/>
+        </w:rPr>
+        <w:t xml:space="preserve"> such + a/an + adjective + noun (one)</w:t>
+      </w:r>
+    </w:p>
+    <w:p>
+      <w:pPr>
+        <w:spacing w:before="20" w:line="276" w:lineRule="auto"/>
+        <w:rPr>
+          <w:lang w:val="en-US"/>
+        </w:rPr>
+      </w:pPr>
+      <w:r>
+        <w:rPr>
+          <w:lang w:val="en-US"/>
+        </w:rPr>
+        <w:t xml:space="preserve">  It’s such a good idea  </w:t>
+      </w:r>
+      <w:r>
+        <w:rPr>
+          <w:lang w:val="en-US"/>
+        </w:rPr>
+        <w:t xml:space="preserve"> </w:t>
+      </w:r>
+      <w:bookmarkEnd w:id="4"/>
+    </w:p>
+    <w:p>
+      <w:pPr>
+        <w:spacing w:before="20" w:line="276" w:lineRule="auto"/>
+        <w:rPr>
+          <w:lang w:val="en-US"/>
+        </w:rPr>
+      </w:pPr>
+      <w:bookmarkStart w:id="5" w:name="OLE_LINK6"/>
+      <w:bookmarkStart w:id="6" w:name="OLE_LINK7"/>
+      <w:bookmarkStart w:id="7" w:name="_GoBack"/>
+      <w:r>
+        <w:rPr>
+          <w:lang w:val="en-US"/>
+        </w:rPr>
+        <w:t>*He has such interesting ideas</w:t>
+      </w:r>
+    </w:p>
+    <w:bookmarkEnd w:id="5"/>
+    <w:bookmarkEnd w:id="6"/>
+    <w:bookmarkEnd w:id="7"/>
+    <w:p>
+      <w:pPr>
+        <w:spacing w:before="20" w:line="276" w:lineRule="auto"/>
+        <w:rPr>
+          <w:lang w:val="en-US"/>
+        </w:rPr>
+      </w:pPr>
+    </w:p>
+    <w:bookmarkEnd w:id="2"/>
+    <w:bookmarkEnd w:id="3"/>
+    <w:p>
+      <w:pPr>
+        <w:spacing w:before="20" w:line="276" w:lineRule="auto"/>
+        <w:rPr>
+          <w:lang w:val="en-US"/>
+        </w:rPr>
+      </w:pPr>
+    </w:p>
+    <w:p>
+      <w:pPr>
+        <w:spacing w:before="20" w:line="276" w:lineRule="auto"/>
+        <w:rPr>
+          <w:lang w:val="en-US"/>
+        </w:rPr>
+      </w:pPr>
+    </w:p>
+    <w:p>
+      <w:pPr>
+        <w:spacing w:before="20" w:line="276" w:lineRule="auto"/>
+        <w:rPr>
+          <w:lang w:val="en-US"/>
+        </w:rPr>
+      </w:pPr>
+      <w:r>
+        <w:rPr>
+          <w:lang w:val="en-US"/>
+        </w:rPr>
+        <w:t>25.5</w:t>
+      </w:r>
     </w:p>
     <w:p>
       <w:pPr>
@@ -74653,7 +75369,7 @@
 </file>
 
 <file path=customXml/itemProps1.xml><?xml version="1.0" encoding="utf-8"?>
-<ds:datastoreItem xmlns:ds="http://schemas.openxmlformats.org/officeDocument/2006/customXml" ds:itemID="{6DD26FC2-B949-4D30-B12F-C385E9855CD6}">
+<ds:datastoreItem xmlns:ds="http://schemas.openxmlformats.org/officeDocument/2006/customXml" ds:itemID="{646E1888-61D9-4333-B1E9-9F19DDD7E4D5}">
   <ds:schemaRefs>
     <ds:schemaRef ds:uri="http://schemas.openxmlformats.org/officeDocument/2006/bibliography"/>
   </ds:schemaRefs>

</xml_diff>

<commit_message>
Add lesson 36 in file English Lessons and new words in file English Words
</commit_message>
<xml_diff>
--- a/English Lessons.docx
+++ b/English Lessons.docx
@@ -72355,6 +72355,9 @@
     <w:p>
       <w:pPr>
         <w:spacing w:before="20" w:line="276" w:lineRule="auto"/>
+        <w:rPr>
+          <w:lang w:val="en-US"/>
+        </w:rPr>
       </w:pPr>
       <w:r>
         <w:rPr>
@@ -72363,7 +72366,40 @@
         <w:t xml:space="preserve">51. How is this exercise? / </w:t>
       </w:r>
       <w:r>
-        <w:t>Как тебе этот пример?</w:t>
+        <w:t>Как</w:t>
+      </w:r>
+      <w:r>
+        <w:rPr>
+          <w:lang w:val="en-US"/>
+        </w:rPr>
+        <w:t xml:space="preserve"> </w:t>
+      </w:r>
+      <w:r>
+        <w:t>тебе</w:t>
+      </w:r>
+      <w:r>
+        <w:rPr>
+          <w:lang w:val="en-US"/>
+        </w:rPr>
+        <w:t xml:space="preserve"> </w:t>
+      </w:r>
+      <w:r>
+        <w:t>этот</w:t>
+      </w:r>
+      <w:r>
+        <w:rPr>
+          <w:lang w:val="en-US"/>
+        </w:rPr>
+        <w:t xml:space="preserve"> </w:t>
+      </w:r>
+      <w:r>
+        <w:t>пример</w:t>
+      </w:r>
+      <w:r>
+        <w:rPr>
+          <w:lang w:val="en-US"/>
+        </w:rPr>
+        <w:t>?</w:t>
       </w:r>
     </w:p>
     <w:p>
@@ -72501,8 +72537,14 @@
     <w:p>
       <w:pPr>
         <w:spacing w:before="20" w:line="276" w:lineRule="auto"/>
-      </w:pPr>
-      <w:r>
+        <w:rPr>
+          <w:lang w:val="en-US"/>
+        </w:rPr>
+      </w:pPr>
+      <w:r>
+        <w:rPr>
+          <w:lang w:val="en-US"/>
+        </w:rPr>
         <w:t xml:space="preserve">55. </w:t>
       </w:r>
       <w:r>
@@ -72512,6 +72554,9 @@
         <w:t>What</w:t>
       </w:r>
       <w:r>
+        <w:rPr>
+          <w:lang w:val="en-US"/>
+        </w:rPr>
         <w:t>’</w:t>
       </w:r>
       <w:r>
@@ -72521,6 +72566,9 @@
         <w:t>s</w:t>
       </w:r>
       <w:r>
+        <w:rPr>
+          <w:lang w:val="en-US"/>
+        </w:rPr>
         <w:t xml:space="preserve"> </w:t>
       </w:r>
       <w:r>
@@ -72530,10 +72578,28 @@
         <w:t>wrong</w:t>
       </w:r>
       <w:r>
+        <w:rPr>
+          <w:lang w:val="en-US"/>
+        </w:rPr>
         <w:t xml:space="preserve"> / </w:t>
       </w:r>
       <w:r>
-        <w:t>Что неправильно?</w:t>
+        <w:t>Что</w:t>
+      </w:r>
+      <w:r>
+        <w:rPr>
+          <w:lang w:val="en-US"/>
+        </w:rPr>
+        <w:t xml:space="preserve"> </w:t>
+      </w:r>
+      <w:r>
+        <w:t>неправильно</w:t>
+      </w:r>
+      <w:r>
+        <w:rPr>
+          <w:lang w:val="en-US"/>
+        </w:rPr>
+        <w:t>?</w:t>
       </w:r>
     </w:p>
     <w:p>
@@ -72684,6 +72750,9 @@
         </w:rPr>
       </w:pPr>
       <w:r>
+        <w:rPr>
+          <w:lang w:val="en-US"/>
+        </w:rPr>
         <w:t>60</w:t>
       </w:r>
       <w:r>
@@ -72768,6 +72837,9 @@
     <w:p>
       <w:pPr>
         <w:spacing w:before="20" w:line="276" w:lineRule="auto"/>
+        <w:rPr>
+          <w:lang w:val="en-US"/>
+        </w:rPr>
       </w:pPr>
       <w:r>
         <w:rPr>
@@ -72776,7 +72848,40 @@
         <w:t xml:space="preserve">64. How difficul are these exercises? / </w:t>
       </w:r>
       <w:r>
-        <w:t>Насколько сложные эти упражнения?</w:t>
+        <w:t>Насколько</w:t>
+      </w:r>
+      <w:r>
+        <w:rPr>
+          <w:lang w:val="en-US"/>
+        </w:rPr>
+        <w:t xml:space="preserve"> </w:t>
+      </w:r>
+      <w:r>
+        <w:t>сложные</w:t>
+      </w:r>
+      <w:r>
+        <w:rPr>
+          <w:lang w:val="en-US"/>
+        </w:rPr>
+        <w:t xml:space="preserve"> </w:t>
+      </w:r>
+      <w:r>
+        <w:t>эти</w:t>
+      </w:r>
+      <w:r>
+        <w:rPr>
+          <w:lang w:val="en-US"/>
+        </w:rPr>
+        <w:t xml:space="preserve"> </w:t>
+      </w:r>
+      <w:r>
+        <w:t>упражнения</w:t>
+      </w:r>
+      <w:r>
+        <w:rPr>
+          <w:lang w:val="en-US"/>
+        </w:rPr>
+        <w:t>?</w:t>
       </w:r>
     </w:p>
     <w:p>
@@ -73826,19 +73931,7 @@
         <w:rPr>
           <w:lang w:val="en-US"/>
         </w:rPr>
-        <w:t xml:space="preserve"> a/an +</w:t>
-      </w:r>
-      <w:r>
-        <w:rPr>
-          <w:lang w:val="en-US"/>
-        </w:rPr>
-        <w:t xml:space="preserve"> very +</w:t>
-      </w:r>
-      <w:r>
-        <w:rPr>
-          <w:lang w:val="en-US"/>
-        </w:rPr>
-        <w:t xml:space="preserve"> adjective + noun (one)</w:t>
+        <w:t xml:space="preserve"> a/an + very + adjective + noun (one)</w:t>
       </w:r>
     </w:p>
     <w:p>
@@ -73941,35 +74034,516 @@
       </w:pPr>
       <w:bookmarkStart w:id="5" w:name="OLE_LINK6"/>
       <w:bookmarkStart w:id="6" w:name="OLE_LINK7"/>
-      <w:bookmarkStart w:id="7" w:name="_GoBack"/>
       <w:r>
         <w:rPr>
           <w:lang w:val="en-US"/>
         </w:rPr>
         <w:t>*He has such interesting ideas</w:t>
+      </w:r>
+    </w:p>
+    <w:p>
+      <w:pPr>
+        <w:spacing w:before="20" w:line="276" w:lineRule="auto"/>
+        <w:rPr>
+          <w:lang w:val="en-US"/>
+        </w:rPr>
+      </w:pPr>
+    </w:p>
+    <w:p>
+      <w:pPr>
+        <w:spacing w:before="20" w:line="276" w:lineRule="auto"/>
+        <w:rPr>
+          <w:lang w:val="en-US"/>
+        </w:rPr>
+      </w:pPr>
+      <w:r>
+        <w:rPr>
+          <w:lang w:val="en-US"/>
+        </w:rPr>
+        <w:tab/>
+        <w:t>Lesson 36</w:t>
+      </w:r>
+    </w:p>
+    <w:p>
+      <w:pPr>
+        <w:spacing w:before="20" w:line="276" w:lineRule="auto"/>
+        <w:rPr>
+          <w:lang w:val="en-US"/>
+        </w:rPr>
+      </w:pPr>
+      <w:bookmarkStart w:id="7" w:name="OLE_LINK8"/>
+      <w:bookmarkStart w:id="8" w:name="OLE_LINK9"/>
+      <w:r>
+        <w:rPr>
+          <w:lang w:val="en-US"/>
+        </w:rPr>
+        <w:t>I’m not satisfied with this decision</w:t>
       </w:r>
     </w:p>
     <w:bookmarkEnd w:id="5"/>
     <w:bookmarkEnd w:id="6"/>
     <w:bookmarkEnd w:id="7"/>
-    <w:p>
-      <w:pPr>
-        <w:spacing w:before="20" w:line="276" w:lineRule="auto"/>
-        <w:rPr>
-          <w:lang w:val="en-US"/>
-        </w:rPr>
-      </w:pPr>
+    <w:bookmarkEnd w:id="8"/>
+    <w:p>
+      <w:pPr>
+        <w:spacing w:before="20" w:line="276" w:lineRule="auto"/>
+        <w:rPr>
+          <w:lang w:val="en-US"/>
+        </w:rPr>
+      </w:pPr>
+      <w:r>
+        <w:rPr>
+          <w:lang w:val="en-US"/>
+        </w:rPr>
+        <w:t xml:space="preserve"> </w:t>
+      </w:r>
+      <w:bookmarkStart w:id="9" w:name="OLE_LINK10"/>
+      <w:r>
+        <w:rPr>
+          <w:lang w:val="en-US"/>
+        </w:rPr>
+        <w:t>We aren’t tired at all</w:t>
+      </w:r>
+    </w:p>
+    <w:p>
+      <w:pPr>
+        <w:spacing w:before="20" w:line="276" w:lineRule="auto"/>
+        <w:rPr>
+          <w:lang w:val="en-US"/>
+        </w:rPr>
+      </w:pPr>
+      <w:r>
+        <w:rPr>
+          <w:lang w:val="en-US"/>
+        </w:rPr>
+        <w:t>You aren’t optimistic</w:t>
+      </w:r>
+    </w:p>
+    <w:p>
+      <w:pPr>
+        <w:spacing w:before="20" w:line="276" w:lineRule="auto"/>
+        <w:rPr>
+          <w:lang w:val="en-US"/>
+        </w:rPr>
+      </w:pPr>
+      <w:r>
+        <w:rPr>
+          <w:lang w:val="en-US"/>
+        </w:rPr>
+        <w:t>They aren’t pessimistic</w:t>
+      </w:r>
+    </w:p>
+    <w:p>
+      <w:pPr>
+        <w:spacing w:before="20" w:line="276" w:lineRule="auto"/>
+        <w:rPr>
+          <w:lang w:val="en-US"/>
+        </w:rPr>
+      </w:pPr>
+      <w:bookmarkStart w:id="10" w:name="OLE_LINK11"/>
+      <w:bookmarkStart w:id="11" w:name="OLE_LINK12"/>
+      <w:bookmarkEnd w:id="9"/>
+      <w:r>
+        <w:rPr>
+          <w:lang w:val="en-US"/>
+        </w:rPr>
+        <w:t>He isn’t in the bathroom</w:t>
+      </w:r>
+    </w:p>
+    <w:p>
+      <w:pPr>
+        <w:spacing w:before="20" w:line="276" w:lineRule="auto"/>
+        <w:rPr>
+          <w:lang w:val="en-US"/>
+        </w:rPr>
+      </w:pPr>
+      <w:r>
+        <w:rPr>
+          <w:lang w:val="en-US"/>
+        </w:rPr>
+        <w:t>She isn’t in the kitchen</w:t>
+      </w:r>
+    </w:p>
+    <w:p>
+      <w:pPr>
+        <w:spacing w:before="20" w:line="276" w:lineRule="auto"/>
+        <w:rPr>
+          <w:lang w:val="en-US"/>
+        </w:rPr>
+      </w:pPr>
+      <w:r>
+        <w:rPr>
+          <w:lang w:val="en-US"/>
+        </w:rPr>
+        <w:t>It isn’t so</w:t>
+      </w:r>
+    </w:p>
+    <w:p>
+      <w:pPr>
+        <w:spacing w:before="20" w:line="276" w:lineRule="auto"/>
+        <w:rPr>
+          <w:lang w:val="en-US"/>
+        </w:rPr>
+      </w:pPr>
+      <w:r>
+        <w:rPr>
+          <w:lang w:val="en-US"/>
+        </w:rPr>
+        <w:t>This thing isn’t in box</w:t>
+      </w:r>
+    </w:p>
+    <w:p>
+      <w:pPr>
+        <w:spacing w:before="20" w:line="276" w:lineRule="auto"/>
+        <w:rPr>
+          <w:lang w:val="en-US"/>
+        </w:rPr>
+      </w:pPr>
+      <w:r>
+        <w:rPr>
+          <w:lang w:val="en-US"/>
+        </w:rPr>
+        <w:t xml:space="preserve">The book </w:t>
+      </w:r>
+      <w:r>
+        <w:rPr>
+          <w:lang w:val="en-US"/>
+        </w:rPr>
+        <w:t>isn’t boring at all</w:t>
+      </w:r>
+    </w:p>
+    <w:p>
+      <w:pPr>
+        <w:spacing w:before="20" w:line="276" w:lineRule="auto"/>
+        <w:rPr>
+          <w:lang w:val="en-US"/>
+        </w:rPr>
+      </w:pPr>
+      <w:r>
+        <w:rPr>
+          <w:lang w:val="en-US"/>
+        </w:rPr>
+        <w:t>The books aren’t useful</w:t>
+      </w:r>
+    </w:p>
+    <w:p>
+      <w:pPr>
+        <w:spacing w:before="20" w:line="276" w:lineRule="auto"/>
+        <w:rPr>
+          <w:lang w:val="en-US"/>
+        </w:rPr>
+      </w:pPr>
+      <w:r>
+        <w:rPr>
+          <w:lang w:val="en-US"/>
+        </w:rPr>
+        <w:t>Books are our friends</w:t>
+      </w:r>
     </w:p>
     <w:bookmarkEnd w:id="2"/>
     <w:bookmarkEnd w:id="3"/>
-    <w:p>
-      <w:pPr>
-        <w:spacing w:before="20" w:line="276" w:lineRule="auto"/>
-        <w:rPr>
-          <w:lang w:val="en-US"/>
-        </w:rPr>
-      </w:pPr>
-    </w:p>
+    <w:bookmarkEnd w:id="10"/>
+    <w:bookmarkEnd w:id="11"/>
+    <w:p>
+      <w:pPr>
+        <w:spacing w:before="20" w:line="276" w:lineRule="auto"/>
+        <w:rPr>
+          <w:lang w:val="en-US"/>
+        </w:rPr>
+      </w:pPr>
+      <w:r>
+        <w:rPr>
+          <w:lang w:val="en-US"/>
+        </w:rPr>
+        <w:t>The pen isn’t black. It’s blue</w:t>
+      </w:r>
+    </w:p>
+    <w:p>
+      <w:pPr>
+        <w:spacing w:before="20" w:line="276" w:lineRule="auto"/>
+        <w:rPr>
+          <w:lang w:val="en-US"/>
+        </w:rPr>
+      </w:pPr>
+      <w:r>
+        <w:rPr>
+          <w:lang w:val="en-US"/>
+        </w:rPr>
+        <w:t>The pencil isn’t red. It’s green</w:t>
+      </w:r>
+    </w:p>
+    <w:p>
+      <w:pPr>
+        <w:spacing w:before="20" w:line="276" w:lineRule="auto"/>
+        <w:rPr>
+          <w:lang w:val="en-US"/>
+        </w:rPr>
+      </w:pPr>
+      <w:r>
+        <w:rPr>
+          <w:lang w:val="en-US"/>
+        </w:rPr>
+        <w:t>It isn’t cold</w:t>
+      </w:r>
+    </w:p>
+    <w:p>
+      <w:pPr>
+        <w:spacing w:before="20" w:line="276" w:lineRule="auto"/>
+        <w:rPr>
+          <w:lang w:val="en-US"/>
+        </w:rPr>
+      </w:pPr>
+      <w:r>
+        <w:rPr>
+          <w:lang w:val="en-US"/>
+        </w:rPr>
+        <w:t>It isn’t warm</w:t>
+      </w:r>
+    </w:p>
+    <w:p>
+      <w:pPr>
+        <w:spacing w:before="20" w:line="276" w:lineRule="auto"/>
+        <w:rPr>
+          <w:lang w:val="en-US"/>
+        </w:rPr>
+      </w:pPr>
+    </w:p>
+    <w:p>
+      <w:pPr>
+        <w:spacing w:before="20" w:line="276" w:lineRule="auto"/>
+        <w:rPr>
+          <w:lang w:val="en-US"/>
+        </w:rPr>
+      </w:pPr>
+      <w:bookmarkStart w:id="12" w:name="OLE_LINK13"/>
+      <w:bookmarkStart w:id="13" w:name="OLE_LINK14"/>
+      <w:r>
+        <w:rPr>
+          <w:lang w:val="en-US"/>
+        </w:rPr>
+        <w:t>Am I?</w:t>
+      </w:r>
+    </w:p>
+    <w:p>
+      <w:pPr>
+        <w:spacing w:before="20" w:line="276" w:lineRule="auto"/>
+        <w:rPr>
+          <w:lang w:val="en-US"/>
+        </w:rPr>
+      </w:pPr>
+      <w:r>
+        <w:rPr>
+          <w:lang w:val="en-US"/>
+        </w:rPr>
+        <w:t>Are we/you/they?</w:t>
+      </w:r>
+    </w:p>
+    <w:p>
+      <w:pPr>
+        <w:spacing w:before="20" w:line="276" w:lineRule="auto"/>
+        <w:rPr>
+          <w:lang w:val="en-US"/>
+        </w:rPr>
+      </w:pPr>
+      <w:r>
+        <w:rPr>
+          <w:lang w:val="en-US"/>
+        </w:rPr>
+        <w:t>Is he/she/it</w:t>
+      </w:r>
+      <w:r>
+        <w:rPr>
+          <w:lang w:val="en-US"/>
+        </w:rPr>
+        <w:t>?</w:t>
+      </w:r>
+    </w:p>
+    <w:p>
+      <w:pPr>
+        <w:spacing w:before="20" w:line="276" w:lineRule="auto"/>
+        <w:rPr>
+          <w:lang w:val="en-US"/>
+        </w:rPr>
+      </w:pPr>
+    </w:p>
+    <w:p>
+      <w:pPr>
+        <w:spacing w:before="20" w:line="276" w:lineRule="auto"/>
+        <w:rPr>
+          <w:lang w:val="en-US"/>
+        </w:rPr>
+      </w:pPr>
+      <w:bookmarkStart w:id="14" w:name="OLE_LINK15"/>
+      <w:bookmarkStart w:id="15" w:name="OLE_LINK16"/>
+      <w:r>
+        <w:rPr>
+          <w:lang w:val="en-US"/>
+        </w:rPr>
+        <w:t>Am I right?</w:t>
+      </w:r>
+    </w:p>
+    <w:p>
+      <w:pPr>
+        <w:spacing w:before="20" w:line="276" w:lineRule="auto"/>
+        <w:rPr>
+          <w:lang w:val="en-US"/>
+        </w:rPr>
+      </w:pPr>
+      <w:bookmarkStart w:id="16" w:name="OLE_LINK17"/>
+      <w:bookmarkStart w:id="17" w:name="OLE_LINK18"/>
+      <w:bookmarkEnd w:id="14"/>
+      <w:bookmarkEnd w:id="15"/>
+      <w:r>
+        <w:rPr>
+          <w:lang w:val="en-US"/>
+        </w:rPr>
+        <w:t>Are we the best studens?</w:t>
+      </w:r>
+    </w:p>
+    <w:p>
+      <w:pPr>
+        <w:spacing w:before="20" w:line="276" w:lineRule="auto"/>
+        <w:rPr>
+          <w:lang w:val="en-US"/>
+        </w:rPr>
+      </w:pPr>
+      <w:r>
+        <w:rPr>
+          <w:lang w:val="en-US"/>
+        </w:rPr>
+        <w:t>Are you afraid?</w:t>
+      </w:r>
+    </w:p>
+    <w:p>
+      <w:pPr>
+        <w:spacing w:before="20" w:line="276" w:lineRule="auto"/>
+        <w:rPr>
+          <w:lang w:val="en-US"/>
+        </w:rPr>
+      </w:pPr>
+      <w:r>
+        <w:rPr>
+          <w:lang w:val="en-US"/>
+        </w:rPr>
+        <w:t>Are they afraid of it?</w:t>
+      </w:r>
+    </w:p>
+    <w:p>
+      <w:pPr>
+        <w:spacing w:before="20" w:line="276" w:lineRule="auto"/>
+        <w:rPr>
+          <w:lang w:val="en-US"/>
+        </w:rPr>
+      </w:pPr>
+      <w:bookmarkStart w:id="18" w:name="OLE_LINK19"/>
+      <w:bookmarkStart w:id="19" w:name="OLE_LINK20"/>
+      <w:bookmarkEnd w:id="16"/>
+      <w:bookmarkEnd w:id="17"/>
+      <w:r>
+        <w:rPr>
+          <w:lang w:val="en-US"/>
+        </w:rPr>
+        <w:t>Is he in the last place?</w:t>
+      </w:r>
+    </w:p>
+    <w:p>
+      <w:pPr>
+        <w:spacing w:before="20" w:line="276" w:lineRule="auto"/>
+        <w:rPr>
+          <w:lang w:val="en-US"/>
+        </w:rPr>
+      </w:pPr>
+      <w:r>
+        <w:rPr>
+          <w:lang w:val="en-US"/>
+        </w:rPr>
+        <w:t>Is she afraid of him?</w:t>
+      </w:r>
+    </w:p>
+    <w:p>
+      <w:pPr>
+        <w:spacing w:before="20" w:line="276" w:lineRule="auto"/>
+        <w:rPr>
+          <w:lang w:val="en-US"/>
+        </w:rPr>
+      </w:pPr>
+      <w:r>
+        <w:rPr>
+          <w:lang w:val="en-US"/>
+        </w:rPr>
+        <w:t>Is it her passion?</w:t>
+      </w:r>
+    </w:p>
+    <w:p>
+      <w:pPr>
+        <w:spacing w:before="20" w:line="276" w:lineRule="auto"/>
+        <w:rPr>
+          <w:lang w:val="en-US"/>
+        </w:rPr>
+      </w:pPr>
+      <w:r>
+        <w:rPr>
+          <w:lang w:val="en-US"/>
+        </w:rPr>
+        <w:t>Is the teacher right?</w:t>
+      </w:r>
+    </w:p>
+    <w:p>
+      <w:pPr>
+        <w:spacing w:before="20" w:line="276" w:lineRule="auto"/>
+        <w:rPr>
+          <w:lang w:val="en-US"/>
+        </w:rPr>
+      </w:pPr>
+      <w:r>
+        <w:rPr>
+          <w:lang w:val="en-US"/>
+        </w:rPr>
+        <w:t>Are the teachers in that room?</w:t>
+      </w:r>
+    </w:p>
+    <w:p>
+      <w:pPr>
+        <w:spacing w:before="20" w:line="276" w:lineRule="auto"/>
+        <w:rPr>
+          <w:lang w:val="en-US"/>
+        </w:rPr>
+      </w:pPr>
+      <w:r>
+        <w:rPr>
+          <w:lang w:val="en-US"/>
+        </w:rPr>
+        <w:t>Is this money enough?</w:t>
+      </w:r>
+    </w:p>
+    <w:p>
+      <w:pPr>
+        <w:spacing w:before="20" w:line="276" w:lineRule="auto"/>
+        <w:rPr>
+          <w:lang w:val="en-US"/>
+        </w:rPr>
+      </w:pPr>
+      <w:r>
+        <w:rPr>
+          <w:lang w:val="en-US"/>
+        </w:rPr>
+        <w:t>Is the news interesting?</w:t>
+      </w:r>
+      <w:bookmarkStart w:id="20" w:name="_GoBack"/>
+      <w:bookmarkEnd w:id="20"/>
+    </w:p>
+    <w:p>
+      <w:pPr>
+        <w:spacing w:before="20" w:line="276" w:lineRule="auto"/>
+        <w:rPr>
+          <w:lang w:val="en-US"/>
+        </w:rPr>
+      </w:pPr>
+    </w:p>
+    <w:bookmarkEnd w:id="12"/>
+    <w:bookmarkEnd w:id="13"/>
+    <w:bookmarkEnd w:id="18"/>
+    <w:bookmarkEnd w:id="19"/>
     <w:p>
       <w:pPr>
         <w:spacing w:before="20" w:line="276" w:lineRule="auto"/>
@@ -75369,7 +75943,7 @@
 </file>
 
 <file path=customXml/itemProps1.xml><?xml version="1.0" encoding="utf-8"?>
-<ds:datastoreItem xmlns:ds="http://schemas.openxmlformats.org/officeDocument/2006/customXml" ds:itemID="{646E1888-61D9-4333-B1E9-9F19DDD7E4D5}">
+<ds:datastoreItem xmlns:ds="http://schemas.openxmlformats.org/officeDocument/2006/customXml" ds:itemID="{0D5B3398-8BE6-4171-8676-B5325238957E}">
   <ds:schemaRefs>
     <ds:schemaRef ds:uri="http://schemas.openxmlformats.org/officeDocument/2006/bibliography"/>
   </ds:schemaRefs>

</xml_diff>

<commit_message>
Add lesson 37 in file English lesson and add new words in file English Words
</commit_message>
<xml_diff>
--- a/English Lessons.docx
+++ b/English Lessons.docx
@@ -11047,7 +11047,6 @@
         </w:rPr>
         <w:t xml:space="preserve">I, We, You, </w:t>
       </w:r>
-      <w:proofErr w:type="gramStart"/>
       <w:r>
         <w:rPr>
           <w:lang w:val="en-US"/>
@@ -11060,7 +11059,6 @@
         </w:rPr>
         <w:t>hey</w:t>
       </w:r>
-      <w:proofErr w:type="gramEnd"/>
       <w:r>
         <w:rPr>
           <w:lang w:val="en-US"/>
@@ -11621,21 +11619,7 @@
         <w:rPr>
           <w:lang w:val="en-US"/>
         </w:rPr>
-        <w:t xml:space="preserve"> He, She, </w:t>
-      </w:r>
-      <w:proofErr w:type="gramStart"/>
-      <w:r>
-        <w:rPr>
-          <w:lang w:val="en-US"/>
-        </w:rPr>
-        <w:t>It</w:t>
-      </w:r>
-      <w:proofErr w:type="gramEnd"/>
-      <w:r>
-        <w:rPr>
-          <w:lang w:val="en-US"/>
-        </w:rPr>
-        <w:t xml:space="preserve"> + doesn't + verb</w:t>
+        <w:t xml:space="preserve"> He, She, It + doesn't + verb</w:t>
       </w:r>
     </w:p>
     <w:p>
@@ -26262,15 +26246,7 @@
         <w:spacing w:before="20" w:line="276" w:lineRule="auto"/>
       </w:pPr>
       <w:r>
-        <w:t xml:space="preserve">У нас нет </w:t>
-      </w:r>
-      <w:proofErr w:type="gramStart"/>
-      <w:r>
-        <w:t>каких либо</w:t>
-      </w:r>
-      <w:proofErr w:type="gramEnd"/>
-      <w:r>
-        <w:t xml:space="preserve"> вопросов / </w:t>
+        <w:t xml:space="preserve">У нас нет каких либо вопросов / </w:t>
       </w:r>
       <w:r>
         <w:rPr>
@@ -48103,21 +48079,7 @@
         <w:rPr>
           <w:lang w:val="en-US"/>
         </w:rPr>
-        <w:t xml:space="preserve">292. How often do </w:t>
-      </w:r>
-      <w:proofErr w:type="gramStart"/>
-      <w:r>
-        <w:rPr>
-          <w:lang w:val="en-US"/>
-        </w:rPr>
-        <w:t>you  go</w:t>
-      </w:r>
-      <w:proofErr w:type="gramEnd"/>
-      <w:r>
-        <w:rPr>
-          <w:lang w:val="en-US"/>
-        </w:rPr>
-        <w:t xml:space="preserve"> to the gym?</w:t>
+        <w:t>292. How often do you  go to the gym?</w:t>
       </w:r>
     </w:p>
     <w:p>
@@ -54379,19 +54341,11 @@
           <w:lang w:val="en-US"/>
         </w:rPr>
       </w:pPr>
-      <w:proofErr w:type="gramStart"/>
-      <w:r>
-        <w:rPr>
-          <w:lang w:val="en-US"/>
-        </w:rPr>
-        <w:t>You’re</w:t>
-      </w:r>
-      <w:proofErr w:type="gramEnd"/>
-      <w:r>
-        <w:rPr>
-          <w:lang w:val="en-US"/>
-        </w:rPr>
-        <w:t xml:space="preserve"> right</w:t>
+      <w:r>
+        <w:rPr>
+          <w:lang w:val="en-US"/>
+        </w:rPr>
+        <w:t>You’re right</w:t>
       </w:r>
     </w:p>
     <w:p>
@@ -54605,19 +54559,11 @@
           <w:lang w:val="en-US"/>
         </w:rPr>
       </w:pPr>
-      <w:proofErr w:type="gramStart"/>
-      <w:r>
-        <w:rPr>
-          <w:lang w:val="en-US"/>
-        </w:rPr>
-        <w:t>You’re</w:t>
-      </w:r>
-      <w:proofErr w:type="gramEnd"/>
-      <w:r>
-        <w:rPr>
-          <w:lang w:val="en-US"/>
-        </w:rPr>
-        <w:t xml:space="preserve"> right</w:t>
+      <w:r>
+        <w:rPr>
+          <w:lang w:val="en-US"/>
+        </w:rPr>
+        <w:t>You’re right</w:t>
       </w:r>
     </w:p>
     <w:p>
@@ -55290,21 +55236,7 @@
         <w:rPr>
           <w:lang w:val="en-US"/>
         </w:rPr>
-        <w:t xml:space="preserve">19. </w:t>
-      </w:r>
-      <w:proofErr w:type="gramStart"/>
-      <w:r>
-        <w:rPr>
-          <w:lang w:val="en-US"/>
-        </w:rPr>
-        <w:t>You’re</w:t>
-      </w:r>
-      <w:proofErr w:type="gramEnd"/>
-      <w:r>
-        <w:rPr>
-          <w:lang w:val="en-US"/>
-        </w:rPr>
-        <w:t xml:space="preserve"> right</w:t>
+        <w:t>19. You’re right</w:t>
       </w:r>
     </w:p>
     <w:p>
@@ -55528,21 +55460,7 @@
         <w:rPr>
           <w:lang w:val="en-US"/>
         </w:rPr>
-        <w:t xml:space="preserve">35. </w:t>
-      </w:r>
-      <w:proofErr w:type="gramStart"/>
-      <w:r>
-        <w:rPr>
-          <w:lang w:val="en-US"/>
-        </w:rPr>
-        <w:t>You’re</w:t>
-      </w:r>
-      <w:proofErr w:type="gramEnd"/>
-      <w:r>
-        <w:rPr>
-          <w:lang w:val="en-US"/>
-        </w:rPr>
-        <w:t xml:space="preserve"> right</w:t>
+        <w:t>35. You’re right</w:t>
       </w:r>
     </w:p>
     <w:p>
@@ -74529,21 +74447,636 @@
         </w:rPr>
         <w:t>Is the news interesting?</w:t>
       </w:r>
-      <w:bookmarkStart w:id="20" w:name="_GoBack"/>
-      <w:bookmarkEnd w:id="20"/>
-    </w:p>
-    <w:p>
-      <w:pPr>
-        <w:spacing w:before="20" w:line="276" w:lineRule="auto"/>
-        <w:rPr>
-          <w:lang w:val="en-US"/>
-        </w:rPr>
-      </w:pPr>
+    </w:p>
+    <w:p>
+      <w:pPr>
+        <w:spacing w:before="20" w:line="276" w:lineRule="auto"/>
+        <w:rPr>
+          <w:lang w:val="en-US"/>
+        </w:rPr>
+      </w:pPr>
+    </w:p>
+    <w:p>
+      <w:pPr>
+        <w:spacing w:before="20" w:line="276" w:lineRule="auto"/>
+        <w:rPr>
+          <w:lang w:val="en-US"/>
+        </w:rPr>
+      </w:pPr>
+      <w:r>
+        <w:rPr>
+          <w:lang w:val="en-US"/>
+        </w:rPr>
+        <w:tab/>
+        <w:t>Lesson 37</w:t>
+      </w:r>
+    </w:p>
+    <w:p>
+      <w:pPr>
+        <w:spacing w:before="20" w:line="276" w:lineRule="auto"/>
+        <w:rPr>
+          <w:lang w:val="en-US"/>
+        </w:rPr>
+      </w:pPr>
+      <w:r>
+        <w:rPr>
+          <w:lang w:val="en-US"/>
+        </w:rPr>
+        <w:t>+ They’re against this decision</w:t>
+      </w:r>
+    </w:p>
+    <w:p>
+      <w:pPr>
+        <w:spacing w:before="20" w:line="276" w:lineRule="auto"/>
+        <w:rPr>
+          <w:lang w:val="en-US"/>
+        </w:rPr>
+      </w:pPr>
+      <w:r>
+        <w:rPr>
+          <w:lang w:val="en-US"/>
+        </w:rPr>
+        <w:t>-</w:t>
+      </w:r>
+      <w:r>
+        <w:rPr>
+          <w:lang w:val="en-US"/>
+        </w:rPr>
+        <w:t xml:space="preserve">   They aren’t against this decision</w:t>
+      </w:r>
+    </w:p>
+    <w:p>
+      <w:pPr>
+        <w:spacing w:before="20" w:line="276" w:lineRule="auto"/>
+        <w:rPr>
+          <w:lang w:val="en-US"/>
+        </w:rPr>
+      </w:pPr>
+      <w:r>
+        <w:rPr>
+          <w:lang w:val="en-US"/>
+        </w:rPr>
+        <w:t>? Are they again this decision?</w:t>
+      </w:r>
+    </w:p>
+    <w:p>
+      <w:pPr>
+        <w:spacing w:before="20" w:line="276" w:lineRule="auto"/>
+        <w:rPr>
+          <w:lang w:val="en-US"/>
+        </w:rPr>
+      </w:pPr>
+    </w:p>
+    <w:p>
+      <w:pPr>
+        <w:spacing w:before="20" w:line="276" w:lineRule="auto"/>
+        <w:rPr>
+          <w:lang w:val="en-US"/>
+        </w:rPr>
+      </w:pPr>
+      <w:r>
+        <w:rPr>
+          <w:lang w:val="en-US"/>
+        </w:rPr>
+        <w:t>+</w:t>
+      </w:r>
+      <w:r>
+        <w:rPr>
+          <w:lang w:val="en-US"/>
+        </w:rPr>
+        <w:t xml:space="preserve"> It’s the same</w:t>
+      </w:r>
+    </w:p>
+    <w:p>
+      <w:pPr>
+        <w:spacing w:before="20" w:line="276" w:lineRule="auto"/>
+        <w:rPr>
+          <w:lang w:val="en-US"/>
+        </w:rPr>
+      </w:pPr>
+      <w:r>
+        <w:rPr>
+          <w:lang w:val="en-US"/>
+        </w:rPr>
+        <w:t>-</w:t>
+      </w:r>
+      <w:r>
+        <w:rPr>
+          <w:lang w:val="en-US"/>
+        </w:rPr>
+        <w:t xml:space="preserve"> It isn’t the same</w:t>
+      </w:r>
+    </w:p>
+    <w:p>
+      <w:pPr>
+        <w:spacing w:before="20" w:line="276" w:lineRule="auto"/>
+        <w:rPr>
+          <w:lang w:val="en-US"/>
+        </w:rPr>
+      </w:pPr>
+      <w:r>
+        <w:rPr>
+          <w:lang w:val="en-US"/>
+        </w:rPr>
+        <w:t>?</w:t>
+      </w:r>
+      <w:r>
+        <w:rPr>
+          <w:lang w:val="en-US"/>
+        </w:rPr>
+        <w:t xml:space="preserve">  Is it the same?</w:t>
+      </w:r>
+    </w:p>
+    <w:p>
+      <w:pPr>
+        <w:spacing w:before="20" w:line="276" w:lineRule="auto"/>
+        <w:rPr>
+          <w:lang w:val="en-US"/>
+        </w:rPr>
+      </w:pPr>
+    </w:p>
+    <w:p>
+      <w:pPr>
+        <w:spacing w:before="20" w:line="276" w:lineRule="auto"/>
+        <w:rPr>
+          <w:lang w:val="en-US"/>
+        </w:rPr>
+      </w:pPr>
+      <w:r>
+        <w:rPr>
+          <w:lang w:val="en-US"/>
+        </w:rPr>
+        <w:t>+ She’s glad to see him</w:t>
+      </w:r>
+    </w:p>
+    <w:p>
+      <w:pPr>
+        <w:spacing w:before="20" w:line="276" w:lineRule="auto"/>
+        <w:rPr>
+          <w:lang w:val="en-US"/>
+        </w:rPr>
+      </w:pPr>
+      <w:r>
+        <w:rPr>
+          <w:lang w:val="en-US"/>
+        </w:rPr>
+        <w:t>- She isn’t glad to see him</w:t>
+      </w:r>
+    </w:p>
+    <w:p>
+      <w:pPr>
+        <w:spacing w:before="20" w:line="276" w:lineRule="auto"/>
+        <w:rPr>
+          <w:lang w:val="en-US"/>
+        </w:rPr>
+      </w:pPr>
+      <w:r>
+        <w:rPr>
+          <w:lang w:val="en-US"/>
+        </w:rPr>
+        <w:t>? Is she glad to see him?</w:t>
+      </w:r>
+    </w:p>
+    <w:p>
+      <w:pPr>
+        <w:spacing w:before="20" w:line="276" w:lineRule="auto"/>
+        <w:rPr>
+          <w:lang w:val="en-US"/>
+        </w:rPr>
+      </w:pPr>
+    </w:p>
+    <w:p>
+      <w:pPr>
+        <w:spacing w:before="20" w:line="276" w:lineRule="auto"/>
+        <w:rPr>
+          <w:lang w:val="en-US"/>
+        </w:rPr>
+      </w:pPr>
+      <w:r>
+        <w:rPr>
+          <w:lang w:val="en-US"/>
+        </w:rPr>
+        <w:t xml:space="preserve">+ </w:t>
+      </w:r>
+      <w:r>
+        <w:rPr>
+          <w:lang w:val="en-US"/>
+        </w:rPr>
+        <w:t>The door is open</w:t>
+      </w:r>
+    </w:p>
+    <w:p>
+      <w:pPr>
+        <w:spacing w:before="20" w:line="276" w:lineRule="auto"/>
+        <w:rPr>
+          <w:lang w:val="en-US"/>
+        </w:rPr>
+      </w:pPr>
+      <w:r>
+        <w:rPr>
+          <w:lang w:val="en-US"/>
+        </w:rPr>
+        <w:t>- The door isn’t open</w:t>
+      </w:r>
+    </w:p>
+    <w:p>
+      <w:pPr>
+        <w:spacing w:before="20" w:line="276" w:lineRule="auto"/>
+        <w:rPr>
+          <w:lang w:val="en-US"/>
+        </w:rPr>
+      </w:pPr>
+      <w:r>
+        <w:rPr>
+          <w:lang w:val="en-US"/>
+        </w:rPr>
+        <w:t>? Is the door</w:t>
+      </w:r>
+      <w:r>
+        <w:rPr>
+          <w:lang w:val="en-US"/>
+        </w:rPr>
+        <w:t xml:space="preserve"> open?</w:t>
+      </w:r>
+    </w:p>
+    <w:p>
+      <w:pPr>
+        <w:spacing w:before="20" w:line="276" w:lineRule="auto"/>
+        <w:rPr>
+          <w:lang w:val="en-US"/>
+        </w:rPr>
+      </w:pPr>
+    </w:p>
+    <w:p>
+      <w:pPr>
+        <w:spacing w:before="20" w:line="276" w:lineRule="auto"/>
+        <w:rPr>
+          <w:lang w:val="en-US"/>
+        </w:rPr>
+      </w:pPr>
+      <w:r>
+        <w:rPr>
+          <w:lang w:val="en-US"/>
+        </w:rPr>
+        <w:t xml:space="preserve">+ </w:t>
+      </w:r>
+      <w:r>
+        <w:rPr>
+          <w:lang w:val="en-US"/>
+        </w:rPr>
+        <w:t>This word is new for you</w:t>
+      </w:r>
+    </w:p>
+    <w:p>
+      <w:pPr>
+        <w:spacing w:before="20" w:line="276" w:lineRule="auto"/>
+        <w:rPr>
+          <w:lang w:val="en-US"/>
+        </w:rPr>
+      </w:pPr>
+      <w:r>
+        <w:rPr>
+          <w:lang w:val="en-US"/>
+        </w:rPr>
+        <w:t>- This word isn’t new for you</w:t>
+      </w:r>
+    </w:p>
+    <w:p>
+      <w:pPr>
+        <w:spacing w:before="20" w:line="276" w:lineRule="auto"/>
+        <w:rPr>
+          <w:lang w:val="en-US"/>
+        </w:rPr>
+      </w:pPr>
+      <w:r>
+        <w:rPr>
+          <w:lang w:val="en-US"/>
+        </w:rPr>
+        <w:t>? Is this word new for you?</w:t>
+      </w:r>
+    </w:p>
+    <w:p>
+      <w:pPr>
+        <w:spacing w:before="20" w:line="276" w:lineRule="auto"/>
+        <w:rPr>
+          <w:lang w:val="en-US"/>
+        </w:rPr>
+      </w:pPr>
+    </w:p>
+    <w:p>
+      <w:pPr>
+        <w:spacing w:before="20" w:line="276" w:lineRule="auto"/>
+        <w:rPr>
+          <w:lang w:val="en-US"/>
+        </w:rPr>
+      </w:pPr>
+      <w:r>
+        <w:rPr>
+          <w:lang w:val="en-US"/>
+        </w:rPr>
+        <w:t>Where is your girlfriend?</w:t>
+      </w:r>
+    </w:p>
+    <w:p>
+      <w:pPr>
+        <w:spacing w:before="20" w:line="276" w:lineRule="auto"/>
+        <w:rPr>
+          <w:lang w:val="en-US"/>
+        </w:rPr>
+      </w:pPr>
+      <w:r>
+        <w:rPr>
+          <w:lang w:val="en-US"/>
+        </w:rPr>
+        <w:t>Why is your father at work now?</w:t>
+      </w:r>
+    </w:p>
+    <w:p>
+      <w:pPr>
+        <w:spacing w:before="20" w:line="276" w:lineRule="auto"/>
+        <w:rPr>
+          <w:lang w:val="en-US"/>
+        </w:rPr>
+      </w:pPr>
+      <w:r>
+        <w:rPr>
+          <w:lang w:val="en-US"/>
+        </w:rPr>
+        <w:t>When are you free?</w:t>
+      </w:r>
+    </w:p>
+    <w:p>
+      <w:pPr>
+        <w:spacing w:before="20" w:line="276" w:lineRule="auto"/>
+        <w:rPr>
+          <w:lang w:val="en-US"/>
+        </w:rPr>
+      </w:pPr>
+      <w:r>
+        <w:rPr>
+          <w:lang w:val="en-US"/>
+        </w:rPr>
+        <w:t>How is the lesson?</w:t>
+      </w:r>
+    </w:p>
+    <w:p>
+      <w:pPr>
+        <w:spacing w:before="20" w:line="276" w:lineRule="auto"/>
+        <w:rPr>
+          <w:lang w:val="en-US"/>
+        </w:rPr>
+      </w:pPr>
+      <w:r>
+        <w:rPr>
+          <w:lang w:val="en-US"/>
+        </w:rPr>
+        <w:t>What is there?</w:t>
+      </w:r>
+    </w:p>
+    <w:p>
+      <w:pPr>
+        <w:spacing w:before="20" w:line="276" w:lineRule="auto"/>
+        <w:rPr>
+          <w:lang w:val="en-US"/>
+        </w:rPr>
+      </w:pPr>
+      <w:r>
+        <w:rPr>
+          <w:lang w:val="en-US"/>
+        </w:rPr>
+        <w:t>Who is that person?</w:t>
+      </w:r>
+    </w:p>
+    <w:p>
+      <w:pPr>
+        <w:spacing w:before="20" w:line="276" w:lineRule="auto"/>
+        <w:rPr>
+          <w:lang w:val="en-US"/>
+        </w:rPr>
+      </w:pPr>
+      <w:r>
+        <w:rPr>
+          <w:lang w:val="en-US"/>
+        </w:rPr>
+        <w:t>What’s your name?</w:t>
+      </w:r>
+    </w:p>
+    <w:p>
+      <w:pPr>
+        <w:spacing w:before="20" w:line="276" w:lineRule="auto"/>
+        <w:rPr>
+          <w:lang w:val="en-US"/>
+        </w:rPr>
+      </w:pPr>
+      <w:r>
+        <w:rPr>
+          <w:lang w:val="en-US"/>
+        </w:rPr>
+        <w:t>What’s your job?</w:t>
+      </w:r>
+    </w:p>
+    <w:p>
+      <w:pPr>
+        <w:spacing w:before="20" w:line="276" w:lineRule="auto"/>
+        <w:rPr>
+          <w:lang w:val="en-US"/>
+        </w:rPr>
+      </w:pPr>
+      <w:r>
+        <w:rPr>
+          <w:lang w:val="en-US"/>
+        </w:rPr>
+        <w:t>What’s your friend’s name?</w:t>
+      </w:r>
+    </w:p>
+    <w:p>
+      <w:pPr>
+        <w:spacing w:before="20" w:line="276" w:lineRule="auto"/>
+        <w:rPr>
+          <w:lang w:val="en-US"/>
+        </w:rPr>
+      </w:pPr>
+      <w:r>
+        <w:rPr>
+          <w:lang w:val="en-US"/>
+        </w:rPr>
+        <w:t>What’</w:t>
+      </w:r>
+      <w:r>
+        <w:rPr>
+          <w:lang w:val="en-US"/>
+        </w:rPr>
+        <w:t>s your father’s job?</w:t>
+      </w:r>
+    </w:p>
+    <w:p>
+      <w:pPr>
+        <w:spacing w:before="20" w:line="276" w:lineRule="auto"/>
+        <w:rPr>
+          <w:lang w:val="en-US"/>
+        </w:rPr>
+      </w:pPr>
+      <w:r>
+        <w:rPr>
+          <w:lang w:val="en-US"/>
+        </w:rPr>
+        <w:t>How old are you?</w:t>
+      </w:r>
+    </w:p>
+    <w:p>
+      <w:pPr>
+        <w:spacing w:before="20" w:line="276" w:lineRule="auto"/>
+        <w:rPr>
+          <w:lang w:val="en-US"/>
+        </w:rPr>
+      </w:pPr>
+      <w:r>
+        <w:rPr>
+          <w:lang w:val="en-US"/>
+        </w:rPr>
+        <w:t>What’s the time?</w:t>
+      </w:r>
+    </w:p>
+    <w:p>
+      <w:pPr>
+        <w:spacing w:before="20" w:line="276" w:lineRule="auto"/>
+        <w:rPr>
+          <w:lang w:val="en-US"/>
+        </w:rPr>
+      </w:pPr>
+      <w:r>
+        <w:rPr>
+          <w:lang w:val="en-US"/>
+        </w:rPr>
+        <w:t>What time is it?</w:t>
+      </w:r>
+    </w:p>
+    <w:p>
+      <w:pPr>
+        <w:spacing w:before="20" w:line="276" w:lineRule="auto"/>
+        <w:rPr>
+          <w:lang w:val="en-US"/>
+        </w:rPr>
+      </w:pPr>
+      <w:r>
+        <w:rPr>
+          <w:lang w:val="en-US"/>
+        </w:rPr>
+        <w:t>How far is it?</w:t>
+      </w:r>
+    </w:p>
+    <w:p>
+      <w:pPr>
+        <w:spacing w:before="20" w:line="276" w:lineRule="auto"/>
+        <w:rPr>
+          <w:lang w:val="en-US"/>
+        </w:rPr>
+      </w:pPr>
+      <w:r>
+        <w:rPr>
+          <w:lang w:val="en-US"/>
+        </w:rPr>
+        <w:t>How expensive is it?</w:t>
+      </w:r>
+    </w:p>
+    <w:p>
+      <w:pPr>
+        <w:spacing w:before="20" w:line="276" w:lineRule="auto"/>
+        <w:rPr>
+          <w:lang w:val="en-US"/>
+        </w:rPr>
+      </w:pPr>
+      <w:r>
+        <w:rPr>
+          <w:lang w:val="en-US"/>
+        </w:rPr>
+        <w:t>How interesting is this lesson? Very interesting</w:t>
+      </w:r>
     </w:p>
     <w:bookmarkEnd w:id="12"/>
     <w:bookmarkEnd w:id="13"/>
     <w:bookmarkEnd w:id="18"/>
     <w:bookmarkEnd w:id="19"/>
+    <w:p>
+      <w:pPr>
+        <w:spacing w:before="20" w:line="276" w:lineRule="auto"/>
+        <w:rPr>
+          <w:lang w:val="en-US"/>
+        </w:rPr>
+      </w:pPr>
+      <w:r>
+        <w:rPr>
+          <w:lang w:val="en-US"/>
+        </w:rPr>
+        <w:t xml:space="preserve"> </w:t>
+      </w:r>
+      <w:r>
+        <w:rPr>
+          <w:lang w:val="en-US"/>
+        </w:rPr>
+        <w:t>How muct is it?</w:t>
+      </w:r>
+    </w:p>
+    <w:p>
+      <w:pPr>
+        <w:spacing w:before="20" w:line="276" w:lineRule="auto"/>
+        <w:rPr>
+          <w:lang w:val="en-US"/>
+        </w:rPr>
+      </w:pPr>
+      <w:r>
+        <w:rPr>
+          <w:lang w:val="en-US"/>
+        </w:rPr>
+        <w:t>How much is this dress?</w:t>
+      </w:r>
+    </w:p>
+    <w:p>
+      <w:pPr>
+        <w:spacing w:before="20" w:line="276" w:lineRule="auto"/>
+        <w:rPr>
+          <w:lang w:val="en-US"/>
+        </w:rPr>
+      </w:pPr>
+      <w:r>
+        <w:rPr>
+          <w:lang w:val="en-US"/>
+        </w:rPr>
+        <w:t>How much is the dress?</w:t>
+      </w:r>
+    </w:p>
+    <w:p>
+      <w:pPr>
+        <w:spacing w:before="20" w:line="276" w:lineRule="auto"/>
+        <w:rPr>
+          <w:lang w:val="en-US"/>
+        </w:rPr>
+      </w:pPr>
+      <w:r>
+        <w:rPr>
+          <w:lang w:val="en-US"/>
+        </w:rPr>
+        <w:t>How much is the fish?</w:t>
+      </w:r>
+    </w:p>
+    <w:p>
+      <w:pPr>
+        <w:spacing w:before="20" w:line="276" w:lineRule="auto"/>
+        <w:rPr>
+          <w:lang w:val="en-US"/>
+        </w:rPr>
+      </w:pPr>
+    </w:p>
+    <w:p>
+      <w:pPr>
+        <w:spacing w:before="20" w:line="276" w:lineRule="auto"/>
+        <w:rPr>
+          <w:lang w:val="en-US"/>
+        </w:rPr>
+      </w:pPr>
+      <w:bookmarkStart w:id="20" w:name="_GoBack"/>
+      <w:bookmarkEnd w:id="20"/>
+    </w:p>
     <w:p>
       <w:pPr>
         <w:spacing w:before="20" w:line="276" w:lineRule="auto"/>
@@ -75943,7 +76476,7 @@
 </file>
 
 <file path=customXml/itemProps1.xml><?xml version="1.0" encoding="utf-8"?>
-<ds:datastoreItem xmlns:ds="http://schemas.openxmlformats.org/officeDocument/2006/customXml" ds:itemID="{0D5B3398-8BE6-4171-8676-B5325238957E}">
+<ds:datastoreItem xmlns:ds="http://schemas.openxmlformats.org/officeDocument/2006/customXml" ds:itemID="{1110313B-DAB9-4A59-BA57-831CC691582C}">
   <ds:schemaRefs>
     <ds:schemaRef ds:uri="http://schemas.openxmlformats.org/officeDocument/2006/bibliography"/>
   </ds:schemaRefs>

</xml_diff>

<commit_message>
Add lesson 38 in file English Lessons
</commit_message>
<xml_diff>
--- a/English Lessons.docx
+++ b/English Lessons.docx
@@ -11047,6 +11047,7 @@
         </w:rPr>
         <w:t xml:space="preserve">I, We, You, </w:t>
       </w:r>
+      <w:proofErr w:type="gramStart"/>
       <w:r>
         <w:rPr>
           <w:lang w:val="en-US"/>
@@ -11059,6 +11060,7 @@
         </w:rPr>
         <w:t>hey</w:t>
       </w:r>
+      <w:proofErr w:type="gramEnd"/>
       <w:r>
         <w:rPr>
           <w:lang w:val="en-US"/>
@@ -11619,7 +11621,21 @@
         <w:rPr>
           <w:lang w:val="en-US"/>
         </w:rPr>
-        <w:t xml:space="preserve"> He, She, It + doesn't + verb</w:t>
+        <w:t xml:space="preserve"> He, She, </w:t>
+      </w:r>
+      <w:proofErr w:type="gramStart"/>
+      <w:r>
+        <w:rPr>
+          <w:lang w:val="en-US"/>
+        </w:rPr>
+        <w:t>It</w:t>
+      </w:r>
+      <w:proofErr w:type="gramEnd"/>
+      <w:r>
+        <w:rPr>
+          <w:lang w:val="en-US"/>
+        </w:rPr>
+        <w:t xml:space="preserve"> + doesn't + verb</w:t>
       </w:r>
     </w:p>
     <w:p>
@@ -26246,7 +26262,15 @@
         <w:spacing w:before="20" w:line="276" w:lineRule="auto"/>
       </w:pPr>
       <w:r>
-        <w:t xml:space="preserve">У нас нет каких либо вопросов / </w:t>
+        <w:t xml:space="preserve">У нас нет </w:t>
+      </w:r>
+      <w:proofErr w:type="gramStart"/>
+      <w:r>
+        <w:t>каких либо</w:t>
+      </w:r>
+      <w:proofErr w:type="gramEnd"/>
+      <w:r>
+        <w:t xml:space="preserve"> вопросов / </w:t>
       </w:r>
       <w:r>
         <w:rPr>
@@ -48079,7 +48103,21 @@
         <w:rPr>
           <w:lang w:val="en-US"/>
         </w:rPr>
-        <w:t>292. How often do you  go to the gym?</w:t>
+        <w:t xml:space="preserve">292. How often do </w:t>
+      </w:r>
+      <w:proofErr w:type="gramStart"/>
+      <w:r>
+        <w:rPr>
+          <w:lang w:val="en-US"/>
+        </w:rPr>
+        <w:t>you  go</w:t>
+      </w:r>
+      <w:proofErr w:type="gramEnd"/>
+      <w:r>
+        <w:rPr>
+          <w:lang w:val="en-US"/>
+        </w:rPr>
+        <w:t xml:space="preserve"> to the gym?</w:t>
       </w:r>
     </w:p>
     <w:p>
@@ -54341,11 +54379,19 @@
           <w:lang w:val="en-US"/>
         </w:rPr>
       </w:pPr>
-      <w:r>
-        <w:rPr>
-          <w:lang w:val="en-US"/>
-        </w:rPr>
-        <w:t>You’re right</w:t>
+      <w:proofErr w:type="gramStart"/>
+      <w:r>
+        <w:rPr>
+          <w:lang w:val="en-US"/>
+        </w:rPr>
+        <w:t>You’re</w:t>
+      </w:r>
+      <w:proofErr w:type="gramEnd"/>
+      <w:r>
+        <w:rPr>
+          <w:lang w:val="en-US"/>
+        </w:rPr>
+        <w:t xml:space="preserve"> right</w:t>
       </w:r>
     </w:p>
     <w:p>
@@ -54559,11 +54605,19 @@
           <w:lang w:val="en-US"/>
         </w:rPr>
       </w:pPr>
-      <w:r>
-        <w:rPr>
-          <w:lang w:val="en-US"/>
-        </w:rPr>
-        <w:t>You’re right</w:t>
+      <w:proofErr w:type="gramStart"/>
+      <w:r>
+        <w:rPr>
+          <w:lang w:val="en-US"/>
+        </w:rPr>
+        <w:t>You’re</w:t>
+      </w:r>
+      <w:proofErr w:type="gramEnd"/>
+      <w:r>
+        <w:rPr>
+          <w:lang w:val="en-US"/>
+        </w:rPr>
+        <w:t xml:space="preserve"> right</w:t>
       </w:r>
     </w:p>
     <w:p>
@@ -55236,7 +55290,21 @@
         <w:rPr>
           <w:lang w:val="en-US"/>
         </w:rPr>
-        <w:t>19. You’re right</w:t>
+        <w:t xml:space="preserve">19. </w:t>
+      </w:r>
+      <w:proofErr w:type="gramStart"/>
+      <w:r>
+        <w:rPr>
+          <w:lang w:val="en-US"/>
+        </w:rPr>
+        <w:t>You’re</w:t>
+      </w:r>
+      <w:proofErr w:type="gramEnd"/>
+      <w:r>
+        <w:rPr>
+          <w:lang w:val="en-US"/>
+        </w:rPr>
+        <w:t xml:space="preserve"> right</w:t>
       </w:r>
     </w:p>
     <w:p>
@@ -55460,7 +55528,21 @@
         <w:rPr>
           <w:lang w:val="en-US"/>
         </w:rPr>
-        <w:t>35. You’re right</w:t>
+        <w:t xml:space="preserve">35. </w:t>
+      </w:r>
+      <w:proofErr w:type="gramStart"/>
+      <w:r>
+        <w:rPr>
+          <w:lang w:val="en-US"/>
+        </w:rPr>
+        <w:t>You’re</w:t>
+      </w:r>
+      <w:proofErr w:type="gramEnd"/>
+      <w:r>
+        <w:rPr>
+          <w:lang w:val="en-US"/>
+        </w:rPr>
+        <w:t xml:space="preserve"> right</w:t>
       </w:r>
     </w:p>
     <w:p>
@@ -75074,8 +75156,897 @@
           <w:lang w:val="en-US"/>
         </w:rPr>
       </w:pPr>
+      <w:r>
+        <w:rPr>
+          <w:lang w:val="en-US"/>
+        </w:rPr>
+        <w:tab/>
+        <w:t>Lesson 38</w:t>
+      </w:r>
+    </w:p>
+    <w:p>
+      <w:pPr>
+        <w:spacing w:before="20" w:line="276" w:lineRule="auto"/>
+        <w:rPr>
+          <w:lang w:val="en-US"/>
+        </w:rPr>
+      </w:pPr>
+      <w:r>
+        <w:rPr>
+          <w:lang w:val="en-US"/>
+        </w:rPr>
+        <w:t>1. pessimistic -</w:t>
+      </w:r>
+    </w:p>
+    <w:p>
+      <w:pPr>
+        <w:spacing w:before="20" w:line="276" w:lineRule="auto"/>
+        <w:rPr>
+          <w:lang w:val="en-US"/>
+        </w:rPr>
+      </w:pPr>
+      <w:r>
+        <w:rPr>
+          <w:lang w:val="en-US"/>
+        </w:rPr>
+        <w:t>2. pocket +</w:t>
+      </w:r>
+    </w:p>
+    <w:p>
+      <w:pPr>
+        <w:spacing w:before="20" w:line="276" w:lineRule="auto"/>
+        <w:rPr>
+          <w:lang w:val="en-US"/>
+        </w:rPr>
+      </w:pPr>
+      <w:r>
+        <w:rPr>
+          <w:lang w:val="en-US"/>
+        </w:rPr>
+        <w:t>3. politics -</w:t>
+      </w:r>
+    </w:p>
+    <w:p>
+      <w:pPr>
+        <w:spacing w:before="20" w:line="276" w:lineRule="auto"/>
+        <w:rPr>
+          <w:lang w:val="en-US"/>
+        </w:rPr>
+      </w:pPr>
+      <w:r>
+        <w:rPr>
+          <w:lang w:val="en-US"/>
+        </w:rPr>
+        <w:t>4. rainy -</w:t>
+      </w:r>
+    </w:p>
+    <w:p>
+      <w:pPr>
+        <w:spacing w:before="20" w:line="276" w:lineRule="auto"/>
+        <w:rPr>
+          <w:lang w:val="en-US"/>
+        </w:rPr>
+      </w:pPr>
+      <w:r>
+        <w:rPr>
+          <w:lang w:val="en-US"/>
+        </w:rPr>
+        <w:t>5. worse –</w:t>
+      </w:r>
+    </w:p>
+    <w:p>
+      <w:pPr>
+        <w:spacing w:before="20" w:line="276" w:lineRule="auto"/>
+        <w:rPr>
+          <w:lang w:val="en-US"/>
+        </w:rPr>
+      </w:pPr>
+      <w:r>
+        <w:rPr>
+          <w:lang w:val="en-US"/>
+        </w:rPr>
+        <w:t>6. obvious –</w:t>
+      </w:r>
+    </w:p>
+    <w:p>
+      <w:pPr>
+        <w:spacing w:before="20" w:line="276" w:lineRule="auto"/>
+        <w:rPr>
+          <w:lang w:val="en-US"/>
+        </w:rPr>
+      </w:pPr>
+      <w:r>
+        <w:rPr>
+          <w:lang w:val="en-US"/>
+        </w:rPr>
+        <w:t>7. single +</w:t>
+      </w:r>
+    </w:p>
+    <w:p>
+      <w:pPr>
+        <w:spacing w:before="20" w:line="276" w:lineRule="auto"/>
+        <w:rPr>
+          <w:lang w:val="en-US"/>
+        </w:rPr>
+      </w:pPr>
+      <w:r>
+        <w:rPr>
+          <w:lang w:val="en-US"/>
+        </w:rPr>
+        <w:t>8. optimistic+</w:t>
+      </w:r>
+    </w:p>
+    <w:p>
+      <w:pPr>
+        <w:spacing w:before="20" w:line="276" w:lineRule="auto"/>
+        <w:rPr>
+          <w:lang w:val="en-US"/>
+        </w:rPr>
+      </w:pPr>
+      <w:r>
+        <w:rPr>
+          <w:lang w:val="en-US"/>
+        </w:rPr>
+        <w:t xml:space="preserve">9.  wise – </w:t>
+      </w:r>
+    </w:p>
+    <w:p>
+      <w:pPr>
+        <w:spacing w:before="20" w:line="276" w:lineRule="auto"/>
+        <w:rPr>
+          <w:lang w:val="en-US"/>
+        </w:rPr>
+      </w:pPr>
+      <w:r>
+        <w:rPr>
+          <w:lang w:val="en-US"/>
+        </w:rPr>
+        <w:t>10.  dark –</w:t>
+      </w:r>
+    </w:p>
+    <w:p>
+      <w:pPr>
+        <w:spacing w:before="20" w:line="276" w:lineRule="auto"/>
+        <w:rPr>
+          <w:lang w:val="en-US"/>
+        </w:rPr>
+      </w:pPr>
+      <w:r>
+        <w:rPr>
+          <w:lang w:val="en-US"/>
+        </w:rPr>
+        <w:t>11. the nearest supermarket –</w:t>
+      </w:r>
+    </w:p>
+    <w:p>
+      <w:pPr>
+        <w:spacing w:before="20" w:line="276" w:lineRule="auto"/>
+        <w:rPr>
+          <w:lang w:val="en-US"/>
+        </w:rPr>
+      </w:pPr>
+      <w:r>
+        <w:rPr>
+          <w:lang w:val="en-US"/>
+        </w:rPr>
+        <w:t>12. rich +</w:t>
+      </w:r>
+    </w:p>
+    <w:p>
+      <w:pPr>
+        <w:spacing w:before="20" w:line="276" w:lineRule="auto"/>
+        <w:rPr>
+          <w:lang w:val="en-US"/>
+        </w:rPr>
+      </w:pPr>
+      <w:r>
+        <w:rPr>
+          <w:lang w:val="en-US"/>
+        </w:rPr>
+        <w:t>13. a pair of jeans –</w:t>
+      </w:r>
+    </w:p>
+    <w:p>
+      <w:pPr>
+        <w:spacing w:before="20" w:line="276" w:lineRule="auto"/>
+        <w:rPr>
+          <w:lang w:val="en-US"/>
+        </w:rPr>
+      </w:pPr>
+      <w:r>
+        <w:rPr>
+          <w:lang w:val="en-US"/>
+        </w:rPr>
+        <w:t xml:space="preserve">14. enough – </w:t>
+      </w:r>
+    </w:p>
+    <w:p>
+      <w:pPr>
+        <w:spacing w:before="20" w:line="276" w:lineRule="auto"/>
+        <w:rPr>
+          <w:lang w:val="en-US"/>
+        </w:rPr>
+      </w:pPr>
+      <w:r>
+        <w:rPr>
+          <w:lang w:val="en-US"/>
+        </w:rPr>
+        <w:t>15. her own flat –</w:t>
+      </w:r>
+    </w:p>
+    <w:p>
+      <w:pPr>
+        <w:spacing w:before="20" w:line="276" w:lineRule="auto"/>
+        <w:rPr>
+          <w:lang w:val="en-US"/>
+        </w:rPr>
+      </w:pPr>
+      <w:r>
+        <w:rPr>
+          <w:lang w:val="en-US"/>
+        </w:rPr>
+        <w:t>16. ready +</w:t>
+      </w:r>
+    </w:p>
+    <w:p>
+      <w:pPr>
+        <w:spacing w:before="20" w:line="276" w:lineRule="auto"/>
+        <w:rPr>
+          <w:lang w:val="en-US"/>
+        </w:rPr>
+      </w:pPr>
+      <w:r>
+        <w:rPr>
+          <w:lang w:val="en-US"/>
+        </w:rPr>
+        <w:t>17. full of energy +</w:t>
+      </w:r>
+    </w:p>
+    <w:p>
+      <w:pPr>
+        <w:spacing w:before="20" w:line="276" w:lineRule="auto"/>
+        <w:rPr>
+          <w:lang w:val="en-US"/>
+        </w:rPr>
+      </w:pPr>
+      <w:r>
+        <w:rPr>
+          <w:lang w:val="en-US"/>
+        </w:rPr>
+        <w:t>18. lazy +</w:t>
+      </w:r>
+    </w:p>
+    <w:p>
+      <w:pPr>
+        <w:spacing w:before="20" w:line="276" w:lineRule="auto"/>
+        <w:rPr>
+          <w:lang w:val="en-US"/>
+        </w:rPr>
+      </w:pPr>
+      <w:r>
+        <w:rPr>
+          <w:lang w:val="en-US"/>
+        </w:rPr>
+        <w:t>19. satisfied with this decision –</w:t>
+      </w:r>
+    </w:p>
+    <w:p>
+      <w:pPr>
+        <w:spacing w:before="20" w:line="276" w:lineRule="auto"/>
+        <w:rPr>
+          <w:lang w:val="en-US"/>
+        </w:rPr>
+      </w:pPr>
+      <w:r>
+        <w:rPr>
+          <w:lang w:val="en-US"/>
+        </w:rPr>
+        <w:t>20. hard – working +</w:t>
+      </w:r>
+    </w:p>
+    <w:p>
+      <w:pPr>
+        <w:spacing w:before="20" w:line="276" w:lineRule="auto"/>
+        <w:rPr>
+          <w:lang w:val="en-US"/>
+        </w:rPr>
+      </w:pPr>
+      <w:r>
+        <w:rPr>
+          <w:lang w:val="en-US"/>
+        </w:rPr>
+        <w:t>21. course +</w:t>
+      </w:r>
+    </w:p>
+    <w:p>
+      <w:pPr>
+        <w:spacing w:before="20" w:line="276" w:lineRule="auto"/>
+        <w:rPr>
+          <w:lang w:val="en-US"/>
+        </w:rPr>
+      </w:pPr>
+      <w:r>
+        <w:rPr>
+          <w:lang w:val="en-US"/>
+        </w:rPr>
+        <w:t xml:space="preserve">22. </w:t>
+      </w:r>
+      <w:r>
+        <w:rPr>
+          <w:lang w:val="en-US"/>
+        </w:rPr>
+        <w:t>clever -</w:t>
+      </w:r>
+    </w:p>
+    <w:p>
+      <w:pPr>
+        <w:spacing w:before="20" w:line="276" w:lineRule="auto"/>
+        <w:rPr>
+          <w:lang w:val="en-US"/>
+        </w:rPr>
+      </w:pPr>
+      <w:r>
+        <w:rPr>
+          <w:lang w:val="en-US"/>
+        </w:rPr>
+        <w:t>23. impossible –</w:t>
+      </w:r>
+    </w:p>
+    <w:p>
+      <w:pPr>
+        <w:spacing w:before="20" w:line="276" w:lineRule="auto"/>
+        <w:rPr>
+          <w:lang w:val="en-US"/>
+        </w:rPr>
+      </w:pPr>
+      <w:r>
+        <w:rPr>
+          <w:lang w:val="en-US"/>
+        </w:rPr>
+        <w:t>24. simple +</w:t>
+      </w:r>
+    </w:p>
+    <w:p>
+      <w:pPr>
+        <w:spacing w:before="20" w:line="276" w:lineRule="auto"/>
+        <w:rPr>
+          <w:lang w:val="en-US"/>
+        </w:rPr>
+      </w:pPr>
+      <w:r>
+        <w:rPr>
+          <w:lang w:val="en-US"/>
+        </w:rPr>
+        <w:t>25. boring +</w:t>
+      </w:r>
+    </w:p>
+    <w:p>
+      <w:pPr>
+        <w:spacing w:before="20" w:line="276" w:lineRule="auto"/>
+        <w:rPr>
+          <w:lang w:val="en-US"/>
+        </w:rPr>
+      </w:pPr>
+      <w:r>
+        <w:rPr>
+          <w:lang w:val="en-US"/>
+        </w:rPr>
+        <w:t>26. women +</w:t>
+      </w:r>
+    </w:p>
+    <w:p>
+      <w:pPr>
+        <w:spacing w:before="20" w:line="276" w:lineRule="auto"/>
+        <w:rPr>
+          <w:lang w:val="en-US"/>
+        </w:rPr>
+      </w:pPr>
+      <w:r>
+        <w:rPr>
+          <w:lang w:val="en-US"/>
+        </w:rPr>
+        <w:t>27. men +</w:t>
+      </w:r>
+    </w:p>
+    <w:p>
+      <w:pPr>
+        <w:spacing w:before="20" w:line="276" w:lineRule="auto"/>
+        <w:rPr>
+          <w:lang w:val="en-US"/>
+        </w:rPr>
+      </w:pPr>
+      <w:r>
+        <w:rPr>
+          <w:lang w:val="en-US"/>
+        </w:rPr>
+        <w:t>28. She’s afraid of him -</w:t>
+      </w:r>
+    </w:p>
+    <w:p>
+      <w:pPr>
+        <w:spacing w:before="20" w:line="276" w:lineRule="auto"/>
+        <w:rPr>
+          <w:lang w:val="en-US"/>
+        </w:rPr>
+      </w:pPr>
+      <w:r>
+        <w:rPr>
+          <w:lang w:val="en-US"/>
+        </w:rPr>
+        <w:t>29. brilliant +</w:t>
+      </w:r>
+    </w:p>
+    <w:p>
+      <w:pPr>
+        <w:spacing w:before="20" w:line="276" w:lineRule="auto"/>
+        <w:rPr>
+          <w:lang w:val="en-US"/>
+        </w:rPr>
+      </w:pPr>
+      <w:r>
+        <w:rPr>
+          <w:lang w:val="en-US"/>
+        </w:rPr>
+        <w:t>30. a pair of trousers -</w:t>
+      </w:r>
+    </w:p>
+    <w:p>
+      <w:pPr>
+        <w:spacing w:before="20" w:line="276" w:lineRule="auto"/>
+        <w:rPr>
+          <w:lang w:val="en-US"/>
+        </w:rPr>
+      </w:pPr>
+      <w:r>
+        <w:rPr>
+          <w:lang w:val="en-US"/>
+        </w:rPr>
+        <w:t>31.  sunny –</w:t>
+      </w:r>
+    </w:p>
+    <w:p>
+      <w:pPr>
+        <w:spacing w:before="20" w:line="276" w:lineRule="auto"/>
+        <w:rPr>
+          <w:lang w:val="en-US"/>
+        </w:rPr>
+      </w:pPr>
+      <w:r>
+        <w:rPr>
+          <w:lang w:val="en-US"/>
+        </w:rPr>
+        <w:t>32.  possible –</w:t>
+      </w:r>
+    </w:p>
+    <w:p>
+      <w:pPr>
+        <w:spacing w:before="20" w:line="276" w:lineRule="auto"/>
+        <w:rPr>
+          <w:lang w:val="en-US"/>
+        </w:rPr>
+      </w:pPr>
+      <w:r>
+        <w:rPr>
+          <w:lang w:val="en-US"/>
+        </w:rPr>
+        <w:t xml:space="preserve">33. </w:t>
+      </w:r>
+      <w:r>
+        <w:rPr>
+          <w:lang w:val="en-US"/>
+        </w:rPr>
+        <w:t>a profitable business -</w:t>
+      </w:r>
+    </w:p>
+    <w:p>
+      <w:pPr>
+        <w:spacing w:before="20" w:line="276" w:lineRule="auto"/>
+        <w:rPr>
+          <w:lang w:val="en-US"/>
+        </w:rPr>
+      </w:pPr>
+      <w:r>
+        <w:rPr>
+          <w:lang w:val="en-US"/>
+        </w:rPr>
+        <w:t>34. talented -</w:t>
+      </w:r>
+    </w:p>
+    <w:p>
+      <w:pPr>
+        <w:spacing w:before="20" w:line="276" w:lineRule="auto"/>
+        <w:rPr>
+          <w:lang w:val="en-US"/>
+        </w:rPr>
+      </w:pPr>
+      <w:r>
+        <w:rPr>
+          <w:lang w:val="en-US"/>
+        </w:rPr>
+        <w:t>35. decision –</w:t>
+      </w:r>
+    </w:p>
+    <w:p>
+      <w:pPr>
+        <w:spacing w:before="20" w:line="276" w:lineRule="auto"/>
+        <w:rPr>
+          <w:lang w:val="en-US"/>
+        </w:rPr>
+      </w:pPr>
+      <w:r>
+        <w:rPr>
+          <w:lang w:val="en-US"/>
+        </w:rPr>
+        <w:t>36. the same +</w:t>
+      </w:r>
+    </w:p>
+    <w:p>
+      <w:pPr>
+        <w:spacing w:before="20" w:line="276" w:lineRule="auto"/>
+        <w:rPr>
+          <w:lang w:val="en-US"/>
+        </w:rPr>
+      </w:pPr>
+      <w:r>
+        <w:rPr>
+          <w:lang w:val="en-US"/>
+        </w:rPr>
+        <w:t>37. better +</w:t>
+      </w:r>
+    </w:p>
+    <w:p>
+      <w:pPr>
+        <w:spacing w:before="20" w:line="276" w:lineRule="auto"/>
+        <w:rPr>
+          <w:lang w:val="en-US"/>
+        </w:rPr>
+      </w:pPr>
+      <w:r>
+        <w:rPr>
+          <w:lang w:val="en-US"/>
+        </w:rPr>
+        <w:t>38. a big success -</w:t>
+      </w:r>
+    </w:p>
+    <w:p>
+      <w:pPr>
+        <w:spacing w:before="20" w:line="276" w:lineRule="auto"/>
+        <w:rPr>
+          <w:lang w:val="en-US"/>
+        </w:rPr>
+      </w:pPr>
+      <w:r>
+        <w:rPr>
+          <w:lang w:val="en-US"/>
+        </w:rPr>
+        <w:t>39. detail   +</w:t>
+      </w:r>
+    </w:p>
+    <w:p>
+      <w:pPr>
+        <w:spacing w:before="20" w:line="276" w:lineRule="auto"/>
+        <w:rPr>
+          <w:lang w:val="en-US"/>
+        </w:rPr>
+      </w:pPr>
+      <w:r>
+        <w:rPr>
+          <w:lang w:val="en-US"/>
+        </w:rPr>
+        <w:t xml:space="preserve">40. stupid – </w:t>
+      </w:r>
+    </w:p>
+    <w:p>
+      <w:pPr>
+        <w:spacing w:before="20" w:line="276" w:lineRule="auto"/>
+        <w:rPr>
+          <w:lang w:val="en-US"/>
+        </w:rPr>
+      </w:pPr>
+      <w:r>
+        <w:rPr>
+          <w:lang w:val="en-US"/>
+        </w:rPr>
+        <w:t>41. dangerous –</w:t>
+      </w:r>
+    </w:p>
+    <w:p>
+      <w:pPr>
+        <w:spacing w:before="20" w:line="276" w:lineRule="auto"/>
+        <w:rPr>
+          <w:lang w:val="en-US"/>
+        </w:rPr>
+      </w:pPr>
+      <w:r>
+        <w:rPr>
+          <w:lang w:val="en-US"/>
+        </w:rPr>
+        <w:t>42. a famous university -</w:t>
+      </w:r>
+    </w:p>
+    <w:p>
+      <w:pPr>
+        <w:spacing w:before="20" w:line="276" w:lineRule="auto"/>
+        <w:rPr>
+          <w:lang w:val="en-US"/>
+        </w:rPr>
+      </w:pPr>
+      <w:r>
+        <w:rPr>
+          <w:lang w:val="en-US"/>
+        </w:rPr>
+        <w:t>43. a business trip +</w:t>
+      </w:r>
+    </w:p>
+    <w:p>
+      <w:pPr>
+        <w:spacing w:before="20" w:line="276" w:lineRule="auto"/>
+        <w:rPr>
+          <w:lang w:val="en-US"/>
+        </w:rPr>
+      </w:pPr>
+      <w:r>
+        <w:rPr>
+          <w:lang w:val="en-US"/>
+        </w:rPr>
+        <w:t>44. lucky -</w:t>
+      </w:r>
+    </w:p>
+    <w:p>
+      <w:pPr>
+        <w:spacing w:before="20" w:line="276" w:lineRule="auto"/>
+        <w:rPr>
+          <w:lang w:val="en-US"/>
+        </w:rPr>
+      </w:pPr>
+      <w:r>
+        <w:rPr>
+          <w:lang w:val="en-US"/>
+        </w:rPr>
+        <w:t>45. against +</w:t>
+      </w:r>
+    </w:p>
+    <w:p>
+      <w:pPr>
+        <w:spacing w:before="20" w:line="276" w:lineRule="auto"/>
+        <w:rPr>
+          <w:lang w:val="en-US"/>
+        </w:rPr>
+      </w:pPr>
+      <w:r>
+        <w:rPr>
+          <w:lang w:val="en-US"/>
+        </w:rPr>
+        <w:t>46. busy +</w:t>
+      </w:r>
+    </w:p>
+    <w:p>
+      <w:pPr>
+        <w:spacing w:before="20" w:line="276" w:lineRule="auto"/>
+        <w:rPr>
+          <w:lang w:val="en-US"/>
+        </w:rPr>
+      </w:pPr>
+      <w:r>
+        <w:rPr>
+          <w:lang w:val="en-US"/>
+        </w:rPr>
+        <w:t xml:space="preserve">47. free + </w:t>
+      </w:r>
+    </w:p>
+    <w:p>
+      <w:pPr>
+        <w:spacing w:before="20" w:line="276" w:lineRule="auto"/>
+        <w:rPr>
+          <w:lang w:val="en-US"/>
+        </w:rPr>
+      </w:pPr>
+      <w:r>
+        <w:rPr>
+          <w:lang w:val="en-US"/>
+        </w:rPr>
+        <w:t xml:space="preserve">48. sure – </w:t>
+      </w:r>
+    </w:p>
+    <w:p>
+      <w:pPr>
+        <w:spacing w:before="20" w:line="276" w:lineRule="auto"/>
+        <w:rPr>
+          <w:lang w:val="en-US"/>
+        </w:rPr>
+      </w:pPr>
+      <w:r>
+        <w:rPr>
+          <w:lang w:val="en-US"/>
+        </w:rPr>
+        <w:t>49. on the left +</w:t>
+      </w:r>
+    </w:p>
+    <w:p>
+      <w:pPr>
+        <w:spacing w:before="20" w:line="276" w:lineRule="auto"/>
+        <w:rPr>
+          <w:lang w:val="en-US"/>
+        </w:rPr>
+      </w:pPr>
+      <w:r>
+        <w:rPr>
+          <w:lang w:val="en-US"/>
+        </w:rPr>
+        <w:t>50. windy -</w:t>
+      </w:r>
+    </w:p>
+    <w:p>
+      <w:pPr>
+        <w:spacing w:before="20" w:line="276" w:lineRule="auto"/>
+        <w:rPr>
+          <w:lang w:val="en-US"/>
+        </w:rPr>
+      </w:pPr>
+      <w:r>
+        <w:rPr>
+          <w:lang w:val="en-US"/>
+        </w:rPr>
+        <w:t>51. a high level –</w:t>
+      </w:r>
+    </w:p>
+    <w:p>
+      <w:pPr>
+        <w:spacing w:before="20" w:line="276" w:lineRule="auto"/>
+        <w:rPr>
+          <w:lang w:val="en-US"/>
+        </w:rPr>
+      </w:pPr>
+      <w:r>
+        <w:rPr>
+          <w:lang w:val="en-US"/>
+        </w:rPr>
+        <w:t>52. obvious -</w:t>
+      </w:r>
+    </w:p>
+    <w:p>
+      <w:pPr>
+        <w:spacing w:before="20" w:line="276" w:lineRule="auto"/>
+        <w:rPr>
+          <w:lang w:val="en-US"/>
+        </w:rPr>
+      </w:pPr>
+      <w:r>
+        <w:rPr>
+          <w:lang w:val="en-US"/>
+        </w:rPr>
+        <w:t>53. smart –</w:t>
+      </w:r>
+    </w:p>
+    <w:p>
+      <w:pPr>
+        <w:spacing w:before="20" w:line="276" w:lineRule="auto"/>
+        <w:rPr>
+          <w:lang w:val="en-US"/>
+        </w:rPr>
+      </w:pPr>
+      <w:r>
+        <w:rPr>
+          <w:lang w:val="en-US"/>
+        </w:rPr>
+        <w:t xml:space="preserve">54. </w:t>
+      </w:r>
+      <w:r>
+        <w:rPr>
+          <w:lang w:val="en-US"/>
+        </w:rPr>
+        <w:t>abroad +</w:t>
+      </w:r>
+    </w:p>
+    <w:p>
+      <w:pPr>
+        <w:spacing w:before="20" w:line="276" w:lineRule="auto"/>
+        <w:rPr>
+          <w:lang w:val="en-US"/>
+        </w:rPr>
+      </w:pPr>
+      <w:r>
+        <w:rPr>
+          <w:lang w:val="en-US"/>
+        </w:rPr>
+        <w:t>55. question –</w:t>
+      </w:r>
+    </w:p>
+    <w:p>
+      <w:pPr>
+        <w:spacing w:before="20" w:line="276" w:lineRule="auto"/>
+        <w:rPr>
+          <w:lang w:val="en-US"/>
+        </w:rPr>
+      </w:pPr>
+      <w:r>
+        <w:rPr>
+          <w:lang w:val="en-US"/>
+        </w:rPr>
+        <w:t xml:space="preserve">56. useless + </w:t>
+      </w:r>
+    </w:p>
+    <w:p>
+      <w:pPr>
+        <w:spacing w:before="20" w:line="276" w:lineRule="auto"/>
+        <w:rPr>
+          <w:lang w:val="en-US"/>
+        </w:rPr>
+      </w:pPr>
+      <w:r>
+        <w:rPr>
+          <w:lang w:val="en-US"/>
+        </w:rPr>
+        <w:t>57. article –</w:t>
+      </w:r>
+    </w:p>
+    <w:p>
+      <w:pPr>
+        <w:spacing w:before="20" w:line="276" w:lineRule="auto"/>
+        <w:rPr>
+          <w:lang w:val="en-US"/>
+        </w:rPr>
+      </w:pPr>
+      <w:r>
+        <w:rPr>
+          <w:lang w:val="en-US"/>
+        </w:rPr>
+        <w:t>58. on the right +</w:t>
+      </w:r>
+    </w:p>
+    <w:p>
+      <w:pPr>
+        <w:spacing w:before="20" w:line="276" w:lineRule="auto"/>
+        <w:rPr>
+          <w:lang w:val="en-US"/>
+        </w:rPr>
+      </w:pPr>
+      <w:r>
+        <w:rPr>
+          <w:lang w:val="en-US"/>
+        </w:rPr>
+        <w:t>59. ineffective +</w:t>
+      </w:r>
+    </w:p>
+    <w:p>
+      <w:pPr>
+        <w:spacing w:before="20" w:line="276" w:lineRule="auto"/>
+        <w:rPr>
+          <w:lang w:val="en-US"/>
+        </w:rPr>
+      </w:pPr>
+      <w:r>
+        <w:rPr>
+          <w:lang w:val="en-US"/>
+        </w:rPr>
+        <w:t xml:space="preserve">60. version + </w:t>
+      </w:r>
       <w:bookmarkStart w:id="20" w:name="_GoBack"/>
       <w:bookmarkEnd w:id="20"/>
+    </w:p>
+    <w:p>
+      <w:pPr>
+        <w:spacing w:before="20" w:line="276" w:lineRule="auto"/>
+        <w:rPr>
+          <w:lang w:val="en-US"/>
+        </w:rPr>
+      </w:pPr>
+    </w:p>
+    <w:p>
+      <w:pPr>
+        <w:spacing w:before="20" w:line="276" w:lineRule="auto"/>
+        <w:rPr>
+          <w:lang w:val="en-US"/>
+        </w:rPr>
+      </w:pPr>
+    </w:p>
+    <w:p>
+      <w:pPr>
+        <w:spacing w:before="20" w:line="276" w:lineRule="auto"/>
+        <w:rPr>
+          <w:lang w:val="en-US"/>
+        </w:rPr>
+      </w:pPr>
     </w:p>
     <w:p>
       <w:pPr>
@@ -76476,7 +77447,7 @@
 </file>
 
 <file path=customXml/itemProps1.xml><?xml version="1.0" encoding="utf-8"?>
-<ds:datastoreItem xmlns:ds="http://schemas.openxmlformats.org/officeDocument/2006/customXml" ds:itemID="{1110313B-DAB9-4A59-BA57-831CC691582C}">
+<ds:datastoreItem xmlns:ds="http://schemas.openxmlformats.org/officeDocument/2006/customXml" ds:itemID="{E905403E-E89F-4ADE-92EC-2F5533004FEB}">
   <ds:schemaRefs>
     <ds:schemaRef ds:uri="http://schemas.openxmlformats.org/officeDocument/2006/bibliography"/>
   </ds:schemaRefs>

</xml_diff>

<commit_message>
Add lesson 38.1 'Practice' in file English Lessons
</commit_message>
<xml_diff>
--- a/English Lessons.docx
+++ b/English Lessons.docx
@@ -76020,6 +76020,921 @@
           <w:lang w:val="en-US"/>
         </w:rPr>
         <w:t xml:space="preserve">60. version + </w:t>
+      </w:r>
+    </w:p>
+    <w:p>
+      <w:pPr>
+        <w:spacing w:before="20" w:line="276" w:lineRule="auto"/>
+        <w:rPr>
+          <w:lang w:val="en-US"/>
+        </w:rPr>
+      </w:pPr>
+    </w:p>
+    <w:p>
+      <w:pPr>
+        <w:spacing w:before="20" w:line="276" w:lineRule="auto"/>
+        <w:rPr>
+          <w:lang w:val="en-US"/>
+        </w:rPr>
+      </w:pPr>
+      <w:r>
+        <w:rPr>
+          <w:lang w:val="en-US"/>
+        </w:rPr>
+        <w:tab/>
+        <w:t>Lesson 38.1</w:t>
+      </w:r>
+    </w:p>
+    <w:p>
+      <w:pPr>
+        <w:spacing w:before="20" w:line="276" w:lineRule="auto"/>
+        <w:rPr>
+          <w:lang w:val="en-US"/>
+        </w:rPr>
+      </w:pPr>
+      <w:r>
+        <w:rPr>
+          <w:lang w:val="en-US"/>
+        </w:rPr>
+        <w:t>601. It isn’t such a difficult exercise</w:t>
+      </w:r>
+    </w:p>
+    <w:p>
+      <w:pPr>
+        <w:spacing w:before="20" w:line="276" w:lineRule="auto"/>
+        <w:rPr>
+          <w:lang w:val="en-US"/>
+        </w:rPr>
+      </w:pPr>
+      <w:r>
+        <w:rPr>
+          <w:lang w:val="en-US"/>
+        </w:rPr>
+        <w:t>602. Is this money enough?</w:t>
+      </w:r>
+    </w:p>
+    <w:p>
+      <w:pPr>
+        <w:spacing w:before="20" w:line="276" w:lineRule="auto"/>
+        <w:rPr>
+          <w:lang w:val="en-US"/>
+        </w:rPr>
+      </w:pPr>
+      <w:r>
+        <w:rPr>
+          <w:lang w:val="en-US"/>
+        </w:rPr>
+        <w:t>603. It isn’t interesting?</w:t>
+      </w:r>
+    </w:p>
+    <w:p>
+      <w:pPr>
+        <w:spacing w:before="20" w:line="276" w:lineRule="auto"/>
+        <w:rPr>
+          <w:lang w:val="en-US"/>
+        </w:rPr>
+      </w:pPr>
+      <w:r>
+        <w:rPr>
+          <w:lang w:val="en-US"/>
+        </w:rPr>
+        <w:t>604. Is it such an effective method?</w:t>
+      </w:r>
+    </w:p>
+    <w:p>
+      <w:pPr>
+        <w:spacing w:before="20" w:line="276" w:lineRule="auto"/>
+        <w:rPr>
+          <w:lang w:val="en-US"/>
+        </w:rPr>
+      </w:pPr>
+      <w:r>
+        <w:rPr>
+          <w:lang w:val="en-US"/>
+        </w:rPr>
+        <w:t>605. it is a very high level</w:t>
+      </w:r>
+    </w:p>
+    <w:p>
+      <w:pPr>
+        <w:spacing w:before="20" w:line="276" w:lineRule="auto"/>
+        <w:rPr>
+          <w:lang w:val="en-US"/>
+        </w:rPr>
+      </w:pPr>
+      <w:r>
+        <w:rPr>
+          <w:lang w:val="en-US"/>
+        </w:rPr>
+        <w:t>606. What’s in the box?</w:t>
+      </w:r>
+    </w:p>
+    <w:p>
+      <w:pPr>
+        <w:spacing w:before="20" w:line="276" w:lineRule="auto"/>
+        <w:rPr>
+          <w:lang w:val="en-US"/>
+        </w:rPr>
+      </w:pPr>
+      <w:r>
+        <w:rPr>
+          <w:lang w:val="en-US"/>
+        </w:rPr>
+        <w:t>607</w:t>
+      </w:r>
+      <w:r>
+        <w:rPr>
+          <w:lang w:val="en-US"/>
+        </w:rPr>
+        <w:t>. He’s such a professional teacher</w:t>
+      </w:r>
+    </w:p>
+    <w:p>
+      <w:pPr>
+        <w:spacing w:before="20" w:line="276" w:lineRule="auto"/>
+        <w:rPr>
+          <w:lang w:val="en-US"/>
+        </w:rPr>
+      </w:pPr>
+      <w:r>
+        <w:rPr>
+          <w:lang w:val="en-US"/>
+        </w:rPr>
+        <w:t>608. It’s a low level</w:t>
+      </w:r>
+    </w:p>
+    <w:p>
+      <w:pPr>
+        <w:spacing w:before="20" w:line="276" w:lineRule="auto"/>
+        <w:rPr>
+          <w:lang w:val="en-US"/>
+        </w:rPr>
+      </w:pPr>
+      <w:r>
+        <w:rPr>
+          <w:lang w:val="en-US"/>
+        </w:rPr>
+        <w:t>609. It’s a very easy exercise</w:t>
+      </w:r>
+    </w:p>
+    <w:p>
+      <w:pPr>
+        <w:spacing w:before="20" w:line="276" w:lineRule="auto"/>
+        <w:rPr>
+          <w:lang w:val="en-US"/>
+        </w:rPr>
+      </w:pPr>
+      <w:r>
+        <w:rPr>
+          <w:lang w:val="en-US"/>
+        </w:rPr>
+        <w:t>6</w:t>
+      </w:r>
+      <w:r>
+        <w:rPr>
+          <w:lang w:val="en-US"/>
+        </w:rPr>
+        <w:t>10. What’s his name?</w:t>
+      </w:r>
+    </w:p>
+    <w:p>
+      <w:pPr>
+        <w:spacing w:before="20" w:line="276" w:lineRule="auto"/>
+        <w:rPr>
+          <w:lang w:val="en-US"/>
+        </w:rPr>
+      </w:pPr>
+      <w:r>
+        <w:rPr>
+          <w:lang w:val="en-US"/>
+        </w:rPr>
+        <w:t>6</w:t>
+      </w:r>
+      <w:r>
+        <w:rPr>
+          <w:lang w:val="en-US"/>
+        </w:rPr>
+        <w:t>11. How much is the book?</w:t>
+      </w:r>
+    </w:p>
+    <w:p>
+      <w:pPr>
+        <w:spacing w:before="20" w:line="276" w:lineRule="auto"/>
+        <w:rPr>
+          <w:lang w:val="en-US"/>
+        </w:rPr>
+      </w:pPr>
+      <w:r>
+        <w:rPr>
+          <w:lang w:val="en-US"/>
+        </w:rPr>
+        <w:t>6</w:t>
+      </w:r>
+      <w:r>
+        <w:rPr>
+          <w:lang w:val="en-US"/>
+        </w:rPr>
+        <w:t>12. How is this test?</w:t>
+      </w:r>
+    </w:p>
+    <w:p>
+      <w:pPr>
+        <w:spacing w:before="20" w:line="276" w:lineRule="auto"/>
+        <w:rPr>
+          <w:lang w:val="en-US"/>
+        </w:rPr>
+      </w:pPr>
+      <w:r>
+        <w:rPr>
+          <w:lang w:val="en-US"/>
+        </w:rPr>
+        <w:t>6</w:t>
+      </w:r>
+      <w:r>
+        <w:rPr>
+          <w:lang w:val="en-US"/>
+        </w:rPr>
+        <w:t>13. It’s such an easy test?</w:t>
+      </w:r>
+    </w:p>
+    <w:p>
+      <w:pPr>
+        <w:spacing w:before="20" w:line="276" w:lineRule="auto"/>
+        <w:rPr>
+          <w:lang w:val="en-US"/>
+        </w:rPr>
+      </w:pPr>
+      <w:r>
+        <w:rPr>
+          <w:lang w:val="en-US"/>
+        </w:rPr>
+        <w:t>6</w:t>
+      </w:r>
+      <w:r>
+        <w:rPr>
+          <w:lang w:val="en-US"/>
+        </w:rPr>
+        <w:t>14. We’re so happy?</w:t>
+      </w:r>
+    </w:p>
+    <w:p>
+      <w:pPr>
+        <w:spacing w:before="20" w:line="276" w:lineRule="auto"/>
+        <w:rPr>
+          <w:lang w:val="en-US"/>
+        </w:rPr>
+      </w:pPr>
+      <w:r>
+        <w:rPr>
+          <w:lang w:val="en-US"/>
+        </w:rPr>
+        <w:t>6</w:t>
+      </w:r>
+      <w:r>
+        <w:rPr>
+          <w:lang w:val="en-US"/>
+        </w:rPr>
+        <w:t>15. Is the meeting important?</w:t>
+      </w:r>
+    </w:p>
+    <w:p>
+      <w:pPr>
+        <w:spacing w:before="20" w:line="276" w:lineRule="auto"/>
+        <w:rPr>
+          <w:lang w:val="en-US"/>
+        </w:rPr>
+      </w:pPr>
+      <w:r>
+        <w:rPr>
+          <w:lang w:val="en-US"/>
+        </w:rPr>
+        <w:t>6</w:t>
+      </w:r>
+      <w:r>
+        <w:rPr>
+          <w:lang w:val="en-US"/>
+        </w:rPr>
+        <w:t>16. This word is new for me</w:t>
+      </w:r>
+    </w:p>
+    <w:p>
+      <w:pPr>
+        <w:spacing w:before="20" w:line="276" w:lineRule="auto"/>
+        <w:rPr>
+          <w:lang w:val="en-US"/>
+        </w:rPr>
+      </w:pPr>
+      <w:r>
+        <w:rPr>
+          <w:lang w:val="en-US"/>
+        </w:rPr>
+        <w:t>6</w:t>
+      </w:r>
+      <w:r>
+        <w:rPr>
+          <w:lang w:val="en-US"/>
+        </w:rPr>
+        <w:t>17. Are the articles in Russia?</w:t>
+      </w:r>
+    </w:p>
+    <w:p>
+      <w:pPr>
+        <w:spacing w:before="20" w:line="276" w:lineRule="auto"/>
+        <w:rPr>
+          <w:lang w:val="en-US"/>
+        </w:rPr>
+      </w:pPr>
+      <w:r>
+        <w:rPr>
+          <w:lang w:val="en-US"/>
+        </w:rPr>
+        <w:t>6</w:t>
+      </w:r>
+      <w:r>
+        <w:rPr>
+          <w:lang w:val="en-US"/>
+        </w:rPr>
+        <w:t>18. She’s my teacher</w:t>
+      </w:r>
+      <w:r>
+        <w:rPr>
+          <w:lang w:val="en-US"/>
+        </w:rPr>
+        <w:t>?</w:t>
+      </w:r>
+    </w:p>
+    <w:p>
+      <w:pPr>
+        <w:spacing w:before="20" w:line="276" w:lineRule="auto"/>
+        <w:rPr>
+          <w:lang w:val="en-US"/>
+        </w:rPr>
+      </w:pPr>
+      <w:r>
+        <w:rPr>
+          <w:lang w:val="en-US"/>
+        </w:rPr>
+        <w:t>6</w:t>
+      </w:r>
+      <w:r>
+        <w:rPr>
+          <w:lang w:val="en-US"/>
+        </w:rPr>
+        <w:t>19. Is the article about politics?</w:t>
+      </w:r>
+    </w:p>
+    <w:p>
+      <w:pPr>
+        <w:spacing w:before="20" w:line="276" w:lineRule="auto"/>
+        <w:rPr>
+          <w:lang w:val="en-US"/>
+        </w:rPr>
+      </w:pPr>
+      <w:r>
+        <w:rPr>
+          <w:lang w:val="en-US"/>
+        </w:rPr>
+        <w:t>6</w:t>
+      </w:r>
+      <w:r>
+        <w:rPr>
+          <w:lang w:val="en-US"/>
+        </w:rPr>
+        <w:t>20. I’m sure you’re the best teacher in the world</w:t>
+      </w:r>
+    </w:p>
+    <w:p>
+      <w:pPr>
+        <w:spacing w:before="20" w:line="276" w:lineRule="auto"/>
+        <w:rPr>
+          <w:lang w:val="en-US"/>
+        </w:rPr>
+      </w:pPr>
+      <w:r>
+        <w:rPr>
+          <w:lang w:val="en-US"/>
+        </w:rPr>
+        <w:t>6</w:t>
+      </w:r>
+      <w:r>
+        <w:rPr>
+          <w:lang w:val="en-US"/>
+        </w:rPr>
+        <w:t>21. What’s strange?</w:t>
+      </w:r>
+    </w:p>
+    <w:p>
+      <w:pPr>
+        <w:spacing w:before="20" w:line="276" w:lineRule="auto"/>
+        <w:rPr>
+          <w:lang w:val="en-US"/>
+        </w:rPr>
+      </w:pPr>
+      <w:r>
+        <w:rPr>
+          <w:lang w:val="en-US"/>
+        </w:rPr>
+        <w:t>6</w:t>
+      </w:r>
+      <w:r>
+        <w:rPr>
+          <w:lang w:val="en-US"/>
+        </w:rPr>
+        <w:t>22. Their managers are very professional</w:t>
+      </w:r>
+    </w:p>
+    <w:p>
+      <w:pPr>
+        <w:spacing w:before="20" w:line="276" w:lineRule="auto"/>
+        <w:rPr>
+          <w:lang w:val="en-US"/>
+        </w:rPr>
+      </w:pPr>
+      <w:r>
+        <w:rPr>
+          <w:lang w:val="en-US"/>
+        </w:rPr>
+        <w:t>6</w:t>
+      </w:r>
+      <w:r>
+        <w:rPr>
+          <w:lang w:val="en-US"/>
+        </w:rPr>
+        <w:t>23. The day is cold</w:t>
+      </w:r>
+    </w:p>
+    <w:p>
+      <w:pPr>
+        <w:spacing w:before="20" w:line="276" w:lineRule="auto"/>
+        <w:rPr>
+          <w:lang w:val="en-US"/>
+        </w:rPr>
+      </w:pPr>
+      <w:r>
+        <w:rPr>
+          <w:lang w:val="en-US"/>
+        </w:rPr>
+        <w:t>6</w:t>
+      </w:r>
+      <w:r>
+        <w:rPr>
+          <w:lang w:val="en-US"/>
+        </w:rPr>
+        <w:t xml:space="preserve">24. </w:t>
+      </w:r>
+      <w:r>
+        <w:rPr>
+          <w:lang w:val="en-US"/>
+        </w:rPr>
+        <w:t>This year is very difficult</w:t>
+      </w:r>
+    </w:p>
+    <w:p>
+      <w:pPr>
+        <w:spacing w:before="20" w:line="276" w:lineRule="auto"/>
+        <w:rPr>
+          <w:lang w:val="en-US"/>
+        </w:rPr>
+      </w:pPr>
+      <w:r>
+        <w:rPr>
+          <w:lang w:val="en-US"/>
+        </w:rPr>
+        <w:t>6</w:t>
+      </w:r>
+      <w:r>
+        <w:rPr>
+          <w:lang w:val="en-US"/>
+        </w:rPr>
+        <w:t>25. How far is it?</w:t>
+      </w:r>
+    </w:p>
+    <w:p>
+      <w:pPr>
+        <w:spacing w:before="20" w:line="276" w:lineRule="auto"/>
+        <w:rPr>
+          <w:lang w:val="en-US"/>
+        </w:rPr>
+      </w:pPr>
+      <w:r>
+        <w:rPr>
+          <w:lang w:val="en-US"/>
+        </w:rPr>
+        <w:t>6</w:t>
+      </w:r>
+      <w:r>
+        <w:rPr>
+          <w:lang w:val="en-US"/>
+        </w:rPr>
+        <w:t>26. It’s too difficult</w:t>
+      </w:r>
+    </w:p>
+    <w:p>
+      <w:pPr>
+        <w:spacing w:before="20" w:line="276" w:lineRule="auto"/>
+        <w:rPr>
+          <w:lang w:val="en-US"/>
+        </w:rPr>
+      </w:pPr>
+      <w:r>
+        <w:rPr>
+          <w:lang w:val="en-US"/>
+        </w:rPr>
+        <w:t>6</w:t>
+      </w:r>
+      <w:r>
+        <w:rPr>
+          <w:lang w:val="en-US"/>
+        </w:rPr>
+        <w:t>27</w:t>
+      </w:r>
+      <w:r>
+        <w:rPr>
+          <w:lang w:val="en-US"/>
+        </w:rPr>
+        <w:t>. You’re a very good teacher</w:t>
+      </w:r>
+    </w:p>
+    <w:p>
+      <w:pPr>
+        <w:spacing w:before="20" w:line="276" w:lineRule="auto"/>
+        <w:rPr>
+          <w:lang w:val="en-US"/>
+        </w:rPr>
+      </w:pPr>
+      <w:r>
+        <w:rPr>
+          <w:lang w:val="en-US"/>
+        </w:rPr>
+        <w:t>6</w:t>
+      </w:r>
+      <w:r>
+        <w:rPr>
+          <w:lang w:val="en-US"/>
+        </w:rPr>
+        <w:t>28. He’s a very good doctor</w:t>
+      </w:r>
+    </w:p>
+    <w:p>
+      <w:pPr>
+        <w:spacing w:before="20" w:line="276" w:lineRule="auto"/>
+        <w:rPr>
+          <w:lang w:val="en-US"/>
+        </w:rPr>
+      </w:pPr>
+      <w:r>
+        <w:rPr>
+          <w:lang w:val="en-US"/>
+        </w:rPr>
+        <w:t>6</w:t>
+      </w:r>
+      <w:r>
+        <w:rPr>
+          <w:lang w:val="en-US"/>
+        </w:rPr>
+        <w:t>29. They aren’t together</w:t>
+      </w:r>
+    </w:p>
+    <w:p>
+      <w:pPr>
+        <w:spacing w:before="20" w:line="276" w:lineRule="auto"/>
+        <w:rPr>
+          <w:lang w:val="en-US"/>
+        </w:rPr>
+      </w:pPr>
+      <w:r>
+        <w:rPr>
+          <w:lang w:val="en-US"/>
+        </w:rPr>
+        <w:t>6</w:t>
+      </w:r>
+      <w:r>
+        <w:rPr>
+          <w:lang w:val="en-US"/>
+        </w:rPr>
+        <w:t>30. It isn’t possible (it’s impossible)</w:t>
+      </w:r>
+    </w:p>
+    <w:p>
+      <w:pPr>
+        <w:spacing w:before="20" w:line="276" w:lineRule="auto"/>
+        <w:rPr>
+          <w:lang w:val="en-US"/>
+        </w:rPr>
+      </w:pPr>
+      <w:r>
+        <w:rPr>
+          <w:lang w:val="en-US"/>
+        </w:rPr>
+        <w:t>6</w:t>
+      </w:r>
+      <w:r>
+        <w:rPr>
+          <w:lang w:val="en-US"/>
+        </w:rPr>
+        <w:t>31. He’s a very rich person</w:t>
+      </w:r>
+    </w:p>
+    <w:p>
+      <w:pPr>
+        <w:spacing w:before="20" w:line="276" w:lineRule="auto"/>
+        <w:rPr>
+          <w:lang w:val="en-US"/>
+        </w:rPr>
+      </w:pPr>
+      <w:r>
+        <w:rPr>
+          <w:lang w:val="en-US"/>
+        </w:rPr>
+        <w:t>6</w:t>
+      </w:r>
+      <w:r>
+        <w:rPr>
+          <w:lang w:val="en-US"/>
+        </w:rPr>
+        <w:t>32. It’s so useful</w:t>
+      </w:r>
+    </w:p>
+    <w:p>
+      <w:pPr>
+        <w:spacing w:before="20" w:line="276" w:lineRule="auto"/>
+        <w:rPr>
+          <w:lang w:val="en-US"/>
+        </w:rPr>
+      </w:pPr>
+      <w:r>
+        <w:rPr>
+          <w:lang w:val="en-US"/>
+        </w:rPr>
+        <w:t>6</w:t>
+      </w:r>
+      <w:r>
+        <w:rPr>
+          <w:lang w:val="en-US"/>
+        </w:rPr>
+        <w:t>33. The playlist is so informative</w:t>
+      </w:r>
+    </w:p>
+    <w:p>
+      <w:pPr>
+        <w:spacing w:before="20" w:line="276" w:lineRule="auto"/>
+        <w:rPr>
+          <w:lang w:val="en-US"/>
+        </w:rPr>
+      </w:pPr>
+      <w:r>
+        <w:rPr>
+          <w:lang w:val="en-US"/>
+        </w:rPr>
+        <w:t>6</w:t>
+      </w:r>
+      <w:r>
+        <w:rPr>
+          <w:lang w:val="en-US"/>
+        </w:rPr>
+        <w:t xml:space="preserve">34. </w:t>
+      </w:r>
+      <w:r>
+        <w:rPr>
+          <w:lang w:val="en-US"/>
+        </w:rPr>
+        <w:t>Her boss is very busy at the moment</w:t>
+      </w:r>
+    </w:p>
+    <w:p>
+      <w:pPr>
+        <w:spacing w:before="20" w:line="276" w:lineRule="auto"/>
+        <w:rPr>
+          <w:lang w:val="en-US"/>
+        </w:rPr>
+      </w:pPr>
+      <w:r>
+        <w:rPr>
+          <w:lang w:val="en-US"/>
+        </w:rPr>
+        <w:t>635. It’s easy</w:t>
+      </w:r>
+    </w:p>
+    <w:p>
+      <w:pPr>
+        <w:spacing w:before="20" w:line="276" w:lineRule="auto"/>
+        <w:rPr>
+          <w:lang w:val="en-US"/>
+        </w:rPr>
+      </w:pPr>
+      <w:r>
+        <w:rPr>
+          <w:lang w:val="en-US"/>
+        </w:rPr>
+        <w:t>636. How much is this dress?</w:t>
+      </w:r>
+    </w:p>
+    <w:p>
+      <w:pPr>
+        <w:spacing w:before="20" w:line="276" w:lineRule="auto"/>
+        <w:rPr>
+          <w:lang w:val="en-US"/>
+        </w:rPr>
+      </w:pPr>
+      <w:r>
+        <w:rPr>
+          <w:lang w:val="en-US"/>
+        </w:rPr>
+        <w:t>937. It isn’t a bad situation</w:t>
+      </w:r>
+    </w:p>
+    <w:p>
+      <w:pPr>
+        <w:spacing w:before="20" w:line="276" w:lineRule="auto"/>
+        <w:rPr>
+          <w:lang w:val="en-US"/>
+        </w:rPr>
+      </w:pPr>
+      <w:r>
+        <w:rPr>
+          <w:lang w:val="en-US"/>
+        </w:rPr>
+        <w:t>938. Is it a successful project?</w:t>
+      </w:r>
+    </w:p>
+    <w:p>
+      <w:pPr>
+        <w:spacing w:before="20" w:line="276" w:lineRule="auto"/>
+        <w:rPr>
+          <w:lang w:val="en-US"/>
+        </w:rPr>
+      </w:pPr>
+      <w:r>
+        <w:rPr>
+          <w:lang w:val="en-US"/>
+        </w:rPr>
+        <w:t>939. He isn’t ready</w:t>
+      </w:r>
+    </w:p>
+    <w:p>
+      <w:pPr>
+        <w:spacing w:before="20" w:line="276" w:lineRule="auto"/>
+        <w:rPr>
+          <w:lang w:val="en-US"/>
+        </w:rPr>
+      </w:pPr>
+      <w:r>
+        <w:rPr>
+          <w:lang w:val="en-US"/>
+        </w:rPr>
+        <w:t>940. Is this woman is very wise?</w:t>
+      </w:r>
+    </w:p>
+    <w:p>
+      <w:pPr>
+        <w:spacing w:before="20" w:line="276" w:lineRule="auto"/>
+        <w:rPr>
+          <w:lang w:val="en-US"/>
+        </w:rPr>
+      </w:pPr>
+      <w:r>
+        <w:rPr>
+          <w:lang w:val="en-US"/>
+        </w:rPr>
+        <w:t>941. Is this song is popular?</w:t>
+      </w:r>
+    </w:p>
+    <w:p>
+      <w:pPr>
+        <w:spacing w:before="20" w:line="276" w:lineRule="auto"/>
+        <w:rPr>
+          <w:lang w:val="en-US"/>
+        </w:rPr>
+      </w:pPr>
+      <w:r>
+        <w:rPr>
+          <w:lang w:val="en-US"/>
+        </w:rPr>
+        <w:t>942. It’s an interesting offer</w:t>
+      </w:r>
+    </w:p>
+    <w:p>
+      <w:pPr>
+        <w:spacing w:before="20" w:line="276" w:lineRule="auto"/>
+        <w:rPr>
+          <w:lang w:val="en-US"/>
+        </w:rPr>
+      </w:pPr>
+      <w:r>
+        <w:rPr>
+          <w:lang w:val="en-US"/>
+        </w:rPr>
+        <w:t>943. I’m fine</w:t>
+      </w:r>
+    </w:p>
+    <w:p>
+      <w:pPr>
+        <w:spacing w:before="20" w:line="276" w:lineRule="auto"/>
+        <w:rPr>
+          <w:lang w:val="en-US"/>
+        </w:rPr>
+      </w:pPr>
+      <w:r>
+        <w:rPr>
+          <w:lang w:val="en-US"/>
+        </w:rPr>
+        <w:t>944. Is it better?</w:t>
+      </w:r>
+    </w:p>
+    <w:p>
+      <w:pPr>
+        <w:spacing w:before="20" w:line="276" w:lineRule="auto"/>
+        <w:rPr>
+          <w:lang w:val="en-US"/>
+        </w:rPr>
+      </w:pPr>
+      <w:r>
+        <w:rPr>
+          <w:lang w:val="en-US"/>
+        </w:rPr>
+        <w:t>945. It’s a boring book</w:t>
+      </w:r>
+    </w:p>
+    <w:p>
+      <w:pPr>
+        <w:spacing w:before="20" w:line="276" w:lineRule="auto"/>
+        <w:rPr>
+          <w:lang w:val="en-US"/>
+        </w:rPr>
+      </w:pPr>
+      <w:r>
+        <w:rPr>
+          <w:lang w:val="en-US"/>
+        </w:rPr>
+        <w:t>946. He isn’t old</w:t>
+      </w:r>
+      <w:r>
+        <w:rPr>
+          <w:lang w:val="en-US"/>
+        </w:rPr>
+        <w:t>. He’s a very young</w:t>
+      </w:r>
+    </w:p>
+    <w:p>
+      <w:pPr>
+        <w:spacing w:before="20" w:line="276" w:lineRule="auto"/>
+        <w:rPr>
+          <w:lang w:val="en-US"/>
+        </w:rPr>
+      </w:pPr>
+      <w:r>
+        <w:rPr>
+          <w:lang w:val="en-US"/>
+        </w:rPr>
+        <w:t>647. His mother is thirty-five</w:t>
+      </w:r>
+    </w:p>
+    <w:p>
+      <w:pPr>
+        <w:spacing w:before="20" w:line="276" w:lineRule="auto"/>
+        <w:rPr>
+          <w:lang w:val="en-US"/>
+        </w:rPr>
+      </w:pPr>
+      <w:r>
+        <w:rPr>
+          <w:lang w:val="en-US"/>
+        </w:rPr>
+        <w:t>648. Is this practice really useful?</w:t>
+      </w:r>
+    </w:p>
+    <w:p>
+      <w:pPr>
+        <w:spacing w:before="20" w:line="276" w:lineRule="auto"/>
+        <w:rPr>
+          <w:lang w:val="en-US"/>
+        </w:rPr>
+      </w:pPr>
+      <w:r>
+        <w:rPr>
+          <w:lang w:val="en-US"/>
+        </w:rPr>
+        <w:t>649. Is your friend twenty-two?</w:t>
+      </w:r>
+    </w:p>
+    <w:p>
+      <w:pPr>
+        <w:spacing w:before="20" w:line="276" w:lineRule="auto"/>
+        <w:rPr>
+          <w:lang w:val="en-US"/>
+        </w:rPr>
+      </w:pPr>
+      <w:r>
+        <w:rPr>
+          <w:lang w:val="en-US"/>
+        </w:rPr>
+        <w:t>650. Is the computer old?</w:t>
+      </w:r>
+      <w:r>
+        <w:rPr>
+          <w:lang w:val="en-US"/>
+        </w:rPr>
+        <w:tab/>
       </w:r>
       <w:bookmarkStart w:id="20" w:name="_GoBack"/>
       <w:bookmarkEnd w:id="20"/>
@@ -77447,7 +78362,7 @@
 </file>
 
 <file path=customXml/itemProps1.xml><?xml version="1.0" encoding="utf-8"?>
-<ds:datastoreItem xmlns:ds="http://schemas.openxmlformats.org/officeDocument/2006/customXml" ds:itemID="{E905403E-E89F-4ADE-92EC-2F5533004FEB}">
+<ds:datastoreItem xmlns:ds="http://schemas.openxmlformats.org/officeDocument/2006/customXml" ds:itemID="{A251ADF9-EFC2-45D6-BC01-E29B756EBACF}">
   <ds:schemaRefs>
     <ds:schemaRef ds:uri="http://schemas.openxmlformats.org/officeDocument/2006/bibliography"/>
   </ds:schemaRefs>

</xml_diff>

<commit_message>
Add lesson 38.2'Practice' in file English Lessons
</commit_message>
<xml_diff>
--- a/English Lessons.docx
+++ b/English Lessons.docx
@@ -76936,8 +76936,799 @@
         </w:rPr>
         <w:tab/>
       </w:r>
+    </w:p>
+    <w:p>
+      <w:pPr>
+        <w:spacing w:before="20" w:line="276" w:lineRule="auto"/>
+        <w:rPr>
+          <w:lang w:val="en-US"/>
+        </w:rPr>
+      </w:pPr>
+    </w:p>
+    <w:p>
+      <w:pPr>
+        <w:spacing w:before="20" w:line="276" w:lineRule="auto"/>
+        <w:rPr>
+          <w:lang w:val="en-US"/>
+        </w:rPr>
+      </w:pPr>
+      <w:r>
+        <w:rPr>
+          <w:lang w:val="en-US"/>
+        </w:rPr>
+        <w:tab/>
+        <w:t>Lesson 38.2</w:t>
+      </w:r>
+    </w:p>
+    <w:p>
+      <w:pPr>
+        <w:spacing w:before="20" w:line="276" w:lineRule="auto"/>
+        <w:rPr>
+          <w:lang w:val="en-US"/>
+        </w:rPr>
+      </w:pPr>
+      <w:r>
+        <w:rPr>
+          <w:lang w:val="en-US"/>
+        </w:rPr>
+        <w:t>651. It’s so bad</w:t>
+      </w:r>
+    </w:p>
+    <w:p>
+      <w:pPr>
+        <w:spacing w:before="20" w:line="276" w:lineRule="auto"/>
+        <w:rPr>
+          <w:lang w:val="en-US"/>
+        </w:rPr>
+      </w:pPr>
+      <w:r>
+        <w:rPr>
+          <w:lang w:val="en-US"/>
+        </w:rPr>
+        <w:t>652. It’s a very bad result</w:t>
+      </w:r>
+    </w:p>
+    <w:p>
+      <w:pPr>
+        <w:spacing w:before="20" w:line="276" w:lineRule="auto"/>
+        <w:rPr>
+          <w:lang w:val="en-US"/>
+        </w:rPr>
+      </w:pPr>
+      <w:r>
+        <w:rPr>
+          <w:lang w:val="en-US"/>
+        </w:rPr>
+        <w:t>653. It isn’t near. It’s a very far</w:t>
+      </w:r>
+    </w:p>
+    <w:p>
+      <w:pPr>
+        <w:spacing w:before="20" w:line="276" w:lineRule="auto"/>
+        <w:rPr>
+          <w:lang w:val="en-US"/>
+        </w:rPr>
+      </w:pPr>
+      <w:r>
+        <w:rPr>
+          <w:lang w:val="en-US"/>
+        </w:rPr>
+        <w:t>654. Is it such an important detail?</w:t>
+      </w:r>
+    </w:p>
+    <w:p>
+      <w:pPr>
+        <w:spacing w:before="20" w:line="276" w:lineRule="auto"/>
+        <w:rPr>
+          <w:lang w:val="en-US"/>
+        </w:rPr>
+      </w:pPr>
+      <w:r>
+        <w:rPr>
+          <w:lang w:val="en-US"/>
+        </w:rPr>
+        <w:t>655. Is it her opinion?</w:t>
+      </w:r>
+    </w:p>
+    <w:p>
+      <w:pPr>
+        <w:spacing w:before="20" w:line="276" w:lineRule="auto"/>
+        <w:rPr>
+          <w:lang w:val="en-US"/>
+        </w:rPr>
+      </w:pPr>
+      <w:r>
+        <w:rPr>
+          <w:lang w:val="en-US"/>
+        </w:rPr>
+        <w:t>656. She’s so cleaver</w:t>
+      </w:r>
+    </w:p>
+    <w:p>
+      <w:pPr>
+        <w:spacing w:before="20" w:line="276" w:lineRule="auto"/>
+        <w:rPr>
+          <w:lang w:val="en-US"/>
+        </w:rPr>
+      </w:pPr>
+      <w:r>
+        <w:rPr>
+          <w:lang w:val="en-US"/>
+        </w:rPr>
+        <w:t>657. He isn’t in the city. He’s in another place</w:t>
+      </w:r>
+    </w:p>
+    <w:p>
+      <w:pPr>
+        <w:spacing w:before="20" w:line="276" w:lineRule="auto"/>
+        <w:rPr>
+          <w:lang w:val="en-US"/>
+        </w:rPr>
+      </w:pPr>
+      <w:r>
+        <w:rPr>
+          <w:lang w:val="en-US"/>
+        </w:rPr>
+        <w:t xml:space="preserve">658. </w:t>
+      </w:r>
+      <w:r>
+        <w:rPr>
+          <w:lang w:val="en-US"/>
+        </w:rPr>
+        <w:t>This businessman is very rich</w:t>
+      </w:r>
+    </w:p>
+    <w:p>
+      <w:pPr>
+        <w:spacing w:before="20" w:line="276" w:lineRule="auto"/>
+        <w:rPr>
+          <w:lang w:val="en-US"/>
+        </w:rPr>
+      </w:pPr>
+      <w:r>
+        <w:rPr>
+          <w:lang w:val="en-US"/>
+        </w:rPr>
+        <w:t>659. It’s such an easy lesson</w:t>
+      </w:r>
+    </w:p>
+    <w:p>
+      <w:pPr>
+        <w:spacing w:before="20" w:line="276" w:lineRule="auto"/>
+        <w:rPr>
+          <w:lang w:val="en-US"/>
+        </w:rPr>
+      </w:pPr>
+      <w:r>
+        <w:rPr>
+          <w:lang w:val="en-US"/>
+        </w:rPr>
+        <w:t>660. What’s your job?</w:t>
+      </w:r>
+    </w:p>
+    <w:p>
+      <w:pPr>
+        <w:spacing w:before="20" w:line="276" w:lineRule="auto"/>
+        <w:rPr>
+          <w:lang w:val="en-US"/>
+        </w:rPr>
+      </w:pPr>
+      <w:r>
+        <w:rPr>
+          <w:lang w:val="en-US"/>
+        </w:rPr>
+        <w:t>661. How interesting is the offer?</w:t>
+      </w:r>
+    </w:p>
+    <w:p>
+      <w:pPr>
+        <w:spacing w:before="20" w:line="276" w:lineRule="auto"/>
+        <w:rPr>
+          <w:lang w:val="en-US"/>
+        </w:rPr>
+      </w:pPr>
+      <w:r>
+        <w:rPr>
+          <w:lang w:val="en-US"/>
+        </w:rPr>
+        <w:t>66</w:t>
+      </w:r>
+      <w:r>
+        <w:rPr>
+          <w:lang w:val="en-US"/>
+        </w:rPr>
+        <w:t>2. Is the result ex</w:t>
+      </w:r>
+      <w:r>
+        <w:rPr>
+          <w:lang w:val="en-US"/>
+        </w:rPr>
+        <w:t>cellent</w:t>
+      </w:r>
+      <w:r>
+        <w:rPr>
+          <w:lang w:val="en-US"/>
+        </w:rPr>
+        <w:t>?</w:t>
+      </w:r>
+    </w:p>
+    <w:p>
+      <w:pPr>
+        <w:spacing w:before="20" w:line="276" w:lineRule="auto"/>
+        <w:rPr>
+          <w:lang w:val="en-US"/>
+        </w:rPr>
+      </w:pPr>
+      <w:r>
+        <w:rPr>
+          <w:lang w:val="en-US"/>
+        </w:rPr>
+        <w:t>663. He isn’t Russian</w:t>
+      </w:r>
+    </w:p>
+    <w:p>
+      <w:pPr>
+        <w:spacing w:before="20" w:line="276" w:lineRule="auto"/>
+        <w:rPr>
+          <w:lang w:val="en-US"/>
+        </w:rPr>
+      </w:pPr>
+      <w:r>
+        <w:rPr>
+          <w:lang w:val="en-US"/>
+        </w:rPr>
+        <w:t>664. Is it hot here?</w:t>
+      </w:r>
+    </w:p>
+    <w:p>
+      <w:pPr>
+        <w:spacing w:before="20" w:line="276" w:lineRule="auto"/>
+        <w:rPr>
+          <w:lang w:val="en-US"/>
+        </w:rPr>
+      </w:pPr>
+      <w:r>
+        <w:rPr>
+          <w:lang w:val="en-US"/>
+        </w:rPr>
+        <w:t>665. Is it your dicision?</w:t>
+      </w:r>
+    </w:p>
+    <w:p>
+      <w:pPr>
+        <w:spacing w:before="20" w:line="276" w:lineRule="auto"/>
+        <w:rPr>
+          <w:lang w:val="en-US"/>
+        </w:rPr>
+      </w:pPr>
+      <w:r>
+        <w:rPr>
+          <w:lang w:val="en-US"/>
+        </w:rPr>
+        <w:t>666. It’s a bad result?</w:t>
+      </w:r>
+    </w:p>
+    <w:p>
+      <w:pPr>
+        <w:spacing w:before="20" w:line="276" w:lineRule="auto"/>
+        <w:rPr>
+          <w:lang w:val="en-US"/>
+        </w:rPr>
+      </w:pPr>
+      <w:r>
+        <w:rPr>
+          <w:lang w:val="en-US"/>
+        </w:rPr>
+        <w:t>667. Who’s right?</w:t>
+      </w:r>
+    </w:p>
+    <w:p>
+      <w:pPr>
+        <w:spacing w:before="20" w:line="276" w:lineRule="auto"/>
+        <w:rPr>
+          <w:lang w:val="en-US"/>
+        </w:rPr>
+      </w:pPr>
+      <w:r>
+        <w:rPr>
+          <w:lang w:val="en-US"/>
+        </w:rPr>
+        <w:t>668. Our teacher is very hard-working</w:t>
+      </w:r>
+    </w:p>
+    <w:p>
+      <w:pPr>
+        <w:spacing w:before="20" w:line="276" w:lineRule="auto"/>
+        <w:rPr>
+          <w:lang w:val="en-US"/>
+        </w:rPr>
+      </w:pPr>
+      <w:r>
+        <w:rPr>
+          <w:lang w:val="en-US"/>
+        </w:rPr>
+        <w:t>669. I’m not married</w:t>
+      </w:r>
+    </w:p>
+    <w:p>
+      <w:pPr>
+        <w:spacing w:before="20" w:line="276" w:lineRule="auto"/>
+        <w:rPr>
+          <w:lang w:val="en-US"/>
+        </w:rPr>
+      </w:pPr>
+      <w:r>
+        <w:rPr>
+          <w:lang w:val="en-US"/>
+        </w:rPr>
+        <w:t>670. You’re a very good person</w:t>
+      </w:r>
+    </w:p>
+    <w:p>
+      <w:pPr>
+        <w:spacing w:before="20" w:line="276" w:lineRule="auto"/>
+        <w:rPr>
+          <w:lang w:val="en-US"/>
+        </w:rPr>
+      </w:pPr>
+      <w:r>
+        <w:t>671</w:t>
+      </w:r>
+      <w:r>
+        <w:rPr>
+          <w:lang w:val="en-US"/>
+        </w:rPr>
+        <w:t xml:space="preserve">. Are they </w:t>
+      </w:r>
+      <w:r>
+        <w:t>tired</w:t>
+      </w:r>
+      <w:r>
+        <w:rPr>
+          <w:lang w:val="en-US"/>
+        </w:rPr>
+        <w:t>?</w:t>
+      </w:r>
+    </w:p>
+    <w:p>
+      <w:pPr>
+        <w:spacing w:before="20" w:line="276" w:lineRule="auto"/>
+        <w:rPr>
+          <w:lang w:val="en-US"/>
+        </w:rPr>
+      </w:pPr>
+      <w:r>
+        <w:rPr>
+          <w:lang w:val="en-US"/>
+        </w:rPr>
+        <w:t>672. I’m not satisfied with this dicision</w:t>
+      </w:r>
+    </w:p>
+    <w:p>
+      <w:pPr>
+        <w:spacing w:before="20" w:line="276" w:lineRule="auto"/>
+        <w:rPr>
+          <w:lang w:val="en-US"/>
+        </w:rPr>
+      </w:pPr>
+      <w:r>
+        <w:rPr>
+          <w:lang w:val="en-US"/>
+        </w:rPr>
+        <w:t>673. Is this news interesting?</w:t>
+      </w:r>
+    </w:p>
+    <w:p>
+      <w:pPr>
+        <w:spacing w:before="20" w:line="276" w:lineRule="auto"/>
+        <w:rPr>
+          <w:lang w:val="en-US"/>
+        </w:rPr>
+      </w:pPr>
+      <w:r>
+        <w:rPr>
+          <w:lang w:val="en-US"/>
+        </w:rPr>
+        <w:t>674. This boy is very lazy</w:t>
+      </w:r>
+    </w:p>
+    <w:p>
+      <w:pPr>
+        <w:spacing w:before="20" w:line="276" w:lineRule="auto"/>
+        <w:rPr>
+          <w:lang w:val="en-US"/>
+        </w:rPr>
+      </w:pPr>
+      <w:r>
+        <w:rPr>
+          <w:lang w:val="en-US"/>
+        </w:rPr>
+        <w:t>675. Why are you here?</w:t>
+      </w:r>
+    </w:p>
+    <w:p>
+      <w:pPr>
+        <w:spacing w:before="20" w:line="276" w:lineRule="auto"/>
+        <w:rPr>
+          <w:lang w:val="en-US"/>
+        </w:rPr>
+      </w:pPr>
+      <w:r>
+        <w:rPr>
+          <w:lang w:val="en-US"/>
+        </w:rPr>
+        <w:t xml:space="preserve">676. Is the meeting </w:t>
+      </w:r>
+      <w:r>
+        <w:rPr>
+          <w:lang w:val="en-US"/>
+        </w:rPr>
+        <w:t>so important?</w:t>
+      </w:r>
+    </w:p>
+    <w:p>
+      <w:pPr>
+        <w:spacing w:before="20" w:line="276" w:lineRule="auto"/>
+        <w:rPr>
+          <w:lang w:val="en-US"/>
+        </w:rPr>
+      </w:pPr>
+      <w:r>
+        <w:rPr>
+          <w:lang w:val="en-US"/>
+        </w:rPr>
+        <w:t>677. How much are these trousers?</w:t>
+      </w:r>
+    </w:p>
+    <w:p>
+      <w:pPr>
+        <w:spacing w:before="20" w:line="276" w:lineRule="auto"/>
+        <w:rPr>
+          <w:lang w:val="en-US"/>
+        </w:rPr>
+      </w:pPr>
+      <w:r>
+        <w:rPr>
+          <w:lang w:val="en-US"/>
+        </w:rPr>
+        <w:t>678. How good is his offer?</w:t>
+      </w:r>
+    </w:p>
+    <w:p>
+      <w:pPr>
+        <w:spacing w:before="20" w:line="276" w:lineRule="auto"/>
+        <w:rPr>
+          <w:lang w:val="en-US"/>
+        </w:rPr>
+      </w:pPr>
+      <w:r>
+        <w:rPr>
+          <w:lang w:val="en-US"/>
+        </w:rPr>
+        <w:t>679. Why is this channel so popular?</w:t>
+      </w:r>
+    </w:p>
+    <w:p>
+      <w:pPr>
+        <w:spacing w:before="20" w:line="276" w:lineRule="auto"/>
+        <w:rPr>
+          <w:lang w:val="en-US"/>
+        </w:rPr>
+      </w:pPr>
+      <w:r>
+        <w:rPr>
+          <w:lang w:val="en-US"/>
+        </w:rPr>
+        <w:t>680. Her husband is at home</w:t>
+      </w:r>
+    </w:p>
+    <w:p>
+      <w:pPr>
+        <w:spacing w:before="20" w:line="276" w:lineRule="auto"/>
+        <w:rPr>
+          <w:lang w:val="en-US"/>
+        </w:rPr>
+      </w:pPr>
+      <w:r>
+        <w:rPr>
+          <w:lang w:val="en-US"/>
+        </w:rPr>
+        <w:t>681. I’m at home</w:t>
+      </w:r>
+    </w:p>
+    <w:p>
+      <w:pPr>
+        <w:spacing w:before="20" w:line="276" w:lineRule="auto"/>
+        <w:rPr>
+          <w:lang w:val="en-US"/>
+        </w:rPr>
+      </w:pPr>
+      <w:r>
+        <w:rPr>
+          <w:lang w:val="en-US"/>
+        </w:rPr>
+        <w:t>682. Is she in her room?</w:t>
+      </w:r>
+    </w:p>
+    <w:p>
+      <w:pPr>
+        <w:spacing w:before="20" w:line="276" w:lineRule="auto"/>
+        <w:rPr>
+          <w:lang w:val="en-US"/>
+        </w:rPr>
+      </w:pPr>
+      <w:r>
+        <w:rPr>
+          <w:lang w:val="en-US"/>
+        </w:rPr>
+        <w:t>683. It isn’t obvious</w:t>
+      </w:r>
+    </w:p>
+    <w:p>
+      <w:pPr>
+        <w:spacing w:before="20" w:line="276" w:lineRule="auto"/>
+        <w:rPr>
+          <w:lang w:val="en-US"/>
+        </w:rPr>
+      </w:pPr>
+      <w:r>
+        <w:rPr>
+          <w:lang w:val="en-US"/>
+        </w:rPr>
+        <w:t>684. It’s such a beautiful place</w:t>
+      </w:r>
+    </w:p>
+    <w:p>
+      <w:pPr>
+        <w:spacing w:before="20" w:line="276" w:lineRule="auto"/>
+        <w:rPr>
+          <w:lang w:val="en-US"/>
+        </w:rPr>
+      </w:pPr>
+      <w:r>
+        <w:rPr>
+          <w:lang w:val="en-US"/>
+        </w:rPr>
+        <w:t xml:space="preserve">685. Who are those people? </w:t>
+      </w:r>
+    </w:p>
+    <w:p>
+      <w:pPr>
+        <w:spacing w:before="20" w:line="276" w:lineRule="auto"/>
+        <w:rPr>
+          <w:lang w:val="en-US"/>
+        </w:rPr>
+      </w:pPr>
+      <w:r>
+        <w:rPr>
+          <w:lang w:val="en-US"/>
+        </w:rPr>
+        <w:t>686. It’s hot. It’s warm</w:t>
+      </w:r>
+    </w:p>
+    <w:p>
+      <w:pPr>
+        <w:spacing w:before="20" w:line="276" w:lineRule="auto"/>
+        <w:rPr>
+          <w:lang w:val="en-US"/>
+        </w:rPr>
+      </w:pPr>
+      <w:r>
+        <w:rPr>
+          <w:lang w:val="en-US"/>
+        </w:rPr>
+        <w:t>687. Why is the student there?</w:t>
+      </w:r>
+    </w:p>
+    <w:p>
+      <w:pPr>
+        <w:spacing w:before="20" w:line="276" w:lineRule="auto"/>
+        <w:rPr>
+          <w:lang w:val="en-US"/>
+        </w:rPr>
+      </w:pPr>
+      <w:r>
+        <w:rPr>
+          <w:lang w:val="en-US"/>
+        </w:rPr>
+        <w:t xml:space="preserve">688. </w:t>
+      </w:r>
+      <w:r>
+        <w:rPr>
+          <w:lang w:val="en-US"/>
+        </w:rPr>
+        <w:t>It isn’t the same</w:t>
+      </w:r>
+    </w:p>
+    <w:p>
+      <w:pPr>
+        <w:spacing w:before="20" w:line="276" w:lineRule="auto"/>
+        <w:rPr>
+          <w:lang w:val="en-US"/>
+        </w:rPr>
+      </w:pPr>
+      <w:r>
+        <w:rPr>
+          <w:lang w:val="en-US"/>
+        </w:rPr>
+        <w:t>689. Is it a very easy lesson?</w:t>
+      </w:r>
+    </w:p>
+    <w:p>
+      <w:pPr>
+        <w:spacing w:before="20" w:line="276" w:lineRule="auto"/>
+        <w:rPr>
+          <w:lang w:val="en-US"/>
+        </w:rPr>
+      </w:pPr>
+      <w:r>
+        <w:rPr>
+          <w:lang w:val="en-US"/>
+        </w:rPr>
+        <w:t>690. She is a doctor</w:t>
+      </w:r>
+    </w:p>
+    <w:p>
+      <w:pPr>
+        <w:spacing w:before="20" w:line="276" w:lineRule="auto"/>
+        <w:rPr>
+          <w:lang w:val="en-US"/>
+        </w:rPr>
+      </w:pPr>
+      <w:r>
+        <w:rPr>
+          <w:lang w:val="en-US"/>
+        </w:rPr>
+        <w:t>691. That boy is very cleaver</w:t>
+      </w:r>
+    </w:p>
+    <w:p>
+      <w:pPr>
+        <w:spacing w:before="20" w:line="276" w:lineRule="auto"/>
+        <w:rPr>
+          <w:lang w:val="en-US"/>
+        </w:rPr>
+      </w:pPr>
+      <w:r>
+        <w:rPr>
+          <w:lang w:val="en-US"/>
+        </w:rPr>
+        <w:t>692. He’s a rich person</w:t>
+      </w:r>
+    </w:p>
+    <w:p>
+      <w:pPr>
+        <w:spacing w:before="20" w:line="276" w:lineRule="auto"/>
+        <w:rPr>
+          <w:lang w:val="en-US"/>
+        </w:rPr>
+      </w:pPr>
+      <w:r>
+        <w:rPr>
+          <w:lang w:val="en-US"/>
+        </w:rPr>
+        <w:t>693. This mistake is very big</w:t>
+      </w:r>
+    </w:p>
+    <w:p>
+      <w:pPr>
+        <w:spacing w:before="20" w:line="276" w:lineRule="auto"/>
+        <w:rPr>
+          <w:lang w:val="en-US"/>
+        </w:rPr>
+      </w:pPr>
+      <w:r>
+        <w:rPr>
+          <w:lang w:val="en-US"/>
+        </w:rPr>
+        <w:t>694. It’s important</w:t>
+      </w:r>
+    </w:p>
+    <w:p>
+      <w:pPr>
+        <w:spacing w:before="20" w:line="276" w:lineRule="auto"/>
+        <w:rPr>
+          <w:lang w:val="en-US"/>
+        </w:rPr>
+      </w:pPr>
+      <w:r>
+        <w:rPr>
+          <w:lang w:val="en-US"/>
+        </w:rPr>
+        <w:t xml:space="preserve">695. I’m </w:t>
+      </w:r>
+      <w:r>
+        <w:rPr>
+          <w:lang w:val="en-US"/>
+        </w:rPr>
+        <w:t>lazy</w:t>
+      </w:r>
+    </w:p>
+    <w:p>
+      <w:pPr>
+        <w:spacing w:before="20" w:line="276" w:lineRule="auto"/>
+        <w:rPr>
+          <w:lang w:val="en-US"/>
+        </w:rPr>
+      </w:pPr>
+      <w:r>
+        <w:rPr>
+          <w:lang w:val="en-US"/>
+        </w:rPr>
+        <w:t>696. His result is brilliant</w:t>
+      </w:r>
+    </w:p>
+    <w:p>
+      <w:pPr>
+        <w:spacing w:before="20" w:line="276" w:lineRule="auto"/>
+        <w:rPr>
+          <w:lang w:val="en-US"/>
+        </w:rPr>
+      </w:pPr>
+      <w:r>
+        <w:rPr>
+          <w:lang w:val="en-US"/>
+        </w:rPr>
+        <w:t>697. It’s a useful lesson</w:t>
+      </w:r>
+    </w:p>
+    <w:p>
+      <w:pPr>
+        <w:spacing w:before="20" w:line="276" w:lineRule="auto"/>
+        <w:rPr>
+          <w:lang w:val="en-US"/>
+        </w:rPr>
+      </w:pPr>
+      <w:r>
+        <w:rPr>
+          <w:lang w:val="en-US"/>
+        </w:rPr>
+        <w:t>698. It’s a very big success</w:t>
+      </w:r>
+    </w:p>
+    <w:p>
+      <w:pPr>
+        <w:spacing w:before="20" w:line="276" w:lineRule="auto"/>
+        <w:rPr>
+          <w:lang w:val="en-US"/>
+        </w:rPr>
+      </w:pPr>
+      <w:r>
+        <w:rPr>
+          <w:lang w:val="en-US"/>
+        </w:rPr>
+        <w:t>699. I’m free</w:t>
+      </w:r>
+    </w:p>
+    <w:p>
+      <w:pPr>
+        <w:spacing w:before="20" w:line="276" w:lineRule="auto"/>
+        <w:rPr>
+          <w:lang w:val="en-US"/>
+        </w:rPr>
+      </w:pPr>
+      <w:r>
+        <w:rPr>
+          <w:lang w:val="en-US"/>
+        </w:rPr>
+        <w:t>700. Is the hotel so expensive?</w:t>
+      </w:r>
       <w:bookmarkStart w:id="20" w:name="_GoBack"/>
       <w:bookmarkEnd w:id="20"/>
+    </w:p>
+    <w:p>
+      <w:pPr>
+        <w:spacing w:before="20" w:line="276" w:lineRule="auto"/>
+        <w:rPr>
+          <w:lang w:val="en-US"/>
+        </w:rPr>
+      </w:pPr>
+      <w:r>
+        <w:rPr>
+          <w:lang w:val="en-US"/>
+        </w:rPr>
+        <w:t xml:space="preserve"> </w:t>
+      </w:r>
     </w:p>
     <w:p>
       <w:pPr>
@@ -78362,7 +79153,7 @@
 </file>
 
 <file path=customXml/itemProps1.xml><?xml version="1.0" encoding="utf-8"?>
-<ds:datastoreItem xmlns:ds="http://schemas.openxmlformats.org/officeDocument/2006/customXml" ds:itemID="{A251ADF9-EFC2-45D6-BC01-E29B756EBACF}">
+<ds:datastoreItem xmlns:ds="http://schemas.openxmlformats.org/officeDocument/2006/customXml" ds:itemID="{8B5D699F-4EB7-42BD-BDBB-D1080C227B1F}">
   <ds:schemaRefs>
     <ds:schemaRef ds:uri="http://schemas.openxmlformats.org/officeDocument/2006/bibliography"/>
   </ds:schemaRefs>

</xml_diff>